<commit_message>
bedida 6 - finishing
</commit_message>
<xml_diff>
--- a/5772_SemesterA/Bedida/Bedida 6 Azriel Berger.docx
+++ b/5772_SemesterA/Bedida/Bedida 6 Azriel Berger.docx
@@ -109,6 +109,7 @@
       <w:pPr>
         <w:jc w:val="both"/>
         <w:rPr>
+          <w:rFonts w:cs="David" w:hint="cs"/>
           <w:b/>
           <w:bCs/>
           <w:rtl/>
@@ -189,9 +190,167 @@
     </w:p>
     <w:p>
       <w:pPr>
+        <w:rPr>
+          <w:rFonts w:hint="cs"/>
+          <w:rtl/>
+        </w:rPr>
+      </w:pPr>
+      <w:r>
+        <w:rPr>
+          <w:rFonts w:hint="cs"/>
+          <w:rtl/>
+        </w:rPr>
+        <w:t>לפני פתרון התרגיל אכתוב כאן למה, כדי להשתמש בה בהמשך כמה פעמים:</w:t>
+      </w:r>
+    </w:p>
+    <w:p>
+      <w:pPr>
+        <w:rPr>
+          <w:rtl/>
+        </w:rPr>
+      </w:pPr>
+      <w:r>
+        <w:rPr>
+          <w:rFonts w:hint="cs"/>
+          <w:rtl/>
+        </w:rPr>
+        <w:t xml:space="preserve">למה: </w:t>
+      </w:r>
+      <m:oMath>
+        <m:r>
+          <w:rPr>
+            <w:rFonts w:ascii="Cambria Math" w:hAnsi="Cambria Math"/>
+          </w:rPr>
+          <m:t>A⊆B⇒</m:t>
+        </m:r>
+        <m:d>
+          <m:dPr>
+            <m:begChr m:val="|"/>
+            <m:endChr m:val="|"/>
+            <m:ctrlPr>
+              <w:rPr>
+                <w:rFonts w:ascii="Cambria Math" w:hAnsi="Cambria Math"/>
+                <w:i/>
+              </w:rPr>
+            </m:ctrlPr>
+          </m:dPr>
+          <m:e>
+            <m:r>
+              <w:rPr>
+                <w:rFonts w:ascii="Cambria Math" w:hAnsi="Cambria Math"/>
+              </w:rPr>
+              <m:t>A</m:t>
+            </m:r>
+          </m:e>
+        </m:d>
+        <m:r>
+          <w:rPr>
+            <w:rFonts w:ascii="Cambria Math" w:hAnsi="Cambria Math"/>
+          </w:rPr>
+          <m:t>≤</m:t>
+        </m:r>
+        <m:d>
+          <m:dPr>
+            <m:begChr m:val="|"/>
+            <m:endChr m:val="|"/>
+            <m:ctrlPr>
+              <w:rPr>
+                <w:rFonts w:ascii="Cambria Math" w:hAnsi="Cambria Math"/>
+                <w:i/>
+              </w:rPr>
+            </m:ctrlPr>
+          </m:dPr>
+          <m:e>
+            <m:r>
+              <w:rPr>
+                <w:rFonts w:ascii="Cambria Math" w:hAnsi="Cambria Math"/>
+              </w:rPr>
+              <m:t>B</m:t>
+            </m:r>
+          </m:e>
+        </m:d>
+      </m:oMath>
+      <w:r>
+        <w:rPr>
+          <w:rFonts w:hint="cs"/>
+          <w:rtl/>
+        </w:rPr>
+        <w:t>.</w:t>
+      </w:r>
+    </w:p>
+    <w:p>
+      <w:pPr>
+        <w:rPr>
+          <w:rtl/>
+        </w:rPr>
+      </w:pPr>
+      <w:r>
+        <w:rPr>
+          <w:rFonts w:hint="cs"/>
+          <w:rtl/>
+        </w:rPr>
+        <w:t xml:space="preserve">הוכחה: קיימת פ. חח"ע </w:t>
+      </w:r>
+      <m:oMath>
+        <m:r>
+          <w:rPr>
+            <w:rFonts w:ascii="Cambria Math" w:hAnsi="Cambria Math"/>
+          </w:rPr>
+          <m:t>g:A→B</m:t>
+        </m:r>
+      </m:oMath>
+      <w:r>
+        <w:rPr>
+          <w:rFonts w:hint="cs"/>
+          <w:rtl/>
+        </w:rPr>
+        <w:t xml:space="preserve"> ע"י </w:t>
+      </w:r>
+      <m:oMath>
+        <m:r>
+          <w:rPr>
+            <w:rFonts w:ascii="Cambria Math" w:hAnsi="Cambria Math"/>
+          </w:rPr>
+          <m:t>g</m:t>
+        </m:r>
+        <m:d>
+          <m:dPr>
+            <m:ctrlPr>
+              <w:rPr>
+                <w:rFonts w:ascii="Cambria Math" w:hAnsi="Cambria Math"/>
+                <w:i/>
+              </w:rPr>
+            </m:ctrlPr>
+          </m:dPr>
+          <m:e>
+            <m:r>
+              <w:rPr>
+                <w:rFonts w:ascii="Cambria Math" w:hAnsi="Cambria Math"/>
+              </w:rPr>
+              <m:t>x</m:t>
+            </m:r>
+          </m:e>
+        </m:d>
+        <m:r>
+          <w:rPr>
+            <w:rFonts w:ascii="Cambria Math" w:hAnsi="Cambria Math"/>
+          </w:rPr>
+          <m:t>=x</m:t>
+        </m:r>
+      </m:oMath>
+      <w:r>
+        <w:rPr>
+          <w:rFonts w:hint="cs"/>
+          <w:rtl/>
+        </w:rPr>
+        <w:t xml:space="preserve"> (פונקציית זהות היא תמיד חח"ע).</w:t>
+      </w:r>
+    </w:p>
+    <w:p>
+      <w:pPr>
         <w:jc w:val="both"/>
         <w:rPr>
-          <w:rFonts w:cs="David" w:hint="cs"/>
+          <w:rFonts w:cs="David"/>
           <w:b/>
           <w:bCs/>
           <w:strike/>
@@ -246,10 +405,10 @@
             <v:path o:extrusionok="f" gradientshapeok="t" o:connecttype="rect"/>
             <o:lock v:ext="edit" aspectratio="t"/>
           </v:shapetype>
-          <v:shape id="_x0000_i1066" type="#_x0000_t75" style="width:62.2pt;height:20.15pt" o:ole="">
+          <v:shape id="_x0000_i1025" type="#_x0000_t75" style="width:62.2pt;height:20.15pt" o:ole="">
             <v:imagedata r:id="rId8" o:title=""/>
           </v:shape>
-          <o:OLEObject Type="Embed" ProgID="Equation.3" ShapeID="_x0000_i1066" DrawAspect="Content" ObjectID="_1388097185" r:id="rId9"/>
+          <o:OLEObject Type="Embed" ProgID="Equation.3" ShapeID="_x0000_i1025" DrawAspect="Content" ObjectID="_1388101223" r:id="rId9"/>
         </w:object>
       </w:r>
       <w:r>
@@ -284,7 +443,21 @@
           <w:rFonts w:hint="cs"/>
           <w:rtl/>
         </w:rPr>
-        <w:t>בתרגול נאמר שאחת הפונקציות המתאימות להוכחה זו היא:</w:t>
+        <w:t xml:space="preserve">בתרגול </w:t>
+      </w:r>
+      <w:r>
+        <w:rPr>
+          <w:rFonts w:hint="cs"/>
+          <w:rtl/>
+        </w:rPr>
+        <w:t xml:space="preserve">הנוסף </w:t>
+      </w:r>
+      <w:r>
+        <w:rPr>
+          <w:rFonts w:hint="cs"/>
+          <w:rtl/>
+        </w:rPr>
+        <w:t>נאמר שאחת הפונקציות המתאימות להוכחה זו היא:</w:t>
       </w:r>
     </w:p>
     <w:p>
@@ -455,7 +628,7 @@
                           <w:rPr>
                             <w:rFonts w:ascii="Cambria Math" w:hAnsi="Cambria Math"/>
                           </w:rPr>
-                          <m:t>2</m:t>
+                          <m:t>x+1</m:t>
                         </m:r>
                       </m:den>
                     </m:f>
@@ -574,7 +747,6 @@
     <w:p>
       <w:pPr>
         <w:rPr>
-          <w:rFonts w:hint="cs"/>
           <w:rtl/>
         </w:rPr>
       </w:pPr>
@@ -665,7 +837,7 @@
         <w:ind w:firstLine="360"/>
         <w:jc w:val="both"/>
         <w:rPr>
-          <w:rFonts w:cs="David" w:hint="cs"/>
+          <w:rFonts w:cs="David"/>
           <w:b/>
           <w:bCs/>
           <w:position w:val="-10"/>
@@ -689,10 +861,10 @@
           <w:position w:val="-10"/>
         </w:rPr>
         <w:object w:dxaOrig="460" w:dyaOrig="340">
-          <v:shape id="_x0000_i1025" type="#_x0000_t75" style="width:23.05pt;height:17.3pt" o:ole="">
+          <v:shape id="_x0000_i1026" type="#_x0000_t75" style="width:23.05pt;height:17.3pt" o:ole="">
             <v:imagedata r:id="rId10" o:title=""/>
           </v:shape>
-          <o:OLEObject Type="Embed" ProgID="Equation.3" ShapeID="_x0000_i1025" DrawAspect="Content" ObjectID="_1388097186" r:id="rId11"/>
+          <o:OLEObject Type="Embed" ProgID="Equation.3" ShapeID="_x0000_i1026" DrawAspect="Content" ObjectID="_1388101224" r:id="rId11"/>
         </w:object>
       </w:r>
       <w:r>
@@ -712,10 +884,10 @@
           <w:position w:val="-10"/>
         </w:rPr>
         <w:object w:dxaOrig="480" w:dyaOrig="340">
-          <v:shape id="_x0000_i1026" type="#_x0000_t75" style="width:24.2pt;height:17.3pt" o:ole="">
+          <v:shape id="_x0000_i1027" type="#_x0000_t75" style="width:24.2pt;height:17.3pt" o:ole="">
             <v:imagedata r:id="rId12" o:title=""/>
           </v:shape>
-          <o:OLEObject Type="Embed" ProgID="Equation.3" ShapeID="_x0000_i1026" DrawAspect="Content" ObjectID="_1388097187" r:id="rId13"/>
+          <o:OLEObject Type="Embed" ProgID="Equation.3" ShapeID="_x0000_i1027" DrawAspect="Content" ObjectID="_1388101225" r:id="rId13"/>
         </w:object>
       </w:r>
     </w:p>
@@ -859,7 +1031,6 @@
     <w:p>
       <w:pPr>
         <w:rPr>
-          <w:rFonts w:hint="cs"/>
           <w:rtl/>
         </w:rPr>
       </w:pPr>
@@ -1124,7 +1295,7 @@
         <w:ind w:firstLine="360"/>
         <w:jc w:val="both"/>
         <w:rPr>
-          <w:rFonts w:cs="David" w:hint="cs"/>
+          <w:rFonts w:cs="David"/>
           <w:b/>
           <w:bCs/>
           <w:strike/>
@@ -1150,10 +1321,10 @@
           <w:position w:val="-10"/>
         </w:rPr>
         <w:object w:dxaOrig="460" w:dyaOrig="340">
-          <v:shape id="_x0000_i1027" type="#_x0000_t75" style="width:23.05pt;height:17.3pt" o:ole="">
+          <v:shape id="_x0000_i1028" type="#_x0000_t75" style="width:23.05pt;height:17.3pt" o:ole="">
             <v:imagedata r:id="rId14" o:title=""/>
           </v:shape>
-          <o:OLEObject Type="Embed" ProgID="Equation.3" ShapeID="_x0000_i1027" DrawAspect="Content" ObjectID="_1388097188" r:id="rId15"/>
+          <o:OLEObject Type="Embed" ProgID="Equation.3" ShapeID="_x0000_i1028" DrawAspect="Content" ObjectID="_1388101226" r:id="rId15"/>
         </w:object>
       </w:r>
       <w:r>
@@ -1175,10 +1346,10 @@
           <w:position w:val="-10"/>
         </w:rPr>
         <w:object w:dxaOrig="639" w:dyaOrig="340">
-          <v:shape id="_x0000_i1028" type="#_x0000_t75" style="width:32.25pt;height:17.3pt" o:ole="">
+          <v:shape id="_x0000_i1029" type="#_x0000_t75" style="width:32.25pt;height:17.3pt" o:ole="">
             <v:imagedata r:id="rId16" o:title=""/>
           </v:shape>
-          <o:OLEObject Type="Embed" ProgID="Equation.3" ShapeID="_x0000_i1028" DrawAspect="Content" ObjectID="_1388097189" r:id="rId17"/>
+          <o:OLEObject Type="Embed" ProgID="Equation.3" ShapeID="_x0000_i1029" DrawAspect="Content" ObjectID="_1388101227" r:id="rId17"/>
         </w:object>
       </w:r>
     </w:p>
@@ -1187,7 +1358,7 @@
         <w:ind w:firstLine="360"/>
         <w:jc w:val="both"/>
         <w:rPr>
-          <w:rFonts w:cs="David"/>
+          <w:rFonts w:cs="David" w:hint="cs"/>
           <w:b/>
           <w:bCs/>
           <w:rtl/>
@@ -1212,10 +1383,10 @@
           <w:position w:val="-10"/>
         </w:rPr>
         <w:object w:dxaOrig="639" w:dyaOrig="340">
-          <v:shape id="_x0000_i1029" type="#_x0000_t75" style="width:32.25pt;height:17.3pt" o:ole="">
+          <v:shape id="_x0000_i1030" type="#_x0000_t75" style="width:32.25pt;height:17.3pt" o:ole="">
             <v:imagedata r:id="rId18" o:title=""/>
           </v:shape>
-          <o:OLEObject Type="Embed" ProgID="Equation.3" ShapeID="_x0000_i1029" DrawAspect="Content" ObjectID="_1388097190" r:id="rId19"/>
+          <o:OLEObject Type="Embed" ProgID="Equation.3" ShapeID="_x0000_i1030" DrawAspect="Content" ObjectID="_1388101228" r:id="rId19"/>
         </w:object>
       </w:r>
       <w:r>
@@ -1237,10 +1408,10 @@
           <w:position w:val="-10"/>
         </w:rPr>
         <w:object w:dxaOrig="480" w:dyaOrig="340">
-          <v:shape id="_x0000_i1030" type="#_x0000_t75" style="width:24.2pt;height:17.3pt" o:ole="">
+          <v:shape id="_x0000_i1031" type="#_x0000_t75" style="width:24.2pt;height:17.3pt" o:ole="">
             <v:imagedata r:id="rId20" o:title=""/>
           </v:shape>
-          <o:OLEObject Type="Embed" ProgID="Equation.3" ShapeID="_x0000_i1030" DrawAspect="Content" ObjectID="_1388097191" r:id="rId21"/>
+          <o:OLEObject Type="Embed" ProgID="Equation.3" ShapeID="_x0000_i1031" DrawAspect="Content" ObjectID="_1388101229" r:id="rId21"/>
         </w:object>
       </w:r>
     </w:p>
@@ -1249,12 +1420,30 @@
         <w:ind w:firstLine="360"/>
         <w:jc w:val="both"/>
         <w:rPr>
+          <w:rFonts w:cs="David"/>
+          <w:b/>
+          <w:bCs/>
+          <w:rtl/>
+        </w:rPr>
+      </w:pPr>
+      <w:r>
+        <w:rPr>
+          <w:rFonts w:cs="David"/>
+          <w:b/>
+          <w:bCs/>
+          <w:rtl/>
+        </w:rPr>
+        <w:t>ד.</w:t>
+      </w:r>
+      <w:r>
+        <w:rPr>
           <w:rFonts w:cs="David" w:hint="cs"/>
           <w:b/>
           <w:bCs/>
           <w:rtl/>
         </w:rPr>
-      </w:pPr>
+        <w:t xml:space="preserve"> </w:t>
+      </w:r>
       <w:r>
         <w:rPr>
           <w:rFonts w:cs="David"/>
@@ -1262,38 +1451,20 @@
           <w:bCs/>
           <w:rtl/>
         </w:rPr>
-        <w:t>ד.</w:t>
-      </w:r>
-      <w:r>
-        <w:rPr>
-          <w:rFonts w:cs="David" w:hint="cs"/>
-          <w:b/>
-          <w:bCs/>
-          <w:rtl/>
-        </w:rPr>
-        <w:t xml:space="preserve"> </w:t>
+        <w:t xml:space="preserve">  </w:t>
       </w:r>
       <w:r>
         <w:rPr>
           <w:rFonts w:cs="David"/>
           <w:b/>
           <w:bCs/>
-          <w:rtl/>
-        </w:rPr>
-        <w:t xml:space="preserve">  </w:t>
-      </w:r>
-      <w:r>
-        <w:rPr>
-          <w:rFonts w:cs="David"/>
-          <w:b/>
-          <w:bCs/>
           <w:position w:val="-10"/>
         </w:rPr>
         <w:object w:dxaOrig="440" w:dyaOrig="340">
-          <v:shape id="_x0000_i1031" type="#_x0000_t75" style="width:21.9pt;height:17.3pt" o:ole="">
+          <v:shape id="_x0000_i1032" type="#_x0000_t75" style="width:21.9pt;height:17.3pt" o:ole="">
             <v:imagedata r:id="rId22" o:title=""/>
           </v:shape>
-          <o:OLEObject Type="Embed" ProgID="Equation.3" ShapeID="_x0000_i1031" DrawAspect="Content" ObjectID="_1388097192" r:id="rId23"/>
+          <o:OLEObject Type="Embed" ProgID="Equation.3" ShapeID="_x0000_i1032" DrawAspect="Content" ObjectID="_1388101230" r:id="rId23"/>
         </w:object>
       </w:r>
       <w:r>
@@ -1313,10 +1484,10 @@
           <w:position w:val="-10"/>
         </w:rPr>
         <w:object w:dxaOrig="480" w:dyaOrig="340">
-          <v:shape id="_x0000_i1032" type="#_x0000_t75" style="width:24.2pt;height:17.3pt" o:ole="">
+          <v:shape id="_x0000_i1033" type="#_x0000_t75" style="width:24.2pt;height:17.3pt" o:ole="">
             <v:imagedata r:id="rId20" o:title=""/>
           </v:shape>
-          <o:OLEObject Type="Embed" ProgID="Equation.3" ShapeID="_x0000_i1032" DrawAspect="Content" ObjectID="_1388097193" r:id="rId24"/>
+          <o:OLEObject Type="Embed" ProgID="Equation.3" ShapeID="_x0000_i1033" DrawAspect="Content" ObjectID="_1388101231" r:id="rId24"/>
         </w:object>
       </w:r>
       <w:r>
@@ -1494,7 +1665,6 @@
     <w:p>
       <w:pPr>
         <w:rPr>
-          <w:rFonts w:hint="cs"/>
           <w:rtl/>
         </w:rPr>
       </w:pPr>
@@ -1944,7 +2114,6 @@
     <w:p>
       <w:pPr>
         <w:rPr>
-          <w:rFonts w:hint="cs"/>
           <w:rtl/>
         </w:rPr>
       </w:pPr>
@@ -2007,7 +2176,6 @@
     <w:p>
       <w:pPr>
         <w:rPr>
-          <w:rFonts w:hint="cs"/>
           <w:rtl/>
         </w:rPr>
       </w:pPr>
@@ -2153,7 +2321,6 @@
     <w:p>
       <w:pPr>
         <w:rPr>
-          <w:rFonts w:hint="cs"/>
           <w:rtl/>
         </w:rPr>
       </w:pPr>
@@ -2445,7 +2612,6 @@
     <w:p>
       <w:pPr>
         <w:rPr>
-          <w:rFonts w:hint="cs"/>
           <w:rtl/>
         </w:rPr>
       </w:pPr>
@@ -2791,7 +2957,6 @@
     <w:p>
       <w:pPr>
         <w:rPr>
-          <w:rFonts w:hint="cs"/>
           <w:rtl/>
         </w:rPr>
       </w:pPr>
@@ -2976,7 +3141,6 @@
     <w:p>
       <w:pPr>
         <w:rPr>
-          <w:rFonts w:hint="cs"/>
           <w:rtl/>
         </w:rPr>
       </w:pPr>
@@ -3234,13 +3398,7 @@
             <w:rPr>
               <w:rFonts w:ascii="Cambria Math" w:hAnsi="Cambria Math"/>
             </w:rPr>
-            <m:t>G</m:t>
-          </m:r>
-          <m:r>
-            <w:rPr>
-              <w:rFonts w:ascii="Cambria Math" w:hAnsi="Cambria Math"/>
-            </w:rPr>
-            <m:t>:</m:t>
+            <m:t>G:</m:t>
           </m:r>
           <m:d>
             <m:dPr>
@@ -3406,6 +3564,7 @@
           <w:rFonts w:hint="cs"/>
           <w:rtl/>
         </w:rPr>
+        <w:lastRenderedPageBreak/>
         <w:t>פונקציה זו היא הרכבה של פונקציות חח"ע ועל ולכן היא חח"ע ועל.</w:t>
       </w:r>
     </w:p>
@@ -3429,7 +3588,6 @@
           <w:strike/>
           <w:rtl/>
         </w:rPr>
-        <w:lastRenderedPageBreak/>
         <w:t xml:space="preserve">3.    </w:t>
       </w:r>
       <w:r>
@@ -3451,10 +3609,10 @@
           <w:position w:val="-28"/>
         </w:rPr>
         <w:object w:dxaOrig="660" w:dyaOrig="680">
-          <v:shape id="_x0000_i1033" type="#_x0000_t75" style="width:32.85pt;height:34pt" o:ole="">
+          <v:shape id="_x0000_i1034" type="#_x0000_t75" style="width:32.85pt;height:34pt" o:ole="">
             <v:imagedata r:id="rId25" o:title=""/>
           </v:shape>
-          <o:OLEObject Type="Embed" ProgID="Equation.3" ShapeID="_x0000_i1033" DrawAspect="Content" ObjectID="_1388097194" r:id="rId26"/>
+          <o:OLEObject Type="Embed" ProgID="Equation.3" ShapeID="_x0000_i1034" DrawAspect="Content" ObjectID="_1388101232" r:id="rId26"/>
         </w:object>
       </w:r>
       <w:r>
@@ -3476,10 +3634,10 @@
           <w:position w:val="-28"/>
         </w:rPr>
         <w:object w:dxaOrig="600" w:dyaOrig="680">
-          <v:shape id="_x0000_i1034" type="#_x0000_t75" style="width:29.95pt;height:34pt" o:ole="">
+          <v:shape id="_x0000_i1035" type="#_x0000_t75" style="width:29.95pt;height:34pt" o:ole="">
             <v:imagedata r:id="rId27" o:title=""/>
           </v:shape>
-          <o:OLEObject Type="Embed" ProgID="Equation.3" ShapeID="_x0000_i1034" DrawAspect="Content" ObjectID="_1388097195" r:id="rId28"/>
+          <o:OLEObject Type="Embed" ProgID="Equation.3" ShapeID="_x0000_i1035" DrawAspect="Content" ObjectID="_1388101233" r:id="rId28"/>
         </w:object>
       </w:r>
       <w:r>
@@ -3491,101 +3649,6 @@
           <w:rtl/>
         </w:rPr>
         <w:t xml:space="preserve"> שקולה ל-</w:t>
-      </w:r>
-      <w:r>
-        <w:rPr>
-          <w:rFonts w:cs="David"/>
-          <w:b/>
-          <w:bCs/>
-          <w:strike/>
-          <w:position w:val="-6"/>
-        </w:rPr>
-        <w:object w:dxaOrig="260" w:dyaOrig="279">
-          <v:shape id="_x0000_i1035" type="#_x0000_t75" style="width:13.25pt;height:13.8pt" o:ole="">
-            <v:imagedata r:id="rId29" o:title=""/>
-          </v:shape>
-          <o:OLEObject Type="Embed" ProgID="Equation.3" ShapeID="_x0000_i1035" DrawAspect="Content" ObjectID="_1388097196" r:id="rId30"/>
-        </w:object>
-      </w:r>
-      <w:r>
-        <w:rPr>
-          <w:rFonts w:cs="David"/>
-          <w:b/>
-          <w:bCs/>
-          <w:strike/>
-          <w:rtl/>
-        </w:rPr>
-        <w:t>.</w:t>
-      </w:r>
-    </w:p>
-    <w:p>
-      <w:pPr>
-        <w:jc w:val="both"/>
-        <w:rPr>
-          <w:rFonts w:cs="David"/>
-          <w:b/>
-          <w:bCs/>
-          <w:strike/>
-          <w:rtl/>
-        </w:rPr>
-      </w:pPr>
-      <w:r>
-        <w:rPr>
-          <w:rFonts w:cs="David" w:hint="cs"/>
-          <w:b/>
-          <w:bCs/>
-          <w:strike/>
-          <w:rtl/>
-        </w:rPr>
-        <w:t xml:space="preserve">       </w:t>
-      </w:r>
-      <w:r>
-        <w:rPr>
-          <w:rFonts w:cs="David"/>
-          <w:b/>
-          <w:bCs/>
-          <w:strike/>
-          <w:rtl/>
-        </w:rPr>
-        <w:t xml:space="preserve">ב. הוכח : אם </w:t>
-      </w:r>
-      <w:r>
-        <w:rPr>
-          <w:rFonts w:cs="David"/>
-          <w:b/>
-          <w:bCs/>
-          <w:strike/>
-        </w:rPr>
-        <w:t>A</w:t>
-      </w:r>
-      <w:r>
-        <w:rPr>
-          <w:rFonts w:cs="David"/>
-          <w:b/>
-          <w:bCs/>
-          <w:strike/>
-          <w:rtl/>
-        </w:rPr>
-        <w:t xml:space="preserve"> ו-</w:t>
-      </w:r>
-      <w:r>
-        <w:rPr>
-          <w:rFonts w:cs="David"/>
-          <w:b/>
-          <w:bCs/>
-          <w:strike/>
-        </w:rPr>
-        <w:t>B</w:t>
-      </w:r>
-      <w:r>
-        <w:rPr>
-          <w:rFonts w:cs="David"/>
-          <w:b/>
-          <w:bCs/>
-          <w:strike/>
-          <w:rtl/>
-        </w:rPr>
-        <w:t xml:space="preserve"> שתי קבוצות זרות אשר כל אחת מהן שקולה ל-</w:t>
       </w:r>
       <w:r>
         <w:rPr>
@@ -3599,7 +3662,102 @@
           <v:shape id="_x0000_i1036" type="#_x0000_t75" style="width:13.25pt;height:13.8pt" o:ole="">
             <v:imagedata r:id="rId29" o:title=""/>
           </v:shape>
-          <o:OLEObject Type="Embed" ProgID="Equation.3" ShapeID="_x0000_i1036" DrawAspect="Content" ObjectID="_1388097197" r:id="rId31"/>
+          <o:OLEObject Type="Embed" ProgID="Equation.3" ShapeID="_x0000_i1036" DrawAspect="Content" ObjectID="_1388101234" r:id="rId30"/>
+        </w:object>
+      </w:r>
+      <w:r>
+        <w:rPr>
+          <w:rFonts w:cs="David"/>
+          <w:b/>
+          <w:bCs/>
+          <w:strike/>
+          <w:rtl/>
+        </w:rPr>
+        <w:t>.</w:t>
+      </w:r>
+    </w:p>
+    <w:p>
+      <w:pPr>
+        <w:jc w:val="both"/>
+        <w:rPr>
+          <w:rFonts w:cs="David"/>
+          <w:b/>
+          <w:bCs/>
+          <w:strike/>
+          <w:rtl/>
+        </w:rPr>
+      </w:pPr>
+      <w:r>
+        <w:rPr>
+          <w:rFonts w:cs="David" w:hint="cs"/>
+          <w:b/>
+          <w:bCs/>
+          <w:strike/>
+          <w:rtl/>
+        </w:rPr>
+        <w:t xml:space="preserve">       </w:t>
+      </w:r>
+      <w:r>
+        <w:rPr>
+          <w:rFonts w:cs="David"/>
+          <w:b/>
+          <w:bCs/>
+          <w:strike/>
+          <w:rtl/>
+        </w:rPr>
+        <w:t xml:space="preserve">ב. הוכח : אם </w:t>
+      </w:r>
+      <w:r>
+        <w:rPr>
+          <w:rFonts w:cs="David"/>
+          <w:b/>
+          <w:bCs/>
+          <w:strike/>
+        </w:rPr>
+        <w:t>A</w:t>
+      </w:r>
+      <w:r>
+        <w:rPr>
+          <w:rFonts w:cs="David"/>
+          <w:b/>
+          <w:bCs/>
+          <w:strike/>
+          <w:rtl/>
+        </w:rPr>
+        <w:t xml:space="preserve"> ו-</w:t>
+      </w:r>
+      <w:r>
+        <w:rPr>
+          <w:rFonts w:cs="David"/>
+          <w:b/>
+          <w:bCs/>
+          <w:strike/>
+        </w:rPr>
+        <w:t>B</w:t>
+      </w:r>
+      <w:r>
+        <w:rPr>
+          <w:rFonts w:cs="David"/>
+          <w:b/>
+          <w:bCs/>
+          <w:strike/>
+          <w:rtl/>
+        </w:rPr>
+        <w:t xml:space="preserve"> שתי קבוצות זרות אשר כל אחת מהן שקולה ל-</w:t>
+      </w:r>
+      <w:r>
+        <w:rPr>
+          <w:rFonts w:cs="David"/>
+          <w:b/>
+          <w:bCs/>
+          <w:strike/>
+          <w:position w:val="-6"/>
+        </w:rPr>
+        <w:object w:dxaOrig="260" w:dyaOrig="279">
+          <v:shape id="_x0000_i1037" type="#_x0000_t75" style="width:13.25pt;height:13.8pt" o:ole="">
+            <v:imagedata r:id="rId29" o:title=""/>
+          </v:shape>
+          <o:OLEObject Type="Embed" ProgID="Equation.3" ShapeID="_x0000_i1037" DrawAspect="Content" ObjectID="_1388101235" r:id="rId31"/>
         </w:object>
       </w:r>
       <w:r>
@@ -3631,10 +3789,10 @@
           <w:position w:val="-4"/>
         </w:rPr>
         <w:object w:dxaOrig="660" w:dyaOrig="260">
-          <v:shape id="_x0000_i1037" type="#_x0000_t75" style="width:32.85pt;height:13.25pt" o:ole="">
+          <v:shape id="_x0000_i1038" type="#_x0000_t75" style="width:32.85pt;height:13.25pt" o:ole="">
             <v:imagedata r:id="rId32" o:title=""/>
           </v:shape>
-          <o:OLEObject Type="Embed" ProgID="Equation.3" ShapeID="_x0000_i1037" DrawAspect="Content" ObjectID="_1388097198" r:id="rId33"/>
+          <o:OLEObject Type="Embed" ProgID="Equation.3" ShapeID="_x0000_i1038" DrawAspect="Content" ObjectID="_1388101236" r:id="rId33"/>
         </w:object>
       </w:r>
       <w:r>
@@ -3656,10 +3814,10 @@
           <w:position w:val="-6"/>
         </w:rPr>
         <w:object w:dxaOrig="260" w:dyaOrig="279">
-          <v:shape id="_x0000_i1038" type="#_x0000_t75" style="width:13.25pt;height:13.8pt" o:ole="">
+          <v:shape id="_x0000_i1039" type="#_x0000_t75" style="width:13.25pt;height:13.8pt" o:ole="">
             <v:imagedata r:id="rId29" o:title=""/>
           </v:shape>
-          <o:OLEObject Type="Embed" ProgID="Equation.3" ShapeID="_x0000_i1038" DrawAspect="Content" ObjectID="_1388097199" r:id="rId34"/>
+          <o:OLEObject Type="Embed" ProgID="Equation.3" ShapeID="_x0000_i1039" DrawAspect="Content" ObjectID="_1388101237" r:id="rId34"/>
         </w:object>
       </w:r>
       <w:r>
@@ -3744,10 +3902,10 @@
           <w:position w:val="-14"/>
         </w:rPr>
         <w:object w:dxaOrig="1560" w:dyaOrig="400">
-          <v:shape id="_x0000_i1039" type="#_x0000_t75" style="width:77.75pt;height:20.15pt" o:ole="">
+          <v:shape id="_x0000_i1040" type="#_x0000_t75" style="width:77.75pt;height:20.15pt" o:ole="">
             <v:imagedata r:id="rId35" o:title=""/>
           </v:shape>
-          <o:OLEObject Type="Embed" ProgID="Equation.3" ShapeID="_x0000_i1039" DrawAspect="Content" ObjectID="_1388097200" r:id="rId36"/>
+          <o:OLEObject Type="Embed" ProgID="Equation.3" ShapeID="_x0000_i1040" DrawAspect="Content" ObjectID="_1388101238" r:id="rId36"/>
         </w:object>
       </w:r>
       <w:r>
@@ -3785,10 +3943,10 @@
           <w:position w:val="-14"/>
         </w:rPr>
         <w:object w:dxaOrig="780" w:dyaOrig="400">
-          <v:shape id="_x0000_i1040" type="#_x0000_t75" style="width:39.15pt;height:20.15pt" o:ole="">
+          <v:shape id="_x0000_i1041" type="#_x0000_t75" style="width:39.15pt;height:20.15pt" o:ole="">
             <v:imagedata r:id="rId37" o:title=""/>
           </v:shape>
-          <o:OLEObject Type="Embed" ProgID="Equation.3" ShapeID="_x0000_i1040" DrawAspect="Content" ObjectID="_1388097201" r:id="rId38"/>
+          <o:OLEObject Type="Embed" ProgID="Equation.3" ShapeID="_x0000_i1041" DrawAspect="Content" ObjectID="_1388101239" r:id="rId38"/>
         </w:object>
       </w:r>
       <w:r>
@@ -3804,7 +3962,6 @@
     <w:p>
       <w:pPr>
         <w:rPr>
-          <w:rFonts w:hint="cs"/>
           <w:rtl/>
         </w:rPr>
       </w:pPr>
@@ -4431,13 +4588,7 @@
                   <w:rPr>
                     <w:rFonts w:ascii="Cambria Math" w:hAnsi="Cambria Math"/>
                   </w:rPr>
-                  <m:t>∈B</m:t>
-                </m:r>
-                <m:r>
-                  <w:rPr>
-                    <w:rFonts w:ascii="Cambria Math" w:hAnsi="Cambria Math"/>
-                  </w:rPr>
-                  <m:t>∧</m:t>
+                  <m:t>∈B∧</m:t>
                 </m:r>
                 <m:sSub>
                   <m:sSubPr>
@@ -4478,7 +4629,6 @@
             <w:pPr>
               <w:jc w:val="center"/>
               <w:rPr>
-                <w:rFonts w:hint="cs"/>
                 <w:rtl/>
               </w:rPr>
             </w:pPr>
@@ -4601,13 +4751,7 @@
                   <w:rPr>
                     <w:rFonts w:ascii="Cambria Math" w:hAnsi="Cambria Math"/>
                   </w:rPr>
-                  <m:t>∧</m:t>
-                </m:r>
-                <m:r>
-                  <w:rPr>
-                    <w:rFonts w:ascii="Cambria Math" w:hAnsi="Cambria Math"/>
-                  </w:rPr>
-                  <m:t>g</m:t>
+                  <m:t>∧g</m:t>
                 </m:r>
                 <m:d>
                   <m:dPr>
@@ -4861,13 +5005,7 @@
                   <w:rPr>
                     <w:rFonts w:ascii="Cambria Math" w:hAnsi="Cambria Math"/>
                   </w:rPr>
-                  <m:t>∧</m:t>
-                </m:r>
-                <m:r>
-                  <w:rPr>
-                    <w:rFonts w:ascii="Cambria Math" w:hAnsi="Cambria Math"/>
-                  </w:rPr>
-                  <m:t>g</m:t>
+                  <m:t>∧g</m:t>
                 </m:r>
                 <m:d>
                   <m:dPr>
@@ -4958,7 +5096,6 @@
             <w:pPr>
               <w:jc w:val="center"/>
               <w:rPr>
-                <w:rFonts w:hint="cs"/>
                 <w:rtl/>
               </w:rPr>
             </w:pPr>
@@ -5407,7 +5544,6 @@
     <w:p>
       <w:pPr>
         <w:rPr>
-          <w:rFonts w:hint="cs"/>
           <w:rtl/>
         </w:rPr>
       </w:pPr>
@@ -5451,7 +5587,6 @@
     <w:p>
       <w:pPr>
         <w:rPr>
-          <w:rFonts w:hint="cs"/>
           <w:rtl/>
         </w:rPr>
       </w:pPr>
@@ -5539,10 +5674,10 @@
           <w:position w:val="-10"/>
         </w:rPr>
         <w:object w:dxaOrig="1020" w:dyaOrig="320">
-          <v:shape id="_x0000_i1041" type="#_x0000_t75" style="width:51.25pt;height:16.15pt" o:ole="">
+          <v:shape id="_x0000_i1042" type="#_x0000_t75" style="width:51.25pt;height:16.15pt" o:ole="">
             <v:imagedata r:id="rId39" o:title=""/>
           </v:shape>
-          <o:OLEObject Type="Embed" ProgID="Equation.3" ShapeID="_x0000_i1041" DrawAspect="Content" ObjectID="_1388097202" r:id="rId40"/>
+          <o:OLEObject Type="Embed" ProgID="Equation.3" ShapeID="_x0000_i1042" DrawAspect="Content" ObjectID="_1388101240" r:id="rId40"/>
         </w:object>
       </w:r>
       <w:r>
@@ -5562,10 +5697,10 @@
           <w:position w:val="-14"/>
         </w:rPr>
         <w:object w:dxaOrig="780" w:dyaOrig="400">
-          <v:shape id="_x0000_i1042" type="#_x0000_t75" style="width:39.15pt;height:20.15pt" o:ole="">
+          <v:shape id="_x0000_i1043" type="#_x0000_t75" style="width:39.15pt;height:20.15pt" o:ole="">
             <v:imagedata r:id="rId41" o:title=""/>
           </v:shape>
-          <o:OLEObject Type="Embed" ProgID="Equation.3" ShapeID="_x0000_i1042" DrawAspect="Content" ObjectID="_1388097203" r:id="rId42"/>
+          <o:OLEObject Type="Embed" ProgID="Equation.3" ShapeID="_x0000_i1043" DrawAspect="Content" ObjectID="_1388101241" r:id="rId42"/>
         </w:object>
       </w:r>
       <w:r>
@@ -5585,10 +5720,10 @@
           <w:position w:val="-14"/>
         </w:rPr>
         <w:object w:dxaOrig="820" w:dyaOrig="400">
-          <v:shape id="_x0000_i1043" type="#_x0000_t75" style="width:40.9pt;height:20.15pt" o:ole="">
+          <v:shape id="_x0000_i1044" type="#_x0000_t75" style="width:40.9pt;height:20.15pt" o:ole="">
             <v:imagedata r:id="rId43" o:title=""/>
           </v:shape>
-          <o:OLEObject Type="Embed" ProgID="Equation.3" ShapeID="_x0000_i1043" DrawAspect="Content" ObjectID="_1388097204" r:id="rId44"/>
+          <o:OLEObject Type="Embed" ProgID="Equation.3" ShapeID="_x0000_i1044" DrawAspect="Content" ObjectID="_1388101242" r:id="rId44"/>
         </w:object>
       </w:r>
       <w:r>
@@ -5635,10 +5770,10 @@
           <w:position w:val="-14"/>
         </w:rPr>
         <w:object w:dxaOrig="1540" w:dyaOrig="400">
-          <v:shape id="_x0000_i1044" type="#_x0000_t75" style="width:77.2pt;height:20.15pt" o:ole="">
+          <v:shape id="_x0000_i1045" type="#_x0000_t75" style="width:77.2pt;height:20.15pt" o:ole="">
             <v:imagedata r:id="rId45" o:title=""/>
           </v:shape>
-          <o:OLEObject Type="Embed" ProgID="Equation.3" ShapeID="_x0000_i1044" DrawAspect="Content" ObjectID="_1388097205" r:id="rId46"/>
+          <o:OLEObject Type="Embed" ProgID="Equation.3" ShapeID="_x0000_i1045" DrawAspect="Content" ObjectID="_1388101243" r:id="rId46"/>
         </w:object>
       </w:r>
       <w:r>
@@ -5655,7 +5790,6 @@
     <w:p>
       <w:pPr>
         <w:rPr>
-          <w:rFonts w:hint="cs"/>
           <w:rtl/>
         </w:rPr>
       </w:pPr>
@@ -5699,10 +5833,10 @@
           <w:position w:val="-10"/>
         </w:rPr>
         <w:object w:dxaOrig="1780" w:dyaOrig="320">
-          <v:shape id="_x0000_i1045" type="#_x0000_t75" style="width:89.3pt;height:16.15pt" o:ole="">
+          <v:shape id="_x0000_i1046" type="#_x0000_t75" style="width:89.3pt;height:16.15pt" o:ole="">
             <v:imagedata r:id="rId47" o:title=""/>
           </v:shape>
-          <o:OLEObject Type="Embed" ProgID="Equation.3" ShapeID="_x0000_i1045" DrawAspect="Content" ObjectID="_1388097206" r:id="rId48"/>
+          <o:OLEObject Type="Embed" ProgID="Equation.3" ShapeID="_x0000_i1046" DrawAspect="Content" ObjectID="_1388101244" r:id="rId48"/>
         </w:object>
       </w:r>
       <w:r>
@@ -5873,10 +6007,10 @@
           <w:position w:val="-10"/>
         </w:rPr>
         <w:object w:dxaOrig="1700" w:dyaOrig="320">
-          <v:shape id="_x0000_i1046" type="#_x0000_t75" style="width:85.25pt;height:16.15pt" o:ole="">
+          <v:shape id="_x0000_i1047" type="#_x0000_t75" style="width:85.25pt;height:16.15pt" o:ole="">
             <v:imagedata r:id="rId49" o:title=""/>
           </v:shape>
-          <o:OLEObject Type="Embed" ProgID="Equation.3" ShapeID="_x0000_i1046" DrawAspect="Content" ObjectID="_1388097207" r:id="rId50"/>
+          <o:OLEObject Type="Embed" ProgID="Equation.3" ShapeID="_x0000_i1047" DrawAspect="Content" ObjectID="_1388101245" r:id="rId50"/>
         </w:object>
       </w:r>
       <w:r>
@@ -5929,10 +6063,10 @@
           <w:position w:val="-10"/>
         </w:rPr>
         <w:object w:dxaOrig="2280" w:dyaOrig="320">
-          <v:shape id="_x0000_i1047" type="#_x0000_t75" style="width:114.05pt;height:16.15pt" o:ole="">
+          <v:shape id="_x0000_i1048" type="#_x0000_t75" style="width:114.05pt;height:16.15pt" o:ole="">
             <v:imagedata r:id="rId51" o:title=""/>
           </v:shape>
-          <o:OLEObject Type="Embed" ProgID="Equation.3" ShapeID="_x0000_i1047" DrawAspect="Content" ObjectID="_1388097208" r:id="rId52"/>
+          <o:OLEObject Type="Embed" ProgID="Equation.3" ShapeID="_x0000_i1048" DrawAspect="Content" ObjectID="_1388101246" r:id="rId52"/>
         </w:object>
       </w:r>
       <w:r>
@@ -6123,7 +6257,6 @@
     <w:p>
       <w:pPr>
         <w:rPr>
-          <w:rFonts w:hint="cs"/>
           <w:rtl/>
         </w:rPr>
       </w:pPr>
@@ -6609,10 +6742,10 @@
           <w:position w:val="-10"/>
         </w:rPr>
         <w:object w:dxaOrig="499" w:dyaOrig="320">
-          <v:shape id="_x0000_i1048" type="#_x0000_t75" style="width:24.75pt;height:16.15pt" o:ole="">
+          <v:shape id="_x0000_i1049" type="#_x0000_t75" style="width:24.75pt;height:16.15pt" o:ole="">
             <v:imagedata r:id="rId53" o:title=""/>
           </v:shape>
-          <o:OLEObject Type="Embed" ProgID="Equation.3" ShapeID="_x0000_i1048" DrawAspect="Content" ObjectID="_1388097209" r:id="rId54"/>
+          <o:OLEObject Type="Embed" ProgID="Equation.3" ShapeID="_x0000_i1049" DrawAspect="Content" ObjectID="_1388101247" r:id="rId54"/>
         </w:object>
       </w:r>
       <w:r>
@@ -6634,10 +6767,10 @@
           <w:position w:val="-10"/>
         </w:rPr>
         <w:object w:dxaOrig="1660" w:dyaOrig="320">
-          <v:shape id="_x0000_i1049" type="#_x0000_t75" style="width:82.95pt;height:16.15pt" o:ole="">
+          <v:shape id="_x0000_i1050" type="#_x0000_t75" style="width:82.95pt;height:16.15pt" o:ole="">
             <v:imagedata r:id="rId55" o:title=""/>
           </v:shape>
-          <o:OLEObject Type="Embed" ProgID="Equation.3" ShapeID="_x0000_i1049" DrawAspect="Content" ObjectID="_1388097210" r:id="rId56"/>
+          <o:OLEObject Type="Embed" ProgID="Equation.3" ShapeID="_x0000_i1050" DrawAspect="Content" ObjectID="_1388101248" r:id="rId56"/>
         </w:object>
       </w:r>
       <w:r>
@@ -6744,7 +6877,7 @@
     <w:p>
       <w:pPr>
         <w:rPr>
-          <w:rFonts w:cs="David" w:hint="cs"/>
+          <w:rFonts w:cs="David"/>
           <w:rtl/>
         </w:rPr>
       </w:pPr>
@@ -6776,7 +6909,7 @@
         <w:ind w:left="360" w:hanging="334"/>
         <w:jc w:val="both"/>
         <w:rPr>
-          <w:rFonts w:cs="David"/>
+          <w:rFonts w:cs="David" w:hint="cs"/>
           <w:b/>
           <w:bCs/>
           <w:strike/>
@@ -6908,10 +7041,10 @@
           <w:position w:val="-14"/>
         </w:rPr>
         <w:object w:dxaOrig="780" w:dyaOrig="400">
-          <v:shape id="_x0000_i1050" type="#_x0000_t75" style="width:39.15pt;height:20.15pt" o:ole="">
+          <v:shape id="_x0000_i1051" type="#_x0000_t75" style="width:39.15pt;height:20.15pt" o:ole="">
             <v:imagedata r:id="rId57" o:title=""/>
           </v:shape>
-          <o:OLEObject Type="Embed" ProgID="Equation.3" ShapeID="_x0000_i1050" DrawAspect="Content" ObjectID="_1388097211" r:id="rId58"/>
+          <o:OLEObject Type="Embed" ProgID="Equation.3" ShapeID="_x0000_i1051" DrawAspect="Content" ObjectID="_1388101249" r:id="rId58"/>
         </w:object>
       </w:r>
       <w:r>
@@ -6927,6 +7060,72 @@
     </w:p>
     <w:p>
       <w:pPr>
+        <w:rPr>
+          <w:rtl/>
+        </w:rPr>
+      </w:pPr>
+      <w:r>
+        <w:rPr>
+          <w:rFonts w:hint="cs"/>
+          <w:rtl/>
+        </w:rPr>
+        <w:t>אם קיימת פונקציה "על" מ</w:t>
+      </w:r>
+      <w:r>
+        <w:rPr>
+          <w:rFonts w:hint="cs"/>
+        </w:rPr>
+        <w:t>A</w:t>
+      </w:r>
+      <w:r>
+        <w:rPr>
+          <w:rFonts w:hint="cs"/>
+          <w:rtl/>
+        </w:rPr>
+        <w:t xml:space="preserve"> ל</w:t>
+      </w:r>
+      <w:r>
+        <w:rPr>
+          <w:rFonts w:hint="cs"/>
+        </w:rPr>
+        <w:t>B</w:t>
+      </w:r>
+      <w:r>
+        <w:rPr>
+          <w:rFonts w:hint="cs"/>
+          <w:rtl/>
+        </w:rPr>
+        <w:t xml:space="preserve"> אז קיימת פונקציה חח"ע מ</w:t>
+      </w:r>
+      <w:r>
+        <w:rPr>
+          <w:rFonts w:hint="cs"/>
+        </w:rPr>
+        <w:t>B</w:t>
+      </w:r>
+      <w:r>
+        <w:rPr>
+          <w:rFonts w:hint="cs"/>
+          <w:rtl/>
+        </w:rPr>
+        <w:t xml:space="preserve"> ל</w:t>
+      </w:r>
+      <w:r>
+        <w:rPr>
+          <w:rFonts w:hint="cs"/>
+        </w:rPr>
+        <w:t>A</w:t>
+      </w:r>
+      <w:r>
+        <w:rPr>
+          <w:rFonts w:hint="cs"/>
+          <w:rtl/>
+        </w:rPr>
+        <w:t xml:space="preserve"> וד"ל.</w:t>
+      </w:r>
+    </w:p>
+    <w:p>
+      <w:pPr>
         <w:ind w:left="360" w:hanging="334"/>
         <w:jc w:val="both"/>
         <w:rPr>
@@ -7002,10 +7201,10 @@
           <w:position w:val="-16"/>
         </w:rPr>
         <w:object w:dxaOrig="960" w:dyaOrig="440">
-          <v:shape id="_x0000_i1051" type="#_x0000_t75" style="width:47.8pt;height:21.9pt" o:ole="">
+          <v:shape id="_x0000_i1052" type="#_x0000_t75" style="width:47.8pt;height:21.9pt" o:ole="">
             <v:imagedata r:id="rId59" o:title=""/>
           </v:shape>
-          <o:OLEObject Type="Embed" ProgID="Equation.3" ShapeID="_x0000_i1051" DrawAspect="Content" ObjectID="_1388097212" r:id="rId60"/>
+          <o:OLEObject Type="Embed" ProgID="Equation.3" ShapeID="_x0000_i1052" DrawAspect="Content" ObjectID="_1388101250" r:id="rId60"/>
         </w:object>
       </w:r>
       <w:r>
@@ -7043,10 +7242,10 @@
           <w:position w:val="-14"/>
         </w:rPr>
         <w:object w:dxaOrig="1440" w:dyaOrig="400">
-          <v:shape id="_x0000_i1052" type="#_x0000_t75" style="width:1in;height:20.15pt" o:ole="">
+          <v:shape id="_x0000_i1053" type="#_x0000_t75" style="width:1in;height:20.15pt" o:ole="">
             <v:imagedata r:id="rId61" o:title=""/>
           </v:shape>
-          <o:OLEObject Type="Embed" ProgID="Equation.3" ShapeID="_x0000_i1052" DrawAspect="Content" ObjectID="_1388097213" r:id="rId62"/>
+          <o:OLEObject Type="Embed" ProgID="Equation.3" ShapeID="_x0000_i1053" DrawAspect="Content" ObjectID="_1388101251" r:id="rId62"/>
         </w:object>
       </w:r>
       <w:r>
@@ -7086,10 +7285,10 @@
           <w:position w:val="-10"/>
         </w:rPr>
         <w:object w:dxaOrig="1140" w:dyaOrig="320">
-          <v:shape id="_x0000_i1053" type="#_x0000_t75" style="width:57pt;height:16.15pt" o:ole="">
+          <v:shape id="_x0000_i1054" type="#_x0000_t75" style="width:57pt;height:16.15pt" o:ole="">
             <v:imagedata r:id="rId63" o:title=""/>
           </v:shape>
-          <o:OLEObject Type="Embed" ProgID="Equation.3" ShapeID="_x0000_i1053" DrawAspect="Content" ObjectID="_1388097214" r:id="rId64"/>
+          <o:OLEObject Type="Embed" ProgID="Equation.3" ShapeID="_x0000_i1054" DrawAspect="Content" ObjectID="_1388101252" r:id="rId64"/>
         </w:object>
       </w:r>
     </w:p>
@@ -7105,7 +7304,163 @@
           <w:rFonts w:hint="cs"/>
           <w:rtl/>
         </w:rPr>
-        <w:t>סעיף ב': צריך למצוא פונקציה חח"ע ועל בין הקטעים המדוברים:</w:t>
+        <w:t>צריך למצוא פונקציה חח"ע ועל בין הק</w:t>
+      </w:r>
+      <w:r>
+        <w:rPr>
+          <w:rFonts w:hint="cs"/>
+          <w:rtl/>
+        </w:rPr>
+        <w:t>בוצות</w:t>
+      </w:r>
+      <w:r>
+        <w:rPr>
+          <w:rFonts w:hint="cs"/>
+          <w:rtl/>
+        </w:rPr>
+        <w:t xml:space="preserve"> המדובר</w:t>
+      </w:r>
+      <w:r>
+        <w:rPr>
+          <w:rFonts w:hint="cs"/>
+          <w:rtl/>
+        </w:rPr>
+        <w:t>ות</w:t>
+      </w:r>
+      <w:r>
+        <w:rPr>
+          <w:rFonts w:hint="cs"/>
+          <w:rtl/>
+        </w:rPr>
+        <w:t>:</w:t>
+      </w:r>
+    </w:p>
+    <w:p>
+      <w:pPr>
+        <w:rPr>
+          <w:rFonts w:hint="cs"/>
+          <w:rtl/>
+        </w:rPr>
+      </w:pPr>
+      <w:r>
+        <w:rPr>
+          <w:rFonts w:hint="cs"/>
+          <w:rtl/>
+        </w:rPr>
+        <w:t xml:space="preserve">לסעיף א': </w:t>
+      </w:r>
+      <m:oMath>
+        <m:sSup>
+          <m:sSupPr>
+            <m:ctrlPr>
+              <w:rPr>
+                <w:rFonts w:ascii="Cambria Math" w:hAnsi="Cambria Math"/>
+                <w:i/>
+              </w:rPr>
+            </m:ctrlPr>
+          </m:sSupPr>
+          <m:e>
+            <m:r>
+              <w:rPr>
+                <w:rFonts w:ascii="Cambria Math" w:hAnsi="Cambria Math"/>
+              </w:rPr>
+              <m:t>a</m:t>
+            </m:r>
+          </m:e>
+          <m:sup>
+            <m:r>
+              <w:rPr>
+                <w:rFonts w:ascii="Cambria Math" w:hAnsi="Cambria Math"/>
+              </w:rPr>
+              <m:t>x</m:t>
+            </m:r>
+          </m:sup>
+        </m:sSup>
+      </m:oMath>
+      <w:r>
+        <w:rPr>
+          <w:rFonts w:hint="cs"/>
+          <w:rtl/>
+        </w:rPr>
+        <w:t xml:space="preserve"> או </w:t>
+      </w:r>
+      <m:oMath>
+        <m:func>
+          <m:funcPr>
+            <m:ctrlPr>
+              <w:rPr>
+                <w:rFonts w:ascii="Cambria Math" w:hAnsi="Cambria Math"/>
+                <w:i/>
+              </w:rPr>
+            </m:ctrlPr>
+          </m:funcPr>
+          <m:fName>
+            <m:sSub>
+              <m:sSubPr>
+                <m:ctrlPr>
+                  <w:rPr>
+                    <w:rFonts w:ascii="Cambria Math" w:hAnsi="Cambria Math"/>
+                    <w:i/>
+                  </w:rPr>
+                </m:ctrlPr>
+              </m:sSubPr>
+              <m:e>
+                <m:r>
+                  <m:rPr>
+                    <m:sty m:val="p"/>
+                  </m:rPr>
+                  <w:rPr>
+                    <w:rFonts w:ascii="Cambria Math" w:hAnsi="Cambria Math"/>
+                  </w:rPr>
+                  <m:t>log</m:t>
+                </m:r>
+                <m:ctrlPr>
+                  <w:rPr>
+                    <w:rFonts w:ascii="Cambria Math" w:hAnsi="Cambria Math"/>
+                  </w:rPr>
+                </m:ctrlPr>
+              </m:e>
+              <m:sub>
+                <m:r>
+                  <w:rPr>
+                    <w:rFonts w:ascii="Cambria Math" w:hAnsi="Cambria Math"/>
+                  </w:rPr>
+                  <m:t>a</m:t>
+                </m:r>
+              </m:sub>
+            </m:sSub>
+          </m:fName>
+          <m:e>
+            <m:r>
+              <w:rPr>
+                <w:rFonts w:ascii="Cambria Math" w:hAnsi="Cambria Math"/>
+              </w:rPr>
+              <m:t>x</m:t>
+            </m:r>
+          </m:e>
+        </m:func>
+      </m:oMath>
+      <w:r>
+        <w:rPr>
+          <w:rFonts w:hint="cs"/>
+          <w:rtl/>
+        </w:rPr>
+        <w:t>.</w:t>
+      </w:r>
+    </w:p>
+    <w:p>
+      <w:pPr>
+        <w:rPr>
+          <w:rFonts w:hint="cs"/>
+          <w:rtl/>
+        </w:rPr>
+      </w:pPr>
+      <w:r>
+        <w:rPr>
+          <w:rFonts w:hint="cs"/>
+          <w:rtl/>
+        </w:rPr>
+        <w:t>לסעיף ב':</w:t>
       </w:r>
     </w:p>
     <w:p>
@@ -7175,6 +7530,7 @@
             <w:rPr>
               <w:rFonts w:ascii="Cambria Math" w:hAnsi="Cambria Math"/>
             </w:rPr>
+            <w:lastRenderedPageBreak/>
             <m:t>f</m:t>
           </m:r>
           <m:d>
@@ -7399,7 +7755,6 @@
             <w:rPr>
               <w:rFonts w:ascii="Cambria Math" w:hAnsi="Cambria Math"/>
             </w:rPr>
-            <w:lastRenderedPageBreak/>
             <m:t>f</m:t>
           </m:r>
           <m:d>
@@ -8766,13 +9121,429 @@
             <w:rPr>
               <w:rFonts w:ascii="Cambria Math" w:eastAsiaTheme="minorEastAsia" w:hAnsi="Cambria Math"/>
             </w:rPr>
-            <m:t>=1</m:t>
+            <m:t>=</m:t>
+          </m:r>
+          <m:sSup>
+            <m:sSupPr>
+              <m:ctrlPr>
+                <w:rPr>
+                  <w:rFonts w:ascii="Cambria Math" w:hAnsi="Cambria Math"/>
+                  <w:i/>
+                </w:rPr>
+              </m:ctrlPr>
+            </m:sSupPr>
+            <m:e>
+              <m:r>
+                <w:rPr>
+                  <w:rFonts w:ascii="Cambria Math" w:eastAsiaTheme="minorEastAsia" w:hAnsi="Cambria Math"/>
+                </w:rPr>
+                <m:t>1</m:t>
+              </m:r>
+              <m:ctrlPr>
+                <w:rPr>
+                  <w:rFonts w:ascii="Cambria Math" w:eastAsiaTheme="minorEastAsia" w:hAnsi="Cambria Math"/>
+                  <w:i/>
+                </w:rPr>
+              </m:ctrlPr>
+            </m:e>
+            <m:sup>
+              <m:r>
+                <w:rPr>
+                  <w:rFonts w:ascii="Cambria Math" w:hAnsi="Cambria Math"/>
+                </w:rPr>
+                <m:t>+</m:t>
+              </m:r>
+            </m:sup>
+          </m:sSup>
+        </m:oMath>
+      </m:oMathPara>
+    </w:p>
+    <w:p>
+      <w:pPr>
+        <w:rPr>
+          <w:rFonts w:hint="cs"/>
+          <w:i/>
+          <w:rtl/>
+        </w:rPr>
+      </w:pPr>
+      <w:r>
+        <w:rPr>
+          <w:rFonts w:hint="cs"/>
+          <w:i/>
+          <w:rtl/>
+        </w:rPr>
+        <w:t>לסעיף ג':</w:t>
+      </w:r>
+    </w:p>
+    <w:p>
+      <w:pPr>
+        <w:bidi w:val="0"/>
+        <w:rPr>
+          <w:i/>
+        </w:rPr>
+      </w:pPr>
+      <m:oMathPara>
+        <m:oMath>
+          <m:r>
+            <w:rPr>
+              <w:rFonts w:ascii="Cambria Math" w:hAnsi="Cambria Math"/>
+            </w:rPr>
+            <m:t>f:</m:t>
+          </m:r>
+          <m:d>
+            <m:dPr>
+              <m:begChr m:val="["/>
+              <m:endChr m:val="]"/>
+              <m:ctrlPr>
+                <w:rPr>
+                  <w:rFonts w:ascii="Cambria Math" w:hAnsi="Cambria Math"/>
+                  <w:i/>
+                </w:rPr>
+              </m:ctrlPr>
+            </m:dPr>
+            <m:e>
+              <m:r>
+                <w:rPr>
+                  <w:rFonts w:ascii="Cambria Math" w:hAnsi="Cambria Math"/>
+                </w:rPr>
+                <m:t>0,1</m:t>
+              </m:r>
+            </m:e>
+          </m:d>
+          <m:r>
+            <w:rPr>
+              <w:rFonts w:ascii="Cambria Math" w:hAnsi="Cambria Math"/>
+            </w:rPr>
+            <m:t>→R</m:t>
           </m:r>
         </m:oMath>
       </m:oMathPara>
     </w:p>
     <w:p>
       <w:pPr>
+        <w:bidi w:val="0"/>
+        <w:rPr>
+          <w:i/>
+        </w:rPr>
+      </w:pPr>
+      <m:oMathPara>
+        <m:oMath>
+          <m:r>
+            <w:rPr>
+              <w:rFonts w:ascii="Cambria Math" w:hAnsi="Cambria Math"/>
+            </w:rPr>
+            <m:t>f</m:t>
+          </m:r>
+          <m:d>
+            <m:dPr>
+              <m:ctrlPr>
+                <w:rPr>
+                  <w:rFonts w:ascii="Cambria Math" w:hAnsi="Cambria Math"/>
+                  <w:i/>
+                </w:rPr>
+              </m:ctrlPr>
+            </m:dPr>
+            <m:e>
+              <m:r>
+                <w:rPr>
+                  <w:rFonts w:ascii="Cambria Math" w:hAnsi="Cambria Math"/>
+                </w:rPr>
+                <m:t>x</m:t>
+              </m:r>
+            </m:e>
+          </m:d>
+          <m:r>
+            <w:rPr>
+              <w:rFonts w:ascii="Cambria Math" w:hAnsi="Cambria Math"/>
+            </w:rPr>
+            <m:t>=</m:t>
+          </m:r>
+          <m:d>
+            <m:dPr>
+              <m:begChr m:val="{"/>
+              <m:endChr m:val="}"/>
+              <m:ctrlPr>
+                <w:rPr>
+                  <w:rFonts w:ascii="Cambria Math" w:hAnsi="Cambria Math"/>
+                  <w:i/>
+                </w:rPr>
+              </m:ctrlPr>
+            </m:dPr>
+            <m:e>
+              <m:m>
+                <m:mPr>
+                  <m:mcs>
+                    <m:mc>
+                      <m:mcPr>
+                        <m:count m:val="3"/>
+                        <m:mcJc m:val="center"/>
+                      </m:mcPr>
+                    </m:mc>
+                  </m:mcs>
+                  <m:ctrlPr>
+                    <w:rPr>
+                      <w:rFonts w:ascii="Cambria Math" w:hAnsi="Cambria Math"/>
+                      <w:i/>
+                    </w:rPr>
+                  </m:ctrlPr>
+                </m:mPr>
+                <m:mr>
+                  <m:e>
+                    <m:func>
+                      <m:funcPr>
+                        <m:ctrlPr>
+                          <w:rPr>
+                            <w:rFonts w:ascii="Cambria Math" w:hAnsi="Cambria Math"/>
+                            <w:i/>
+                          </w:rPr>
+                        </m:ctrlPr>
+                      </m:funcPr>
+                      <m:fName>
+                        <m:r>
+                          <m:rPr>
+                            <m:sty m:val="p"/>
+                          </m:rPr>
+                          <w:rPr>
+                            <w:rFonts w:ascii="Cambria Math" w:hAnsi="Cambria Math"/>
+                          </w:rPr>
+                          <m:t>cot</m:t>
+                        </m:r>
+                      </m:fName>
+                      <m:e>
+                        <m:f>
+                          <m:fPr>
+                            <m:ctrlPr>
+                              <w:rPr>
+                                <w:rFonts w:ascii="Cambria Math" w:hAnsi="Cambria Math"/>
+                                <w:i/>
+                              </w:rPr>
+                            </m:ctrlPr>
+                          </m:fPr>
+                          <m:num>
+                            <m:r>
+                              <w:rPr>
+                                <w:rFonts w:ascii="Cambria Math" w:hAnsi="Cambria Math"/>
+                              </w:rPr>
+                              <m:t>π</m:t>
+                            </m:r>
+                          </m:num>
+                          <m:den>
+                            <m:r>
+                              <w:rPr>
+                                <w:rFonts w:ascii="Cambria Math" w:hAnsi="Cambria Math"/>
+                              </w:rPr>
+                              <m:t>2</m:t>
+                            </m:r>
+                          </m:den>
+                        </m:f>
+                      </m:e>
+                    </m:func>
+                  </m:e>
+                  <m:e>
+                    <m:r>
+                      <w:rPr>
+                        <w:rFonts w:ascii="Cambria Math" w:hAnsi="Cambria Math"/>
+                      </w:rPr>
+                      <m:t xml:space="preserve"> </m:t>
+                    </m:r>
+                  </m:e>
+                  <m:e>
+                    <m:r>
+                      <w:rPr>
+                        <w:rFonts w:ascii="Cambria Math" w:hAnsi="Cambria Math"/>
+                      </w:rPr>
+                      <m:t>x=0</m:t>
+                    </m:r>
+                  </m:e>
+                </m:mr>
+                <m:mr>
+                  <m:e>
+                    <m:func>
+                      <m:funcPr>
+                        <m:ctrlPr>
+                          <w:rPr>
+                            <w:rFonts w:ascii="Cambria Math" w:hAnsi="Cambria Math"/>
+                            <w:i/>
+                          </w:rPr>
+                        </m:ctrlPr>
+                      </m:funcPr>
+                      <m:fName>
+                        <m:r>
+                          <m:rPr>
+                            <m:sty m:val="p"/>
+                          </m:rPr>
+                          <w:rPr>
+                            <w:rFonts w:ascii="Cambria Math" w:hAnsi="Cambria Math"/>
+                          </w:rPr>
+                          <m:t>co</m:t>
+                        </m:r>
+                        <m:r>
+                          <m:rPr>
+                            <m:sty m:val="p"/>
+                          </m:rPr>
+                          <w:rPr>
+                            <w:rFonts w:ascii="Cambria Math" w:hAnsi="Cambria Math"/>
+                          </w:rPr>
+                          <m:t>t</m:t>
+                        </m:r>
+                      </m:fName>
+                      <m:e>
+                        <m:f>
+                          <m:fPr>
+                            <m:ctrlPr>
+                              <w:rPr>
+                                <w:rFonts w:ascii="Cambria Math" w:hAnsi="Cambria Math"/>
+                                <w:i/>
+                              </w:rPr>
+                            </m:ctrlPr>
+                          </m:fPr>
+                          <m:num>
+                            <m:r>
+                              <w:rPr>
+                                <w:rFonts w:ascii="Cambria Math" w:hAnsi="Cambria Math"/>
+                              </w:rPr>
+                              <m:t>π</m:t>
+                            </m:r>
+                          </m:num>
+                          <m:den>
+                            <m:r>
+                              <w:rPr>
+                                <w:rFonts w:ascii="Cambria Math" w:hAnsi="Cambria Math"/>
+                              </w:rPr>
+                              <m:t>n+</m:t>
+                            </m:r>
+                            <m:r>
+                              <w:rPr>
+                                <w:rFonts w:ascii="Cambria Math" w:hAnsi="Cambria Math"/>
+                              </w:rPr>
+                              <m:t>2</m:t>
+                            </m:r>
+                          </m:den>
+                        </m:f>
+                      </m:e>
+                    </m:func>
+                  </m:e>
+                  <m:e>
+                    <m:r>
+                      <w:rPr>
+                        <w:rFonts w:ascii="Cambria Math" w:hAnsi="Cambria Math"/>
+                      </w:rPr>
+                      <m:t xml:space="preserve"> </m:t>
+                    </m:r>
+                  </m:e>
+                  <m:e>
+                    <m:r>
+                      <w:rPr>
+                        <w:rFonts w:ascii="Cambria Math" w:hAnsi="Cambria Math"/>
+                      </w:rPr>
+                      <m:t>∃n∈N,x=</m:t>
+                    </m:r>
+                    <m:f>
+                      <m:fPr>
+                        <m:ctrlPr>
+                          <w:rPr>
+                            <w:rFonts w:ascii="Cambria Math" w:hAnsi="Cambria Math"/>
+                            <w:i/>
+                          </w:rPr>
+                        </m:ctrlPr>
+                      </m:fPr>
+                      <m:num>
+                        <m:r>
+                          <w:rPr>
+                            <w:rFonts w:ascii="Cambria Math" w:hAnsi="Cambria Math"/>
+                          </w:rPr>
+                          <m:t>1</m:t>
+                        </m:r>
+                      </m:num>
+                      <m:den>
+                        <m:r>
+                          <w:rPr>
+                            <w:rFonts w:ascii="Cambria Math" w:hAnsi="Cambria Math"/>
+                          </w:rPr>
+                          <m:t>n</m:t>
+                        </m:r>
+                      </m:den>
+                    </m:f>
+                  </m:e>
+                </m:mr>
+                <m:mr>
+                  <m:e>
+                    <m:func>
+                      <m:funcPr>
+                        <m:ctrlPr>
+                          <w:rPr>
+                            <w:rFonts w:ascii="Cambria Math" w:hAnsi="Cambria Math"/>
+                            <w:i/>
+                          </w:rPr>
+                        </m:ctrlPr>
+                      </m:funcPr>
+                      <m:fName>
+                        <m:r>
+                          <m:rPr>
+                            <m:sty m:val="p"/>
+                          </m:rPr>
+                          <w:rPr>
+                            <w:rFonts w:ascii="Cambria Math" w:hAnsi="Cambria Math"/>
+                          </w:rPr>
+                          <m:t>co</m:t>
+                        </m:r>
+                        <m:r>
+                          <m:rPr>
+                            <m:sty m:val="p"/>
+                          </m:rPr>
+                          <w:rPr>
+                            <w:rFonts w:ascii="Cambria Math" w:hAnsi="Cambria Math"/>
+                          </w:rPr>
+                          <m:t>t</m:t>
+                        </m:r>
+                      </m:fName>
+                      <m:e>
+                        <m:d>
+                          <m:dPr>
+                            <m:ctrlPr>
+                              <w:rPr>
+                                <w:rFonts w:ascii="Cambria Math" w:hAnsi="Cambria Math"/>
+                                <w:i/>
+                              </w:rPr>
+                            </m:ctrlPr>
+                          </m:dPr>
+                          <m:e>
+                            <m:r>
+                              <w:rPr>
+                                <w:rFonts w:ascii="Cambria Math" w:hAnsi="Cambria Math"/>
+                              </w:rPr>
+                              <m:t>πx</m:t>
+                            </m:r>
+                          </m:e>
+                        </m:d>
+                      </m:e>
+                    </m:func>
+                  </m:e>
+                  <m:e>
+                    <m:r>
+                      <w:rPr>
+                        <w:rFonts w:ascii="Cambria Math" w:hAnsi="Cambria Math"/>
+                      </w:rPr>
+                      <m:t xml:space="preserve"> </m:t>
+                    </m:r>
+                  </m:e>
+                  <m:e>
+                    <m:r>
+                      <w:rPr>
+                        <w:rFonts w:ascii="Cambria Math" w:hAnsi="Cambria Math"/>
+                      </w:rPr>
+                      <m:t>else</m:t>
+                    </m:r>
+                  </m:e>
+                </m:mr>
+              </m:m>
+            </m:e>
+          </m:d>
+        </m:oMath>
+      </m:oMathPara>
+    </w:p>
+    <w:p>
+      <w:pPr>
         <w:ind w:left="360" w:hanging="334"/>
         <w:jc w:val="both"/>
         <w:rPr>
@@ -8824,89 +9595,387 @@
         <w:ind w:firstLine="360"/>
         <w:jc w:val="both"/>
         <w:rPr>
+          <w:rFonts w:cs="David" w:hint="cs"/>
+          <w:b/>
+          <w:bCs/>
+          <w:strike/>
+          <w:rtl/>
+        </w:rPr>
+      </w:pPr>
+      <w:r>
+        <w:rPr>
           <w:rFonts w:cs="David"/>
           <w:b/>
           <w:bCs/>
           <w:strike/>
           <w:rtl/>
         </w:rPr>
-      </w:pPr>
+        <w:t xml:space="preserve">א. </w:t>
+      </w:r>
       <w:r>
         <w:rPr>
           <w:rFonts w:cs="David"/>
           <w:b/>
           <w:bCs/>
           <w:strike/>
-          <w:rtl/>
-        </w:rPr>
-        <w:t xml:space="preserve">א. </w:t>
-      </w:r>
-      <w:r>
-        <w:rPr>
-          <w:rFonts w:cs="David"/>
-          <w:b/>
-          <w:bCs/>
-          <w:strike/>
         </w:rPr>
         <w:object w:dxaOrig="1660" w:dyaOrig="400">
-          <v:shape id="_x0000_i1054" type="#_x0000_t75" style="width:82.95pt;height:20.15pt" o:ole="">
+          <v:shape id="_x0000_i1055" type="#_x0000_t75" style="width:82.95pt;height:20.15pt" o:ole="">
             <v:imagedata r:id="rId65" o:title=""/>
           </v:shape>
-          <o:OLEObject Type="Embed" ProgID="Equation.3" ShapeID="_x0000_i1054" DrawAspect="Content" ObjectID="_1388097215" r:id="rId66"/>
+          <o:OLEObject Type="Embed" ProgID="Equation.3" ShapeID="_x0000_i1055" DrawAspect="Content" ObjectID="_1388101253" r:id="rId66"/>
         </w:object>
-      </w:r>
-      <w:r>
-        <w:rPr>
-          <w:rFonts w:cs="David"/>
-          <w:b/>
-          <w:bCs/>
-          <w:strike/>
-          <w:rtl/>
-        </w:rPr>
-        <w:t xml:space="preserve">  </w:t>
-      </w:r>
-      <w:r>
-        <w:rPr>
-          <w:rFonts w:cs="David" w:hint="cs"/>
-          <w:b/>
-          <w:bCs/>
-          <w:strike/>
-          <w:rtl/>
-        </w:rPr>
-        <w:t xml:space="preserve">    </w:t>
       </w:r>
     </w:p>
     <w:p>
       <w:pPr>
+        <w:rPr>
+          <w:rFonts w:hint="cs"/>
+          <w:rtl/>
+        </w:rPr>
+      </w:pPr>
+      <w:r>
+        <w:rPr>
+          <w:rFonts w:hint="cs"/>
+          <w:rtl/>
+        </w:rPr>
+        <w:t xml:space="preserve">בהרצאה הוכח כי </w:t>
+      </w:r>
+      <m:oMath>
+        <m:d>
+          <m:dPr>
+            <m:begChr m:val="|"/>
+            <m:endChr m:val="|"/>
+            <m:ctrlPr>
+              <w:rPr>
+                <w:rFonts w:ascii="Cambria Math" w:hAnsi="Cambria Math"/>
+                <w:i/>
+              </w:rPr>
+            </m:ctrlPr>
+          </m:dPr>
+          <m:e>
+            <m:r>
+              <w:rPr>
+                <w:rFonts w:ascii="Cambria Math" w:hAnsi="Cambria Math"/>
+              </w:rPr>
+              <m:t>N×N</m:t>
+            </m:r>
+          </m:e>
+        </m:d>
+        <m:r>
+          <w:rPr>
+            <w:rFonts w:ascii="Cambria Math" w:hAnsi="Cambria Math"/>
+          </w:rPr>
+          <m:t>=</m:t>
+        </m:r>
+        <m:d>
+          <m:dPr>
+            <m:begChr m:val="|"/>
+            <m:endChr m:val="|"/>
+            <m:ctrlPr>
+              <w:rPr>
+                <w:rFonts w:ascii="Cambria Math" w:hAnsi="Cambria Math"/>
+                <w:i/>
+              </w:rPr>
+            </m:ctrlPr>
+          </m:dPr>
+          <m:e>
+            <m:r>
+              <w:rPr>
+                <w:rFonts w:ascii="Cambria Math" w:hAnsi="Cambria Math"/>
+              </w:rPr>
+              <m:t>N</m:t>
+            </m:r>
+          </m:e>
+        </m:d>
+      </m:oMath>
+      <w:r>
+        <w:rPr>
+          <w:rFonts w:hint="cs"/>
+          <w:rtl/>
+        </w:rPr>
+        <w:t xml:space="preserve">, וע"פ 5 א' נובע מכך כי </w:t>
+      </w:r>
+      <m:oMath>
+        <m:d>
+          <m:dPr>
+            <m:begChr m:val="|"/>
+            <m:endChr m:val="|"/>
+            <m:ctrlPr>
+              <w:rPr>
+                <w:rFonts w:ascii="Cambria Math" w:hAnsi="Cambria Math"/>
+                <w:i/>
+              </w:rPr>
+            </m:ctrlPr>
+          </m:dPr>
+          <m:e>
+            <m:d>
+              <m:dPr>
+                <m:ctrlPr>
+                  <w:rPr>
+                    <w:rFonts w:ascii="Cambria Math" w:hAnsi="Cambria Math"/>
+                    <w:i/>
+                  </w:rPr>
+                </m:ctrlPr>
+              </m:dPr>
+              <m:e>
+                <m:r>
+                  <w:rPr>
+                    <w:rFonts w:ascii="Cambria Math" w:hAnsi="Cambria Math"/>
+                  </w:rPr>
+                  <m:t>N×N</m:t>
+                </m:r>
+              </m:e>
+            </m:d>
+            <m:r>
+              <w:rPr>
+                <w:rFonts w:ascii="Cambria Math" w:hAnsi="Cambria Math"/>
+              </w:rPr>
+              <m:t>×N</m:t>
+            </m:r>
+          </m:e>
+        </m:d>
+        <m:r>
+          <w:rPr>
+            <w:rFonts w:ascii="Cambria Math" w:hAnsi="Cambria Math"/>
+          </w:rPr>
+          <m:t>=</m:t>
+        </m:r>
+        <m:d>
+          <m:dPr>
+            <m:begChr m:val="|"/>
+            <m:endChr m:val="|"/>
+            <m:ctrlPr>
+              <w:rPr>
+                <w:rFonts w:ascii="Cambria Math" w:hAnsi="Cambria Math"/>
+                <w:i/>
+              </w:rPr>
+            </m:ctrlPr>
+          </m:dPr>
+          <m:e>
+            <m:r>
+              <w:rPr>
+                <w:rFonts w:ascii="Cambria Math" w:hAnsi="Cambria Math"/>
+              </w:rPr>
+              <m:t>N</m:t>
+            </m:r>
+          </m:e>
+        </m:d>
+      </m:oMath>
+      <w:r>
+        <w:rPr>
+          <w:rFonts w:hint="cs"/>
+          <w:rtl/>
+        </w:rPr>
+        <w:t>, ומכיון שקיימת פונקציה חח"ע ועל</w:t>
+      </w:r>
+      <w:r>
+        <w:rPr>
+          <w:rFonts w:hint="cs"/>
+          <w:rtl/>
+        </w:rPr>
+        <w:tab/>
+      </w:r>
+      <w:r>
+        <w:rPr>
+          <w:rtl/>
+        </w:rPr>
+        <w:br/>
+      </w:r>
+      <m:oMath>
+        <m:r>
+          <w:rPr>
+            <w:rFonts w:ascii="Cambria Math" w:hAnsi="Cambria Math"/>
+          </w:rPr>
+          <m:t>f:</m:t>
+        </m:r>
+        <m:d>
+          <m:dPr>
+            <m:ctrlPr>
+              <w:rPr>
+                <w:rFonts w:ascii="Cambria Math" w:hAnsi="Cambria Math"/>
+                <w:i/>
+              </w:rPr>
+            </m:ctrlPr>
+          </m:dPr>
+          <m:e>
+            <m:d>
+              <m:dPr>
+                <m:ctrlPr>
+                  <w:rPr>
+                    <w:rFonts w:ascii="Cambria Math" w:hAnsi="Cambria Math"/>
+                    <w:i/>
+                  </w:rPr>
+                </m:ctrlPr>
+              </m:dPr>
+              <m:e>
+                <m:r>
+                  <w:rPr>
+                    <w:rFonts w:ascii="Cambria Math" w:hAnsi="Cambria Math"/>
+                  </w:rPr>
+                  <m:t>N×N</m:t>
+                </m:r>
+              </m:e>
+            </m:d>
+            <m:r>
+              <w:rPr>
+                <w:rFonts w:ascii="Cambria Math" w:hAnsi="Cambria Math"/>
+              </w:rPr>
+              <m:t>×N</m:t>
+            </m:r>
+          </m:e>
+        </m:d>
+        <m:r>
+          <w:rPr>
+            <w:rFonts w:ascii="Cambria Math" w:hAnsi="Cambria Math"/>
+          </w:rPr>
+          <m:t>→</m:t>
+        </m:r>
+        <m:d>
+          <m:dPr>
+            <m:ctrlPr>
+              <w:rPr>
+                <w:rFonts w:ascii="Cambria Math" w:hAnsi="Cambria Math"/>
+                <w:i/>
+              </w:rPr>
+            </m:ctrlPr>
+          </m:dPr>
+          <m:e>
+            <m:r>
+              <w:rPr>
+                <w:rFonts w:ascii="Cambria Math" w:hAnsi="Cambria Math"/>
+              </w:rPr>
+              <m:t>N×N×N</m:t>
+            </m:r>
+          </m:e>
+        </m:d>
+      </m:oMath>
+      <w:r>
+        <w:rPr>
+          <w:rFonts w:hint="cs"/>
+          <w:rtl/>
+        </w:rPr>
+        <w:t xml:space="preserve"> ע"י </w:t>
+      </w:r>
+      <m:oMath>
+        <m:r>
+          <w:rPr>
+            <w:rFonts w:ascii="Cambria Math" w:hAnsi="Cambria Math"/>
+          </w:rPr>
+          <m:t>f</m:t>
+        </m:r>
+        <m:d>
+          <m:dPr>
+            <m:ctrlPr>
+              <w:rPr>
+                <w:rFonts w:ascii="Cambria Math" w:hAnsi="Cambria Math"/>
+                <w:i/>
+              </w:rPr>
+            </m:ctrlPr>
+          </m:dPr>
+          <m:e>
+            <m:d>
+              <m:dPr>
+                <m:ctrlPr>
+                  <w:rPr>
+                    <w:rFonts w:ascii="Cambria Math" w:hAnsi="Cambria Math"/>
+                    <w:i/>
+                  </w:rPr>
+                </m:ctrlPr>
+              </m:dPr>
+              <m:e>
+                <m:d>
+                  <m:dPr>
+                    <m:ctrlPr>
+                      <w:rPr>
+                        <w:rFonts w:ascii="Cambria Math" w:hAnsi="Cambria Math"/>
+                        <w:i/>
+                      </w:rPr>
+                    </m:ctrlPr>
+                  </m:dPr>
+                  <m:e>
+                    <m:r>
+                      <w:rPr>
+                        <w:rFonts w:ascii="Cambria Math" w:hAnsi="Cambria Math"/>
+                      </w:rPr>
+                      <m:t>a,b</m:t>
+                    </m:r>
+                  </m:e>
+                </m:d>
+                <m:r>
+                  <w:rPr>
+                    <w:rFonts w:ascii="Cambria Math" w:hAnsi="Cambria Math"/>
+                  </w:rPr>
+                  <m:t>,c</m:t>
+                </m:r>
+              </m:e>
+            </m:d>
+          </m:e>
+        </m:d>
+        <m:r>
+          <w:rPr>
+            <w:rFonts w:ascii="Cambria Math" w:hAnsi="Cambria Math"/>
+          </w:rPr>
+          <m:t>=</m:t>
+        </m:r>
+        <m:d>
+          <m:dPr>
+            <m:ctrlPr>
+              <w:rPr>
+                <w:rFonts w:ascii="Cambria Math" w:hAnsi="Cambria Math"/>
+                <w:i/>
+              </w:rPr>
+            </m:ctrlPr>
+          </m:dPr>
+          <m:e>
+            <m:r>
+              <w:rPr>
+                <w:rFonts w:ascii="Cambria Math" w:hAnsi="Cambria Math"/>
+              </w:rPr>
+              <m:t>a,b,c</m:t>
+            </m:r>
+          </m:e>
+        </m:d>
+      </m:oMath>
+      <w:r>
+        <w:rPr>
+          <w:rFonts w:hint="cs"/>
+          <w:rtl/>
+        </w:rPr>
+        <w:t>, לכן העוצמות שוות.</w:t>
+      </w:r>
+    </w:p>
+    <w:p>
+      <w:pPr>
         <w:ind w:firstLine="360"/>
         <w:jc w:val="both"/>
         <w:rPr>
+          <w:rFonts w:cs="David" w:hint="cs"/>
+          <w:b/>
+          <w:bCs/>
+          <w:rtl/>
+        </w:rPr>
+      </w:pPr>
+      <w:r>
+        <w:rPr>
           <w:rFonts w:cs="David"/>
           <w:b/>
           <w:bCs/>
           <w:rtl/>
         </w:rPr>
-      </w:pPr>
+        <w:t xml:space="preserve">ב. </w:t>
+      </w:r>
       <w:r>
         <w:rPr>
           <w:rFonts w:cs="David"/>
           <w:b/>
           <w:bCs/>
-          <w:rtl/>
-        </w:rPr>
-        <w:t xml:space="preserve">ב. </w:t>
-      </w:r>
-      <w:r>
-        <w:rPr>
-          <w:rFonts w:cs="David"/>
-          <w:b/>
-          <w:bCs/>
         </w:rPr>
         <w:object w:dxaOrig="1160" w:dyaOrig="400">
-          <v:shape id="_x0000_i1055" type="#_x0000_t75" style="width:58.2pt;height:20.15pt" o:ole="">
+          <v:shape id="_x0000_i1056" type="#_x0000_t75" style="width:58.2pt;height:20.15pt" o:ole="">
             <v:imagedata r:id="rId67" o:title=""/>
           </v:shape>
-          <o:OLEObject Type="Embed" ProgID="Equation.3" ShapeID="_x0000_i1055" DrawAspect="Content" ObjectID="_1388097216" r:id="rId68"/>
+          <o:OLEObject Type="Embed" ProgID="Equation.3" ShapeID="_x0000_i1056" DrawAspect="Content" ObjectID="_1388101254" r:id="rId68"/>
         </w:object>
       </w:r>
       <w:r>
@@ -9261,10 +10330,10 @@
           <w:strike/>
         </w:rPr>
         <w:object w:dxaOrig="1219" w:dyaOrig="400">
-          <v:shape id="_x0000_i1056" type="#_x0000_t75" style="width:61.05pt;height:20.15pt" o:ole="">
+          <v:shape id="_x0000_i1057" type="#_x0000_t75" style="width:61.05pt;height:20.15pt" o:ole="">
             <v:imagedata r:id="rId69" o:title=""/>
           </v:shape>
-          <o:OLEObject Type="Embed" ProgID="Equation.3" ShapeID="_x0000_i1056" DrawAspect="Content" ObjectID="_1388097217" r:id="rId70"/>
+          <o:OLEObject Type="Embed" ProgID="Equation.3" ShapeID="_x0000_i1057" DrawAspect="Content" ObjectID="_1388101255" r:id="rId70"/>
         </w:object>
       </w:r>
     </w:p>
@@ -10049,10 +11118,10 @@
           <w:bCs/>
         </w:rPr>
         <w:object w:dxaOrig="700" w:dyaOrig="400">
-          <v:shape id="_x0000_i1057" type="#_x0000_t75" style="width:35.15pt;height:20.15pt" o:ole="">
+          <v:shape id="_x0000_i1058" type="#_x0000_t75" style="width:35.15pt;height:20.15pt" o:ole="">
             <v:imagedata r:id="rId71" o:title=""/>
           </v:shape>
-          <o:OLEObject Type="Embed" ProgID="Equation.3" ShapeID="_x0000_i1057" DrawAspect="Content" ObjectID="_1388097218" r:id="rId72"/>
+          <o:OLEObject Type="Embed" ProgID="Equation.3" ShapeID="_x0000_i1058" DrawAspect="Content" ObjectID="_1388101256" r:id="rId72"/>
         </w:object>
       </w:r>
     </w:p>
@@ -10304,6 +11373,7 @@
     <w:p>
       <w:pPr>
         <w:rPr>
+          <w:rFonts w:hint="cs"/>
           <w:rtl/>
         </w:rPr>
       </w:pPr>
@@ -10355,10 +11425,10 @@
           <w:position w:val="-14"/>
         </w:rPr>
         <w:object w:dxaOrig="1160" w:dyaOrig="400">
-          <v:shape id="_x0000_i1058" type="#_x0000_t75" style="width:58.2pt;height:20.15pt" o:ole="">
+          <v:shape id="_x0000_i1059" type="#_x0000_t75" style="width:58.2pt;height:20.15pt" o:ole="">
             <v:imagedata r:id="rId73" o:title=""/>
           </v:shape>
-          <o:OLEObject Type="Embed" ProgID="Equation.3" ShapeID="_x0000_i1058" DrawAspect="Content" ObjectID="_1388097219" r:id="rId74"/>
+          <o:OLEObject Type="Embed" ProgID="Equation.3" ShapeID="_x0000_i1059" DrawAspect="Content" ObjectID="_1388101257" r:id="rId74"/>
         </w:object>
       </w:r>
       <w:r>
@@ -10400,10 +11470,10 @@
           <w:position w:val="-16"/>
         </w:rPr>
         <w:object w:dxaOrig="920" w:dyaOrig="440">
-          <v:shape id="_x0000_i1059" type="#_x0000_t75" style="width:46.1pt;height:21.9pt" o:ole="">
+          <v:shape id="_x0000_i1060" type="#_x0000_t75" style="width:46.1pt;height:21.9pt" o:ole="">
             <v:imagedata r:id="rId75" o:title=""/>
           </v:shape>
-          <o:OLEObject Type="Embed" ProgID="Equation.3" ShapeID="_x0000_i1059" DrawAspect="Content" ObjectID="_1388097220" r:id="rId76"/>
+          <o:OLEObject Type="Embed" ProgID="Equation.3" ShapeID="_x0000_i1060" DrawAspect="Content" ObjectID="_1388101258" r:id="rId76"/>
         </w:object>
       </w:r>
       <w:r>
@@ -10474,10 +11544,10 @@
           <w:position w:val="-4"/>
         </w:rPr>
         <w:object w:dxaOrig="1920" w:dyaOrig="300">
-          <v:shape id="_x0000_i1060" type="#_x0000_t75" style="width:96.2pt;height:15pt" o:ole="">
+          <v:shape id="_x0000_i1061" type="#_x0000_t75" style="width:96.2pt;height:15pt" o:ole="">
             <v:imagedata r:id="rId77" o:title=""/>
           </v:shape>
-          <o:OLEObject Type="Embed" ProgID="Equation.3" ShapeID="_x0000_i1060" DrawAspect="Content" ObjectID="_1388097221" r:id="rId78"/>
+          <o:OLEObject Type="Embed" ProgID="Equation.3" ShapeID="_x0000_i1061" DrawAspect="Content" ObjectID="_1388101259" r:id="rId78"/>
         </w:object>
       </w:r>
       <w:r>
@@ -10523,6 +11593,7 @@
     <w:p>
       <w:pPr>
         <w:rPr>
+          <w:rFonts w:hint="cs"/>
           <w:rtl/>
         </w:rPr>
       </w:pPr>
@@ -10541,7 +11612,94 @@
           <w:rFonts w:hint="cs"/>
           <w:rtl/>
         </w:rPr>
-        <w:t>.</w:t>
+        <w:t xml:space="preserve">, ובהתחשב בפונקציה </w:t>
+      </w:r>
+      <m:oMath>
+        <m:r>
+          <w:rPr>
+            <w:rFonts w:ascii="Cambria Math" w:hAnsi="Cambria Math"/>
+          </w:rPr>
+          <m:t>f</m:t>
+        </m:r>
+        <m:d>
+          <m:dPr>
+            <m:ctrlPr>
+              <w:rPr>
+                <w:rFonts w:ascii="Cambria Math" w:hAnsi="Cambria Math"/>
+                <w:i/>
+              </w:rPr>
+            </m:ctrlPr>
+          </m:dPr>
+          <m:e>
+            <m:d>
+              <m:dPr>
+                <m:ctrlPr>
+                  <w:rPr>
+                    <w:rFonts w:ascii="Cambria Math" w:hAnsi="Cambria Math"/>
+                    <w:i/>
+                  </w:rPr>
+                </m:ctrlPr>
+              </m:dPr>
+              <m:e>
+                <m:r>
+                  <w:rPr>
+                    <w:rFonts w:ascii="Cambria Math" w:hAnsi="Cambria Math"/>
+                  </w:rPr>
+                  <m:t>a,b,c</m:t>
+                </m:r>
+              </m:e>
+            </m:d>
+          </m:e>
+        </m:d>
+        <m:r>
+          <w:rPr>
+            <w:rFonts w:ascii="Cambria Math" w:hAnsi="Cambria Math"/>
+          </w:rPr>
+          <m:t>=</m:t>
+        </m:r>
+        <m:d>
+          <m:dPr>
+            <m:ctrlPr>
+              <w:rPr>
+                <w:rFonts w:ascii="Cambria Math" w:hAnsi="Cambria Math"/>
+                <w:i/>
+              </w:rPr>
+            </m:ctrlPr>
+          </m:dPr>
+          <m:e>
+            <m:d>
+              <m:dPr>
+                <m:ctrlPr>
+                  <w:rPr>
+                    <w:rFonts w:ascii="Cambria Math" w:hAnsi="Cambria Math"/>
+                    <w:i/>
+                  </w:rPr>
+                </m:ctrlPr>
+              </m:dPr>
+              <m:e>
+                <m:r>
+                  <w:rPr>
+                    <w:rFonts w:ascii="Cambria Math" w:hAnsi="Cambria Math"/>
+                  </w:rPr>
+                  <m:t>a,b</m:t>
+                </m:r>
+              </m:e>
+            </m:d>
+            <m:r>
+              <w:rPr>
+                <w:rFonts w:ascii="Cambria Math" w:hAnsi="Cambria Math"/>
+              </w:rPr>
+              <m:t>,c</m:t>
+            </m:r>
+          </m:e>
+        </m:d>
+      </m:oMath>
+      <w:r>
+        <w:rPr>
+          <w:rFonts w:hint="cs"/>
+          <w:rtl/>
+        </w:rPr>
+        <w:t xml:space="preserve"> שהיא חח"ע ועל.</w:t>
       </w:r>
     </w:p>
     <w:p>
@@ -10700,6 +11858,33 @@
       <w:pPr>
         <w:rPr>
           <w:rFonts w:hint="cs"/>
+          <w:rtl/>
+        </w:rPr>
+      </w:pPr>
+      <w:r>
+        <w:rPr>
+          <w:rFonts w:hint="cs"/>
+          <w:rtl/>
+        </w:rPr>
+        <w:t xml:space="preserve">ראשית נחשב את עוצמת </w:t>
+      </w:r>
+      <w:r>
+        <w:rPr>
+          <w:rtl/>
+        </w:rPr>
+        <w:t>קבוצת הסדרות החשבוניות אשר כל איבריהן מספרים רציונליים</w:t>
+      </w:r>
+      <w:r>
+        <w:rPr>
+          <w:rFonts w:hint="cs"/>
+          <w:rtl/>
+        </w:rPr>
+        <w:t>:</w:t>
+      </w:r>
+    </w:p>
+    <w:p>
+      <w:pPr>
+        <w:rPr>
           <w:rtl/>
         </w:rPr>
       </w:pPr>
@@ -11011,66 +12196,79 @@
     </w:p>
     <w:p>
       <w:pPr>
-        <w:numPr>
-          <w:ilvl w:val="0"/>
-          <w:numId w:val="18"/>
-        </w:numPr>
-        <w:jc w:val="both"/>
-        <w:rPr>
-          <w:rFonts w:cs="David" w:hint="cs"/>
-          <w:b/>
-          <w:bCs/>
-        </w:rPr>
-      </w:pPr>
-      <w:r>
-        <w:rPr>
-          <w:rFonts w:cs="David"/>
-          <w:b/>
-          <w:bCs/>
-          <w:rtl/>
-        </w:rPr>
-        <w:t>מהי עוצמת קבוצת כל הפונקציות הריבועיות (בעלות מקדמים ממשיים) אשר יש להן שני שורשים</w:t>
-      </w:r>
-      <w:r>
-        <w:rPr>
-          <w:rFonts w:cs="David" w:hint="cs"/>
-          <w:b/>
-          <w:bCs/>
-          <w:rtl/>
-        </w:rPr>
-        <w:t xml:space="preserve"> </w:t>
-      </w:r>
-      <w:r>
-        <w:rPr>
-          <w:rFonts w:cs="David"/>
-          <w:b/>
-          <w:bCs/>
-          <w:rtl/>
-        </w:rPr>
-        <w:t>ממשיים ?</w:t>
-      </w:r>
-    </w:p>
-    <w:p>
-      <w:pPr>
-        <w:rPr>
-          <w:rFonts w:hint="cs"/>
-          <w:rtl/>
-        </w:rPr>
-      </w:pPr>
-      <w:r>
-        <w:rPr>
-          <w:rFonts w:hint="cs"/>
-          <w:rtl/>
-        </w:rPr>
-        <w:t xml:space="preserve">למה: </w:t>
+        <w:rPr>
+          <w:rFonts w:hint="cs"/>
+          <w:rtl/>
+        </w:rPr>
+      </w:pPr>
+      <w:r>
+        <w:rPr>
+          <w:rFonts w:hint="cs"/>
+          <w:rtl/>
+        </w:rPr>
+        <w:t xml:space="preserve">נסמן את </w:t>
+      </w:r>
+      <w:r>
+        <w:rPr>
+          <w:rFonts w:hint="cs"/>
+          <w:rtl/>
+        </w:rPr>
+        <w:t xml:space="preserve">הקבוצה המדוברת בשאלה </w:t>
+      </w:r>
+      <w:r>
+        <w:rPr>
+          <w:rFonts w:hint="cs"/>
+          <w:rtl/>
+        </w:rPr>
+        <w:t xml:space="preserve">באות </w:t>
+      </w:r>
+      <w:r>
+        <w:rPr>
+          <w:rFonts w:hint="cs"/>
+        </w:rPr>
+        <w:t>A</w:t>
+      </w:r>
+      <w:r>
+        <w:rPr>
+          <w:rFonts w:hint="cs"/>
+          <w:rtl/>
+        </w:rPr>
+        <w:t xml:space="preserve">. נשים לב שמתקיים </w:t>
       </w:r>
       <m:oMath>
         <m:r>
           <w:rPr>
             <w:rFonts w:ascii="Cambria Math" w:hAnsi="Cambria Math"/>
           </w:rPr>
-          <m:t>A⊆B⇒</m:t>
+          <m:t>A⊂</m:t>
         </m:r>
+        <m:d>
+          <m:dPr>
+            <m:ctrlPr>
+              <w:rPr>
+                <w:rFonts w:ascii="Cambria Math" w:hAnsi="Cambria Math"/>
+                <w:i/>
+              </w:rPr>
+            </m:ctrlPr>
+          </m:dPr>
+          <m:e>
+            <m:r>
+              <w:rPr>
+                <w:rFonts w:ascii="Cambria Math" w:hAnsi="Cambria Math"/>
+              </w:rPr>
+              <m:t>Q×Q</m:t>
+            </m:r>
+          </m:e>
+        </m:d>
+      </m:oMath>
+      <w:r>
+        <w:rPr>
+          <w:rFonts w:hint="cs"/>
+          <w:rtl/>
+        </w:rPr>
+        <w:t xml:space="preserve">, וע"פ הלמה שבראש התרגיל מתקיים </w:t>
+      </w:r>
+      <m:oMath>
         <m:d>
           <m:dPr>
             <m:begChr m:val="|"/>
@@ -11097,6 +12295,185 @@
           </w:rPr>
           <m:t>≤</m:t>
         </m:r>
+        <m:sSub>
+          <m:sSubPr>
+            <m:ctrlPr>
+              <w:rPr>
+                <w:rFonts w:ascii="Cambria Math" w:hAnsi="Cambria Math"/>
+              </w:rPr>
+            </m:ctrlPr>
+          </m:sSubPr>
+          <m:e>
+            <m:r>
+              <w:rPr>
+                <w:rFonts w:ascii="Cambria Math" w:hAnsi="Cambria Math" w:cs="Cambria Math" w:hint="cs"/>
+                <w:rtl/>
+              </w:rPr>
+              <m:t>ℵ</m:t>
+            </m:r>
+            <m:ctrlPr>
+              <w:rPr>
+                <w:rFonts w:ascii="Cambria Math" w:hAnsi="Cambria Math" w:cs="Cambria Math" w:hint="cs"/>
+                <w:i/>
+                <w:rtl/>
+              </w:rPr>
+            </m:ctrlPr>
+          </m:e>
+          <m:sub>
+            <m:r>
+              <m:rPr>
+                <m:sty m:val="p"/>
+              </m:rPr>
+              <w:rPr>
+                <w:rFonts w:ascii="Cambria Math" w:hAnsi="Cambria Math"/>
+              </w:rPr>
+              <m:t>0</m:t>
+            </m:r>
+          </m:sub>
+        </m:sSub>
+      </m:oMath>
+      <w:r>
+        <w:rPr>
+          <w:rFonts w:hint="cs"/>
+          <w:rtl/>
+        </w:rPr>
+        <w:t>.</w:t>
+      </w:r>
+    </w:p>
+    <w:p>
+      <w:pPr>
+        <w:rPr>
+          <w:rFonts w:hint="cs"/>
+          <w:rtl/>
+        </w:rPr>
+      </w:pPr>
+      <w:r>
+        <w:rPr>
+          <w:rFonts w:hint="cs"/>
+          <w:rtl/>
+        </w:rPr>
+        <w:t xml:space="preserve">מאידך לכל מספר טבעי </w:t>
+      </w:r>
+      <m:oMath>
+        <m:r>
+          <w:rPr>
+            <w:rFonts w:ascii="Cambria Math" w:hAnsi="Cambria Math"/>
+          </w:rPr>
+          <m:t>i</m:t>
+        </m:r>
+      </m:oMath>
+      <w:r>
+        <w:rPr>
+          <w:rFonts w:hint="cs"/>
+          <w:rtl/>
+        </w:rPr>
+        <w:t xml:space="preserve"> ניתן להתאים סדרה עולה ממש על ידי </w:t>
+      </w:r>
+      <m:oMath>
+        <m:sSub>
+          <m:sSubPr>
+            <m:ctrlPr>
+              <w:rPr>
+                <w:rFonts w:ascii="Cambria Math" w:hAnsi="Cambria Math"/>
+                <w:i/>
+              </w:rPr>
+            </m:ctrlPr>
+          </m:sSubPr>
+          <m:e>
+            <m:r>
+              <w:rPr>
+                <w:rFonts w:ascii="Cambria Math" w:hAnsi="Cambria Math"/>
+              </w:rPr>
+              <m:t>a</m:t>
+            </m:r>
+          </m:e>
+          <m:sub>
+            <m:r>
+              <w:rPr>
+                <w:rFonts w:ascii="Cambria Math" w:hAnsi="Cambria Math"/>
+              </w:rPr>
+              <m:t>n</m:t>
+            </m:r>
+          </m:sub>
+        </m:sSub>
+        <m:r>
+          <w:rPr>
+            <w:rFonts w:ascii="Cambria Math" w:hAnsi="Cambria Math"/>
+          </w:rPr>
+          <m:t>=</m:t>
+        </m:r>
+        <m:d>
+          <m:dPr>
+            <m:ctrlPr>
+              <w:rPr>
+                <w:rFonts w:ascii="Cambria Math" w:hAnsi="Cambria Math"/>
+                <w:i/>
+              </w:rPr>
+            </m:ctrlPr>
+          </m:dPr>
+          <m:e>
+            <m:r>
+              <w:rPr>
+                <w:rFonts w:ascii="Cambria Math" w:hAnsi="Cambria Math"/>
+              </w:rPr>
+              <m:t>n+i</m:t>
+            </m:r>
+          </m:e>
+        </m:d>
+      </m:oMath>
+      <w:r>
+        <w:rPr>
+          <w:rFonts w:hint="cs"/>
+          <w:rtl/>
+        </w:rPr>
+        <w:t xml:space="preserve">, ולכן מתקיים </w:t>
+      </w:r>
+      <m:oMath>
+        <m:sSub>
+          <m:sSubPr>
+            <m:ctrlPr>
+              <w:rPr>
+                <w:rFonts w:ascii="Cambria Math" w:hAnsi="Cambria Math"/>
+              </w:rPr>
+            </m:ctrlPr>
+          </m:sSubPr>
+          <m:e>
+            <m:r>
+              <w:rPr>
+                <w:rFonts w:ascii="Cambria Math" w:hAnsi="Cambria Math" w:cs="Cambria Math" w:hint="cs"/>
+                <w:rtl/>
+              </w:rPr>
+              <m:t>ℵ</m:t>
+            </m:r>
+            <m:ctrlPr>
+              <w:rPr>
+                <w:rFonts w:ascii="Cambria Math" w:hAnsi="Cambria Math" w:cs="Cambria Math" w:hint="cs"/>
+                <w:i/>
+                <w:rtl/>
+              </w:rPr>
+            </m:ctrlPr>
+          </m:e>
+          <m:sub>
+            <m:r>
+              <m:rPr>
+                <m:sty m:val="p"/>
+              </m:rPr>
+              <w:rPr>
+                <w:rFonts w:ascii="Cambria Math" w:hAnsi="Cambria Math"/>
+              </w:rPr>
+              <m:t>0</m:t>
+            </m:r>
+          </m:sub>
+        </m:sSub>
+        <m:r>
+          <m:rPr>
+            <m:sty m:val="p"/>
+          </m:rPr>
+          <w:rPr>
+            <w:rFonts w:ascii="Cambria Math" w:hAnsi="Cambria Math"/>
+          </w:rPr>
+          <m:t>≤</m:t>
+        </m:r>
         <m:d>
           <m:dPr>
             <m:begChr m:val="|"/>
@@ -11104,16 +12481,18 @@
             <m:ctrlPr>
               <w:rPr>
                 <w:rFonts w:ascii="Cambria Math" w:hAnsi="Cambria Math"/>
-                <w:i/>
               </w:rPr>
             </m:ctrlPr>
           </m:dPr>
           <m:e>
             <m:r>
-              <w:rPr>
-                <w:rFonts w:ascii="Cambria Math" w:hAnsi="Cambria Math"/>
-              </w:rPr>
-              <m:t>B</m:t>
+              <m:rPr>
+                <m:sty m:val="p"/>
+              </m:rPr>
+              <w:rPr>
+                <w:rFonts w:ascii="Cambria Math" w:hAnsi="Cambria Math"/>
+              </w:rPr>
+              <m:t>A</m:t>
             </m:r>
           </m:e>
         </m:d>
@@ -11123,69 +12502,51 @@
           <w:rFonts w:hint="cs"/>
           <w:rtl/>
         </w:rPr>
-        <w:t>.</w:t>
-      </w:r>
-    </w:p>
-    <w:p>
-      <w:pPr>
-        <w:rPr>
-          <w:rFonts w:hint="cs"/>
-          <w:rtl/>
-        </w:rPr>
-      </w:pPr>
-      <w:r>
-        <w:rPr>
-          <w:rFonts w:hint="cs"/>
-          <w:rtl/>
-        </w:rPr>
-        <w:t xml:space="preserve">הוכחה: קיימת פ. חח"ע </w:t>
+        <w:t xml:space="preserve">, וע"פ משפט קנטור-ברנשטיין מתקיים </w:t>
       </w:r>
       <m:oMath>
         <m:r>
           <w:rPr>
             <w:rFonts w:ascii="Cambria Math" w:hAnsi="Cambria Math"/>
           </w:rPr>
-          <m:t>g:A→B</m:t>
+          <m:t>A=</m:t>
         </m:r>
-      </m:oMath>
-      <w:r>
-        <w:rPr>
-          <w:rFonts w:hint="cs"/>
-          <w:rtl/>
-        </w:rPr>
-        <w:t xml:space="preserve"> ע"י </w:t>
-      </w:r>
-      <m:oMath>
-        <m:r>
-          <w:rPr>
-            <w:rFonts w:ascii="Cambria Math" w:hAnsi="Cambria Math"/>
-          </w:rPr>
-          <m:t>g</m:t>
-        </m:r>
-        <m:d>
-          <m:dPr>
+        <m:sSub>
+          <m:sSubPr>
             <m:ctrlPr>
               <w:rPr>
                 <w:rFonts w:ascii="Cambria Math" w:hAnsi="Cambria Math"/>
-                <w:i/>
               </w:rPr>
             </m:ctrlPr>
-          </m:dPr>
+          </m:sSubPr>
           <m:e>
             <m:r>
               <w:rPr>
-                <w:rFonts w:ascii="Cambria Math" w:hAnsi="Cambria Math"/>
-              </w:rPr>
-              <m:t>x</m:t>
+                <w:rFonts w:ascii="Cambria Math" w:hAnsi="Cambria Math" w:cs="Cambria Math" w:hint="cs"/>
+                <w:rtl/>
+              </w:rPr>
+              <m:t>ℵ</m:t>
             </m:r>
+            <m:ctrlPr>
+              <w:rPr>
+                <w:rFonts w:ascii="Cambria Math" w:hAnsi="Cambria Math" w:cs="Cambria Math" w:hint="cs"/>
+                <w:i/>
+                <w:rtl/>
+              </w:rPr>
+            </m:ctrlPr>
           </m:e>
-        </m:d>
-        <m:r>
-          <w:rPr>
-            <w:rFonts w:ascii="Cambria Math" w:hAnsi="Cambria Math"/>
-          </w:rPr>
-          <m:t>=x</m:t>
-        </m:r>
+          <m:sub>
+            <m:r>
+              <m:rPr>
+                <m:sty m:val="p"/>
+              </m:rPr>
+              <w:rPr>
+                <w:rFonts w:ascii="Cambria Math" w:hAnsi="Cambria Math"/>
+              </w:rPr>
+              <m:t>0</m:t>
+            </m:r>
+          </m:sub>
+        </m:sSub>
       </m:oMath>
       <w:r>
         <w:rPr>
@@ -11193,6 +12554,47 @@
           <w:rtl/>
         </w:rPr>
         <w:t>.</w:t>
+      </w:r>
+    </w:p>
+    <w:p>
+      <w:pPr>
+        <w:numPr>
+          <w:ilvl w:val="0"/>
+          <w:numId w:val="18"/>
+        </w:numPr>
+        <w:jc w:val="both"/>
+        <w:rPr>
+          <w:rFonts w:cs="David"/>
+          <w:b/>
+          <w:bCs/>
+        </w:rPr>
+      </w:pPr>
+      <w:r>
+        <w:rPr>
+          <w:rFonts w:cs="David"/>
+          <w:b/>
+          <w:bCs/>
+          <w:rtl/>
+        </w:rPr>
+        <w:t>מהי עוצמת קבוצת כל הפונקציות הריבועיות (בעלות מקדמים ממשיים) אשר יש להן שני שורשים</w:t>
+      </w:r>
+      <w:r>
+        <w:rPr>
+          <w:rFonts w:cs="David" w:hint="cs"/>
+          <w:b/>
+          <w:bCs/>
+          <w:rtl/>
+        </w:rPr>
+        <w:t xml:space="preserve"> </w:t>
+      </w:r>
+      <w:r>
+        <w:rPr>
+          <w:rFonts w:cs="David"/>
+          <w:b/>
+          <w:bCs/>
+          <w:rtl/>
+        </w:rPr>
+        <w:t>ממשיים ?</w:t>
       </w:r>
     </w:p>
     <w:p>
@@ -11542,16 +12944,7 @@
             <w:rPr>
               <w:rFonts w:ascii="Cambria Math" w:hAnsi="Cambria Math"/>
             </w:rPr>
-            <m:t>A</m:t>
-          </m:r>
-          <m:r>
-            <m:rPr>
-              <m:sty m:val="p"/>
-            </m:rPr>
-            <w:rPr>
-              <w:rFonts w:ascii="Cambria Math" w:hAnsi="Cambria Math"/>
-            </w:rPr>
-            <m:t>⊆</m:t>
+            <m:t>A⊆</m:t>
           </m:r>
           <m:d>
             <m:dPr>
@@ -11799,7 +13192,6 @@
     <w:p>
       <w:pPr>
         <w:rPr>
-          <w:rFonts w:hint="cs"/>
           <w:rtl/>
         </w:rPr>
       </w:pPr>
@@ -11897,7 +13289,28 @@
           <w:rFonts w:hint="cs"/>
           <w:rtl/>
         </w:rPr>
-        <w:t xml:space="preserve"> נקבל</w:t>
+        <w:t xml:space="preserve"> </w:t>
+      </w:r>
+      <w:r>
+        <w:rPr>
+          <w:rFonts w:hint="cs"/>
+          <w:rtl/>
+        </w:rPr>
+        <w:t xml:space="preserve">(בראש התרגיל) </w:t>
+      </w:r>
+      <w:r>
+        <w:rPr>
+          <w:rFonts w:hint="cs"/>
+          <w:rtl/>
+        </w:rPr>
+        <w:t>נקבל</w:t>
+      </w:r>
+      <w:r>
+        <w:rPr>
+          <w:rFonts w:hint="cs"/>
+          <w:rtl/>
+        </w:rPr>
+        <w:t>:</w:t>
       </w:r>
     </w:p>
     <w:p>
@@ -12066,16 +13479,14 @@
     <w:p>
       <w:pPr>
         <w:rPr>
-          <w:rFonts w:hint="cs"/>
-          <w:rtl/>
-        </w:rPr>
-      </w:pPr>
-      <w:r>
-        <w:rPr>
-          <w:rFonts w:hint="cs"/>
-          <w:rtl/>
-        </w:rPr>
-        <w:lastRenderedPageBreak/>
+          <w:rtl/>
+        </w:rPr>
+      </w:pPr>
+      <w:r>
+        <w:rPr>
+          <w:rFonts w:hint="cs"/>
+          <w:rtl/>
+        </w:rPr>
         <w:t>ניתן כמובן למצוא פ. חח"ע מ</w:t>
       </w:r>
       <w:r>
@@ -12330,10 +13741,10 @@
           <w:position w:val="-6"/>
         </w:rPr>
         <w:object w:dxaOrig="260" w:dyaOrig="279">
-          <v:shape id="_x0000_i1061" type="#_x0000_t75" style="width:13.25pt;height:13.8pt" o:ole="">
+          <v:shape id="_x0000_i1062" type="#_x0000_t75" style="width:13.25pt;height:13.8pt" o:ole="">
             <v:imagedata r:id="rId29" o:title=""/>
           </v:shape>
-          <o:OLEObject Type="Embed" ProgID="Equation.3" ShapeID="_x0000_i1061" DrawAspect="Content" ObjectID="_1388097222" r:id="rId79"/>
+          <o:OLEObject Type="Embed" ProgID="Equation.3" ShapeID="_x0000_i1062" DrawAspect="Content" ObjectID="_1388101260" r:id="rId79"/>
         </w:object>
       </w:r>
       <w:r>
@@ -12355,10 +13766,10 @@
           <w:position w:val="-10"/>
         </w:rPr>
         <w:object w:dxaOrig="420" w:dyaOrig="320">
-          <v:shape id="_x0000_i1062" type="#_x0000_t75" style="width:20.75pt;height:16.15pt" o:ole="">
+          <v:shape id="_x0000_i1063" type="#_x0000_t75" style="width:20.75pt;height:16.15pt" o:ole="">
             <v:imagedata r:id="rId80" o:title=""/>
           </v:shape>
-          <o:OLEObject Type="Embed" ProgID="Equation.3" ShapeID="_x0000_i1062" DrawAspect="Content" ObjectID="_1388097223" r:id="rId81"/>
+          <o:OLEObject Type="Embed" ProgID="Equation.3" ShapeID="_x0000_i1063" DrawAspect="Content" ObjectID="_1388101261" r:id="rId81"/>
         </w:object>
       </w:r>
       <w:r>
@@ -12413,13 +13824,32 @@
         </w:numPr>
         <w:jc w:val="both"/>
         <w:rPr>
+          <w:rFonts w:cs="David" w:hint="cs"/>
+          <w:b/>
+          <w:bCs/>
+          <w:strike/>
+        </w:rPr>
+      </w:pPr>
+      <w:r>
+        <w:rPr>
           <w:rFonts w:cs="David"/>
           <w:b/>
           <w:bCs/>
           <w:strike/>
           <w:rtl/>
         </w:rPr>
-      </w:pPr>
+        <w:t>הוכח</w:t>
+      </w:r>
+      <w:r>
+        <w:rPr>
+          <w:rFonts w:cs="David" w:hint="cs"/>
+          <w:b/>
+          <w:bCs/>
+          <w:strike/>
+          <w:rtl/>
+        </w:rPr>
+        <w:t>/י</w:t>
+      </w:r>
       <w:r>
         <w:rPr>
           <w:rFonts w:cs="David"/>
@@ -12428,17 +13858,16 @@
           <w:strike/>
           <w:rtl/>
         </w:rPr>
-        <w:t>הוכח</w:t>
-      </w:r>
-      <w:r>
-        <w:rPr>
-          <w:rFonts w:cs="David" w:hint="cs"/>
+        <w:t xml:space="preserve"> שהיחס </w:t>
+      </w:r>
+      <w:r>
+        <w:rPr>
+          <w:rFonts w:cs="David"/>
           <w:b/>
           <w:bCs/>
           <w:strike/>
-          <w:rtl/>
-        </w:rPr>
-        <w:t>/י</w:t>
+        </w:rPr>
+        <w:t>S</w:t>
       </w:r>
       <w:r>
         <w:rPr>
@@ -12448,26 +13877,21 @@
           <w:strike/>
           <w:rtl/>
         </w:rPr>
-        <w:t xml:space="preserve"> שהיחס </w:t>
-      </w:r>
-      <w:r>
-        <w:rPr>
-          <w:rFonts w:cs="David"/>
-          <w:b/>
-          <w:bCs/>
-          <w:strike/>
-        </w:rPr>
-        <w:t>S</w:t>
-      </w:r>
-      <w:r>
-        <w:rPr>
-          <w:rFonts w:cs="David"/>
-          <w:b/>
-          <w:bCs/>
-          <w:strike/>
-          <w:rtl/>
-        </w:rPr>
         <w:t xml:space="preserve"> הוא יחס שקילות.</w:t>
+      </w:r>
+    </w:p>
+    <w:p>
+      <w:pPr>
+        <w:rPr>
+          <w:rtl/>
+        </w:rPr>
+      </w:pPr>
+      <w:r>
+        <w:rPr>
+          <w:rFonts w:hint="cs"/>
+          <w:rtl/>
+        </w:rPr>
+        <w:t>כמעט טריוויאלי...</w:t>
       </w:r>
     </w:p>
     <w:p>
@@ -12503,10 +13927,10 @@
           <w:position w:val="-6"/>
         </w:rPr>
         <w:object w:dxaOrig="620" w:dyaOrig="279">
-          <v:shape id="_x0000_i1063" type="#_x0000_t75" style="width:31.1pt;height:13.8pt" o:ole="">
+          <v:shape id="_x0000_i1064" type="#_x0000_t75" style="width:31.1pt;height:13.8pt" o:ole="">
             <v:imagedata r:id="rId82" o:title=""/>
           </v:shape>
-          <o:OLEObject Type="Embed" ProgID="Equation.3" ShapeID="_x0000_i1063" DrawAspect="Content" ObjectID="_1388097224" r:id="rId83"/>
+          <o:OLEObject Type="Embed" ProgID="Equation.3" ShapeID="_x0000_i1064" DrawAspect="Content" ObjectID="_1388101262" r:id="rId83"/>
         </w:object>
       </w:r>
       <w:r>
@@ -12528,10 +13952,10 @@
           <w:position w:val="-10"/>
         </w:rPr>
         <w:object w:dxaOrig="320" w:dyaOrig="340">
-          <v:shape id="_x0000_i1064" type="#_x0000_t75" style="width:16.15pt;height:17.3pt" o:ole="">
+          <v:shape id="_x0000_i1065" type="#_x0000_t75" style="width:16.15pt;height:17.3pt" o:ole="">
             <v:imagedata r:id="rId84" o:title=""/>
           </v:shape>
-          <o:OLEObject Type="Embed" ProgID="Equation.3" ShapeID="_x0000_i1064" DrawAspect="Content" ObjectID="_1388097225" r:id="rId85"/>
+          <o:OLEObject Type="Embed" ProgID="Equation.3" ShapeID="_x0000_i1065" DrawAspect="Content" ObjectID="_1388101263" r:id="rId85"/>
         </w:object>
       </w:r>
       <w:r>
@@ -12637,10 +14061,10 @@
           <w:position w:val="-6"/>
         </w:rPr>
         <w:object w:dxaOrig="540" w:dyaOrig="279">
-          <v:shape id="_x0000_i1065" type="#_x0000_t75" style="width:27.05pt;height:13.8pt" o:ole="">
+          <v:shape id="_x0000_i1066" type="#_x0000_t75" style="width:27.05pt;height:13.8pt" o:ole="">
             <v:imagedata r:id="rId86" o:title=""/>
           </v:shape>
-          <o:OLEObject Type="Embed" ProgID="Equation.3" ShapeID="_x0000_i1065" DrawAspect="Content" ObjectID="_1388097226" r:id="rId87"/>
+          <o:OLEObject Type="Embed" ProgID="Equation.3" ShapeID="_x0000_i1066" DrawAspect="Content" ObjectID="_1388101264" r:id="rId87"/>
         </w:object>
       </w:r>
       <w:r>
@@ -12730,7 +14154,7 @@
       <w:pPr>
         <w:jc w:val="both"/>
         <w:rPr>
-          <w:rFonts w:cs="David" w:hint="cs"/>
+          <w:rFonts w:cs="David"/>
           <w:b/>
           <w:bCs/>
           <w:rtl/>
@@ -12902,7 +14326,6 @@
     <w:p>
       <w:pPr>
         <w:rPr>
-          <w:rFonts w:hint="cs"/>
           <w:rtl/>
         </w:rPr>
       </w:pPr>
@@ -13143,7 +14566,6 @@
     <w:p>
       <w:pPr>
         <w:rPr>
-          <w:rFonts w:hint="cs"/>
           <w:rtl/>
         </w:rPr>
       </w:pPr>
@@ -13351,7 +14773,6 @@
     <w:p>
       <w:pPr>
         <w:rPr>
-          <w:rFonts w:hint="cs"/>
           <w:rtl/>
         </w:rPr>
       </w:pPr>
@@ -13381,7 +14802,6 @@
     <w:p>
       <w:pPr>
         <w:rPr>
-          <w:rFonts w:hint="cs"/>
           <w:rtl/>
         </w:rPr>
       </w:pPr>
@@ -13522,7 +14942,7 @@
     <w:p>
       <w:pPr>
         <w:rPr>
-          <w:rFonts w:cstheme="minorBidi" w:hint="cs"/>
+          <w:rFonts w:cstheme="minorBidi"/>
           <w:rtl/>
         </w:rPr>
       </w:pPr>
@@ -13654,7 +15074,21 @@
           <w:rFonts w:hint="cs"/>
           <w:rtl/>
         </w:rPr>
-        <w:t xml:space="preserve"> 10ג ולומר </w:t>
+        <w:t xml:space="preserve"> </w:t>
+      </w:r>
+      <w:r>
+        <w:rPr>
+          <w:rFonts w:hint="cs"/>
+          <w:rtl/>
+        </w:rPr>
+        <w:t xml:space="preserve">(בראש התרגיל) </w:t>
+      </w:r>
+      <w:r>
+        <w:rPr>
+          <w:rFonts w:hint="cs"/>
+          <w:rtl/>
+        </w:rPr>
+        <w:t xml:space="preserve">ולומר </w:t>
       </w:r>
       <m:oMath>
         <m:d>
@@ -13786,7 +15220,6 @@
     <w:p>
       <w:pPr>
         <w:rPr>
-          <w:rFonts w:hint="cs"/>
           <w:rtl/>
         </w:rPr>
       </w:pPr>
@@ -13811,7 +15244,6 @@
     <w:p>
       <w:pPr>
         <w:rPr>
-          <w:rFonts w:hint="cs"/>
           <w:i/>
           <w:rtl/>
         </w:rPr>
@@ -13850,7 +15282,6 @@
     <w:p>
       <w:pPr>
         <w:rPr>
-          <w:rFonts w:hint="cs"/>
           <w:rtl/>
         </w:rPr>
       </w:pPr>
@@ -14031,7 +15462,6 @@
     <w:p>
       <w:pPr>
         <w:rPr>
-          <w:rFonts w:hint="cs"/>
           <w:rtl/>
         </w:rPr>
       </w:pPr>
@@ -14047,19 +15477,7 @@
           <w:rPr>
             <w:rFonts w:ascii="Cambria Math" w:hAnsi="Cambria Math"/>
           </w:rPr>
-          <m:t>h:</m:t>
-        </m:r>
-        <m:r>
-          <w:rPr>
-            <w:rFonts w:ascii="Cambria Math" w:hAnsi="Cambria Math"/>
-          </w:rPr>
-          <m:t>Z</m:t>
-        </m:r>
-        <m:r>
-          <w:rPr>
-            <w:rFonts w:ascii="Cambria Math" w:hAnsi="Cambria Math"/>
-          </w:rPr>
-          <m:t>→</m:t>
+          <m:t>h:Z→</m:t>
         </m:r>
         <m:d>
           <m:dPr>
@@ -14673,15 +16091,15 @@
     <w:p>
       <w:pPr>
         <w:rPr>
-          <w:rFonts w:hint="cs"/>
-          <w:rtl/>
-        </w:rPr>
-      </w:pPr>
-      <w:r>
-        <w:rPr>
-          <w:rFonts w:hint="cs"/>
-          <w:rtl/>
-        </w:rPr>
+          <w:rtl/>
+        </w:rPr>
+      </w:pPr>
+      <w:r>
+        <w:rPr>
+          <w:rFonts w:hint="cs"/>
+          <w:rtl/>
+        </w:rPr>
+        <w:lastRenderedPageBreak/>
         <w:t xml:space="preserve">מכיון שהנחנו כי הקבוצה </w:t>
       </w:r>
       <w:r>
@@ -14956,96 +16374,18 @@
     </w:p>
     <w:p>
       <w:pPr>
-        <w:jc w:val="both"/>
-        <w:rPr>
-          <w:rFonts w:cs="David" w:hint="cs"/>
-          <w:b/>
-          <w:bCs/>
-          <w:rtl/>
-        </w:rPr>
-      </w:pPr>
-      <w:r>
-        <w:rPr>
-          <w:rFonts w:cs="David" w:hint="cs"/>
-          <w:b/>
-          <w:bCs/>
-          <w:rtl/>
-        </w:rPr>
-        <w:t xml:space="preserve">           ב.      </w:t>
-      </w:r>
-      <w:r>
-        <w:rPr>
-          <w:rFonts w:cs="David"/>
-          <w:b/>
-          <w:bCs/>
-          <w:rtl/>
-        </w:rPr>
-        <w:t xml:space="preserve">מהי עוצמת קבוצת כל הישרים במישור?  </w:t>
-      </w:r>
-    </w:p>
-    <w:p>
-      <w:pPr>
-        <w:rPr>
-          <w:rFonts w:hint="cs"/>
-          <w:rtl/>
-        </w:rPr>
-      </w:pPr>
-      <w:r>
-        <w:rPr>
-          <w:rFonts w:hint="cs"/>
-          <w:rtl/>
-        </w:rPr>
-        <w:t xml:space="preserve">כל הישרים במישור יכולים להיות מיוצגים ע"י </w:t>
-      </w:r>
-      <m:oMath>
-        <m:r>
-          <w:rPr>
-            <w:rFonts w:ascii="Cambria Math" w:hAnsi="Cambria Math"/>
-          </w:rPr>
-          <m:t>aX+bY+c=0</m:t>
-        </m:r>
-      </m:oMath>
-      <w:r>
-        <w:rPr>
-          <w:rFonts w:hint="cs"/>
-          <w:rtl/>
-        </w:rPr>
-        <w:t xml:space="preserve">, כלומר ע"י שלשה סדורה של מספרים ממשיים, ולכן עוצמת קבוצתם קטנה או שווה לעוצמת </w:t>
-      </w:r>
-      <m:oMath>
-        <m:sSup>
-          <m:sSupPr>
-            <m:ctrlPr>
-              <w:rPr>
-                <w:rFonts w:ascii="Cambria Math" w:hAnsi="Cambria Math"/>
-                <w:i/>
-              </w:rPr>
-            </m:ctrlPr>
-          </m:sSupPr>
-          <m:e>
-            <m:r>
-              <w:rPr>
-                <w:rFonts w:ascii="Cambria Math" w:hAnsi="Cambria Math"/>
-              </w:rPr>
-              <m:t>R</m:t>
-            </m:r>
-          </m:e>
-          <m:sup>
-            <m:r>
-              <w:rPr>
-                <w:rFonts w:ascii="Cambria Math" w:hAnsi="Cambria Math"/>
-              </w:rPr>
-              <m:t>3</m:t>
-            </m:r>
-          </m:sup>
-        </m:sSup>
-      </m:oMath>
-      <w:r>
-        <w:rPr>
-          <w:rFonts w:hint="cs"/>
-          <w:rtl/>
-        </w:rPr>
-        <w:t xml:space="preserve"> שהיא </w:t>
+        <w:rPr>
+          <w:i/>
+          <w:rtl/>
+        </w:rPr>
+      </w:pPr>
+      <w:r>
+        <w:rPr>
+          <w:rFonts w:hint="cs"/>
+          <w:i/>
+          <w:rtl/>
+        </w:rPr>
+        <w:t xml:space="preserve">נראה לי שעם עוד קצת עבודה אפשר להוכיח שהעוצמה של קבוצת הישרים המכסה את מעגל היחידה היא </w:t>
       </w:r>
       <m:oMath>
         <m:r>
@@ -15059,56 +16399,60 @@
       <w:r>
         <w:rPr>
           <w:rFonts w:hint="cs"/>
-          <w:rtl/>
-        </w:rPr>
-        <w:t>. מאידך כל הישרים המאונכים לציר ה</w:t>
-      </w:r>
-      <w:r>
-        <w:rPr>
-          <w:rFonts w:hint="cs"/>
-        </w:rPr>
-        <w:t>X</w:t>
-      </w:r>
-      <w:r>
-        <w:rPr>
-          <w:rFonts w:hint="cs"/>
-          <w:rtl/>
-        </w:rPr>
-        <w:t xml:space="preserve"> וחותכים את הקטע </w:t>
-      </w:r>
-      <m:oMath>
-        <m:d>
-          <m:dPr>
-            <m:ctrlPr>
-              <w:rPr>
-                <w:rFonts w:ascii="Cambria Math" w:hAnsi="Cambria Math"/>
-                <w:i/>
-              </w:rPr>
-            </m:ctrlPr>
-          </m:dPr>
-          <m:e>
-            <m:r>
-              <w:rPr>
-                <w:rFonts w:ascii="Cambria Math" w:hAnsi="Cambria Math"/>
-              </w:rPr>
-              <m:t>0,1</m:t>
-            </m:r>
-          </m:e>
-        </m:d>
-      </m:oMath>
-      <w:r>
-        <w:rPr>
-          <w:rFonts w:hint="cs"/>
-          <w:rtl/>
-        </w:rPr>
-        <w:t xml:space="preserve"> מיוצגים ע"י </w:t>
+          <w:i/>
+          <w:rtl/>
+        </w:rPr>
+        <w:t>, גם בלי להזדקק ל"השערת הרצף".</w:t>
+      </w:r>
+    </w:p>
+    <w:p>
+      <w:pPr>
+        <w:jc w:val="both"/>
+        <w:rPr>
+          <w:rFonts w:cs="David" w:hint="cs"/>
+          <w:b/>
+          <w:bCs/>
+          <w:rtl/>
+        </w:rPr>
+      </w:pPr>
+      <w:r>
+        <w:rPr>
+          <w:rFonts w:cs="David" w:hint="cs"/>
+          <w:b/>
+          <w:bCs/>
+          <w:rtl/>
+        </w:rPr>
+        <w:t xml:space="preserve">           ב.      </w:t>
+      </w:r>
+      <w:r>
+        <w:rPr>
+          <w:rFonts w:cs="David"/>
+          <w:b/>
+          <w:bCs/>
+          <w:rtl/>
+        </w:rPr>
+        <w:t xml:space="preserve">מהי עוצמת קבוצת כל הישרים במישור?  </w:t>
+      </w:r>
+    </w:p>
+    <w:p>
+      <w:pPr>
+        <w:rPr>
+          <w:rtl/>
+        </w:rPr>
+      </w:pPr>
+      <w:r>
+        <w:rPr>
+          <w:rFonts w:hint="cs"/>
+          <w:rtl/>
+        </w:rPr>
+        <w:t xml:space="preserve">כל הישרים במישור יכולים להיות מיוצגים ע"י </w:t>
       </w:r>
       <m:oMath>
         <m:r>
           <w:rPr>
             <w:rFonts w:ascii="Cambria Math" w:hAnsi="Cambria Math"/>
           </w:rPr>
-          <m:t>X=c</m:t>
+          <m:t>aX+bY+c=0</m:t>
         </m:r>
       </m:oMath>
       <w:r>
@@ -15116,34 +16460,42 @@
           <w:rFonts w:hint="cs"/>
           <w:rtl/>
         </w:rPr>
-        <w:t xml:space="preserve">, כלומר ע"י מספר בודד מהקטע הזה, ולכן עוצמת קבוצת כל הישרים במישור גדולה או שווה לעוצמת </w:t>
+        <w:t xml:space="preserve">, כלומר ע"י שלשה סדורה של מספרים ממשיים, ולכן עוצמת קבוצתם קטנה או שווה לעוצמת </w:t>
       </w:r>
       <m:oMath>
-        <m:d>
-          <m:dPr>
+        <m:sSup>
+          <m:sSupPr>
             <m:ctrlPr>
               <w:rPr>
                 <w:rFonts w:ascii="Cambria Math" w:hAnsi="Cambria Math"/>
                 <w:i/>
               </w:rPr>
             </m:ctrlPr>
-          </m:dPr>
+          </m:sSupPr>
           <m:e>
             <m:r>
               <w:rPr>
                 <w:rFonts w:ascii="Cambria Math" w:hAnsi="Cambria Math"/>
               </w:rPr>
-              <m:t>0,1</m:t>
+              <m:t>R</m:t>
             </m:r>
           </m:e>
-        </m:d>
+          <m:sup>
+            <m:r>
+              <w:rPr>
+                <w:rFonts w:ascii="Cambria Math" w:hAnsi="Cambria Math"/>
+              </w:rPr>
+              <m:t>3</m:t>
+            </m:r>
+          </m:sup>
+        </m:sSup>
       </m:oMath>
       <w:r>
         <w:rPr>
           <w:rFonts w:hint="cs"/>
           <w:rtl/>
         </w:rPr>
-        <w:t xml:space="preserve"> שהיא ג"כ </w:t>
+        <w:t xml:space="preserve"> שהיא </w:t>
       </w:r>
       <m:oMath>
         <m:r>
@@ -15159,7 +16511,96 @@
           <w:rFonts w:hint="cs"/>
           <w:rtl/>
         </w:rPr>
-        <w:t xml:space="preserve">, וע"פ משפט קנטור-ברנשטיין מתקבל שעוצמת קבוצת כל הישרים במישור הינה בדיוק </w:t>
+        <w:t xml:space="preserve"> (כנ"ל 9, בהתחשב בשאלה 8ג)</w:t>
+      </w:r>
+      <w:r>
+        <w:rPr>
+          <w:rFonts w:hint="cs"/>
+          <w:rtl/>
+        </w:rPr>
+        <w:t>. מאידך כל הישרים המאונכים לציר ה</w:t>
+      </w:r>
+      <w:r>
+        <w:rPr>
+          <w:rFonts w:hint="cs"/>
+        </w:rPr>
+        <w:t>X</w:t>
+      </w:r>
+      <w:r>
+        <w:rPr>
+          <w:rFonts w:hint="cs"/>
+          <w:rtl/>
+        </w:rPr>
+        <w:t xml:space="preserve"> וחותכים את הקטע </w:t>
+      </w:r>
+      <m:oMath>
+        <m:d>
+          <m:dPr>
+            <m:ctrlPr>
+              <w:rPr>
+                <w:rFonts w:ascii="Cambria Math" w:hAnsi="Cambria Math"/>
+                <w:i/>
+              </w:rPr>
+            </m:ctrlPr>
+          </m:dPr>
+          <m:e>
+            <m:r>
+              <w:rPr>
+                <w:rFonts w:ascii="Cambria Math" w:hAnsi="Cambria Math"/>
+              </w:rPr>
+              <m:t>0,1</m:t>
+            </m:r>
+          </m:e>
+        </m:d>
+      </m:oMath>
+      <w:r>
+        <w:rPr>
+          <w:rFonts w:hint="cs"/>
+          <w:rtl/>
+        </w:rPr>
+        <w:t xml:space="preserve"> מיוצגים ע"י </w:t>
+      </w:r>
+      <m:oMath>
+        <m:r>
+          <w:rPr>
+            <w:rFonts w:ascii="Cambria Math" w:hAnsi="Cambria Math"/>
+          </w:rPr>
+          <m:t>X=c</m:t>
+        </m:r>
+      </m:oMath>
+      <w:r>
+        <w:rPr>
+          <w:rFonts w:hint="cs"/>
+          <w:rtl/>
+        </w:rPr>
+        <w:t xml:space="preserve">, כלומר ע"י מספר בודד מהקטע הזה, ולכן עוצמת קבוצת כל הישרים במישור גדולה או שווה לעוצמת </w:t>
+      </w:r>
+      <m:oMath>
+        <m:d>
+          <m:dPr>
+            <m:ctrlPr>
+              <w:rPr>
+                <w:rFonts w:ascii="Cambria Math" w:hAnsi="Cambria Math"/>
+                <w:i/>
+              </w:rPr>
+            </m:ctrlPr>
+          </m:dPr>
+          <m:e>
+            <m:r>
+              <w:rPr>
+                <w:rFonts w:ascii="Cambria Math" w:hAnsi="Cambria Math"/>
+              </w:rPr>
+              <m:t>0,1</m:t>
+            </m:r>
+          </m:e>
+        </m:d>
+      </m:oMath>
+      <w:r>
+        <w:rPr>
+          <w:rFonts w:hint="cs"/>
+          <w:rtl/>
+        </w:rPr>
+        <w:t xml:space="preserve"> שהיא ג"כ </w:t>
       </w:r>
       <m:oMath>
         <m:r>
@@ -15175,6 +16616,22 @@
           <w:rFonts w:hint="cs"/>
           <w:rtl/>
         </w:rPr>
+        <w:t xml:space="preserve">, וע"פ משפט קנטור-ברנשטיין מתקבל שעוצמת קבוצת כל הישרים במישור הינה בדיוק </w:t>
+      </w:r>
+      <m:oMath>
+        <m:r>
+          <w:rPr>
+            <w:rFonts w:ascii="Cambria Math" w:hAnsi="Cambria Math" w:cs="Cambria Math" w:hint="cs"/>
+            <w:rtl/>
+          </w:rPr>
+          <m:t>ℵ</m:t>
+        </m:r>
+      </m:oMath>
+      <w:r>
+        <w:rPr>
+          <w:rFonts w:hint="cs"/>
+          <w:rtl/>
+        </w:rPr>
         <w:t>.</w:t>
       </w:r>
     </w:p>
@@ -15184,20 +16641,19 @@
         <w:ind w:left="720" w:hanging="694"/>
         <w:jc w:val="both"/>
         <w:rPr>
+          <w:rFonts w:cs="David"/>
+          <w:b/>
+          <w:bCs/>
+          <w:rtl/>
+        </w:rPr>
+      </w:pPr>
+      <w:r>
+        <w:rPr>
           <w:rFonts w:cs="David" w:hint="cs"/>
           <w:b/>
           <w:bCs/>
           <w:rtl/>
         </w:rPr>
-      </w:pPr>
-      <w:r>
-        <w:rPr>
-          <w:rFonts w:cs="David" w:hint="cs"/>
-          <w:b/>
-          <w:bCs/>
-          <w:rtl/>
-        </w:rPr>
-        <w:lastRenderedPageBreak/>
         <w:t>13.     א.      הוכח: קבוצת הסדרות של מספרים טבעיים אינה בת מניה.</w:t>
       </w:r>
     </w:p>
@@ -15249,7 +16705,6 @@
       <w:pPr>
         <w:keepNext/>
         <w:rPr>
-          <w:rFonts w:hint="cs"/>
           <w:rtl/>
         </w:rPr>
       </w:pPr>
@@ -15382,8 +16837,6 @@
                     </m:r>
                     <m:d>
                       <m:dPr>
-                        <m:begChr m:val="⌈"/>
-                        <m:endChr m:val="⌉"/>
                         <m:ctrlPr>
                           <w:rPr>
                             <w:rFonts w:ascii="Cambria Math" w:hAnsi="Cambria Math"/>
@@ -15392,11 +16845,31 @@
                         </m:ctrlPr>
                       </m:dPr>
                       <m:e>
+                        <m:d>
+                          <m:dPr>
+                            <m:begChr m:val="⌈"/>
+                            <m:endChr m:val="⌉"/>
+                            <m:ctrlPr>
+                              <w:rPr>
+                                <w:rFonts w:ascii="Cambria Math" w:hAnsi="Cambria Math"/>
+                                <w:i/>
+                              </w:rPr>
+                            </m:ctrlPr>
+                          </m:dPr>
+                          <m:e>
+                            <m:r>
+                              <w:rPr>
+                                <w:rFonts w:ascii="Cambria Math" w:hAnsi="Cambria Math"/>
+                              </w:rPr>
+                              <m:t>nx</m:t>
+                            </m:r>
+                          </m:e>
+                        </m:d>
                         <m:r>
                           <w:rPr>
                             <w:rFonts w:ascii="Cambria Math" w:hAnsi="Cambria Math"/>
                           </w:rPr>
-                          <m:t>nx</m:t>
+                          <m:t>+n</m:t>
                         </m:r>
                       </m:e>
                     </m:d>
@@ -15460,7 +16933,6 @@
     <w:p>
       <w:pPr>
         <w:rPr>
-          <w:rFonts w:hint="cs"/>
           <w:rtl/>
         </w:rPr>
       </w:pPr>
@@ -15592,6 +17064,12 @@
           <w:rPr>
             <w:rFonts w:ascii="Cambria Math" w:hAnsi="Cambria Math"/>
           </w:rPr>
+          <m:t>+n</m:t>
+        </m:r>
+        <m:r>
+          <w:rPr>
+            <w:rFonts w:ascii="Cambria Math" w:hAnsi="Cambria Math"/>
+          </w:rPr>
           <m:t>=</m:t>
         </m:r>
         <m:d>
@@ -15614,6 +17092,12 @@
             </m:r>
           </m:e>
         </m:d>
+        <m:r>
+          <w:rPr>
+            <w:rFonts w:ascii="Cambria Math" w:hAnsi="Cambria Math"/>
+          </w:rPr>
+          <m:t>+n</m:t>
+        </m:r>
       </m:oMath>
       <w:r>
         <w:rPr>
@@ -15674,6 +17158,12 @@
             <w:rPr>
               <w:rFonts w:ascii="Cambria Math" w:hAnsi="Cambria Math"/>
             </w:rPr>
+            <m:t>+n</m:t>
+          </m:r>
+          <m:r>
+            <w:rPr>
+              <w:rFonts w:ascii="Cambria Math" w:hAnsi="Cambria Math"/>
+            </w:rPr>
             <m:t>=</m:t>
           </m:r>
           <m:d>
@@ -15696,6 +17186,12 @@
               </m:r>
             </m:e>
           </m:d>
+          <m:r>
+            <w:rPr>
+              <w:rFonts w:ascii="Cambria Math" w:hAnsi="Cambria Math"/>
+            </w:rPr>
+            <m:t>+n</m:t>
+          </m:r>
           <m:r>
             <w:rPr>
               <w:rFonts w:ascii="Cambria Math" w:hAnsi="Cambria Math"/>
@@ -16183,7 +17679,7 @@
         <w:ind w:left="720" w:hanging="694"/>
         <w:jc w:val="both"/>
         <w:rPr>
-          <w:rFonts w:cs="David" w:hint="cs"/>
+          <w:rFonts w:cs="David"/>
           <w:b/>
           <w:bCs/>
           <w:strike/>
@@ -16433,7 +17929,7 @@
               <w:noProof/>
               <w:rtl/>
             </w:rPr>
-            <w:t>5</w:t>
+            <w:t>1</w:t>
           </w:r>
         </w:fldSimple>
         <w:r>
@@ -19213,6 +20709,7 @@
   <w:style w:type="character" w:default="1" w:styleId="a0">
     <w:name w:val="Default Paragraph Font"/>
     <w:uiPriority w:val="1"/>
+    <w:semiHidden/>
     <w:unhideWhenUsed/>
   </w:style>
   <w:style w:type="table" w:default="1" w:styleId="a1">
@@ -19483,6 +20980,7 @@
   <w:rsids>
     <w:rsidRoot w:val="00A44C81"/>
     <w:rsid w:val="006A1B24"/>
+    <w:rsid w:val="0088381F"/>
     <w:rsid w:val="00A44C81"/>
   </w:rsids>
   <m:mathPr>
@@ -19702,7 +21200,7 @@
     <w:basedOn w:val="a0"/>
     <w:uiPriority w:val="99"/>
     <w:semiHidden/>
-    <w:rsid w:val="006A1B24"/>
+    <w:rsid w:val="0088381F"/>
     <w:rPr>
       <w:color w:val="808080"/>
     </w:rPr>
@@ -20004,7 +21502,7 @@
 </file>
 
 <file path=customXml/itemProps1.xml><?xml version="1.0" encoding="utf-8"?>
-<ds:datastoreItem xmlns:ds="http://schemas.openxmlformats.org/officeDocument/2006/customXml" ds:itemID="{AA619F0A-7D6D-4FB6-90A4-3FB94AAFFFF1}">
+<ds:datastoreItem xmlns:ds="http://schemas.openxmlformats.org/officeDocument/2006/customXml" ds:itemID="{FA0609F2-2483-49D1-8756-6F4DFC80A0AB}">
   <ds:schemaRefs>
     <ds:schemaRef ds:uri="http://schemas.openxmlformats.org/officeDocument/2006/bibliography"/>
   </ds:schemaRefs>

</xml_diff>

<commit_message>
bedida 6 and netunim theory 4
</commit_message>
<xml_diff>
--- a/5772_SemesterA/Bedida/Bedida 6 Azriel Berger.docx
+++ b/5772_SemesterA/Bedida/Bedida 6 Azriel Berger.docx
@@ -109,7 +109,7 @@
       <w:pPr>
         <w:jc w:val="both"/>
         <w:rPr>
-          <w:rFonts w:cs="David" w:hint="cs"/>
+          <w:rFonts w:cs="David"/>
           <w:b/>
           <w:bCs/>
           <w:rtl/>
@@ -191,7 +191,6 @@
     <w:p>
       <w:pPr>
         <w:rPr>
-          <w:rFonts w:hint="cs"/>
           <w:rtl/>
         </w:rPr>
       </w:pPr>
@@ -408,7 +407,7 @@
           <v:shape id="_x0000_i1025" type="#_x0000_t75" style="width:62.2pt;height:20.15pt" o:ole="">
             <v:imagedata r:id="rId8" o:title=""/>
           </v:shape>
-          <o:OLEObject Type="Embed" ProgID="Equation.3" ShapeID="_x0000_i1025" DrawAspect="Content" ObjectID="_1388101223" r:id="rId9"/>
+          <o:OLEObject Type="Embed" ProgID="Equation.3" ShapeID="_x0000_i1025" DrawAspect="Content" ObjectID="_1388427549" r:id="rId9"/>
         </w:object>
       </w:r>
       <w:r>
@@ -434,7 +433,6 @@
     <w:p>
       <w:pPr>
         <w:rPr>
-          <w:rFonts w:hint="cs"/>
           <w:rtl/>
         </w:rPr>
       </w:pPr>
@@ -864,7 +862,7 @@
           <v:shape id="_x0000_i1026" type="#_x0000_t75" style="width:23.05pt;height:17.3pt" o:ole="">
             <v:imagedata r:id="rId10" o:title=""/>
           </v:shape>
-          <o:OLEObject Type="Embed" ProgID="Equation.3" ShapeID="_x0000_i1026" DrawAspect="Content" ObjectID="_1388101224" r:id="rId11"/>
+          <o:OLEObject Type="Embed" ProgID="Equation.3" ShapeID="_x0000_i1026" DrawAspect="Content" ObjectID="_1388427550" r:id="rId11"/>
         </w:object>
       </w:r>
       <w:r>
@@ -887,7 +885,7 @@
           <v:shape id="_x0000_i1027" type="#_x0000_t75" style="width:24.2pt;height:17.3pt" o:ole="">
             <v:imagedata r:id="rId12" o:title=""/>
           </v:shape>
-          <o:OLEObject Type="Embed" ProgID="Equation.3" ShapeID="_x0000_i1027" DrawAspect="Content" ObjectID="_1388101225" r:id="rId13"/>
+          <o:OLEObject Type="Embed" ProgID="Equation.3" ShapeID="_x0000_i1027" DrawAspect="Content" ObjectID="_1388427551" r:id="rId13"/>
         </w:object>
       </w:r>
     </w:p>
@@ -1324,7 +1322,7 @@
           <v:shape id="_x0000_i1028" type="#_x0000_t75" style="width:23.05pt;height:17.3pt" o:ole="">
             <v:imagedata r:id="rId14" o:title=""/>
           </v:shape>
-          <o:OLEObject Type="Embed" ProgID="Equation.3" ShapeID="_x0000_i1028" DrawAspect="Content" ObjectID="_1388101226" r:id="rId15"/>
+          <o:OLEObject Type="Embed" ProgID="Equation.3" ShapeID="_x0000_i1028" DrawAspect="Content" ObjectID="_1388427552" r:id="rId15"/>
         </w:object>
       </w:r>
       <w:r>
@@ -1349,7 +1347,7 @@
           <v:shape id="_x0000_i1029" type="#_x0000_t75" style="width:32.25pt;height:17.3pt" o:ole="">
             <v:imagedata r:id="rId16" o:title=""/>
           </v:shape>
-          <o:OLEObject Type="Embed" ProgID="Equation.3" ShapeID="_x0000_i1029" DrawAspect="Content" ObjectID="_1388101227" r:id="rId17"/>
+          <o:OLEObject Type="Embed" ProgID="Equation.3" ShapeID="_x0000_i1029" DrawAspect="Content" ObjectID="_1388427553" r:id="rId17"/>
         </w:object>
       </w:r>
     </w:p>
@@ -1358,7 +1356,7 @@
         <w:ind w:firstLine="360"/>
         <w:jc w:val="both"/>
         <w:rPr>
-          <w:rFonts w:cs="David" w:hint="cs"/>
+          <w:rFonts w:cs="David"/>
           <w:b/>
           <w:bCs/>
           <w:rtl/>
@@ -1386,7 +1384,7 @@
           <v:shape id="_x0000_i1030" type="#_x0000_t75" style="width:32.25pt;height:17.3pt" o:ole="">
             <v:imagedata r:id="rId18" o:title=""/>
           </v:shape>
-          <o:OLEObject Type="Embed" ProgID="Equation.3" ShapeID="_x0000_i1030" DrawAspect="Content" ObjectID="_1388101228" r:id="rId19"/>
+          <o:OLEObject Type="Embed" ProgID="Equation.3" ShapeID="_x0000_i1030" DrawAspect="Content" ObjectID="_1388427554" r:id="rId19"/>
         </w:object>
       </w:r>
       <w:r>
@@ -1411,7 +1409,7 @@
           <v:shape id="_x0000_i1031" type="#_x0000_t75" style="width:24.2pt;height:17.3pt" o:ole="">
             <v:imagedata r:id="rId20" o:title=""/>
           </v:shape>
-          <o:OLEObject Type="Embed" ProgID="Equation.3" ShapeID="_x0000_i1031" DrawAspect="Content" ObjectID="_1388101229" r:id="rId21"/>
+          <o:OLEObject Type="Embed" ProgID="Equation.3" ShapeID="_x0000_i1031" DrawAspect="Content" ObjectID="_1388427555" r:id="rId21"/>
         </w:object>
       </w:r>
     </w:p>
@@ -1464,7 +1462,7 @@
           <v:shape id="_x0000_i1032" type="#_x0000_t75" style="width:21.9pt;height:17.3pt" o:ole="">
             <v:imagedata r:id="rId22" o:title=""/>
           </v:shape>
-          <o:OLEObject Type="Embed" ProgID="Equation.3" ShapeID="_x0000_i1032" DrawAspect="Content" ObjectID="_1388101230" r:id="rId23"/>
+          <o:OLEObject Type="Embed" ProgID="Equation.3" ShapeID="_x0000_i1032" DrawAspect="Content" ObjectID="_1388427556" r:id="rId23"/>
         </w:object>
       </w:r>
       <w:r>
@@ -1487,7 +1485,7 @@
           <v:shape id="_x0000_i1033" type="#_x0000_t75" style="width:24.2pt;height:17.3pt" o:ole="">
             <v:imagedata r:id="rId20" o:title=""/>
           </v:shape>
-          <o:OLEObject Type="Embed" ProgID="Equation.3" ShapeID="_x0000_i1033" DrawAspect="Content" ObjectID="_1388101231" r:id="rId24"/>
+          <o:OLEObject Type="Embed" ProgID="Equation.3" ShapeID="_x0000_i1033" DrawAspect="Content" ObjectID="_1388427557" r:id="rId24"/>
         </w:object>
       </w:r>
       <w:r>
@@ -2473,7 +2471,6 @@
     <w:p>
       <w:pPr>
         <w:rPr>
-          <w:rFonts w:hint="cs"/>
           <w:rtl/>
         </w:rPr>
       </w:pPr>
@@ -3612,7 +3609,7 @@
           <v:shape id="_x0000_i1034" type="#_x0000_t75" style="width:32.85pt;height:34pt" o:ole="">
             <v:imagedata r:id="rId25" o:title=""/>
           </v:shape>
-          <o:OLEObject Type="Embed" ProgID="Equation.3" ShapeID="_x0000_i1034" DrawAspect="Content" ObjectID="_1388101232" r:id="rId26"/>
+          <o:OLEObject Type="Embed" ProgID="Equation.3" ShapeID="_x0000_i1034" DrawAspect="Content" ObjectID="_1388427558" r:id="rId26"/>
         </w:object>
       </w:r>
       <w:r>
@@ -3637,7 +3634,7 @@
           <v:shape id="_x0000_i1035" type="#_x0000_t75" style="width:29.95pt;height:34pt" o:ole="">
             <v:imagedata r:id="rId27" o:title=""/>
           </v:shape>
-          <o:OLEObject Type="Embed" ProgID="Equation.3" ShapeID="_x0000_i1035" DrawAspect="Content" ObjectID="_1388101233" r:id="rId28"/>
+          <o:OLEObject Type="Embed" ProgID="Equation.3" ShapeID="_x0000_i1035" DrawAspect="Content" ObjectID="_1388427559" r:id="rId28"/>
         </w:object>
       </w:r>
       <w:r>
@@ -3662,7 +3659,7 @@
           <v:shape id="_x0000_i1036" type="#_x0000_t75" style="width:13.25pt;height:13.8pt" o:ole="">
             <v:imagedata r:id="rId29" o:title=""/>
           </v:shape>
-          <o:OLEObject Type="Embed" ProgID="Equation.3" ShapeID="_x0000_i1036" DrawAspect="Content" ObjectID="_1388101234" r:id="rId30"/>
+          <o:OLEObject Type="Embed" ProgID="Equation.3" ShapeID="_x0000_i1036" DrawAspect="Content" ObjectID="_1388427560" r:id="rId30"/>
         </w:object>
       </w:r>
       <w:r>
@@ -3757,7 +3754,7 @@
           <v:shape id="_x0000_i1037" type="#_x0000_t75" style="width:13.25pt;height:13.8pt" o:ole="">
             <v:imagedata r:id="rId29" o:title=""/>
           </v:shape>
-          <o:OLEObject Type="Embed" ProgID="Equation.3" ShapeID="_x0000_i1037" DrawAspect="Content" ObjectID="_1388101235" r:id="rId31"/>
+          <o:OLEObject Type="Embed" ProgID="Equation.3" ShapeID="_x0000_i1037" DrawAspect="Content" ObjectID="_1388427561" r:id="rId31"/>
         </w:object>
       </w:r>
       <w:r>
@@ -3792,7 +3789,7 @@
           <v:shape id="_x0000_i1038" type="#_x0000_t75" style="width:32.85pt;height:13.25pt" o:ole="">
             <v:imagedata r:id="rId32" o:title=""/>
           </v:shape>
-          <o:OLEObject Type="Embed" ProgID="Equation.3" ShapeID="_x0000_i1038" DrawAspect="Content" ObjectID="_1388101236" r:id="rId33"/>
+          <o:OLEObject Type="Embed" ProgID="Equation.3" ShapeID="_x0000_i1038" DrawAspect="Content" ObjectID="_1388427562" r:id="rId33"/>
         </w:object>
       </w:r>
       <w:r>
@@ -3817,7 +3814,7 @@
           <v:shape id="_x0000_i1039" type="#_x0000_t75" style="width:13.25pt;height:13.8pt" o:ole="">
             <v:imagedata r:id="rId29" o:title=""/>
           </v:shape>
-          <o:OLEObject Type="Embed" ProgID="Equation.3" ShapeID="_x0000_i1039" DrawAspect="Content" ObjectID="_1388101237" r:id="rId34"/>
+          <o:OLEObject Type="Embed" ProgID="Equation.3" ShapeID="_x0000_i1039" DrawAspect="Content" ObjectID="_1388427563" r:id="rId34"/>
         </w:object>
       </w:r>
       <w:r>
@@ -3863,7 +3860,21 @@
           <w:rFonts w:hint="cs"/>
           <w:rtl/>
         </w:rPr>
-        <w:t>, אלא שההוכחה יותר מסובכת.</w:t>
+        <w:t xml:space="preserve">, אלא שההוכחה </w:t>
+      </w:r>
+      <w:r>
+        <w:rPr>
+          <w:rFonts w:hint="cs"/>
+          <w:rtl/>
+        </w:rPr>
+        <w:t>דורשת שימוש במשפט קנטור-ברנשטיין</w:t>
+      </w:r>
+      <w:r>
+        <w:rPr>
+          <w:rFonts w:hint="cs"/>
+          <w:rtl/>
+        </w:rPr>
+        <w:t>.</w:t>
       </w:r>
     </w:p>
     <w:p>
@@ -3905,7 +3916,7 @@
           <v:shape id="_x0000_i1040" type="#_x0000_t75" style="width:77.75pt;height:20.15pt" o:ole="">
             <v:imagedata r:id="rId35" o:title=""/>
           </v:shape>
-          <o:OLEObject Type="Embed" ProgID="Equation.3" ShapeID="_x0000_i1040" DrawAspect="Content" ObjectID="_1388101238" r:id="rId36"/>
+          <o:OLEObject Type="Embed" ProgID="Equation.3" ShapeID="_x0000_i1040" DrawAspect="Content" ObjectID="_1388427564" r:id="rId36"/>
         </w:object>
       </w:r>
       <w:r>
@@ -3946,7 +3957,7 @@
           <v:shape id="_x0000_i1041" type="#_x0000_t75" style="width:39.15pt;height:20.15pt" o:ole="">
             <v:imagedata r:id="rId37" o:title=""/>
           </v:shape>
-          <o:OLEObject Type="Embed" ProgID="Equation.3" ShapeID="_x0000_i1041" DrawAspect="Content" ObjectID="_1388101239" r:id="rId38"/>
+          <o:OLEObject Type="Embed" ProgID="Equation.3" ShapeID="_x0000_i1041" DrawAspect="Content" ObjectID="_1388427565" r:id="rId38"/>
         </w:object>
       </w:r>
       <w:r>
@@ -5677,7 +5688,7 @@
           <v:shape id="_x0000_i1042" type="#_x0000_t75" style="width:51.25pt;height:16.15pt" o:ole="">
             <v:imagedata r:id="rId39" o:title=""/>
           </v:shape>
-          <o:OLEObject Type="Embed" ProgID="Equation.3" ShapeID="_x0000_i1042" DrawAspect="Content" ObjectID="_1388101240" r:id="rId40"/>
+          <o:OLEObject Type="Embed" ProgID="Equation.3" ShapeID="_x0000_i1042" DrawAspect="Content" ObjectID="_1388427566" r:id="rId40"/>
         </w:object>
       </w:r>
       <w:r>
@@ -5700,7 +5711,7 @@
           <v:shape id="_x0000_i1043" type="#_x0000_t75" style="width:39.15pt;height:20.15pt" o:ole="">
             <v:imagedata r:id="rId41" o:title=""/>
           </v:shape>
-          <o:OLEObject Type="Embed" ProgID="Equation.3" ShapeID="_x0000_i1043" DrawAspect="Content" ObjectID="_1388101241" r:id="rId42"/>
+          <o:OLEObject Type="Embed" ProgID="Equation.3" ShapeID="_x0000_i1043" DrawAspect="Content" ObjectID="_1388427567" r:id="rId42"/>
         </w:object>
       </w:r>
       <w:r>
@@ -5723,7 +5734,7 @@
           <v:shape id="_x0000_i1044" type="#_x0000_t75" style="width:40.9pt;height:20.15pt" o:ole="">
             <v:imagedata r:id="rId43" o:title=""/>
           </v:shape>
-          <o:OLEObject Type="Embed" ProgID="Equation.3" ShapeID="_x0000_i1044" DrawAspect="Content" ObjectID="_1388101242" r:id="rId44"/>
+          <o:OLEObject Type="Embed" ProgID="Equation.3" ShapeID="_x0000_i1044" DrawAspect="Content" ObjectID="_1388427568" r:id="rId44"/>
         </w:object>
       </w:r>
       <w:r>
@@ -5773,7 +5784,7 @@
           <v:shape id="_x0000_i1045" type="#_x0000_t75" style="width:77.2pt;height:20.15pt" o:ole="">
             <v:imagedata r:id="rId45" o:title=""/>
           </v:shape>
-          <o:OLEObject Type="Embed" ProgID="Equation.3" ShapeID="_x0000_i1045" DrawAspect="Content" ObjectID="_1388101243" r:id="rId46"/>
+          <o:OLEObject Type="Embed" ProgID="Equation.3" ShapeID="_x0000_i1045" DrawAspect="Content" ObjectID="_1388427569" r:id="rId46"/>
         </w:object>
       </w:r>
       <w:r>
@@ -5836,7 +5847,7 @@
           <v:shape id="_x0000_i1046" type="#_x0000_t75" style="width:89.3pt;height:16.15pt" o:ole="">
             <v:imagedata r:id="rId47" o:title=""/>
           </v:shape>
-          <o:OLEObject Type="Embed" ProgID="Equation.3" ShapeID="_x0000_i1046" DrawAspect="Content" ObjectID="_1388101244" r:id="rId48"/>
+          <o:OLEObject Type="Embed" ProgID="Equation.3" ShapeID="_x0000_i1046" DrawAspect="Content" ObjectID="_1388427570" r:id="rId48"/>
         </w:object>
       </w:r>
       <w:r>
@@ -6010,7 +6021,7 @@
           <v:shape id="_x0000_i1047" type="#_x0000_t75" style="width:85.25pt;height:16.15pt" o:ole="">
             <v:imagedata r:id="rId49" o:title=""/>
           </v:shape>
-          <o:OLEObject Type="Embed" ProgID="Equation.3" ShapeID="_x0000_i1047" DrawAspect="Content" ObjectID="_1388101245" r:id="rId50"/>
+          <o:OLEObject Type="Embed" ProgID="Equation.3" ShapeID="_x0000_i1047" DrawAspect="Content" ObjectID="_1388427571" r:id="rId50"/>
         </w:object>
       </w:r>
       <w:r>
@@ -6066,7 +6077,7 @@
           <v:shape id="_x0000_i1048" type="#_x0000_t75" style="width:114.05pt;height:16.15pt" o:ole="">
             <v:imagedata r:id="rId51" o:title=""/>
           </v:shape>
-          <o:OLEObject Type="Embed" ProgID="Equation.3" ShapeID="_x0000_i1048" DrawAspect="Content" ObjectID="_1388101246" r:id="rId52"/>
+          <o:OLEObject Type="Embed" ProgID="Equation.3" ShapeID="_x0000_i1048" DrawAspect="Content" ObjectID="_1388427572" r:id="rId52"/>
         </w:object>
       </w:r>
       <w:r>
@@ -6745,7 +6756,7 @@
           <v:shape id="_x0000_i1049" type="#_x0000_t75" style="width:24.75pt;height:16.15pt" o:ole="">
             <v:imagedata r:id="rId53" o:title=""/>
           </v:shape>
-          <o:OLEObject Type="Embed" ProgID="Equation.3" ShapeID="_x0000_i1049" DrawAspect="Content" ObjectID="_1388101247" r:id="rId54"/>
+          <o:OLEObject Type="Embed" ProgID="Equation.3" ShapeID="_x0000_i1049" DrawAspect="Content" ObjectID="_1388427573" r:id="rId54"/>
         </w:object>
       </w:r>
       <w:r>
@@ -6770,7 +6781,7 @@
           <v:shape id="_x0000_i1050" type="#_x0000_t75" style="width:82.95pt;height:16.15pt" o:ole="">
             <v:imagedata r:id="rId55" o:title=""/>
           </v:shape>
-          <o:OLEObject Type="Embed" ProgID="Equation.3" ShapeID="_x0000_i1050" DrawAspect="Content" ObjectID="_1388101248" r:id="rId56"/>
+          <o:OLEObject Type="Embed" ProgID="Equation.3" ShapeID="_x0000_i1050" DrawAspect="Content" ObjectID="_1388427574" r:id="rId56"/>
         </w:object>
       </w:r>
       <w:r>
@@ -6909,7 +6920,7 @@
         <w:ind w:left="360" w:hanging="334"/>
         <w:jc w:val="both"/>
         <w:rPr>
-          <w:rFonts w:cs="David" w:hint="cs"/>
+          <w:rFonts w:cs="David"/>
           <w:b/>
           <w:bCs/>
           <w:strike/>
@@ -7044,7 +7055,7 @@
           <v:shape id="_x0000_i1051" type="#_x0000_t75" style="width:39.15pt;height:20.15pt" o:ole="">
             <v:imagedata r:id="rId57" o:title=""/>
           </v:shape>
-          <o:OLEObject Type="Embed" ProgID="Equation.3" ShapeID="_x0000_i1051" DrawAspect="Content" ObjectID="_1388101249" r:id="rId58"/>
+          <o:OLEObject Type="Embed" ProgID="Equation.3" ShapeID="_x0000_i1051" DrawAspect="Content" ObjectID="_1388427575" r:id="rId58"/>
         </w:object>
       </w:r>
       <w:r>
@@ -7204,7 +7215,7 @@
           <v:shape id="_x0000_i1052" type="#_x0000_t75" style="width:47.8pt;height:21.9pt" o:ole="">
             <v:imagedata r:id="rId59" o:title=""/>
           </v:shape>
-          <o:OLEObject Type="Embed" ProgID="Equation.3" ShapeID="_x0000_i1052" DrawAspect="Content" ObjectID="_1388101250" r:id="rId60"/>
+          <o:OLEObject Type="Embed" ProgID="Equation.3" ShapeID="_x0000_i1052" DrawAspect="Content" ObjectID="_1388427576" r:id="rId60"/>
         </w:object>
       </w:r>
       <w:r>
@@ -7245,7 +7256,7 @@
           <v:shape id="_x0000_i1053" type="#_x0000_t75" style="width:1in;height:20.15pt" o:ole="">
             <v:imagedata r:id="rId61" o:title=""/>
           </v:shape>
-          <o:OLEObject Type="Embed" ProgID="Equation.3" ShapeID="_x0000_i1053" DrawAspect="Content" ObjectID="_1388101251" r:id="rId62"/>
+          <o:OLEObject Type="Embed" ProgID="Equation.3" ShapeID="_x0000_i1053" DrawAspect="Content" ObjectID="_1388427577" r:id="rId62"/>
         </w:object>
       </w:r>
       <w:r>
@@ -7288,14 +7299,13 @@
           <v:shape id="_x0000_i1054" type="#_x0000_t75" style="width:57pt;height:16.15pt" o:ole="">
             <v:imagedata r:id="rId63" o:title=""/>
           </v:shape>
-          <o:OLEObject Type="Embed" ProgID="Equation.3" ShapeID="_x0000_i1054" DrawAspect="Content" ObjectID="_1388101252" r:id="rId64"/>
+          <o:OLEObject Type="Embed" ProgID="Equation.3" ShapeID="_x0000_i1054" DrawAspect="Content" ObjectID="_1388427578" r:id="rId64"/>
         </w:object>
       </w:r>
     </w:p>
     <w:p>
       <w:pPr>
         <w:rPr>
-          <w:rFonts w:hint="cs"/>
           <w:rtl/>
         </w:rPr>
       </w:pPr>
@@ -7338,7 +7348,6 @@
     <w:p>
       <w:pPr>
         <w:rPr>
-          <w:rFonts w:hint="cs"/>
           <w:rtl/>
         </w:rPr>
       </w:pPr>
@@ -7450,16 +7459,17 @@
     </w:p>
     <w:p>
       <w:pPr>
-        <w:rPr>
-          <w:rFonts w:hint="cs"/>
-          <w:rtl/>
-        </w:rPr>
-      </w:pPr>
-      <w:r>
-        <w:rPr>
-          <w:rFonts w:hint="cs"/>
-          <w:rtl/>
-        </w:rPr>
+        <w:keepNext/>
+        <w:rPr>
+          <w:rtl/>
+        </w:rPr>
+      </w:pPr>
+      <w:r>
+        <w:rPr>
+          <w:rFonts w:hint="cs"/>
+          <w:rtl/>
+        </w:rPr>
+        <w:lastRenderedPageBreak/>
         <w:t>לסעיף ב':</w:t>
       </w:r>
     </w:p>
@@ -7469,70 +7479,277 @@
       </w:pPr>
       <m:oMathPara>
         <m:oMath>
-          <m:r>
-            <w:rPr>
-              <w:rFonts w:ascii="Cambria Math" w:hAnsi="Cambria Math"/>
-            </w:rPr>
-            <m:t>f:</m:t>
-          </m:r>
-          <m:d>
-            <m:dPr>
+          <m:m>
+            <m:mPr>
+              <m:mcs>
+                <m:mc>
+                  <m:mcPr>
+                    <m:count m:val="2"/>
+                    <m:mcJc m:val="center"/>
+                  </m:mcPr>
+                </m:mc>
+              </m:mcs>
               <m:ctrlPr>
                 <w:rPr>
                   <w:rFonts w:ascii="Cambria Math" w:hAnsi="Cambria Math"/>
                   <w:i/>
                 </w:rPr>
               </m:ctrlPr>
-            </m:dPr>
-            <m:e>
-              <m:r>
-                <w:rPr>
-                  <w:rFonts w:ascii="Cambria Math" w:hAnsi="Cambria Math"/>
-                </w:rPr>
-                <m:t>0,1</m:t>
-              </m:r>
-            </m:e>
-          </m:d>
-          <m:r>
-            <w:rPr>
-              <w:rFonts w:ascii="Cambria Math" w:hAnsi="Cambria Math"/>
-            </w:rPr>
-            <m:t>→</m:t>
-          </m:r>
-          <m:d>
-            <m:dPr>
-              <m:ctrlPr>
-                <w:rPr>
-                  <w:rFonts w:ascii="Cambria Math" w:hAnsi="Cambria Math"/>
-                  <w:i/>
-                </w:rPr>
-              </m:ctrlPr>
-            </m:dPr>
-            <m:e>
-              <m:r>
-                <w:rPr>
-                  <w:rFonts w:ascii="Cambria Math" w:hAnsi="Cambria Math"/>
-                </w:rPr>
-                <m:t>1,+∞</m:t>
-              </m:r>
-            </m:e>
-          </m:d>
+            </m:mPr>
+            <m:mr>
+              <m:e>
+                <m:r>
+                  <w:rPr>
+                    <w:rFonts w:ascii="Cambria Math" w:hAnsi="Cambria Math"/>
+                  </w:rPr>
+                  <m:t>f:</m:t>
+                </m:r>
+                <m:d>
+                  <m:dPr>
+                    <m:ctrlPr>
+                      <w:rPr>
+                        <w:rFonts w:ascii="Cambria Math" w:hAnsi="Cambria Math"/>
+                        <w:i/>
+                      </w:rPr>
+                    </m:ctrlPr>
+                  </m:dPr>
+                  <m:e>
+                    <m:r>
+                      <w:rPr>
+                        <w:rFonts w:ascii="Cambria Math" w:hAnsi="Cambria Math"/>
+                      </w:rPr>
+                      <m:t>0,1</m:t>
+                    </m:r>
+                  </m:e>
+                </m:d>
+                <m:r>
+                  <w:rPr>
+                    <w:rFonts w:ascii="Cambria Math" w:hAnsi="Cambria Math"/>
+                  </w:rPr>
+                  <m:t>→</m:t>
+                </m:r>
+                <m:d>
+                  <m:dPr>
+                    <m:ctrlPr>
+                      <w:rPr>
+                        <w:rFonts w:ascii="Cambria Math" w:hAnsi="Cambria Math"/>
+                        <w:i/>
+                      </w:rPr>
+                    </m:ctrlPr>
+                  </m:dPr>
+                  <m:e>
+                    <m:r>
+                      <w:rPr>
+                        <w:rFonts w:ascii="Cambria Math" w:hAnsi="Cambria Math"/>
+                      </w:rPr>
+                      <m:t>1,+∞</m:t>
+                    </m:r>
+                  </m:e>
+                </m:d>
+              </m:e>
+              <m:e>
+                <m:r>
+                  <w:rPr>
+                    <w:rFonts w:ascii="Cambria Math" w:hAnsi="Cambria Math"/>
+                  </w:rPr>
+                  <m:t>f</m:t>
+                </m:r>
+                <m:d>
+                  <m:dPr>
+                    <m:ctrlPr>
+                      <w:rPr>
+                        <w:rFonts w:ascii="Cambria Math" w:hAnsi="Cambria Math"/>
+                        <w:i/>
+                      </w:rPr>
+                    </m:ctrlPr>
+                  </m:dPr>
+                  <m:e>
+                    <m:r>
+                      <w:rPr>
+                        <w:rFonts w:ascii="Cambria Math" w:hAnsi="Cambria Math"/>
+                      </w:rPr>
+                      <m:t>x</m:t>
+                    </m:r>
+                  </m:e>
+                </m:d>
+                <m:r>
+                  <w:rPr>
+                    <w:rFonts w:ascii="Cambria Math" w:hAnsi="Cambria Math"/>
+                  </w:rPr>
+                  <m:t>=</m:t>
+                </m:r>
+                <m:func>
+                  <m:funcPr>
+                    <m:ctrlPr>
+                      <w:rPr>
+                        <w:rFonts w:ascii="Cambria Math" w:hAnsi="Cambria Math"/>
+                        <w:i/>
+                      </w:rPr>
+                    </m:ctrlPr>
+                  </m:funcPr>
+                  <m:fName>
+                    <m:sSub>
+                      <m:sSubPr>
+                        <m:ctrlPr>
+                          <w:rPr>
+                            <w:rFonts w:ascii="Cambria Math" w:hAnsi="Cambria Math"/>
+                            <w:i/>
+                          </w:rPr>
+                        </m:ctrlPr>
+                      </m:sSubPr>
+                      <m:e>
+                        <m:r>
+                          <m:rPr>
+                            <m:sty m:val="p"/>
+                          </m:rPr>
+                          <w:rPr>
+                            <w:rFonts w:ascii="Cambria Math" w:hAnsi="Cambria Math"/>
+                          </w:rPr>
+                          <m:t>log</m:t>
+                        </m:r>
+                        <m:ctrlPr>
+                          <w:rPr>
+                            <w:rFonts w:ascii="Cambria Math" w:hAnsi="Cambria Math"/>
+                          </w:rPr>
+                        </m:ctrlPr>
+                      </m:e>
+                      <m:sub>
+                        <m:r>
+                          <w:rPr>
+                            <w:rFonts w:ascii="Cambria Math" w:hAnsi="Cambria Math"/>
+                          </w:rPr>
+                          <m:t>2</m:t>
+                        </m:r>
+                      </m:sub>
+                    </m:sSub>
+                  </m:fName>
+                  <m:e>
+                    <m:d>
+                      <m:dPr>
+                        <m:ctrlPr>
+                          <w:rPr>
+                            <w:rFonts w:ascii="Cambria Math" w:hAnsi="Cambria Math"/>
+                            <w:i/>
+                          </w:rPr>
+                        </m:ctrlPr>
+                      </m:dPr>
+                      <m:e>
+                        <m:f>
+                          <m:fPr>
+                            <m:ctrlPr>
+                              <w:rPr>
+                                <w:rFonts w:ascii="Cambria Math" w:hAnsi="Cambria Math"/>
+                                <w:i/>
+                              </w:rPr>
+                            </m:ctrlPr>
+                          </m:fPr>
+                          <m:num>
+                            <m:r>
+                              <w:rPr>
+                                <w:rFonts w:ascii="Cambria Math" w:hAnsi="Cambria Math"/>
+                              </w:rPr>
+                              <m:t>1</m:t>
+                            </m:r>
+                          </m:num>
+                          <m:den>
+                            <m:r>
+                              <w:rPr>
+                                <w:rFonts w:ascii="Cambria Math" w:hAnsi="Cambria Math"/>
+                              </w:rPr>
+                              <m:t>x</m:t>
+                            </m:r>
+                          </m:den>
+                        </m:f>
+                        <m:r>
+                          <w:rPr>
+                            <w:rFonts w:ascii="Cambria Math" w:hAnsi="Cambria Math"/>
+                          </w:rPr>
+                          <m:t>+1</m:t>
+                        </m:r>
+                      </m:e>
+                    </m:d>
+                  </m:e>
+                </m:func>
+              </m:e>
+            </m:mr>
+          </m:m>
         </m:oMath>
       </m:oMathPara>
     </w:p>
     <w:p>
       <w:pPr>
+        <w:rPr>
+          <w:rtl/>
+        </w:rPr>
+      </w:pPr>
+      <w:r>
+        <w:rPr>
+          <w:rFonts w:hint="cs"/>
+          <w:rtl/>
+        </w:rPr>
+        <w:t>נוכיח כי הפונקציה היא חח"ע</w:t>
+      </w:r>
+      <w:r>
+        <w:rPr>
+          <w:rFonts w:hint="cs"/>
+          <w:rtl/>
+        </w:rPr>
+        <w:t xml:space="preserve"> ורציפה</w:t>
+      </w:r>
+      <w:r>
+        <w:rPr>
+          <w:rFonts w:hint="cs"/>
+          <w:rtl/>
+        </w:rPr>
+        <w:t>, ע"י שנ</w:t>
+      </w:r>
+      <w:r>
+        <w:rPr>
+          <w:rFonts w:hint="cs"/>
+          <w:rtl/>
+        </w:rPr>
+        <w:t>וכיח כי הנגזרת שלה מוגדרת לכל אורך הקטע, והיא אף פעם לא מתאפסת</w:t>
+      </w:r>
+      <w:r>
+        <w:rPr>
+          <w:rFonts w:hint="cs"/>
+          <w:rtl/>
+        </w:rPr>
+        <w:t>.</w:t>
+      </w:r>
+    </w:p>
+    <w:p>
+      <w:pPr>
         <w:bidi w:val="0"/>
       </w:pPr>
       <m:oMathPara>
         <m:oMath>
-          <m:r>
-            <w:rPr>
-              <w:rFonts w:ascii="Cambria Math" w:hAnsi="Cambria Math"/>
-            </w:rPr>
-            <w:lastRenderedPageBreak/>
-            <m:t>f</m:t>
-          </m:r>
+          <m:sSup>
+            <m:sSupPr>
+              <m:ctrlPr>
+                <w:rPr>
+                  <w:rFonts w:ascii="Cambria Math" w:hAnsi="Cambria Math"/>
+                  <w:i/>
+                </w:rPr>
+              </m:ctrlPr>
+            </m:sSupPr>
+            <m:e>
+              <m:r>
+                <w:rPr>
+                  <w:rFonts w:ascii="Cambria Math" w:hAnsi="Cambria Math"/>
+                </w:rPr>
+                <m:t>f</m:t>
+              </m:r>
+            </m:e>
+            <m:sup>
+              <m:r>
+                <w:rPr>
+                  <w:rFonts w:ascii="Cambria Math" w:hAnsi="Cambria Math"/>
+                </w:rPr>
+                <m:t>'</m:t>
+              </m:r>
+            </m:sup>
+          </m:sSup>
           <m:d>
             <m:dPr>
               <m:ctrlPr>
@@ -7557,473 +7774,101 @@
             </w:rPr>
             <m:t>=</m:t>
           </m:r>
-          <m:func>
-            <m:funcPr>
+          <m:f>
+            <m:fPr>
               <m:ctrlPr>
                 <w:rPr>
                   <w:rFonts w:ascii="Cambria Math" w:hAnsi="Cambria Math"/>
                   <w:i/>
                 </w:rPr>
               </m:ctrlPr>
-            </m:funcPr>
-            <m:fName>
-              <m:sSub>
-                <m:sSubPr>
+            </m:fPr>
+            <m:num>
+              <m:r>
+                <w:rPr>
+                  <w:rFonts w:ascii="Cambria Math" w:hAnsi="Cambria Math"/>
+                </w:rPr>
+                <m:t>-</m:t>
+              </m:r>
+              <m:f>
+                <m:fPr>
                   <m:ctrlPr>
                     <w:rPr>
                       <w:rFonts w:ascii="Cambria Math" w:hAnsi="Cambria Math"/>
                       <w:i/>
                     </w:rPr>
                   </m:ctrlPr>
-                </m:sSubPr>
-                <m:e>
-                  <m:r>
-                    <m:rPr>
-                      <m:sty m:val="p"/>
-                    </m:rPr>
-                    <w:rPr>
-                      <w:rFonts w:ascii="Cambria Math" w:hAnsi="Cambria Math"/>
-                    </w:rPr>
-                    <m:t>log</m:t>
-                  </m:r>
-                  <m:ctrlPr>
-                    <w:rPr>
-                      <w:rFonts w:ascii="Cambria Math" w:hAnsi="Cambria Math"/>
-                    </w:rPr>
-                  </m:ctrlPr>
-                </m:e>
-                <m:sub>
+                </m:fPr>
+                <m:num>
                   <m:r>
                     <w:rPr>
                       <w:rFonts w:ascii="Cambria Math" w:hAnsi="Cambria Math"/>
                     </w:rPr>
-                    <m:t>2</m:t>
+                    <m:t>1</m:t>
                   </m:r>
-                </m:sub>
-              </m:sSub>
-            </m:fName>
-            <m:e>
-              <m:d>
-                <m:dPr>
+                </m:num>
+                <m:den>
+                  <m:sSup>
+                    <m:sSupPr>
+                      <m:ctrlPr>
+                        <w:rPr>
+                          <w:rFonts w:ascii="Cambria Math" w:hAnsi="Cambria Math"/>
+                          <w:i/>
+                        </w:rPr>
+                      </m:ctrlPr>
+                    </m:sSupPr>
+                    <m:e>
+                      <m:r>
+                        <w:rPr>
+                          <w:rFonts w:ascii="Cambria Math" w:hAnsi="Cambria Math"/>
+                        </w:rPr>
+                        <m:t>x</m:t>
+                      </m:r>
+                    </m:e>
+                    <m:sup>
+                      <m:r>
+                        <w:rPr>
+                          <w:rFonts w:ascii="Cambria Math" w:hAnsi="Cambria Math"/>
+                        </w:rPr>
+                        <m:t>2</m:t>
+                      </m:r>
+                    </m:sup>
+                  </m:sSup>
+                </m:den>
+              </m:f>
+            </m:num>
+            <m:den>
+              <m:f>
+                <m:fPr>
                   <m:ctrlPr>
                     <w:rPr>
                       <w:rFonts w:ascii="Cambria Math" w:hAnsi="Cambria Math"/>
                       <w:i/>
                     </w:rPr>
                   </m:ctrlPr>
-                </m:dPr>
-                <m:e>
-                  <m:f>
-                    <m:fPr>
-                      <m:ctrlPr>
-                        <w:rPr>
-                          <w:rFonts w:ascii="Cambria Math" w:hAnsi="Cambria Math"/>
-                          <w:i/>
-                        </w:rPr>
-                      </m:ctrlPr>
-                    </m:fPr>
-                    <m:num>
-                      <m:r>
-                        <w:rPr>
-                          <w:rFonts w:ascii="Cambria Math" w:hAnsi="Cambria Math"/>
-                        </w:rPr>
-                        <m:t>1</m:t>
-                      </m:r>
-                    </m:num>
-                    <m:den>
-                      <m:r>
-                        <w:rPr>
-                          <w:rFonts w:ascii="Cambria Math" w:hAnsi="Cambria Math"/>
-                        </w:rPr>
-                        <m:t>x</m:t>
-                      </m:r>
-                    </m:den>
-                  </m:f>
+                </m:fPr>
+                <m:num>
                   <m:r>
                     <w:rPr>
                       <w:rFonts w:ascii="Cambria Math" w:hAnsi="Cambria Math"/>
                     </w:rPr>
-                    <m:t>+1</m:t>
+                    <m:t>1</m:t>
                   </m:r>
-                </m:e>
-              </m:d>
-            </m:e>
-          </m:func>
-        </m:oMath>
-      </m:oMathPara>
-    </w:p>
-    <w:p>
-      <w:pPr>
-        <w:rPr>
-          <w:rtl/>
-        </w:rPr>
-      </w:pPr>
-      <w:r>
-        <w:rPr>
-          <w:rFonts w:hint="cs"/>
-          <w:rtl/>
-        </w:rPr>
-        <w:t>נוכיח כי הפונקציה היא חח"ע</w:t>
-      </w:r>
-      <w:r>
-        <w:rPr>
-          <w:rFonts w:hint="cs"/>
-          <w:rtl/>
-        </w:rPr>
-        <w:t xml:space="preserve">, ע"י שנניח כי </w:t>
-      </w:r>
-      <m:oMath>
-        <m:r>
-          <w:rPr>
-            <w:rFonts w:ascii="Cambria Math" w:hAnsi="Cambria Math"/>
-          </w:rPr>
-          <m:t>f</m:t>
-        </m:r>
-        <m:d>
-          <m:dPr>
-            <m:ctrlPr>
-              <w:rPr>
-                <w:rFonts w:ascii="Cambria Math" w:hAnsi="Cambria Math"/>
-                <w:i/>
-              </w:rPr>
-            </m:ctrlPr>
-          </m:dPr>
-          <m:e>
-            <m:r>
-              <w:rPr>
-                <w:rFonts w:ascii="Cambria Math" w:hAnsi="Cambria Math"/>
-              </w:rPr>
-              <m:t>a</m:t>
-            </m:r>
-          </m:e>
-        </m:d>
-        <m:r>
-          <w:rPr>
-            <w:rFonts w:ascii="Cambria Math" w:hAnsi="Cambria Math"/>
-          </w:rPr>
-          <m:t>=f</m:t>
-        </m:r>
-        <m:d>
-          <m:dPr>
-            <m:ctrlPr>
-              <w:rPr>
-                <w:rFonts w:ascii="Cambria Math" w:hAnsi="Cambria Math"/>
-                <w:i/>
-              </w:rPr>
-            </m:ctrlPr>
-          </m:dPr>
-          <m:e>
-            <m:r>
-              <w:rPr>
-                <w:rFonts w:ascii="Cambria Math" w:hAnsi="Cambria Math"/>
-              </w:rPr>
-              <m:t>b</m:t>
-            </m:r>
-          </m:e>
-        </m:d>
-      </m:oMath>
-      <w:r>
-        <w:rPr>
-          <w:rFonts w:hint="cs"/>
-          <w:rtl/>
-        </w:rPr>
-        <w:t xml:space="preserve"> ונוכיח </w:t>
-      </w:r>
-      <m:oMath>
-        <m:r>
-          <w:rPr>
-            <w:rFonts w:ascii="Cambria Math" w:hAnsi="Cambria Math"/>
-          </w:rPr>
-          <m:t>a=b</m:t>
-        </m:r>
-      </m:oMath>
-      <w:r>
-        <w:rPr>
-          <w:rFonts w:hint="cs"/>
-          <w:rtl/>
-        </w:rPr>
-        <w:t>.</w:t>
-      </w:r>
-    </w:p>
-    <w:p>
-      <w:pPr>
-        <w:bidi w:val="0"/>
-      </w:pPr>
-      <m:oMathPara>
-        <m:oMath>
-          <m:r>
-            <w:rPr>
-              <w:rFonts w:ascii="Cambria Math" w:hAnsi="Cambria Math"/>
-            </w:rPr>
-            <m:t>f</m:t>
-          </m:r>
-          <m:d>
-            <m:dPr>
-              <m:ctrlPr>
-                <w:rPr>
-                  <w:rFonts w:ascii="Cambria Math" w:hAnsi="Cambria Math"/>
-                  <w:i/>
-                </w:rPr>
-              </m:ctrlPr>
-            </m:dPr>
-            <m:e>
-              <m:r>
-                <w:rPr>
-                  <w:rFonts w:ascii="Cambria Math" w:hAnsi="Cambria Math"/>
-                </w:rPr>
-                <m:t>a</m:t>
-              </m:r>
-            </m:e>
-          </m:d>
-          <m:r>
-            <w:rPr>
-              <w:rFonts w:ascii="Cambria Math" w:hAnsi="Cambria Math"/>
-            </w:rPr>
-            <m:t>=f</m:t>
-          </m:r>
-          <m:d>
-            <m:dPr>
-              <m:ctrlPr>
-                <w:rPr>
-                  <w:rFonts w:ascii="Cambria Math" w:hAnsi="Cambria Math"/>
-                  <w:i/>
-                </w:rPr>
-              </m:ctrlPr>
-            </m:dPr>
-            <m:e>
-              <m:r>
-                <w:rPr>
-                  <w:rFonts w:ascii="Cambria Math" w:hAnsi="Cambria Math"/>
-                </w:rPr>
-                <m:t>b</m:t>
-              </m:r>
-            </m:e>
-          </m:d>
-          <m:r>
-            <w:rPr>
-              <w:rFonts w:ascii="Cambria Math" w:hAnsi="Cambria Math"/>
-            </w:rPr>
-            <m:t>⇒</m:t>
-          </m:r>
-          <m:func>
-            <m:funcPr>
-              <m:ctrlPr>
-                <w:rPr>
-                  <w:rFonts w:ascii="Cambria Math" w:hAnsi="Cambria Math"/>
-                  <w:i/>
-                </w:rPr>
-              </m:ctrlPr>
-            </m:funcPr>
-            <m:fName>
-              <m:sSub>
-                <m:sSubPr>
-                  <m:ctrlPr>
-                    <w:rPr>
-                      <w:rFonts w:ascii="Cambria Math" w:hAnsi="Cambria Math"/>
-                      <w:i/>
-                    </w:rPr>
-                  </m:ctrlPr>
-                </m:sSubPr>
-                <m:e>
-                  <m:r>
-                    <m:rPr>
-                      <m:sty m:val="p"/>
-                    </m:rPr>
-                    <w:rPr>
-                      <w:rFonts w:ascii="Cambria Math" w:hAnsi="Cambria Math"/>
-                    </w:rPr>
-                    <m:t>log</m:t>
-                  </m:r>
-                  <m:ctrlPr>
-                    <w:rPr>
-                      <w:rFonts w:ascii="Cambria Math" w:hAnsi="Cambria Math"/>
-                    </w:rPr>
-                  </m:ctrlPr>
-                </m:e>
-                <m:sub>
+                </m:num>
+                <m:den>
                   <m:r>
                     <w:rPr>
                       <w:rFonts w:ascii="Cambria Math" w:hAnsi="Cambria Math"/>
                     </w:rPr>
-                    <m:t>2</m:t>
+                    <m:t>x</m:t>
                   </m:r>
-                </m:sub>
-              </m:sSub>
-            </m:fName>
-            <m:e>
-              <m:d>
-                <m:dPr>
-                  <m:ctrlPr>
-                    <w:rPr>
-                      <w:rFonts w:ascii="Cambria Math" w:hAnsi="Cambria Math"/>
-                      <w:i/>
-                    </w:rPr>
-                  </m:ctrlPr>
-                </m:dPr>
-                <m:e>
-                  <m:f>
-                    <m:fPr>
-                      <m:ctrlPr>
-                        <w:rPr>
-                          <w:rFonts w:ascii="Cambria Math" w:hAnsi="Cambria Math"/>
-                          <w:i/>
-                        </w:rPr>
-                      </m:ctrlPr>
-                    </m:fPr>
-                    <m:num>
-                      <m:r>
-                        <w:rPr>
-                          <w:rFonts w:ascii="Cambria Math" w:hAnsi="Cambria Math"/>
-                        </w:rPr>
-                        <m:t>1</m:t>
-                      </m:r>
-                    </m:num>
-                    <m:den>
-                      <m:r>
-                        <w:rPr>
-                          <w:rFonts w:ascii="Cambria Math" w:hAnsi="Cambria Math"/>
-                        </w:rPr>
-                        <m:t>a</m:t>
-                      </m:r>
-                    </m:den>
-                  </m:f>
-                  <m:r>
-                    <w:rPr>
-                      <w:rFonts w:ascii="Cambria Math" w:hAnsi="Cambria Math"/>
-                    </w:rPr>
-                    <m:t>+1</m:t>
-                  </m:r>
-                </m:e>
-              </m:d>
-            </m:e>
-          </m:func>
-          <m:r>
-            <w:rPr>
-              <w:rFonts w:ascii="Cambria Math" w:hAnsi="Cambria Math"/>
-            </w:rPr>
-            <m:t>=</m:t>
-          </m:r>
-          <m:func>
-            <m:funcPr>
-              <m:ctrlPr>
+                </m:den>
+              </m:f>
+              <m:r>
                 <w:rPr>
                   <w:rFonts w:ascii="Cambria Math" w:hAnsi="Cambria Math"/>
-                  <w:i/>
-                </w:rPr>
-              </m:ctrlPr>
-            </m:funcPr>
-            <m:fName>
-              <m:sSub>
-                <m:sSubPr>
-                  <m:ctrlPr>
-                    <w:rPr>
-                      <w:rFonts w:ascii="Cambria Math" w:hAnsi="Cambria Math"/>
-                      <w:i/>
-                    </w:rPr>
-                  </m:ctrlPr>
-                </m:sSubPr>
-                <m:e>
-                  <m:r>
-                    <m:rPr>
-                      <m:sty m:val="p"/>
-                    </m:rPr>
-                    <w:rPr>
-                      <w:rFonts w:ascii="Cambria Math" w:hAnsi="Cambria Math"/>
-                    </w:rPr>
-                    <m:t>log</m:t>
-                  </m:r>
-                  <m:ctrlPr>
-                    <w:rPr>
-                      <w:rFonts w:ascii="Cambria Math" w:hAnsi="Cambria Math"/>
-                    </w:rPr>
-                  </m:ctrlPr>
-                </m:e>
-                <m:sub>
-                  <m:r>
-                    <w:rPr>
-                      <w:rFonts w:ascii="Cambria Math" w:hAnsi="Cambria Math"/>
-                    </w:rPr>
-                    <m:t>2</m:t>
-                  </m:r>
-                </m:sub>
-              </m:sSub>
-            </m:fName>
-            <m:e>
-              <m:d>
-                <m:dPr>
-                  <m:ctrlPr>
-                    <w:rPr>
-                      <w:rFonts w:ascii="Cambria Math" w:hAnsi="Cambria Math"/>
-                      <w:i/>
-                    </w:rPr>
-                  </m:ctrlPr>
-                </m:dPr>
-                <m:e>
-                  <m:f>
-                    <m:fPr>
-                      <m:ctrlPr>
-                        <w:rPr>
-                          <w:rFonts w:ascii="Cambria Math" w:hAnsi="Cambria Math"/>
-                          <w:i/>
-                        </w:rPr>
-                      </m:ctrlPr>
-                    </m:fPr>
-                    <m:num>
-                      <m:r>
-                        <w:rPr>
-                          <w:rFonts w:ascii="Cambria Math" w:hAnsi="Cambria Math"/>
-                        </w:rPr>
-                        <m:t>1</m:t>
-                      </m:r>
-                    </m:num>
-                    <m:den>
-                      <m:r>
-                        <w:rPr>
-                          <w:rFonts w:ascii="Cambria Math" w:hAnsi="Cambria Math"/>
-                        </w:rPr>
-                        <m:t>b</m:t>
-                      </m:r>
-                    </m:den>
-                  </m:f>
-                  <m:r>
-                    <w:rPr>
-                      <w:rFonts w:ascii="Cambria Math" w:hAnsi="Cambria Math"/>
-                    </w:rPr>
-                    <m:t>+1</m:t>
-                  </m:r>
-                </m:e>
-              </m:d>
-            </m:e>
-          </m:func>
-          <m:r>
-            <w:rPr>
-              <w:rFonts w:ascii="Cambria Math" w:hAnsi="Cambria Math"/>
-            </w:rPr>
-            <m:t>⇒</m:t>
-          </m:r>
-          <m:f>
-            <m:fPr>
-              <m:ctrlPr>
-                <w:rPr>
-                  <w:rFonts w:ascii="Cambria Math" w:hAnsi="Cambria Math"/>
-                  <w:i/>
-                </w:rPr>
-              </m:ctrlPr>
-            </m:fPr>
-            <m:num>
-              <m:r>
-                <w:rPr>
-                  <w:rFonts w:ascii="Cambria Math" w:hAnsi="Cambria Math"/>
-                </w:rPr>
-                <m:t>1</m:t>
-              </m:r>
-            </m:num>
-            <m:den>
-              <m:r>
-                <w:rPr>
-                  <w:rFonts w:ascii="Cambria Math" w:hAnsi="Cambria Math"/>
-                </w:rPr>
-                <m:t>a</m:t>
+                </w:rPr>
+                <m:t>+1</m:t>
               </m:r>
             </m:den>
           </m:f>
@@ -8031,7 +7876,7 @@
             <w:rPr>
               <w:rFonts w:ascii="Cambria Math" w:hAnsi="Cambria Math"/>
             </w:rPr>
-            <m:t>+1=</m:t>
+            <m:t>=-</m:t>
           </m:r>
           <m:f>
             <m:fPr>
@@ -8055,23 +7900,115 @@
                 <w:rPr>
                   <w:rFonts w:ascii="Cambria Math" w:hAnsi="Cambria Math"/>
                 </w:rPr>
-                <m:t>b</m:t>
+                <m:t>x+</m:t>
               </m:r>
+              <m:sSup>
+                <m:sSupPr>
+                  <m:ctrlPr>
+                    <w:rPr>
+                      <w:rFonts w:ascii="Cambria Math" w:hAnsi="Cambria Math"/>
+                      <w:i/>
+                    </w:rPr>
+                  </m:ctrlPr>
+                </m:sSupPr>
+                <m:e>
+                  <m:r>
+                    <w:rPr>
+                      <w:rFonts w:ascii="Cambria Math" w:hAnsi="Cambria Math"/>
+                    </w:rPr>
+                    <m:t>x</m:t>
+                  </m:r>
+                </m:e>
+                <m:sup>
+                  <m:r>
+                    <w:rPr>
+                      <w:rFonts w:ascii="Cambria Math" w:hAnsi="Cambria Math"/>
+                    </w:rPr>
+                    <m:t>2</m:t>
+                  </m:r>
+                </m:sup>
+              </m:sSup>
             </m:den>
           </m:f>
-          <m:r>
-            <w:rPr>
-              <w:rFonts w:ascii="Cambria Math" w:hAnsi="Cambria Math"/>
-            </w:rPr>
-            <m:t>+1⇒a=b.</m:t>
-          </m:r>
         </m:oMath>
       </m:oMathPara>
     </w:p>
     <w:p>
       <w:pPr>
         <w:rPr>
-          <w:rFonts w:hint="cs"/>
+          <w:rtl/>
+        </w:rPr>
+      </w:pPr>
+      <w:r>
+        <w:rPr>
+          <w:rFonts w:hint="cs"/>
+          <w:rtl/>
+        </w:rPr>
+        <w:t xml:space="preserve">(המכנה של הנגזרת מתאפס כאשר </w:t>
+      </w:r>
+      <m:oMath>
+        <m:r>
+          <w:rPr>
+            <w:rFonts w:ascii="Cambria Math" w:hAnsi="Cambria Math"/>
+          </w:rPr>
+          <m:t>x=0</m:t>
+        </m:r>
+      </m:oMath>
+      <w:r>
+        <w:rPr>
+          <w:rFonts w:hint="cs"/>
+          <w:rtl/>
+        </w:rPr>
+        <w:t xml:space="preserve"> וכאשר </w:t>
+      </w:r>
+      <m:oMath>
+        <m:r>
+          <w:rPr>
+            <w:rFonts w:ascii="Cambria Math" w:hAnsi="Cambria Math"/>
+          </w:rPr>
+          <m:t>x=-1</m:t>
+        </m:r>
+      </m:oMath>
+      <w:r>
+        <w:rPr>
+          <w:rFonts w:hint="cs"/>
+          <w:rtl/>
+        </w:rPr>
+        <w:t xml:space="preserve">, ובקטע </w:t>
+      </w:r>
+      <m:oMath>
+        <m:d>
+          <m:dPr>
+            <m:begChr m:val="["/>
+            <m:endChr m:val="]"/>
+            <m:ctrlPr>
+              <w:rPr>
+                <w:rFonts w:ascii="Cambria Math" w:hAnsi="Cambria Math"/>
+                <w:i/>
+              </w:rPr>
+            </m:ctrlPr>
+          </m:dPr>
+          <m:e>
+            <m:r>
+              <w:rPr>
+                <w:rFonts w:ascii="Cambria Math" w:hAnsi="Cambria Math"/>
+              </w:rPr>
+              <m:t>-1,0</m:t>
+            </m:r>
+          </m:e>
+        </m:d>
+      </m:oMath>
+      <w:r>
+        <w:rPr>
+          <w:rFonts w:hint="cs"/>
+          <w:rtl/>
+        </w:rPr>
+        <w:t xml:space="preserve"> הפונקציה איננה מוגדרת).</w:t>
+      </w:r>
+    </w:p>
+    <w:p>
+      <w:pPr>
+        <w:rPr>
           <w:rtl/>
         </w:rPr>
       </w:pPr>
@@ -9161,7 +9098,6 @@
     <w:p>
       <w:pPr>
         <w:rPr>
-          <w:rFonts w:hint="cs"/>
           <w:i/>
           <w:rtl/>
         </w:rPr>
@@ -9375,16 +9311,7 @@
                           <w:rPr>
                             <w:rFonts w:ascii="Cambria Math" w:hAnsi="Cambria Math"/>
                           </w:rPr>
-                          <m:t>co</m:t>
-                        </m:r>
-                        <m:r>
-                          <m:rPr>
-                            <m:sty m:val="p"/>
-                          </m:rPr>
-                          <w:rPr>
-                            <w:rFonts w:ascii="Cambria Math" w:hAnsi="Cambria Math"/>
-                          </w:rPr>
-                          <m:t>t</m:t>
+                          <m:t>cot</m:t>
                         </m:r>
                       </m:fName>
                       <m:e>
@@ -9410,13 +9337,7 @@
                               <w:rPr>
                                 <w:rFonts w:ascii="Cambria Math" w:hAnsi="Cambria Math"/>
                               </w:rPr>
-                              <m:t>n+</m:t>
-                            </m:r>
-                            <m:r>
-                              <w:rPr>
-                                <w:rFonts w:ascii="Cambria Math" w:hAnsi="Cambria Math"/>
-                              </w:rPr>
-                              <m:t>2</m:t>
+                              <m:t>n+2</m:t>
                             </m:r>
                           </m:den>
                         </m:f>
@@ -9485,16 +9406,7 @@
                           <w:rPr>
                             <w:rFonts w:ascii="Cambria Math" w:hAnsi="Cambria Math"/>
                           </w:rPr>
-                          <m:t>co</m:t>
-                        </m:r>
-                        <m:r>
-                          <m:rPr>
-                            <m:sty m:val="p"/>
-                          </m:rPr>
-                          <w:rPr>
-                            <w:rFonts w:ascii="Cambria Math" w:hAnsi="Cambria Math"/>
-                          </w:rPr>
-                          <m:t>t</m:t>
+                          <m:t>cot</m:t>
                         </m:r>
                       </m:fName>
                       <m:e>
@@ -9595,7 +9507,7 @@
         <w:ind w:firstLine="360"/>
         <w:jc w:val="both"/>
         <w:rPr>
-          <w:rFonts w:cs="David" w:hint="cs"/>
+          <w:rFonts w:cs="David"/>
           <w:b/>
           <w:bCs/>
           <w:strike/>
@@ -9623,14 +9535,13 @@
           <v:shape id="_x0000_i1055" type="#_x0000_t75" style="width:82.95pt;height:20.15pt" o:ole="">
             <v:imagedata r:id="rId65" o:title=""/>
           </v:shape>
-          <o:OLEObject Type="Embed" ProgID="Equation.3" ShapeID="_x0000_i1055" DrawAspect="Content" ObjectID="_1388101253" r:id="rId66"/>
+          <o:OLEObject Type="Embed" ProgID="Equation.3" ShapeID="_x0000_i1055" DrawAspect="Content" ObjectID="_1388427579" r:id="rId66"/>
         </w:object>
       </w:r>
     </w:p>
     <w:p>
       <w:pPr>
         <w:rPr>
-          <w:rFonts w:hint="cs"/>
           <w:rtl/>
         </w:rPr>
       </w:pPr>
@@ -9950,7 +9861,7 @@
         <w:ind w:firstLine="360"/>
         <w:jc w:val="both"/>
         <w:rPr>
-          <w:rFonts w:cs="David" w:hint="cs"/>
+          <w:rFonts w:cs="David"/>
           <w:b/>
           <w:bCs/>
           <w:rtl/>
@@ -9975,7 +9886,7 @@
           <v:shape id="_x0000_i1056" type="#_x0000_t75" style="width:58.2pt;height:20.15pt" o:ole="">
             <v:imagedata r:id="rId67" o:title=""/>
           </v:shape>
-          <o:OLEObject Type="Embed" ProgID="Equation.3" ShapeID="_x0000_i1056" DrawAspect="Content" ObjectID="_1388101254" r:id="rId68"/>
+          <o:OLEObject Type="Embed" ProgID="Equation.3" ShapeID="_x0000_i1056" DrawAspect="Content" ObjectID="_1388427580" r:id="rId68"/>
         </w:object>
       </w:r>
       <w:r>
@@ -10009,7 +9920,6 @@
     <w:p>
       <w:pPr>
         <w:rPr>
-          <w:rFonts w:hint="cs"/>
           <w:rtl/>
         </w:rPr>
       </w:pPr>
@@ -10305,7 +10215,7 @@
         <w:ind w:firstLine="360"/>
         <w:jc w:val="both"/>
         <w:rPr>
-          <w:rFonts w:cs="David" w:hint="cs"/>
+          <w:rFonts w:cs="David"/>
           <w:b/>
           <w:bCs/>
           <w:strike/>
@@ -10333,7 +10243,7 @@
           <v:shape id="_x0000_i1057" type="#_x0000_t75" style="width:61.05pt;height:20.15pt" o:ole="">
             <v:imagedata r:id="rId69" o:title=""/>
           </v:shape>
-          <o:OLEObject Type="Embed" ProgID="Equation.3" ShapeID="_x0000_i1057" DrawAspect="Content" ObjectID="_1388101255" r:id="rId70"/>
+          <o:OLEObject Type="Embed" ProgID="Equation.3" ShapeID="_x0000_i1057" DrawAspect="Content" ObjectID="_1388427581" r:id="rId70"/>
         </w:object>
       </w:r>
     </w:p>
@@ -11121,7 +11031,7 @@
           <v:shape id="_x0000_i1058" type="#_x0000_t75" style="width:35.15pt;height:20.15pt" o:ole="">
             <v:imagedata r:id="rId71" o:title=""/>
           </v:shape>
-          <o:OLEObject Type="Embed" ProgID="Equation.3" ShapeID="_x0000_i1058" DrawAspect="Content" ObjectID="_1388101256" r:id="rId72"/>
+          <o:OLEObject Type="Embed" ProgID="Equation.3" ShapeID="_x0000_i1058" DrawAspect="Content" ObjectID="_1388427582" r:id="rId72"/>
         </w:object>
       </w:r>
     </w:p>
@@ -11373,7 +11283,6 @@
     <w:p>
       <w:pPr>
         <w:rPr>
-          <w:rFonts w:hint="cs"/>
           <w:rtl/>
         </w:rPr>
       </w:pPr>
@@ -11428,7 +11337,7 @@
           <v:shape id="_x0000_i1059" type="#_x0000_t75" style="width:58.2pt;height:20.15pt" o:ole="">
             <v:imagedata r:id="rId73" o:title=""/>
           </v:shape>
-          <o:OLEObject Type="Embed" ProgID="Equation.3" ShapeID="_x0000_i1059" DrawAspect="Content" ObjectID="_1388101257" r:id="rId74"/>
+          <o:OLEObject Type="Embed" ProgID="Equation.3" ShapeID="_x0000_i1059" DrawAspect="Content" ObjectID="_1388427583" r:id="rId74"/>
         </w:object>
       </w:r>
       <w:r>
@@ -11473,7 +11382,7 @@
           <v:shape id="_x0000_i1060" type="#_x0000_t75" style="width:46.1pt;height:21.9pt" o:ole="">
             <v:imagedata r:id="rId75" o:title=""/>
           </v:shape>
-          <o:OLEObject Type="Embed" ProgID="Equation.3" ShapeID="_x0000_i1060" DrawAspect="Content" ObjectID="_1388101258" r:id="rId76"/>
+          <o:OLEObject Type="Embed" ProgID="Equation.3" ShapeID="_x0000_i1060" DrawAspect="Content" ObjectID="_1388427584" r:id="rId76"/>
         </w:object>
       </w:r>
       <w:r>
@@ -11547,7 +11456,7 @@
           <v:shape id="_x0000_i1061" type="#_x0000_t75" style="width:96.2pt;height:15pt" o:ole="">
             <v:imagedata r:id="rId77" o:title=""/>
           </v:shape>
-          <o:OLEObject Type="Embed" ProgID="Equation.3" ShapeID="_x0000_i1061" DrawAspect="Content" ObjectID="_1388101259" r:id="rId78"/>
+          <o:OLEObject Type="Embed" ProgID="Equation.3" ShapeID="_x0000_i1061" DrawAspect="Content" ObjectID="_1388427585" r:id="rId78"/>
         </w:object>
       </w:r>
       <w:r>
@@ -11593,16 +11502,15 @@
     <w:p>
       <w:pPr>
         <w:rPr>
-          <w:rFonts w:hint="cs"/>
-          <w:rtl/>
-        </w:rPr>
-      </w:pPr>
-      <w:r>
-        <w:rPr>
-          <w:rFonts w:hint="cs"/>
-          <w:rtl/>
-        </w:rPr>
-        <w:t xml:space="preserve">הוכחה כמעט טריוויאלית באינדוקציה על </w:t>
+          <w:rtl/>
+        </w:rPr>
+      </w:pPr>
+      <w:r>
+        <w:rPr>
+          <w:rFonts w:hint="cs"/>
+          <w:rtl/>
+        </w:rPr>
+        <w:t xml:space="preserve">הוכחה באינדוקציה על </w:t>
       </w:r>
       <w:r>
         <w:t>k</w:t>
@@ -11612,7 +11520,21 @@
           <w:rFonts w:hint="cs"/>
           <w:rtl/>
         </w:rPr>
-        <w:t xml:space="preserve">, ובהתחשב בפונקציה </w:t>
+        <w:t>, ובהתחשב ב</w:t>
+      </w:r>
+      <w:r>
+        <w:rPr>
+          <w:rFonts w:hint="cs"/>
+          <w:rtl/>
+        </w:rPr>
+        <w:t>כך שה</w:t>
+      </w:r>
+      <w:r>
+        <w:rPr>
+          <w:rFonts w:hint="cs"/>
+          <w:rtl/>
+        </w:rPr>
+        <w:t xml:space="preserve">פונקציה </w:t>
       </w:r>
       <m:oMath>
         <m:r>
@@ -11641,12 +11563,96 @@
                 </m:ctrlPr>
               </m:dPr>
               <m:e>
+                <m:sSub>
+                  <m:sSubPr>
+                    <m:ctrlPr>
+                      <w:rPr>
+                        <w:rFonts w:ascii="Cambria Math" w:hAnsi="Cambria Math"/>
+                        <w:i/>
+                      </w:rPr>
+                    </m:ctrlPr>
+                  </m:sSubPr>
+                  <m:e>
+                    <m:r>
+                      <w:rPr>
+                        <w:rFonts w:ascii="Cambria Math" w:hAnsi="Cambria Math"/>
+                      </w:rPr>
+                      <m:t>a</m:t>
+                    </m:r>
+                  </m:e>
+                  <m:sub>
+                    <m:r>
+                      <w:rPr>
+                        <w:rFonts w:ascii="Cambria Math" w:hAnsi="Cambria Math"/>
+                      </w:rPr>
+                      <m:t>1</m:t>
+                    </m:r>
+                  </m:sub>
+                </m:sSub>
                 <m:r>
                   <w:rPr>
                     <w:rFonts w:ascii="Cambria Math" w:hAnsi="Cambria Math"/>
                   </w:rPr>
-                  <m:t>a,b,c</m:t>
+                  <m:t>,</m:t>
                 </m:r>
+                <m:sSub>
+                  <m:sSubPr>
+                    <m:ctrlPr>
+                      <w:rPr>
+                        <w:rFonts w:ascii="Cambria Math" w:hAnsi="Cambria Math"/>
+                        <w:i/>
+                      </w:rPr>
+                    </m:ctrlPr>
+                  </m:sSubPr>
+                  <m:e>
+                    <m:r>
+                      <w:rPr>
+                        <w:rFonts w:ascii="Cambria Math" w:hAnsi="Cambria Math"/>
+                      </w:rPr>
+                      <m:t>a</m:t>
+                    </m:r>
+                  </m:e>
+                  <m:sub>
+                    <m:r>
+                      <w:rPr>
+                        <w:rFonts w:ascii="Cambria Math" w:hAnsi="Cambria Math"/>
+                      </w:rPr>
+                      <m:t>2</m:t>
+                    </m:r>
+                  </m:sub>
+                </m:sSub>
+                <m:r>
+                  <w:rPr>
+                    <w:rFonts w:ascii="Cambria Math" w:hAnsi="Cambria Math"/>
+                  </w:rPr>
+                  <m:t>,…,</m:t>
+                </m:r>
+                <m:sSub>
+                  <m:sSubPr>
+                    <m:ctrlPr>
+                      <w:rPr>
+                        <w:rFonts w:ascii="Cambria Math" w:hAnsi="Cambria Math"/>
+                        <w:i/>
+                      </w:rPr>
+                    </m:ctrlPr>
+                  </m:sSubPr>
+                  <m:e>
+                    <m:r>
+                      <w:rPr>
+                        <w:rFonts w:ascii="Cambria Math" w:hAnsi="Cambria Math"/>
+                      </w:rPr>
+                      <m:t>a</m:t>
+                    </m:r>
+                  </m:e>
+                  <m:sub>
+                    <m:r>
+                      <w:rPr>
+                        <w:rFonts w:ascii="Cambria Math" w:hAnsi="Cambria Math"/>
+                      </w:rPr>
+                      <m:t>n</m:t>
+                    </m:r>
+                  </m:sub>
+                </m:sSub>
               </m:e>
             </m:d>
           </m:e>
@@ -11677,20 +11683,130 @@
                 </m:ctrlPr>
               </m:dPr>
               <m:e>
+                <m:sSub>
+                  <m:sSubPr>
+                    <m:ctrlPr>
+                      <w:rPr>
+                        <w:rFonts w:ascii="Cambria Math" w:hAnsi="Cambria Math"/>
+                        <w:i/>
+                      </w:rPr>
+                    </m:ctrlPr>
+                  </m:sSubPr>
+                  <m:e>
+                    <m:r>
+                      <w:rPr>
+                        <w:rFonts w:ascii="Cambria Math" w:hAnsi="Cambria Math"/>
+                      </w:rPr>
+                      <m:t>a</m:t>
+                    </m:r>
+                  </m:e>
+                  <m:sub>
+                    <m:r>
+                      <w:rPr>
+                        <w:rFonts w:ascii="Cambria Math" w:hAnsi="Cambria Math"/>
+                      </w:rPr>
+                      <m:t>1</m:t>
+                    </m:r>
+                  </m:sub>
+                </m:sSub>
                 <m:r>
                   <w:rPr>
                     <w:rFonts w:ascii="Cambria Math" w:hAnsi="Cambria Math"/>
                   </w:rPr>
-                  <m:t>a,b</m:t>
+                  <m:t>,</m:t>
                 </m:r>
+                <m:sSub>
+                  <m:sSubPr>
+                    <m:ctrlPr>
+                      <w:rPr>
+                        <w:rFonts w:ascii="Cambria Math" w:hAnsi="Cambria Math"/>
+                        <w:i/>
+                      </w:rPr>
+                    </m:ctrlPr>
+                  </m:sSubPr>
+                  <m:e>
+                    <m:r>
+                      <w:rPr>
+                        <w:rFonts w:ascii="Cambria Math" w:hAnsi="Cambria Math"/>
+                      </w:rPr>
+                      <m:t>a</m:t>
+                    </m:r>
+                  </m:e>
+                  <m:sub>
+                    <m:r>
+                      <w:rPr>
+                        <w:rFonts w:ascii="Cambria Math" w:hAnsi="Cambria Math"/>
+                      </w:rPr>
+                      <m:t>2</m:t>
+                    </m:r>
+                  </m:sub>
+                </m:sSub>
+                <m:r>
+                  <w:rPr>
+                    <w:rFonts w:ascii="Cambria Math" w:hAnsi="Cambria Math"/>
+                  </w:rPr>
+                  <m:t>,…,</m:t>
+                </m:r>
+                <m:sSub>
+                  <m:sSubPr>
+                    <m:ctrlPr>
+                      <w:rPr>
+                        <w:rFonts w:ascii="Cambria Math" w:hAnsi="Cambria Math"/>
+                        <w:i/>
+                      </w:rPr>
+                    </m:ctrlPr>
+                  </m:sSubPr>
+                  <m:e>
+                    <m:r>
+                      <w:rPr>
+                        <w:rFonts w:ascii="Cambria Math" w:hAnsi="Cambria Math"/>
+                      </w:rPr>
+                      <m:t>a</m:t>
+                    </m:r>
+                  </m:e>
+                  <m:sub>
+                    <m:r>
+                      <w:rPr>
+                        <w:rFonts w:ascii="Cambria Math" w:hAnsi="Cambria Math"/>
+                      </w:rPr>
+                      <m:t>n-1</m:t>
+                    </m:r>
+                  </m:sub>
+                </m:sSub>
               </m:e>
             </m:d>
             <m:r>
               <w:rPr>
                 <w:rFonts w:ascii="Cambria Math" w:hAnsi="Cambria Math"/>
               </w:rPr>
-              <m:t>,c</m:t>
+              <m:t>,</m:t>
             </m:r>
+            <m:sSub>
+              <m:sSubPr>
+                <m:ctrlPr>
+                  <w:rPr>
+                    <w:rFonts w:ascii="Cambria Math" w:hAnsi="Cambria Math"/>
+                    <w:i/>
+                  </w:rPr>
+                </m:ctrlPr>
+              </m:sSubPr>
+              <m:e>
+                <m:r>
+                  <w:rPr>
+                    <w:rFonts w:ascii="Cambria Math" w:hAnsi="Cambria Math"/>
+                  </w:rPr>
+                  <m:t>a</m:t>
+                </m:r>
+              </m:e>
+              <m:sub>
+                <m:r>
+                  <w:rPr>
+                    <w:rFonts w:ascii="Cambria Math" w:hAnsi="Cambria Math"/>
+                  </w:rPr>
+                  <m:t>n</m:t>
+                </m:r>
+              </m:sub>
+            </m:sSub>
           </m:e>
         </m:d>
       </m:oMath>
@@ -11699,7 +11815,21 @@
           <w:rFonts w:hint="cs"/>
           <w:rtl/>
         </w:rPr>
-        <w:t xml:space="preserve"> שהיא חח"ע ועל.</w:t>
+        <w:t xml:space="preserve"> היא </w:t>
+      </w:r>
+      <w:r>
+        <w:rPr>
+          <w:rFonts w:hint="cs"/>
+          <w:rtl/>
+        </w:rPr>
+        <w:t>הפיכה</w:t>
+      </w:r>
+      <w:r>
+        <w:rPr>
+          <w:rFonts w:hint="cs"/>
+          <w:rtl/>
+        </w:rPr>
+        <w:t>.</w:t>
       </w:r>
     </w:p>
     <w:p>
@@ -11851,22 +11981,29 @@
           <w:bCs/>
           <w:rtl/>
         </w:rPr>
+        <w:lastRenderedPageBreak/>
         <w:t>מהי עוצמת קבוצת הסדרות החשבוניות העולות אשר כל איבריהן מספרים רציונליים ?</w:t>
       </w:r>
     </w:p>
     <w:p>
       <w:pPr>
         <w:rPr>
-          <w:rFonts w:hint="cs"/>
-          <w:rtl/>
-        </w:rPr>
-      </w:pPr>
-      <w:r>
-        <w:rPr>
-          <w:rFonts w:hint="cs"/>
-          <w:rtl/>
-        </w:rPr>
-        <w:t xml:space="preserve">ראשית נחשב את עוצמת </w:t>
+          <w:rtl/>
+        </w:rPr>
+      </w:pPr>
+      <w:r>
+        <w:rPr>
+          <w:rFonts w:hint="cs"/>
+          <w:rtl/>
+        </w:rPr>
+        <w:t xml:space="preserve">נסמן </w:t>
+      </w:r>
+      <w:r>
+        <w:rPr>
+          <w:rFonts w:hint="cs"/>
+          <w:rtl/>
+        </w:rPr>
+        <w:t xml:space="preserve">את </w:t>
       </w:r>
       <w:r>
         <w:rPr>
@@ -11879,7 +12016,62 @@
           <w:rFonts w:hint="cs"/>
           <w:rtl/>
         </w:rPr>
-        <w:t>:</w:t>
+        <w:t xml:space="preserve"> בסימון </w:t>
+      </w:r>
+      <m:oMath>
+        <m:sSub>
+          <m:sSubPr>
+            <m:ctrlPr>
+              <w:rPr>
+                <w:rFonts w:ascii="Cambria Math" w:hAnsi="Cambria Math"/>
+                <w:i/>
+              </w:rPr>
+            </m:ctrlPr>
+          </m:sSubPr>
+          <m:e>
+            <m:r>
+              <w:rPr>
+                <w:rFonts w:ascii="Cambria Math" w:hAnsi="Cambria Math"/>
+              </w:rPr>
+              <m:t>Q</m:t>
+            </m:r>
+          </m:e>
+          <m:sub>
+            <m:r>
+              <w:rPr>
+                <w:rFonts w:ascii="Cambria Math" w:hAnsi="Cambria Math"/>
+              </w:rPr>
+              <m:t>Q</m:t>
+            </m:r>
+          </m:sub>
+        </m:sSub>
+      </m:oMath>
+      <w:r>
+        <w:rPr>
+          <w:rFonts w:hint="cs"/>
+          <w:rtl/>
+        </w:rPr>
+        <w:t>.</w:t>
+      </w:r>
+      <w:r>
+        <w:rPr>
+          <w:rFonts w:hint="cs"/>
+          <w:rtl/>
+        </w:rPr>
+        <w:t xml:space="preserve"> ואת הקבוצה המדוברת בשאלה באות </w:t>
+      </w:r>
+      <w:r>
+        <w:rPr>
+          <w:rFonts w:hint="cs"/>
+        </w:rPr>
+        <w:t>A</w:t>
+      </w:r>
+      <w:r>
+        <w:rPr>
+          <w:rFonts w:hint="cs"/>
+          <w:rtl/>
+        </w:rPr>
+        <w:t>.</w:t>
       </w:r>
     </w:p>
     <w:p>
@@ -11910,12 +12102,50 @@
         <w:t xml:space="preserve">ים כלומר </w:t>
       </w:r>
       <m:oMath>
-        <m:r>
-          <w:rPr>
-            <w:rFonts w:ascii="Cambria Math" w:hAnsi="Cambria Math"/>
-          </w:rPr>
-          <m:t>Q</m:t>
-        </m:r>
+        <m:d>
+          <m:dPr>
+            <m:begChr m:val="|"/>
+            <m:endChr m:val="|"/>
+            <m:ctrlPr>
+              <w:rPr>
+                <w:rFonts w:ascii="Cambria Math" w:hAnsi="Cambria Math"/>
+              </w:rPr>
+            </m:ctrlPr>
+          </m:dPr>
+          <m:e>
+            <m:sSub>
+              <m:sSubPr>
+                <m:ctrlPr>
+                  <w:rPr>
+                    <w:rFonts w:ascii="Cambria Math" w:hAnsi="Cambria Math"/>
+                  </w:rPr>
+                </m:ctrlPr>
+              </m:sSubPr>
+              <m:e>
+                <m:r>
+                  <m:rPr>
+                    <m:sty m:val="p"/>
+                  </m:rPr>
+                  <w:rPr>
+                    <w:rFonts w:ascii="Cambria Math" w:hAnsi="Cambria Math"/>
+                  </w:rPr>
+                  <m:t>Q</m:t>
+                </m:r>
+              </m:e>
+              <m:sub>
+                <m:r>
+                  <m:rPr>
+                    <m:sty m:val="p"/>
+                  </m:rPr>
+                  <w:rPr>
+                    <w:rFonts w:ascii="Cambria Math" w:hAnsi="Cambria Math"/>
+                  </w:rPr>
+                  <m:t>Q</m:t>
+                </m:r>
+              </m:sub>
+            </m:sSub>
+          </m:e>
+        </m:d>
         <m:r>
           <m:rPr>
             <m:sty m:val="p"/>
@@ -11923,14 +12153,48 @@
           <w:rPr>
             <w:rFonts w:ascii="Cambria Math" w:hAnsi="Cambria Math"/>
           </w:rPr>
-          <m:t>×</m:t>
+          <m:t>=</m:t>
         </m:r>
-        <m:r>
-          <w:rPr>
-            <w:rFonts w:ascii="Cambria Math" w:hAnsi="Cambria Math"/>
-          </w:rPr>
-          <m:t>Q</m:t>
-        </m:r>
+        <m:d>
+          <m:dPr>
+            <m:begChr m:val="|"/>
+            <m:endChr m:val="|"/>
+            <m:ctrlPr>
+              <w:rPr>
+                <w:rFonts w:ascii="Cambria Math" w:hAnsi="Cambria Math"/>
+              </w:rPr>
+            </m:ctrlPr>
+          </m:dPr>
+          <m:e>
+            <m:r>
+              <w:rPr>
+                <w:rFonts w:ascii="Cambria Math" w:hAnsi="Cambria Math"/>
+              </w:rPr>
+              <m:t>Q</m:t>
+            </m:r>
+            <m:r>
+              <m:rPr>
+                <m:sty m:val="p"/>
+              </m:rPr>
+              <w:rPr>
+                <w:rFonts w:ascii="Cambria Math" w:hAnsi="Cambria Math"/>
+              </w:rPr>
+              <m:t>×</m:t>
+            </m:r>
+            <m:r>
+              <w:rPr>
+                <w:rFonts w:ascii="Cambria Math" w:hAnsi="Cambria Math"/>
+              </w:rPr>
+              <m:t>Q</m:t>
+            </m:r>
+            <m:ctrlPr>
+              <w:rPr>
+                <w:rFonts w:ascii="Cambria Math" w:hAnsi="Cambria Math"/>
+                <w:i/>
+              </w:rPr>
+            </m:ctrlPr>
+          </m:e>
+        </m:d>
       </m:oMath>
       <w:r>
         <w:rPr>
@@ -12089,6 +12353,52 @@
               </m:ctrlPr>
             </m:dPr>
             <m:e>
+              <m:sSub>
+                <m:sSubPr>
+                  <m:ctrlPr>
+                    <w:rPr>
+                      <w:rFonts w:ascii="Cambria Math" w:hAnsi="Cambria Math"/>
+                      <w:i/>
+                    </w:rPr>
+                  </m:ctrlPr>
+                </m:sSubPr>
+                <m:e>
+                  <m:r>
+                    <w:rPr>
+                      <w:rFonts w:ascii="Cambria Math" w:hAnsi="Cambria Math"/>
+                    </w:rPr>
+                    <m:t>Q</m:t>
+                  </m:r>
+                </m:e>
+                <m:sub>
+                  <m:r>
+                    <w:rPr>
+                      <w:rFonts w:ascii="Cambria Math" w:hAnsi="Cambria Math"/>
+                    </w:rPr>
+                    <m:t>Q</m:t>
+                  </m:r>
+                </m:sub>
+              </m:sSub>
+            </m:e>
+          </m:d>
+          <m:r>
+            <w:rPr>
+              <w:rFonts w:ascii="Cambria Math" w:hAnsi="Cambria Math"/>
+            </w:rPr>
+            <m:t>=</m:t>
+          </m:r>
+          <m:d>
+            <m:dPr>
+              <m:begChr m:val="|"/>
+              <m:endChr m:val="|"/>
+              <m:ctrlPr>
+                <w:rPr>
+                  <w:rFonts w:ascii="Cambria Math" w:hAnsi="Cambria Math"/>
+                  <w:i/>
+                </w:rPr>
+              </m:ctrlPr>
+            </m:dPr>
+            <m:e>
               <m:r>
                 <w:rPr>
                   <w:rFonts w:ascii="Cambria Math" w:hAnsi="Cambria Math"/>
@@ -12197,43 +12507,15 @@
     <w:p>
       <w:pPr>
         <w:rPr>
-          <w:rFonts w:hint="cs"/>
-          <w:rtl/>
-        </w:rPr>
-      </w:pPr>
-      <w:r>
-        <w:rPr>
-          <w:rFonts w:hint="cs"/>
-          <w:rtl/>
-        </w:rPr>
-        <w:t xml:space="preserve">נסמן את </w:t>
-      </w:r>
-      <w:r>
-        <w:rPr>
-          <w:rFonts w:hint="cs"/>
-          <w:rtl/>
-        </w:rPr>
-        <w:t xml:space="preserve">הקבוצה המדוברת בשאלה </w:t>
-      </w:r>
-      <w:r>
-        <w:rPr>
-          <w:rFonts w:hint="cs"/>
-          <w:rtl/>
-        </w:rPr>
-        <w:t xml:space="preserve">באות </w:t>
-      </w:r>
-      <w:r>
-        <w:rPr>
-          <w:rFonts w:hint="cs"/>
-        </w:rPr>
-        <w:t>A</w:t>
-      </w:r>
-      <w:r>
-        <w:rPr>
-          <w:rFonts w:hint="cs"/>
-          <w:rtl/>
-        </w:rPr>
-        <w:t xml:space="preserve">. נשים לב שמתקיים </w:t>
+          <w:rtl/>
+        </w:rPr>
+      </w:pPr>
+      <w:r>
+        <w:rPr>
+          <w:rFonts w:hint="cs"/>
+          <w:rtl/>
+        </w:rPr>
+        <w:t xml:space="preserve">נשים לב שמתקיים </w:t>
       </w:r>
       <m:oMath>
         <m:r>
@@ -12242,24 +12524,32 @@
           </w:rPr>
           <m:t>A⊂</m:t>
         </m:r>
-        <m:d>
-          <m:dPr>
+        <m:sSub>
+          <m:sSubPr>
             <m:ctrlPr>
               <w:rPr>
                 <w:rFonts w:ascii="Cambria Math" w:hAnsi="Cambria Math"/>
                 <w:i/>
               </w:rPr>
             </m:ctrlPr>
-          </m:dPr>
+          </m:sSubPr>
           <m:e>
             <m:r>
               <w:rPr>
                 <w:rFonts w:ascii="Cambria Math" w:hAnsi="Cambria Math"/>
               </w:rPr>
-              <m:t>Q×Q</m:t>
+              <m:t>Q</m:t>
             </m:r>
           </m:e>
-        </m:d>
+          <m:sub>
+            <m:r>
+              <w:rPr>
+                <w:rFonts w:ascii="Cambria Math" w:hAnsi="Cambria Math"/>
+              </w:rPr>
+              <m:t>Q</m:t>
+            </m:r>
+          </m:sub>
+        </m:sSub>
       </m:oMath>
       <w:r>
         <w:rPr>
@@ -12339,14 +12629,13 @@
         </w:rPr>
         <w:t>.</w:t>
       </w:r>
-    </w:p>
-    <w:p>
-      <w:pPr>
-        <w:rPr>
-          <w:rFonts w:hint="cs"/>
-          <w:rtl/>
-        </w:rPr>
-      </w:pPr>
+      <w:r>
+        <w:rPr>
+          <w:rFonts w:hint="cs"/>
+          <w:rtl/>
+        </w:rPr>
+        <w:t xml:space="preserve"> </w:t>
+      </w:r>
       <w:r>
         <w:rPr>
           <w:rFonts w:hint="cs"/>
@@ -12820,6 +13109,7 @@
     <w:p>
       <w:pPr>
         <w:rPr>
+          <w:rFonts w:hint="cs"/>
           <w:rtl/>
         </w:rPr>
       </w:pPr>
@@ -13192,6 +13482,7 @@
     <w:p>
       <w:pPr>
         <w:rPr>
+          <w:rFonts w:hint="cs"/>
           <w:rtl/>
         </w:rPr>
       </w:pPr>
@@ -13479,6 +13770,7 @@
     <w:p>
       <w:pPr>
         <w:rPr>
+          <w:rFonts w:hint="cs"/>
           <w:rtl/>
         </w:rPr>
       </w:pPr>
@@ -13744,7 +14036,7 @@
           <v:shape id="_x0000_i1062" type="#_x0000_t75" style="width:13.25pt;height:13.8pt" o:ole="">
             <v:imagedata r:id="rId29" o:title=""/>
           </v:shape>
-          <o:OLEObject Type="Embed" ProgID="Equation.3" ShapeID="_x0000_i1062" DrawAspect="Content" ObjectID="_1388101260" r:id="rId79"/>
+          <o:OLEObject Type="Embed" ProgID="Equation.3" ShapeID="_x0000_i1062" DrawAspect="Content" ObjectID="_1388427586" r:id="rId79"/>
         </w:object>
       </w:r>
       <w:r>
@@ -13769,7 +14061,7 @@
           <v:shape id="_x0000_i1063" type="#_x0000_t75" style="width:20.75pt;height:16.15pt" o:ole="">
             <v:imagedata r:id="rId80" o:title=""/>
           </v:shape>
-          <o:OLEObject Type="Embed" ProgID="Equation.3" ShapeID="_x0000_i1063" DrawAspect="Content" ObjectID="_1388101261" r:id="rId81"/>
+          <o:OLEObject Type="Embed" ProgID="Equation.3" ShapeID="_x0000_i1063" DrawAspect="Content" ObjectID="_1388427587" r:id="rId81"/>
         </w:object>
       </w:r>
       <w:r>
@@ -13824,7 +14116,7 @@
         </w:numPr>
         <w:jc w:val="both"/>
         <w:rPr>
-          <w:rFonts w:cs="David" w:hint="cs"/>
+          <w:rFonts w:cs="David"/>
           <w:b/>
           <w:bCs/>
           <w:strike/>
@@ -13930,7 +14222,7 @@
           <v:shape id="_x0000_i1064" type="#_x0000_t75" style="width:31.1pt;height:13.8pt" o:ole="">
             <v:imagedata r:id="rId82" o:title=""/>
           </v:shape>
-          <o:OLEObject Type="Embed" ProgID="Equation.3" ShapeID="_x0000_i1064" DrawAspect="Content" ObjectID="_1388101262" r:id="rId83"/>
+          <o:OLEObject Type="Embed" ProgID="Equation.3" ShapeID="_x0000_i1064" DrawAspect="Content" ObjectID="_1388427588" r:id="rId83"/>
         </w:object>
       </w:r>
       <w:r>
@@ -13955,7 +14247,7 @@
           <v:shape id="_x0000_i1065" type="#_x0000_t75" style="width:16.15pt;height:17.3pt" o:ole="">
             <v:imagedata r:id="rId84" o:title=""/>
           </v:shape>
-          <o:OLEObject Type="Embed" ProgID="Equation.3" ShapeID="_x0000_i1065" DrawAspect="Content" ObjectID="_1388101263" r:id="rId85"/>
+          <o:OLEObject Type="Embed" ProgID="Equation.3" ShapeID="_x0000_i1065" DrawAspect="Content" ObjectID="_1388427589" r:id="rId85"/>
         </w:object>
       </w:r>
       <w:r>
@@ -14064,7 +14356,7 @@
           <v:shape id="_x0000_i1066" type="#_x0000_t75" style="width:27.05pt;height:13.8pt" o:ole="">
             <v:imagedata r:id="rId86" o:title=""/>
           </v:shape>
-          <o:OLEObject Type="Embed" ProgID="Equation.3" ShapeID="_x0000_i1066" DrawAspect="Content" ObjectID="_1388101264" r:id="rId87"/>
+          <o:OLEObject Type="Embed" ProgID="Equation.3" ShapeID="_x0000_i1066" DrawAspect="Content" ObjectID="_1388427590" r:id="rId87"/>
         </w:object>
       </w:r>
       <w:r>
@@ -14125,15 +14417,18 @@
       <m:oMath>
         <m:d>
           <m:dPr>
+            <m:endChr m:val="]"/>
             <m:ctrlPr>
               <w:rPr>
                 <w:rFonts w:ascii="Cambria Math" w:hAnsi="Cambria Math"/>
-                <w:i/>
               </w:rPr>
             </m:ctrlPr>
           </m:dPr>
           <m:e>
             <m:r>
+              <m:rPr>
+                <m:sty m:val="p"/>
+              </m:rPr>
               <w:rPr>
                 <w:rFonts w:ascii="Cambria Math" w:hAnsi="Cambria Math"/>
               </w:rPr>
@@ -14566,6 +14861,7 @@
     <w:p>
       <w:pPr>
         <w:rPr>
+          <w:rFonts w:hint="cs"/>
           <w:rtl/>
         </w:rPr>
       </w:pPr>
@@ -14773,44 +15069,16 @@
     <w:p>
       <w:pPr>
         <w:rPr>
-          <w:rtl/>
-        </w:rPr>
-      </w:pPr>
-      <w:r>
-        <w:rPr>
-          <w:rFonts w:hint="cs"/>
-          <w:i/>
-          <w:rtl/>
-        </w:rPr>
-        <w:t>ע"פ כללי הגיאומטריה האוקלידית</w:t>
-      </w:r>
-      <w:r>
-        <w:rPr>
-          <w:rFonts w:hint="cs"/>
-          <w:rtl/>
-        </w:rPr>
-        <w:t xml:space="preserve"> </w:t>
-      </w:r>
-      <w:r>
-        <w:rPr>
-          <w:rFonts w:hint="cs"/>
-          <w:rtl/>
-        </w:rPr>
-        <w:t>לישר ומעגל יש נקודה אחת משותפת (אם הם משיקים זה-לזה), שתי נקודות משותפות (אם הם חותכים זה את זה), או אפס נקודות משותפות (אם הם זרים).</w:t>
-      </w:r>
-    </w:p>
-    <w:p>
-      <w:pPr>
-        <w:rPr>
-          <w:rtl/>
-        </w:rPr>
-      </w:pPr>
-      <w:r>
-        <w:rPr>
-          <w:rFonts w:hint="cs"/>
-          <w:rtl/>
-        </w:rPr>
-        <w:t xml:space="preserve">נסמן את קבוצת הנקודות השייכות למעגל היחידה הטריגונומטרי באות </w:t>
+          <w:rFonts w:hint="cs"/>
+          <w:rtl/>
+        </w:rPr>
+      </w:pPr>
+      <w:r>
+        <w:rPr>
+          <w:rFonts w:hint="cs"/>
+          <w:rtl/>
+        </w:rPr>
+        <w:t xml:space="preserve">נסמן את קבוצת הנקודות השייכות למעגל היחידה באות </w:t>
       </w:r>
       <w:r>
         <w:rPr>
@@ -14860,79 +15128,111 @@
                   </m:ctrlPr>
                 </m:dPr>
                 <m:e>
-                  <m:func>
-                    <m:funcPr>
-                      <m:ctrlPr>
-                        <w:rPr>
-                          <w:rFonts w:ascii="Cambria Math" w:hAnsi="Cambria Math"/>
-                          <w:i/>
-                        </w:rPr>
-                      </m:ctrlPr>
-                    </m:funcPr>
-                    <m:fName>
-                      <m:r>
-                        <m:rPr>
-                          <m:sty m:val="p"/>
-                        </m:rPr>
-                        <w:rPr>
-                          <w:rFonts w:ascii="Cambria Math" w:hAnsi="Cambria Math"/>
-                        </w:rPr>
-                        <m:t>cos</m:t>
-                      </m:r>
-                    </m:fName>
-                    <m:e>
-                      <m:r>
-                        <w:rPr>
-                          <w:rFonts w:ascii="Cambria Math" w:hAnsi="Cambria Math"/>
-                        </w:rPr>
-                        <m:t>a</m:t>
-                      </m:r>
-                    </m:e>
-                  </m:func>
                   <m:r>
                     <w:rPr>
                       <w:rFonts w:ascii="Cambria Math" w:hAnsi="Cambria Math"/>
                     </w:rPr>
-                    <m:t>,</m:t>
+                    <m:t>x,y</m:t>
                   </m:r>
-                  <m:func>
-                    <m:funcPr>
-                      <m:ctrlPr>
-                        <w:rPr>
-                          <w:rFonts w:ascii="Cambria Math" w:hAnsi="Cambria Math"/>
-                          <w:i/>
-                        </w:rPr>
-                      </m:ctrlPr>
-                    </m:funcPr>
-                    <m:fName>
-                      <m:r>
-                        <m:rPr>
-                          <m:sty m:val="p"/>
-                        </m:rPr>
-                        <w:rPr>
-                          <w:rFonts w:ascii="Cambria Math" w:hAnsi="Cambria Math"/>
-                        </w:rPr>
-                        <m:t>sin</m:t>
-                      </m:r>
-                    </m:fName>
-                    <m:e>
-                      <m:r>
-                        <w:rPr>
-                          <w:rFonts w:ascii="Cambria Math" w:hAnsi="Cambria Math"/>
-                        </w:rPr>
-                        <m:t>a</m:t>
-                      </m:r>
-                    </m:e>
-                  </m:func>
                 </m:e>
               </m:d>
+              <m:r>
+                <w:rPr>
+                  <w:rFonts w:ascii="Cambria Math" w:hAnsi="Cambria Math"/>
+                </w:rPr>
+                <m:t>∈</m:t>
+              </m:r>
+              <m:sSup>
+                <m:sSupPr>
+                  <m:ctrlPr>
+                    <w:rPr>
+                      <w:rFonts w:ascii="Cambria Math" w:hAnsi="Cambria Math"/>
+                      <w:i/>
+                    </w:rPr>
+                  </m:ctrlPr>
+                </m:sSupPr>
+                <m:e>
+                  <m:r>
+                    <w:rPr>
+                      <w:rFonts w:ascii="Cambria Math" w:hAnsi="Cambria Math"/>
+                    </w:rPr>
+                    <m:t>R</m:t>
+                  </m:r>
+                </m:e>
+                <m:sup>
+                  <m:r>
+                    <w:rPr>
+                      <w:rFonts w:ascii="Cambria Math" w:hAnsi="Cambria Math"/>
+                    </w:rPr>
+                    <m:t>2</m:t>
+                  </m:r>
+                </m:sup>
+              </m:sSup>
             </m:e>
             <m:e>
+              <m:sSup>
+                <m:sSupPr>
+                  <m:ctrlPr>
+                    <w:rPr>
+                      <w:rFonts w:ascii="Cambria Math" w:hAnsi="Cambria Math"/>
+                      <w:i/>
+                    </w:rPr>
+                  </m:ctrlPr>
+                </m:sSupPr>
+                <m:e>
+                  <m:r>
+                    <w:rPr>
+                      <w:rFonts w:ascii="Cambria Math" w:hAnsi="Cambria Math"/>
+                    </w:rPr>
+                    <m:t>x</m:t>
+                  </m:r>
+                </m:e>
+                <m:sup>
+                  <m:r>
+                    <w:rPr>
+                      <w:rFonts w:ascii="Cambria Math" w:hAnsi="Cambria Math"/>
+                    </w:rPr>
+                    <m:t>2</m:t>
+                  </m:r>
+                </m:sup>
+              </m:sSup>
               <m:r>
                 <w:rPr>
                   <w:rFonts w:ascii="Cambria Math" w:hAnsi="Cambria Math"/>
                 </w:rPr>
-                <m:t>0≤a&lt;2π</m:t>
+                <m:t>+</m:t>
+              </m:r>
+              <m:sSup>
+                <m:sSupPr>
+                  <m:ctrlPr>
+                    <w:rPr>
+                      <w:rFonts w:ascii="Cambria Math" w:hAnsi="Cambria Math"/>
+                      <w:i/>
+                    </w:rPr>
+                  </m:ctrlPr>
+                </m:sSupPr>
+                <m:e>
+                  <m:r>
+                    <w:rPr>
+                      <w:rFonts w:ascii="Cambria Math" w:hAnsi="Cambria Math"/>
+                    </w:rPr>
+                    <m:t>y</m:t>
+                  </m:r>
+                </m:e>
+                <m:sup>
+                  <m:r>
+                    <w:rPr>
+                      <w:rFonts w:ascii="Cambria Math" w:hAnsi="Cambria Math"/>
+                    </w:rPr>
+                    <m:t>2</m:t>
+                  </m:r>
+                </m:sup>
+              </m:sSup>
+              <m:r>
+                <w:rPr>
+                  <w:rFonts w:ascii="Cambria Math" w:hAnsi="Cambria Math"/>
+                </w:rPr>
+                <m:t>=1</m:t>
               </m:r>
             </m:e>
           </m:d>
@@ -14942,89 +15242,53 @@
     <w:p>
       <w:pPr>
         <w:rPr>
-          <w:rFonts w:cstheme="minorBidi"/>
-          <w:rtl/>
-        </w:rPr>
-      </w:pPr>
-      <w:r>
-        <w:rPr>
-          <w:rFonts w:hint="cs"/>
-          <w:rtl/>
-        </w:rPr>
-        <w:t xml:space="preserve">נשים לב שע"פ ההגדרה מתקיים </w:t>
+          <w:rtl/>
+        </w:rPr>
+      </w:pPr>
+      <w:r>
+        <w:rPr>
+          <w:rFonts w:hint="cs"/>
+          <w:i/>
+          <w:rtl/>
+        </w:rPr>
+        <w:t>תזכורת: ע"פ כללי הגיאומטריה האוקלידית</w:t>
+      </w:r>
+      <w:r>
+        <w:rPr>
+          <w:rFonts w:hint="cs"/>
+          <w:rtl/>
+        </w:rPr>
+        <w:t xml:space="preserve"> לישר ומעגל יש נקודה אחת משותפת (אם הם משיקים זה-לזה), שתי נקודות משותפות (אם הם חותכים זה את זה), או אפס נקודות משותפות (אם הם זרים).</w:t>
+      </w:r>
+    </w:p>
+    <w:p>
+      <w:pPr>
+        <w:rPr>
+          <w:rFonts w:hint="cs"/>
+          <w:i/>
+          <w:rtl/>
+        </w:rPr>
+      </w:pPr>
+      <w:r>
+        <w:rPr>
+          <w:rFonts w:hint="cs"/>
+          <w:rtl/>
+        </w:rPr>
+        <w:t>תהי</w:t>
+      </w:r>
+      <w:r>
+        <w:rPr>
+          <w:rFonts w:hint="cs"/>
+          <w:rtl/>
+        </w:rPr>
+        <w:t xml:space="preserve"> </w:t>
       </w:r>
       <m:oMath>
-        <m:d>
-          <m:dPr>
-            <m:begChr m:val="|"/>
-            <m:endChr m:val="|"/>
-            <m:ctrlPr>
-              <w:rPr>
-                <w:rFonts w:ascii="Cambria Math" w:hAnsi="Cambria Math"/>
-                <w:i/>
-              </w:rPr>
-            </m:ctrlPr>
-          </m:dPr>
-          <m:e>
-            <m:r>
-              <w:rPr>
-                <w:rFonts w:ascii="Cambria Math" w:hAnsi="Cambria Math"/>
-              </w:rPr>
-              <m:t>A</m:t>
-            </m:r>
-          </m:e>
-        </m:d>
         <m:r>
           <w:rPr>
             <w:rFonts w:ascii="Cambria Math" w:hAnsi="Cambria Math"/>
           </w:rPr>
-          <m:t>=</m:t>
-        </m:r>
-        <m:d>
-          <m:dPr>
-            <m:begChr m:val="|"/>
-            <m:endChr m:val="|"/>
-            <m:ctrlPr>
-              <w:rPr>
-                <w:rFonts w:ascii="Cambria Math" w:hAnsi="Cambria Math"/>
-                <w:i/>
-              </w:rPr>
-            </m:ctrlPr>
-          </m:dPr>
-          <m:e>
-            <m:d>
-              <m:dPr>
-                <m:begChr m:val="["/>
-                <m:ctrlPr>
-                  <w:rPr>
-                    <w:rFonts w:ascii="Cambria Math" w:hAnsi="Cambria Math"/>
-                    <w:i/>
-                  </w:rPr>
-                </m:ctrlPr>
-              </m:dPr>
-              <m:e>
-                <m:r>
-                  <w:rPr>
-                    <w:rFonts w:ascii="Cambria Math" w:hAnsi="Cambria Math"/>
-                  </w:rPr>
-                  <m:t>0,2π</m:t>
-                </m:r>
-              </m:e>
-            </m:d>
-          </m:e>
-        </m:d>
-        <m:r>
-          <w:rPr>
-            <w:rFonts w:ascii="Cambria Math" w:hAnsi="Cambria Math"/>
-          </w:rPr>
-          <m:t>=</m:t>
-        </m:r>
-        <m:r>
-          <w:rPr>
-            <w:rFonts w:ascii="Cambria Math" w:hAnsi="Cambria Math" w:cs="Cambria Math" w:hint="cs"/>
-            <w:rtl/>
-          </w:rPr>
-          <m:t>ℵ</m:t>
+          <m:t>M⊆L</m:t>
         </m:r>
       </m:oMath>
       <w:r>
@@ -15032,222 +15296,22 @@
           <w:rFonts w:hint="cs"/>
           <w:rtl/>
         </w:rPr>
-        <w:t xml:space="preserve"> (את עוצמת קטעים פתוחים/סגורים/חצי-פתוחים-חצי-סגורים הוכחנו </w:t>
-      </w:r>
-      <w:r>
-        <w:rPr>
-          <w:rFonts w:hint="cs"/>
-          <w:rtl/>
-        </w:rPr>
-        <w:t>בהרצאות ובתרגולים</w:t>
-      </w:r>
-      <w:r>
-        <w:rPr>
-          <w:rFonts w:hint="cs"/>
-          <w:rtl/>
-        </w:rPr>
-        <w:t>, וב</w:t>
-      </w:r>
-      <w:r>
-        <w:rPr>
-          <w:rFonts w:hint="cs"/>
-          <w:rtl/>
-        </w:rPr>
-        <w:t>פרט</w:t>
-      </w:r>
-      <w:r>
-        <w:rPr>
-          <w:rFonts w:hint="cs"/>
-          <w:rtl/>
-        </w:rPr>
-        <w:t xml:space="preserve"> ניתן להעזר בלמה </w:t>
-      </w:r>
-      <w:r>
-        <w:rPr>
-          <w:rFonts w:hint="cs"/>
-          <w:rtl/>
-        </w:rPr>
-        <w:t>דלעיל</w:t>
-      </w:r>
-      <w:r>
-        <w:rPr>
-          <w:rFonts w:hint="cs"/>
-          <w:rtl/>
-        </w:rPr>
-        <w:t xml:space="preserve"> </w:t>
-      </w:r>
-      <w:r>
-        <w:rPr>
-          <w:rFonts w:hint="cs"/>
-          <w:rtl/>
-        </w:rPr>
-        <w:t xml:space="preserve">(בראש התרגיל) </w:t>
-      </w:r>
-      <w:r>
-        <w:rPr>
-          <w:rFonts w:hint="cs"/>
-          <w:rtl/>
-        </w:rPr>
-        <w:t xml:space="preserve">ולומר </w:t>
-      </w:r>
-      <m:oMath>
-        <m:d>
-          <m:dPr>
-            <m:ctrlPr>
-              <w:rPr>
-                <w:rFonts w:ascii="Cambria Math" w:hAnsi="Cambria Math"/>
-                <w:i/>
-              </w:rPr>
-            </m:ctrlPr>
-          </m:dPr>
-          <m:e>
-            <m:r>
-              <w:rPr>
-                <w:rFonts w:ascii="Cambria Math" w:hAnsi="Cambria Math"/>
-              </w:rPr>
-              <m:t>0,1</m:t>
-            </m:r>
-          </m:e>
-        </m:d>
-        <m:r>
-          <w:rPr>
-            <w:rFonts w:ascii="Cambria Math" w:hAnsi="Cambria Math"/>
-          </w:rPr>
-          <m:t>⊆</m:t>
-        </m:r>
-        <m:d>
-          <m:dPr>
-            <m:begChr m:val="["/>
-            <m:ctrlPr>
-              <w:rPr>
-                <w:rFonts w:ascii="Cambria Math" w:hAnsi="Cambria Math"/>
-                <w:i/>
-              </w:rPr>
-            </m:ctrlPr>
-          </m:dPr>
-          <m:e>
-            <m:r>
-              <w:rPr>
-                <w:rFonts w:ascii="Cambria Math" w:hAnsi="Cambria Math"/>
-              </w:rPr>
-              <m:t>0,2π</m:t>
-            </m:r>
-          </m:e>
-        </m:d>
-        <m:r>
-          <w:rPr>
-            <w:rFonts w:ascii="Cambria Math" w:hAnsi="Cambria Math"/>
-          </w:rPr>
-          <m:t>⊆R</m:t>
-        </m:r>
-      </m:oMath>
-      <w:r>
-        <w:rPr>
-          <w:rFonts w:hint="cs"/>
-          <w:rtl/>
-        </w:rPr>
-        <w:t xml:space="preserve"> ולכן </w:t>
-      </w:r>
-      <m:oMath>
-        <m:r>
-          <w:rPr>
-            <w:rFonts w:ascii="Cambria Math" w:hAnsi="Cambria Math" w:cs="Cambria Math" w:hint="cs"/>
-            <w:rtl/>
-          </w:rPr>
-          <m:t>ℵ</m:t>
-        </m:r>
-        <m:r>
-          <w:rPr>
-            <w:rFonts w:ascii="Cambria Math" w:hAnsi="Cambria Math"/>
-          </w:rPr>
-          <m:t>≤</m:t>
-        </m:r>
-        <m:d>
-          <m:dPr>
-            <m:begChr m:val="|"/>
-            <m:endChr m:val="|"/>
-            <m:ctrlPr>
-              <w:rPr>
-                <w:rFonts w:ascii="Cambria Math" w:hAnsi="Cambria Math"/>
-                <w:i/>
-              </w:rPr>
-            </m:ctrlPr>
-          </m:dPr>
-          <m:e>
-            <m:d>
-              <m:dPr>
-                <m:begChr m:val="["/>
-                <m:ctrlPr>
-                  <w:rPr>
-                    <w:rFonts w:ascii="Cambria Math" w:hAnsi="Cambria Math"/>
-                    <w:i/>
-                  </w:rPr>
-                </m:ctrlPr>
-              </m:dPr>
-              <m:e>
-                <m:r>
-                  <w:rPr>
-                    <w:rFonts w:ascii="Cambria Math" w:hAnsi="Cambria Math"/>
-                  </w:rPr>
-                  <m:t>0,2π</m:t>
-                </m:r>
-              </m:e>
-            </m:d>
-          </m:e>
-        </m:d>
-        <m:r>
-          <w:rPr>
-            <w:rFonts w:ascii="Cambria Math" w:hAnsi="Cambria Math"/>
-          </w:rPr>
-          <m:t>≤</m:t>
-        </m:r>
-        <m:r>
-          <w:rPr>
-            <w:rFonts w:ascii="Cambria Math" w:hAnsi="Cambria Math" w:cs="Cambria Math" w:hint="cs"/>
-            <w:rtl/>
-          </w:rPr>
-          <m:t>ℵ</m:t>
-        </m:r>
-      </m:oMath>
-      <w:r>
-        <w:rPr>
-          <w:rFonts w:hint="cs"/>
-          <w:rtl/>
-        </w:rPr>
-        <w:t xml:space="preserve"> וכו').</w:t>
-      </w:r>
-    </w:p>
-    <w:p>
-      <w:pPr>
-        <w:rPr>
-          <w:rtl/>
-        </w:rPr>
-      </w:pPr>
-      <w:r>
-        <w:rPr>
-          <w:rFonts w:hint="cs"/>
-          <w:rtl/>
-        </w:rPr>
-        <w:t xml:space="preserve">תהי </w:t>
-      </w:r>
-      <w:r>
-        <w:t>M</w:t>
-      </w:r>
-      <w:r>
-        <w:rPr>
-          <w:rFonts w:hint="cs"/>
-          <w:rtl/>
-        </w:rPr>
-        <w:t xml:space="preserve"> קבוצת כל הישרים המשיקים למעגל.</w:t>
-      </w:r>
-    </w:p>
-    <w:p>
-      <w:pPr>
-        <w:rPr>
-          <w:i/>
-          <w:rtl/>
-        </w:rPr>
-      </w:pPr>
+        <w:t xml:space="preserve"> קבוצת כל הישרים המשיקים למעגל</w:t>
+      </w:r>
+      <w:r>
+        <w:rPr>
+          <w:rFonts w:hint="cs"/>
+          <w:rtl/>
+        </w:rPr>
+        <w:t xml:space="preserve"> (מתוך הקבוצה הנ"ל)</w:t>
+      </w:r>
+      <w:r>
+        <w:rPr>
+          <w:rFonts w:hint="cs"/>
+          <w:rtl/>
+        </w:rPr>
+        <w:t>, ו</w:t>
+      </w:r>
       <w:r>
         <w:rPr>
           <w:rFonts w:hint="cs"/>
@@ -15282,6 +15346,7 @@
     <w:p>
       <w:pPr>
         <w:rPr>
+          <w:rFonts w:hint="cs"/>
           <w:rtl/>
         </w:rPr>
       </w:pPr>
@@ -15294,13 +15359,10 @@
       </w:r>
       <m:oMath>
         <m:r>
-          <m:rPr>
-            <m:sty m:val="p"/>
-          </m:rPr>
           <w:rPr>
             <w:rFonts w:ascii="Cambria Math" w:hAnsi="Cambria Math"/>
           </w:rPr>
-          <m:t>P</m:t>
+          <m:t>P⊆L</m:t>
         </m:r>
       </m:oMath>
       <w:r>
@@ -15308,16 +15370,22 @@
           <w:rFonts w:hint="cs"/>
           <w:rtl/>
         </w:rPr>
-        <w:t xml:space="preserve"> קבוצת כל הישרים החותכים את המעגל בשתי נקודות.</w:t>
-      </w:r>
-    </w:p>
-    <w:p>
-      <w:pPr>
-        <w:rPr>
-          <w:rFonts w:hint="cs"/>
-          <w:rtl/>
-        </w:rPr>
-      </w:pPr>
+        <w:t xml:space="preserve"> קבוצת כל הישרים החותכים את המעגל בשתי נקודות</w:t>
+      </w:r>
+      <w:r>
+        <w:rPr>
+          <w:rFonts w:hint="cs"/>
+          <w:rtl/>
+        </w:rPr>
+        <w:t xml:space="preserve"> (מתוך הקבוצה הנ"ל)</w:t>
+      </w:r>
+      <w:r>
+        <w:rPr>
+          <w:rFonts w:hint="cs"/>
+          <w:rtl/>
+        </w:rPr>
+        <w:t>, ו</w:t>
+      </w:r>
       <w:r>
         <w:rPr>
           <w:rFonts w:hint="cs"/>
@@ -15462,28 +15530,51 @@
     <w:p>
       <w:pPr>
         <w:rPr>
-          <w:rtl/>
-        </w:rPr>
-      </w:pPr>
-      <w:r>
-        <w:rPr>
-          <w:rFonts w:hint="cs"/>
-          <w:rtl/>
-        </w:rPr>
-        <w:t xml:space="preserve">תהי </w:t>
+          <w:rFonts w:hint="cs"/>
+          <w:rtl/>
+        </w:rPr>
+      </w:pPr>
+      <w:r>
+        <w:rPr>
+          <w:rFonts w:hint="cs"/>
+          <w:rtl/>
+        </w:rPr>
+        <w:t>ע"פ ההנחה כי</w:t>
+      </w:r>
+      <w:r>
+        <w:rPr>
+          <w:rFonts w:hint="cs"/>
+          <w:rtl/>
+        </w:rPr>
+        <w:t xml:space="preserve"> </w:t>
       </w:r>
       <m:oMath>
         <m:r>
           <w:rPr>
             <w:rFonts w:ascii="Cambria Math" w:hAnsi="Cambria Math"/>
           </w:rPr>
-          <m:t>h:Z→</m:t>
+          <m:t>L</m:t>
+        </m:r>
+      </m:oMath>
+      <w:r>
+        <w:rPr>
+          <w:rFonts w:hint="cs"/>
+          <w:rtl/>
+        </w:rPr>
+        <w:t xml:space="preserve"> מכסה את המישור כולו, ובפרט את מעגל היחידה, מתקיים </w:t>
+      </w:r>
+      <m:oMath>
+        <m:r>
+          <w:rPr>
+            <w:rFonts w:ascii="Cambria Math" w:eastAsiaTheme="minorEastAsia" w:hAnsi="Cambria Math"/>
+          </w:rPr>
+          <m:t>f</m:t>
         </m:r>
         <m:d>
           <m:dPr>
             <m:ctrlPr>
               <w:rPr>
-                <w:rFonts w:ascii="Cambria Math" w:hAnsi="Cambria Math"/>
+                <w:rFonts w:ascii="Cambria Math" w:eastAsiaTheme="minorEastAsia" w:hAnsi="Cambria Math"/>
                 <w:i/>
               </w:rPr>
             </m:ctrlPr>
@@ -15491,649 +15582,187 @@
           <m:e>
             <m:r>
               <w:rPr>
-                <w:rFonts w:ascii="Cambria Math" w:hAnsi="Cambria Math"/>
-              </w:rPr>
-              <m:t>A∪</m:t>
+                <w:rFonts w:ascii="Cambria Math" w:eastAsiaTheme="minorEastAsia" w:hAnsi="Cambria Math"/>
+              </w:rPr>
+              <m:t>M</m:t>
             </m:r>
-            <m:d>
-              <m:dPr>
-                <m:begChr m:val="{"/>
-                <m:endChr m:val="}"/>
-                <m:ctrlPr>
-                  <w:rPr>
-                    <w:rFonts w:ascii="Cambria Math" w:hAnsi="Cambria Math"/>
-                    <w:i/>
-                  </w:rPr>
-                </m:ctrlPr>
-              </m:dPr>
-              <m:e>
-                <m:d>
-                  <m:dPr>
-                    <m:ctrlPr>
-                      <w:rPr>
-                        <w:rFonts w:ascii="Cambria Math" w:hAnsi="Cambria Math"/>
-                        <w:i/>
-                      </w:rPr>
-                    </m:ctrlPr>
-                  </m:dPr>
-                  <m:e>
-                    <m:r>
-                      <w:rPr>
-                        <w:rFonts w:ascii="Cambria Math" w:hAnsi="Cambria Math"/>
-                      </w:rPr>
-                      <m:t>0,0</m:t>
-                    </m:r>
-                  </m:e>
-                </m:d>
-              </m:e>
-            </m:d>
           </m:e>
         </m:d>
+        <m:r>
+          <w:rPr>
+            <w:rFonts w:ascii="Cambria Math" w:eastAsiaTheme="minorEastAsia" w:hAnsi="Cambria Math"/>
+          </w:rPr>
+          <m:t>∪</m:t>
+        </m:r>
+        <m:sSub>
+          <m:sSubPr>
+            <m:ctrlPr>
+              <w:rPr>
+                <w:rFonts w:ascii="Cambria Math" w:eastAsiaTheme="minorEastAsia" w:hAnsi="Cambria Math"/>
+                <w:i/>
+              </w:rPr>
+            </m:ctrlPr>
+          </m:sSubPr>
+          <m:e>
+            <m:r>
+              <w:rPr>
+                <w:rFonts w:ascii="Cambria Math" w:eastAsiaTheme="minorEastAsia" w:hAnsi="Cambria Math"/>
+              </w:rPr>
+              <m:t>g</m:t>
+            </m:r>
+          </m:e>
+          <m:sub>
+            <m:r>
+              <w:rPr>
+                <w:rFonts w:ascii="Cambria Math" w:eastAsiaTheme="minorEastAsia" w:hAnsi="Cambria Math"/>
+              </w:rPr>
+              <m:t>1</m:t>
+            </m:r>
+          </m:sub>
+        </m:sSub>
+        <m:d>
+          <m:dPr>
+            <m:ctrlPr>
+              <w:rPr>
+                <w:rFonts w:ascii="Cambria Math" w:eastAsiaTheme="minorEastAsia" w:hAnsi="Cambria Math"/>
+                <w:i/>
+              </w:rPr>
+            </m:ctrlPr>
+          </m:dPr>
+          <m:e>
+            <m:r>
+              <w:rPr>
+                <w:rFonts w:ascii="Cambria Math" w:eastAsiaTheme="minorEastAsia" w:hAnsi="Cambria Math"/>
+              </w:rPr>
+              <m:t>P</m:t>
+            </m:r>
+          </m:e>
+        </m:d>
+        <m:r>
+          <w:rPr>
+            <w:rFonts w:ascii="Cambria Math" w:eastAsiaTheme="minorEastAsia" w:hAnsi="Cambria Math"/>
+          </w:rPr>
+          <m:t>∪</m:t>
+        </m:r>
+        <m:sSub>
+          <m:sSubPr>
+            <m:ctrlPr>
+              <w:rPr>
+                <w:rFonts w:ascii="Cambria Math" w:eastAsiaTheme="minorEastAsia" w:hAnsi="Cambria Math"/>
+                <w:i/>
+              </w:rPr>
+            </m:ctrlPr>
+          </m:sSubPr>
+          <m:e>
+            <m:r>
+              <w:rPr>
+                <w:rFonts w:ascii="Cambria Math" w:eastAsiaTheme="minorEastAsia" w:hAnsi="Cambria Math"/>
+              </w:rPr>
+              <m:t>g</m:t>
+            </m:r>
+          </m:e>
+          <m:sub>
+            <m:r>
+              <w:rPr>
+                <w:rFonts w:ascii="Cambria Math" w:eastAsiaTheme="minorEastAsia" w:hAnsi="Cambria Math"/>
+              </w:rPr>
+              <m:t>2</m:t>
+            </m:r>
+          </m:sub>
+        </m:sSub>
+        <m:d>
+          <m:dPr>
+            <m:ctrlPr>
+              <w:rPr>
+                <w:rFonts w:ascii="Cambria Math" w:eastAsiaTheme="minorEastAsia" w:hAnsi="Cambria Math"/>
+                <w:i/>
+              </w:rPr>
+            </m:ctrlPr>
+          </m:dPr>
+          <m:e>
+            <m:r>
+              <w:rPr>
+                <w:rFonts w:ascii="Cambria Math" w:eastAsiaTheme="minorEastAsia" w:hAnsi="Cambria Math"/>
+              </w:rPr>
+              <m:t>P</m:t>
+            </m:r>
+          </m:e>
+        </m:d>
+        <m:r>
+          <w:rPr>
+            <w:rFonts w:ascii="Cambria Math" w:eastAsiaTheme="minorEastAsia" w:hAnsi="Cambria Math"/>
+          </w:rPr>
+          <m:t>=</m:t>
+        </m:r>
+        <m:r>
+          <m:rPr>
+            <m:sty m:val="p"/>
+          </m:rPr>
+          <w:rPr>
+            <w:rFonts w:ascii="Cambria Math" w:eastAsiaTheme="minorEastAsia" w:hAnsi="Cambria Math"/>
+          </w:rPr>
+          <m:t>A</m:t>
+        </m:r>
       </m:oMath>
       <w:r>
         <w:rPr>
           <w:rFonts w:hint="cs"/>
           <w:rtl/>
         </w:rPr>
-        <w:t xml:space="preserve"> </w:t>
-      </w:r>
-      <w:r>
-        <w:rPr>
-          <w:rFonts w:hint="cs"/>
-          <w:rtl/>
-        </w:rPr>
-        <w:t>הפונקציה המתאימה לכל מספר שלם נקודה במישור, ע"פ הכלל הבא:</w:t>
+        <w:t>.</w:t>
       </w:r>
     </w:p>
     <w:p>
       <w:pPr>
-        <w:bidi w:val="0"/>
-      </w:pPr>
-      <m:oMathPara>
-        <m:oMath>
-          <m:r>
-            <w:rPr>
-              <w:rFonts w:ascii="Cambria Math" w:hAnsi="Cambria Math"/>
-            </w:rPr>
-            <m:t>h</m:t>
-          </m:r>
-          <m:d>
-            <m:dPr>
-              <m:ctrlPr>
-                <w:rPr>
-                  <w:rFonts w:ascii="Cambria Math" w:hAnsi="Cambria Math"/>
-                  <w:i/>
-                </w:rPr>
-              </m:ctrlPr>
-            </m:dPr>
-            <m:e>
-              <m:r>
-                <w:rPr>
-                  <w:rFonts w:ascii="Cambria Math" w:hAnsi="Cambria Math"/>
-                </w:rPr>
-                <m:t>i</m:t>
-              </m:r>
-            </m:e>
-          </m:d>
-          <m:r>
-            <w:rPr>
-              <w:rFonts w:ascii="Cambria Math" w:hAnsi="Cambria Math"/>
-            </w:rPr>
-            <m:t>=</m:t>
-          </m:r>
-          <m:d>
-            <m:dPr>
-              <m:begChr m:val="{"/>
-              <m:endChr m:val="}"/>
-              <m:ctrlPr>
-                <w:rPr>
-                  <w:rFonts w:ascii="Cambria Math" w:hAnsi="Cambria Math"/>
-                </w:rPr>
-              </m:ctrlPr>
-            </m:dPr>
-            <m:e>
-              <m:m>
-                <m:mPr>
-                  <m:mcs>
-                    <m:mc>
-                      <m:mcPr>
-                        <m:count m:val="1"/>
-                        <m:mcJc m:val="center"/>
-                      </m:mcPr>
-                    </m:mc>
-                  </m:mcs>
-                  <m:ctrlPr>
-                    <w:rPr>
-                      <w:rFonts w:ascii="Cambria Math" w:hAnsi="Cambria Math"/>
-                    </w:rPr>
-                  </m:ctrlPr>
-                </m:mPr>
-                <m:mr>
-                  <m:e>
-                    <m:m>
-                      <m:mPr>
-                        <m:mcs>
-                          <m:mc>
-                            <m:mcPr>
-                              <m:count m:val="3"/>
-                              <m:mcJc m:val="center"/>
-                            </m:mcPr>
-                          </m:mc>
-                        </m:mcs>
-                        <m:ctrlPr>
-                          <w:rPr>
-                            <w:rFonts w:ascii="Cambria Math" w:hAnsi="Cambria Math"/>
-                          </w:rPr>
-                        </m:ctrlPr>
-                      </m:mPr>
-                      <m:mr>
-                        <m:e>
-                          <m:r>
-                            <w:rPr>
-                              <w:rFonts w:ascii="Cambria Math" w:hAnsi="Cambria Math"/>
-                            </w:rPr>
-                            <m:t>f</m:t>
-                          </m:r>
-                          <m:d>
-                            <m:dPr>
-                              <m:ctrlPr>
-                                <w:rPr>
-                                  <w:rFonts w:ascii="Cambria Math" w:hAnsi="Cambria Math"/>
-                                  <w:i/>
-                                </w:rPr>
-                              </m:ctrlPr>
-                            </m:dPr>
-                            <m:e>
-                              <m:sSub>
-                                <m:sSubPr>
-                                  <m:ctrlPr>
-                                    <w:rPr>
-                                      <w:rFonts w:ascii="Cambria Math" w:hAnsi="Cambria Math"/>
-                                      <w:i/>
-                                    </w:rPr>
-                                  </m:ctrlPr>
-                                </m:sSubPr>
-                                <m:e>
-                                  <m:r>
-                                    <w:rPr>
-                                      <w:rFonts w:ascii="Cambria Math" w:hAnsi="Cambria Math"/>
-                                    </w:rPr>
-                                    <m:t>l</m:t>
-                                  </m:r>
-                                </m:e>
-                                <m:sub>
-                                  <m:r>
-                                    <w:rPr>
-                                      <w:rFonts w:ascii="Cambria Math" w:hAnsi="Cambria Math"/>
-                                    </w:rPr>
-                                    <m:t>i</m:t>
-                                  </m:r>
-                                </m:sub>
-                              </m:sSub>
-                            </m:e>
-                          </m:d>
-                        </m:e>
-                        <m:e>
-                          <m:r>
-                            <m:rPr>
-                              <m:sty m:val="p"/>
-                            </m:rPr>
-                            <w:rPr>
-                              <w:rFonts w:ascii="Cambria Math" w:hAnsi="Cambria Math"/>
-                            </w:rPr>
-                            <m:t xml:space="preserve"> </m:t>
-                          </m:r>
-                        </m:e>
-                        <m:e>
-                          <m:r>
-                            <w:rPr>
-                              <w:rFonts w:ascii="Cambria Math" w:hAnsi="Cambria Math"/>
-                            </w:rPr>
-                            <m:t>i&gt;0∧</m:t>
-                          </m:r>
-                          <m:sSub>
-                            <m:sSubPr>
-                              <m:ctrlPr>
-                                <w:rPr>
-                                  <w:rFonts w:ascii="Cambria Math" w:hAnsi="Cambria Math"/>
-                                  <w:i/>
-                                </w:rPr>
-                              </m:ctrlPr>
-                            </m:sSubPr>
-                            <m:e>
-                              <m:r>
-                                <w:rPr>
-                                  <w:rFonts w:ascii="Cambria Math" w:hAnsi="Cambria Math"/>
-                                </w:rPr>
-                                <m:t>l</m:t>
-                              </m:r>
-                            </m:e>
-                            <m:sub>
-                              <m:r>
-                                <w:rPr>
-                                  <w:rFonts w:ascii="Cambria Math" w:hAnsi="Cambria Math"/>
-                                </w:rPr>
-                                <m:t>i</m:t>
-                              </m:r>
-                            </m:sub>
-                          </m:sSub>
-                          <m:r>
-                            <w:rPr>
-                              <w:rFonts w:ascii="Cambria Math" w:hAnsi="Cambria Math"/>
-                            </w:rPr>
-                            <m:t>∈M</m:t>
-                          </m:r>
-                        </m:e>
-                      </m:mr>
-                      <m:mr>
-                        <m:e>
-                          <m:sSub>
-                            <m:sSubPr>
-                              <m:ctrlPr>
-                                <w:rPr>
-                                  <w:rFonts w:ascii="Cambria Math" w:hAnsi="Cambria Math"/>
-                                  <w:i/>
-                                </w:rPr>
-                              </m:ctrlPr>
-                            </m:sSubPr>
-                            <m:e>
-                              <m:r>
-                                <w:rPr>
-                                  <w:rFonts w:ascii="Cambria Math" w:hAnsi="Cambria Math"/>
-                                </w:rPr>
-                                <m:t>g</m:t>
-                              </m:r>
-                            </m:e>
-                            <m:sub>
-                              <m:r>
-                                <w:rPr>
-                                  <w:rFonts w:ascii="Cambria Math" w:hAnsi="Cambria Math"/>
-                                </w:rPr>
-                                <m:t>1</m:t>
-                              </m:r>
-                            </m:sub>
-                          </m:sSub>
-                          <m:d>
-                            <m:dPr>
-                              <m:ctrlPr>
-                                <w:rPr>
-                                  <w:rFonts w:ascii="Cambria Math" w:hAnsi="Cambria Math"/>
-                                  <w:i/>
-                                </w:rPr>
-                              </m:ctrlPr>
-                            </m:dPr>
-                            <m:e>
-                              <m:sSub>
-                                <m:sSubPr>
-                                  <m:ctrlPr>
-                                    <w:rPr>
-                                      <w:rFonts w:ascii="Cambria Math" w:hAnsi="Cambria Math"/>
-                                      <w:i/>
-                                    </w:rPr>
-                                  </m:ctrlPr>
-                                </m:sSubPr>
-                                <m:e>
-                                  <m:r>
-                                    <w:rPr>
-                                      <w:rFonts w:ascii="Cambria Math" w:hAnsi="Cambria Math"/>
-                                    </w:rPr>
-                                    <m:t>l</m:t>
-                                  </m:r>
-                                </m:e>
-                                <m:sub>
-                                  <m:r>
-                                    <w:rPr>
-                                      <w:rFonts w:ascii="Cambria Math" w:hAnsi="Cambria Math"/>
-                                    </w:rPr>
-                                    <m:t>i</m:t>
-                                  </m:r>
-                                </m:sub>
-                              </m:sSub>
-                            </m:e>
-                          </m:d>
-                        </m:e>
-                        <m:e>
-                          <m:r>
-                            <m:rPr>
-                              <m:sty m:val="p"/>
-                            </m:rPr>
-                            <w:rPr>
-                              <w:rFonts w:ascii="Cambria Math" w:hAnsi="Cambria Math"/>
-                            </w:rPr>
-                            <m:t xml:space="preserve"> </m:t>
-                          </m:r>
-                        </m:e>
-                        <m:e>
-                          <m:r>
-                            <w:rPr>
-                              <w:rFonts w:ascii="Cambria Math" w:hAnsi="Cambria Math"/>
-                            </w:rPr>
-                            <m:t>i&gt;0∧</m:t>
-                          </m:r>
-                          <m:sSub>
-                            <m:sSubPr>
-                              <m:ctrlPr>
-                                <w:rPr>
-                                  <w:rFonts w:ascii="Cambria Math" w:hAnsi="Cambria Math"/>
-                                  <w:i/>
-                                </w:rPr>
-                              </m:ctrlPr>
-                            </m:sSubPr>
-                            <m:e>
-                              <m:r>
-                                <w:rPr>
-                                  <w:rFonts w:ascii="Cambria Math" w:hAnsi="Cambria Math"/>
-                                </w:rPr>
-                                <m:t>l</m:t>
-                              </m:r>
-                            </m:e>
-                            <m:sub>
-                              <m:r>
-                                <w:rPr>
-                                  <w:rFonts w:ascii="Cambria Math" w:hAnsi="Cambria Math"/>
-                                </w:rPr>
-                                <m:t>i</m:t>
-                              </m:r>
-                            </m:sub>
-                          </m:sSub>
-                          <m:r>
-                            <w:rPr>
-                              <w:rFonts w:ascii="Cambria Math" w:hAnsi="Cambria Math"/>
-                            </w:rPr>
-                            <m:t>∈P</m:t>
-                          </m:r>
-                        </m:e>
-                      </m:mr>
-                      <m:mr>
-                        <m:e>
-                          <m:sSub>
-                            <m:sSubPr>
-                              <m:ctrlPr>
-                                <w:rPr>
-                                  <w:rFonts w:ascii="Cambria Math" w:hAnsi="Cambria Math"/>
-                                  <w:i/>
-                                </w:rPr>
-                              </m:ctrlPr>
-                            </m:sSubPr>
-                            <m:e>
-                              <m:r>
-                                <w:rPr>
-                                  <w:rFonts w:ascii="Cambria Math" w:hAnsi="Cambria Math"/>
-                                </w:rPr>
-                                <m:t>g</m:t>
-                              </m:r>
-                            </m:e>
-                            <m:sub>
-                              <m:r>
-                                <w:rPr>
-                                  <w:rFonts w:ascii="Cambria Math" w:hAnsi="Cambria Math"/>
-                                </w:rPr>
-                                <m:t>2</m:t>
-                              </m:r>
-                            </m:sub>
-                          </m:sSub>
-                          <m:d>
-                            <m:dPr>
-                              <m:ctrlPr>
-                                <w:rPr>
-                                  <w:rFonts w:ascii="Cambria Math" w:hAnsi="Cambria Math"/>
-                                  <w:i/>
-                                </w:rPr>
-                              </m:ctrlPr>
-                            </m:dPr>
-                            <m:e>
-                              <m:sSub>
-                                <m:sSubPr>
-                                  <m:ctrlPr>
-                                    <w:rPr>
-                                      <w:rFonts w:ascii="Cambria Math" w:hAnsi="Cambria Math"/>
-                                      <w:i/>
-                                    </w:rPr>
-                                  </m:ctrlPr>
-                                </m:sSubPr>
-                                <m:e>
-                                  <m:r>
-                                    <w:rPr>
-                                      <w:rFonts w:ascii="Cambria Math" w:hAnsi="Cambria Math"/>
-                                    </w:rPr>
-                                    <m:t>l</m:t>
-                                  </m:r>
-                                </m:e>
-                                <m:sub>
-                                  <m:r>
-                                    <w:rPr>
-                                      <w:rFonts w:ascii="Cambria Math" w:hAnsi="Cambria Math"/>
-                                    </w:rPr>
-                                    <m:t>-i</m:t>
-                                  </m:r>
-                                </m:sub>
-                              </m:sSub>
-                            </m:e>
-                          </m:d>
-                        </m:e>
-                        <m:e>
-                          <m:r>
-                            <m:rPr>
-                              <m:sty m:val="p"/>
-                            </m:rPr>
-                            <w:rPr>
-                              <w:rFonts w:ascii="Cambria Math" w:hAnsi="Cambria Math"/>
-                            </w:rPr>
-                            <m:t xml:space="preserve"> </m:t>
-                          </m:r>
-                        </m:e>
-                        <m:e>
-                          <m:r>
-                            <w:rPr>
-                              <w:rFonts w:ascii="Cambria Math" w:hAnsi="Cambria Math"/>
-                            </w:rPr>
-                            <m:t>i&lt;0∧</m:t>
-                          </m:r>
-                          <m:sSub>
-                            <m:sSubPr>
-                              <m:ctrlPr>
-                                <w:rPr>
-                                  <w:rFonts w:ascii="Cambria Math" w:hAnsi="Cambria Math"/>
-                                  <w:i/>
-                                </w:rPr>
-                              </m:ctrlPr>
-                            </m:sSubPr>
-                            <m:e>
-                              <m:r>
-                                <w:rPr>
-                                  <w:rFonts w:ascii="Cambria Math" w:hAnsi="Cambria Math"/>
-                                </w:rPr>
-                                <m:t>l</m:t>
-                              </m:r>
-                            </m:e>
-                            <m:sub>
-                              <m:r>
-                                <w:rPr>
-                                  <w:rFonts w:ascii="Cambria Math" w:hAnsi="Cambria Math"/>
-                                </w:rPr>
-                                <m:t>-i</m:t>
-                              </m:r>
-                            </m:sub>
-                          </m:sSub>
-                          <m:r>
-                            <w:rPr>
-                              <w:rFonts w:ascii="Cambria Math" w:hAnsi="Cambria Math"/>
-                            </w:rPr>
-                            <m:t>∈P</m:t>
-                          </m:r>
-                        </m:e>
-                      </m:mr>
-                    </m:m>
-                  </m:e>
-                </m:mr>
-                <m:mr>
-                  <m:e>
-                    <m:m>
-                      <m:mPr>
-                        <m:mcs>
-                          <m:mc>
-                            <m:mcPr>
-                              <m:count m:val="3"/>
-                              <m:mcJc m:val="center"/>
-                            </m:mcPr>
-                          </m:mc>
-                        </m:mcs>
-                        <m:ctrlPr>
-                          <w:rPr>
-                            <w:rFonts w:ascii="Cambria Math" w:hAnsi="Cambria Math"/>
-                          </w:rPr>
-                        </m:ctrlPr>
-                      </m:mPr>
-                      <m:mr>
-                        <m:e>
-                          <m:d>
-                            <m:dPr>
-                              <m:ctrlPr>
-                                <w:rPr>
-                                  <w:rFonts w:ascii="Cambria Math" w:hAnsi="Cambria Math"/>
-                                </w:rPr>
-                              </m:ctrlPr>
-                            </m:dPr>
-                            <m:e>
-                              <m:r>
-                                <m:rPr>
-                                  <m:sty m:val="p"/>
-                                </m:rPr>
-                                <w:rPr>
-                                  <w:rFonts w:ascii="Cambria Math" w:hAnsi="Cambria Math"/>
-                                </w:rPr>
-                                <m:t>0,0</m:t>
-                              </m:r>
-                            </m:e>
-                          </m:d>
-                        </m:e>
-                        <m:e>
-                          <m:r>
-                            <m:rPr>
-                              <m:sty m:val="p"/>
-                            </m:rPr>
-                            <w:rPr>
-                              <w:rFonts w:ascii="Cambria Math" w:hAnsi="Cambria Math"/>
-                            </w:rPr>
-                            <m:t xml:space="preserve"> </m:t>
-                          </m:r>
-                          <m:m>
-                            <m:mPr>
-                              <m:mcs>
-                                <m:mc>
-                                  <m:mcPr>
-                                    <m:count m:val="3"/>
-                                    <m:mcJc m:val="center"/>
-                                  </m:mcPr>
-                                </m:mc>
-                              </m:mcs>
-                              <m:ctrlPr>
-                                <w:rPr>
-                                  <w:rFonts w:ascii="Cambria Math" w:hAnsi="Cambria Math"/>
-                                </w:rPr>
-                              </m:ctrlPr>
-                            </m:mPr>
-                            <m:mr>
-                              <m:e>
-                                <m:r>
-                                  <m:rPr>
-                                    <m:sty m:val="p"/>
-                                  </m:rPr>
-                                  <w:rPr>
-                                    <w:rFonts w:ascii="Cambria Math" w:hAnsi="Cambria Math"/>
-                                  </w:rPr>
-                                  <m:t xml:space="preserve"> </m:t>
-                                </m:r>
-                              </m:e>
-                              <m:e>
-                                <m:r>
-                                  <m:rPr>
-                                    <m:sty m:val="p"/>
-                                  </m:rPr>
-                                  <w:rPr>
-                                    <w:rFonts w:ascii="Cambria Math" w:hAnsi="Cambria Math"/>
-                                  </w:rPr>
-                                  <m:t xml:space="preserve"> </m:t>
-                                </m:r>
-                              </m:e>
-                              <m:e>
-                                <m:r>
-                                  <m:rPr>
-                                    <m:sty m:val="p"/>
-                                  </m:rPr>
-                                  <w:rPr>
-                                    <w:rFonts w:ascii="Cambria Math" w:hAnsi="Cambria Math"/>
-                                  </w:rPr>
-                                  <m:t xml:space="preserve"> </m:t>
-                                </m:r>
-                              </m:e>
-                            </m:mr>
-                          </m:m>
-                        </m:e>
-                        <m:e>
-                          <m:r>
-                            <w:rPr>
-                              <w:rFonts w:ascii="Cambria Math" w:hAnsi="Cambria Math"/>
-                            </w:rPr>
-                            <m:t>else</m:t>
-                          </m:r>
-                        </m:e>
-                      </m:mr>
-                    </m:m>
-                  </m:e>
-                </m:mr>
-              </m:m>
-            </m:e>
-          </m:d>
-        </m:oMath>
-      </m:oMathPara>
-    </w:p>
-    <w:p>
-      <w:pPr>
-        <w:rPr>
-          <w:rtl/>
-        </w:rPr>
-      </w:pPr>
-      <w:r>
-        <w:rPr>
-          <w:rFonts w:hint="cs"/>
-          <w:rtl/>
-        </w:rPr>
-        <w:lastRenderedPageBreak/>
-        <w:t xml:space="preserve">מכיון שהנחנו כי הקבוצה </w:t>
-      </w:r>
-      <w:r>
-        <w:rPr>
-          <w:rFonts w:hint="cs"/>
-        </w:rPr>
-        <w:t>L</w:t>
-      </w:r>
-      <w:r>
-        <w:rPr>
-          <w:rFonts w:hint="cs"/>
-          <w:rtl/>
-        </w:rPr>
-        <w:t xml:space="preserve"> מכסה את כל המישור, בפרט היא מכסה את כל הקבוצה </w:t>
-      </w:r>
-      <w:r>
-        <w:rPr>
-          <w:rFonts w:hint="cs"/>
-        </w:rPr>
-        <w:t>A</w:t>
-      </w:r>
-      <w:r>
-        <w:rPr>
-          <w:rFonts w:hint="cs"/>
-          <w:rtl/>
-        </w:rPr>
-        <w:t xml:space="preserve">, ולכן הפונקציה </w:t>
+        <w:rPr>
+          <w:rFonts w:hint="cs"/>
+          <w:rtl/>
+        </w:rPr>
+      </w:pPr>
+      <w:r>
+        <w:rPr>
+          <w:rFonts w:hint="cs"/>
+          <w:rtl/>
+        </w:rPr>
+        <w:t xml:space="preserve">ע"פ ההנחה כי </w:t>
+      </w:r>
+      <m:oMath>
+        <m:r>
+          <m:rPr>
+            <m:sty m:val="p"/>
+          </m:rPr>
+          <w:rPr>
+            <w:rFonts w:ascii="Cambria Math" w:hAnsi="Cambria Math"/>
+          </w:rPr>
+          <m:t>L</m:t>
+        </m:r>
+      </m:oMath>
+      <w:r>
+        <w:rPr>
+          <w:rFonts w:hint="cs"/>
+          <w:rtl/>
+        </w:rPr>
+        <w:t xml:space="preserve"> היא קבוצה בת מניה </w:t>
+      </w:r>
+      <w:r>
+        <w:rPr>
+          <w:rtl/>
+        </w:rPr>
+        <w:t>–</w:t>
+      </w:r>
+      <w:r>
+        <w:rPr>
+          <w:rFonts w:hint="cs"/>
+          <w:rtl/>
+        </w:rPr>
+        <w:t xml:space="preserve"> אז כל קבוצה חלקית לה היא בת מניה, ובפרט הקבוצות </w:t>
       </w:r>
       <m:oMath>
         <m:r>
           <w:rPr>
             <w:rFonts w:ascii="Cambria Math" w:hAnsi="Cambria Math"/>
           </w:rPr>
-          <m:t>h</m:t>
+          <m:t>M,P</m:t>
         </m:r>
       </m:oMath>
       <w:r>
@@ -16141,20 +15770,107 @@
           <w:rFonts w:hint="cs"/>
           <w:rtl/>
         </w:rPr>
-        <w:t xml:space="preserve"> הינה פונקציה על (כי </w:t>
+        <w:t xml:space="preserve">. מכיון שהפונקציות </w:t>
       </w:r>
       <m:oMath>
         <m:r>
           <w:rPr>
             <w:rFonts w:ascii="Cambria Math" w:hAnsi="Cambria Math"/>
           </w:rPr>
-          <m:t>h</m:t>
+          <m:t>f,</m:t>
+        </m:r>
+        <m:sSub>
+          <m:sSubPr>
+            <m:ctrlPr>
+              <w:rPr>
+                <w:rFonts w:ascii="Cambria Math" w:hAnsi="Cambria Math"/>
+                <w:i/>
+              </w:rPr>
+            </m:ctrlPr>
+          </m:sSubPr>
+          <m:e>
+            <m:r>
+              <w:rPr>
+                <w:rFonts w:ascii="Cambria Math" w:hAnsi="Cambria Math"/>
+              </w:rPr>
+              <m:t>g</m:t>
+            </m:r>
+          </m:e>
+          <m:sub>
+            <m:r>
+              <w:rPr>
+                <w:rFonts w:ascii="Cambria Math" w:hAnsi="Cambria Math"/>
+              </w:rPr>
+              <m:t>1</m:t>
+            </m:r>
+          </m:sub>
+        </m:sSub>
+        <m:r>
+          <w:rPr>
+            <w:rFonts w:ascii="Cambria Math" w:hAnsi="Cambria Math"/>
+          </w:rPr>
+          <m:t>,</m:t>
+        </m:r>
+        <m:sSub>
+          <m:sSubPr>
+            <m:ctrlPr>
+              <w:rPr>
+                <w:rFonts w:ascii="Cambria Math" w:hAnsi="Cambria Math"/>
+                <w:i/>
+              </w:rPr>
+            </m:ctrlPr>
+          </m:sSubPr>
+          <m:e>
+            <m:r>
+              <w:rPr>
+                <w:rFonts w:ascii="Cambria Math" w:hAnsi="Cambria Math"/>
+              </w:rPr>
+              <m:t>g</m:t>
+            </m:r>
+          </m:e>
+          <m:sub>
+            <m:r>
+              <w:rPr>
+                <w:rFonts w:ascii="Cambria Math" w:hAnsi="Cambria Math"/>
+              </w:rPr>
+              <m:t>2</m:t>
+            </m:r>
+          </m:sub>
+        </m:sSub>
+      </m:oMath>
+      <w:r>
+        <w:rPr>
+          <w:rFonts w:hint="cs"/>
+          <w:rtl/>
+        </w:rPr>
+        <w:t xml:space="preserve"> הן </w:t>
+      </w:r>
+      <w:r>
+        <w:rPr>
+          <w:rFonts w:hint="cs"/>
+          <w:rtl/>
+        </w:rPr>
+        <w:t xml:space="preserve">"על" הטווח שלהן, וניתן להגדיר להן הפכית שמאלית חח"ע, </w:t>
+      </w:r>
+      <w:r>
+        <w:rPr>
+          <w:rFonts w:hint="cs"/>
+          <w:rtl/>
+        </w:rPr>
+        <w:t xml:space="preserve">לכן נגיע למסקנא כי גם הקבוצות </w:t>
+      </w:r>
+      <m:oMath>
+        <m:r>
+          <w:rPr>
+            <w:rFonts w:ascii="Cambria Math" w:eastAsiaTheme="minorEastAsia" w:hAnsi="Cambria Math"/>
+          </w:rPr>
+          <m:t>f</m:t>
         </m:r>
         <m:d>
           <m:dPr>
             <m:ctrlPr>
               <w:rPr>
-                <w:rFonts w:ascii="Cambria Math" w:hAnsi="Cambria Math"/>
+                <w:rFonts w:ascii="Cambria Math" w:eastAsiaTheme="minorEastAsia" w:hAnsi="Cambria Math"/>
                 <w:i/>
               </w:rPr>
             </m:ctrlPr>
@@ -16162,9 +15878,252 @@
           <m:e>
             <m:r>
               <w:rPr>
-                <w:rFonts w:ascii="Cambria Math" w:hAnsi="Cambria Math"/>
-              </w:rPr>
-              <m:t>0</m:t>
+                <w:rFonts w:ascii="Cambria Math" w:eastAsiaTheme="minorEastAsia" w:hAnsi="Cambria Math"/>
+              </w:rPr>
+              <m:t>M</m:t>
+            </m:r>
+          </m:e>
+        </m:d>
+        <m:r>
+          <w:rPr>
+            <w:rFonts w:ascii="Cambria Math" w:eastAsiaTheme="minorEastAsia" w:hAnsi="Cambria Math"/>
+          </w:rPr>
+          <m:t>,</m:t>
+        </m:r>
+        <m:sSub>
+          <m:sSubPr>
+            <m:ctrlPr>
+              <w:rPr>
+                <w:rFonts w:ascii="Cambria Math" w:eastAsiaTheme="minorEastAsia" w:hAnsi="Cambria Math"/>
+                <w:i/>
+              </w:rPr>
+            </m:ctrlPr>
+          </m:sSubPr>
+          <m:e>
+            <m:r>
+              <w:rPr>
+                <w:rFonts w:ascii="Cambria Math" w:eastAsiaTheme="minorEastAsia" w:hAnsi="Cambria Math"/>
+              </w:rPr>
+              <m:t>g</m:t>
+            </m:r>
+          </m:e>
+          <m:sub>
+            <m:r>
+              <w:rPr>
+                <w:rFonts w:ascii="Cambria Math" w:eastAsiaTheme="minorEastAsia" w:hAnsi="Cambria Math"/>
+              </w:rPr>
+              <m:t>1</m:t>
+            </m:r>
+          </m:sub>
+        </m:sSub>
+        <m:d>
+          <m:dPr>
+            <m:ctrlPr>
+              <w:rPr>
+                <w:rFonts w:ascii="Cambria Math" w:eastAsiaTheme="minorEastAsia" w:hAnsi="Cambria Math"/>
+                <w:i/>
+              </w:rPr>
+            </m:ctrlPr>
+          </m:dPr>
+          <m:e>
+            <m:r>
+              <w:rPr>
+                <w:rFonts w:ascii="Cambria Math" w:eastAsiaTheme="minorEastAsia" w:hAnsi="Cambria Math"/>
+              </w:rPr>
+              <m:t>P</m:t>
+            </m:r>
+          </m:e>
+        </m:d>
+        <m:r>
+          <w:rPr>
+            <w:rFonts w:ascii="Cambria Math" w:eastAsiaTheme="minorEastAsia" w:hAnsi="Cambria Math"/>
+          </w:rPr>
+          <m:t>,</m:t>
+        </m:r>
+        <m:sSub>
+          <m:sSubPr>
+            <m:ctrlPr>
+              <w:rPr>
+                <w:rFonts w:ascii="Cambria Math" w:eastAsiaTheme="minorEastAsia" w:hAnsi="Cambria Math"/>
+                <w:i/>
+              </w:rPr>
+            </m:ctrlPr>
+          </m:sSubPr>
+          <m:e>
+            <m:r>
+              <w:rPr>
+                <w:rFonts w:ascii="Cambria Math" w:eastAsiaTheme="minorEastAsia" w:hAnsi="Cambria Math"/>
+              </w:rPr>
+              <m:t>g</m:t>
+            </m:r>
+          </m:e>
+          <m:sub>
+            <m:r>
+              <w:rPr>
+                <w:rFonts w:ascii="Cambria Math" w:eastAsiaTheme="minorEastAsia" w:hAnsi="Cambria Math"/>
+              </w:rPr>
+              <m:t>2</m:t>
+            </m:r>
+          </m:sub>
+        </m:sSub>
+        <m:d>
+          <m:dPr>
+            <m:ctrlPr>
+              <w:rPr>
+                <w:rFonts w:ascii="Cambria Math" w:eastAsiaTheme="minorEastAsia" w:hAnsi="Cambria Math"/>
+                <w:i/>
+              </w:rPr>
+            </m:ctrlPr>
+          </m:dPr>
+          <m:e>
+            <m:r>
+              <w:rPr>
+                <w:rFonts w:ascii="Cambria Math" w:eastAsiaTheme="minorEastAsia" w:hAnsi="Cambria Math"/>
+              </w:rPr>
+              <m:t>P</m:t>
+            </m:r>
+          </m:e>
+        </m:d>
+      </m:oMath>
+      <w:r>
+        <w:rPr>
+          <w:rFonts w:hint="cs"/>
+          <w:rtl/>
+        </w:rPr>
+        <w:t xml:space="preserve"> הן בנות מניה.</w:t>
+      </w:r>
+    </w:p>
+    <w:p>
+      <w:pPr>
+        <w:rPr>
+          <w:rFonts w:hint="cs"/>
+          <w:rtl/>
+        </w:rPr>
+      </w:pPr>
+      <w:r>
+        <w:rPr>
+          <w:rFonts w:hint="cs"/>
+          <w:rtl/>
+        </w:rPr>
+        <w:t xml:space="preserve">ישנו משפט האומר שאיחוד סופי של קבוצות בנות מניה הוא קבוצה בת מניה, ומכאן שהקבוצה </w:t>
+      </w:r>
+      <w:r>
+        <w:rPr>
+          <w:rFonts w:hint="cs"/>
+        </w:rPr>
+        <w:t>A</w:t>
+      </w:r>
+      <w:r>
+        <w:rPr>
+          <w:rFonts w:hint="cs"/>
+          <w:rtl/>
+        </w:rPr>
+        <w:t xml:space="preserve"> היא בת מניה, בסתירה לכך שמתקיים </w:t>
+      </w:r>
+      <m:oMath>
+        <m:d>
+          <m:dPr>
+            <m:begChr m:val="|"/>
+            <m:endChr m:val="|"/>
+            <m:ctrlPr>
+              <w:rPr>
+                <w:rFonts w:ascii="Cambria Math" w:hAnsi="Cambria Math"/>
+                <w:i/>
+              </w:rPr>
+            </m:ctrlPr>
+          </m:dPr>
+          <m:e>
+            <m:r>
+              <w:rPr>
+                <w:rFonts w:ascii="Cambria Math" w:hAnsi="Cambria Math"/>
+              </w:rPr>
+              <m:t>A</m:t>
+            </m:r>
+          </m:e>
+        </m:d>
+        <m:r>
+          <w:rPr>
+            <w:rFonts w:ascii="Cambria Math" w:hAnsi="Cambria Math"/>
+          </w:rPr>
+          <m:t>≥</m:t>
+        </m:r>
+        <m:r>
+          <w:rPr>
+            <w:rFonts w:ascii="Cambria Math" w:hAnsi="Cambria Math" w:cs="Cambria Math" w:hint="cs"/>
+            <w:rtl/>
+          </w:rPr>
+          <m:t>ℵ</m:t>
+        </m:r>
+      </m:oMath>
+      <w:r>
+        <w:rPr>
+          <w:rFonts w:hint="cs"/>
+          <w:rtl/>
+        </w:rPr>
+        <w:t xml:space="preserve"> כי ניתן למצוא פ. חח"ע מהקטע </w:t>
+      </w:r>
+      <m:oMath>
+        <m:d>
+          <m:dPr>
+            <m:ctrlPr>
+              <w:rPr>
+                <w:rFonts w:ascii="Cambria Math" w:hAnsi="Cambria Math"/>
+                <w:i/>
+              </w:rPr>
+            </m:ctrlPr>
+          </m:dPr>
+          <m:e>
+            <m:r>
+              <w:rPr>
+                <w:rFonts w:ascii="Cambria Math" w:hAnsi="Cambria Math"/>
+              </w:rPr>
+              <m:t>0,1</m:t>
+            </m:r>
+          </m:e>
+        </m:d>
+      </m:oMath>
+      <w:r>
+        <w:rPr>
+          <w:rFonts w:hint="cs"/>
+          <w:rtl/>
+        </w:rPr>
+        <w:t xml:space="preserve"> לקבוצה </w:t>
+      </w:r>
+      <w:r>
+        <w:rPr>
+          <w:rFonts w:hint="cs"/>
+        </w:rPr>
+        <w:t>A</w:t>
+      </w:r>
+      <w:r>
+        <w:rPr>
+          <w:rFonts w:hint="cs"/>
+          <w:rtl/>
+        </w:rPr>
+        <w:t xml:space="preserve"> ע"י </w:t>
+      </w:r>
+      <m:oMath>
+        <m:r>
+          <w:rPr>
+            <w:rFonts w:ascii="Cambria Math" w:hAnsi="Cambria Math"/>
+          </w:rPr>
+          <m:t>f</m:t>
+        </m:r>
+        <m:d>
+          <m:dPr>
+            <m:ctrlPr>
+              <w:rPr>
+                <w:rFonts w:ascii="Cambria Math" w:hAnsi="Cambria Math"/>
+                <w:i/>
+              </w:rPr>
+            </m:ctrlPr>
+          </m:dPr>
+          <m:e>
+            <m:r>
+              <w:rPr>
+                <w:rFonts w:ascii="Cambria Math" w:hAnsi="Cambria Math"/>
+              </w:rPr>
+              <m:t>x</m:t>
             </m:r>
           </m:e>
         </m:d>
@@ -16188,8 +16147,54 @@
               <w:rPr>
                 <w:rFonts w:ascii="Cambria Math" w:hAnsi="Cambria Math"/>
               </w:rPr>
-              <m:t>0,0</m:t>
+              <m:t>x,</m:t>
             </m:r>
+            <m:rad>
+              <m:radPr>
+                <m:degHide m:val="on"/>
+                <m:ctrlPr>
+                  <w:rPr>
+                    <w:rFonts w:ascii="Cambria Math" w:hAnsi="Cambria Math"/>
+                    <w:i/>
+                  </w:rPr>
+                </m:ctrlPr>
+              </m:radPr>
+              <m:deg/>
+              <m:e>
+                <m:r>
+                  <w:rPr>
+                    <w:rFonts w:ascii="Cambria Math" w:hAnsi="Cambria Math"/>
+                  </w:rPr>
+                  <m:t>1-</m:t>
+                </m:r>
+                <m:sSup>
+                  <m:sSupPr>
+                    <m:ctrlPr>
+                      <w:rPr>
+                        <w:rFonts w:ascii="Cambria Math" w:hAnsi="Cambria Math"/>
+                        <w:i/>
+                      </w:rPr>
+                    </m:ctrlPr>
+                  </m:sSupPr>
+                  <m:e>
+                    <m:r>
+                      <w:rPr>
+                        <w:rFonts w:ascii="Cambria Math" w:hAnsi="Cambria Math"/>
+                      </w:rPr>
+                      <m:t>x</m:t>
+                    </m:r>
+                  </m:e>
+                  <m:sup>
+                    <m:r>
+                      <w:rPr>
+                        <w:rFonts w:ascii="Cambria Math" w:hAnsi="Cambria Math"/>
+                      </w:rPr>
+                      <m:t>2</m:t>
+                    </m:r>
+                  </m:sup>
+                </m:sSup>
+              </m:e>
+            </m:rad>
           </m:e>
         </m:d>
       </m:oMath>
@@ -16198,167 +16203,27 @@
           <w:rFonts w:hint="cs"/>
           <w:rtl/>
         </w:rPr>
-        <w:t xml:space="preserve">, וכל שאר הנקודות מכוסות ע"י הישרים המתאימים), ולכן קיימת פונקציה </w:t>
-      </w:r>
-      <m:oMath>
-        <m:sSup>
-          <m:sSupPr>
-            <m:ctrlPr>
-              <w:rPr>
-                <w:rFonts w:ascii="Cambria Math" w:hAnsi="Cambria Math"/>
-                <w:i/>
-              </w:rPr>
-            </m:ctrlPr>
-          </m:sSupPr>
-          <m:e>
-            <m:r>
-              <w:rPr>
-                <w:rFonts w:ascii="Cambria Math" w:hAnsi="Cambria Math"/>
-              </w:rPr>
-              <m:t>h</m:t>
-            </m:r>
-          </m:e>
-          <m:sup>
-            <m:r>
-              <w:rPr>
-                <w:rFonts w:ascii="Cambria Math" w:hAnsi="Cambria Math"/>
-              </w:rPr>
-              <m:t>'</m:t>
-            </m:r>
-          </m:sup>
-        </m:sSup>
-        <m:r>
-          <w:rPr>
-            <w:rFonts w:ascii="Cambria Math" w:hAnsi="Cambria Math"/>
-          </w:rPr>
-          <m:t>:A→Z</m:t>
-        </m:r>
-      </m:oMath>
-      <w:r>
-        <w:rPr>
-          <w:rFonts w:hint="cs"/>
-          <w:rtl/>
-        </w:rPr>
-        <w:t xml:space="preserve"> חח"ע, ומכאן נגיע לאי השויון:</w:t>
+        <w:t>.</w:t>
       </w:r>
     </w:p>
     <w:p>
       <w:pPr>
-        <w:bidi w:val="0"/>
-        <w:rPr>
-          <w:i/>
-        </w:rPr>
-      </w:pPr>
-      <m:oMathPara>
-        <m:oMath>
-          <m:r>
-            <w:rPr>
-              <w:rFonts w:ascii="Cambria Math" w:hAnsi="Cambria Math" w:cs="Cambria Math" w:hint="cs"/>
-              <w:rtl/>
-            </w:rPr>
-            <m:t>ℵ</m:t>
-          </m:r>
-          <m:r>
-            <w:rPr>
-              <w:rFonts w:ascii="Cambria Math" w:hAnsi="Cambria Math"/>
-            </w:rPr>
-            <m:t>≤</m:t>
-          </m:r>
-          <m:d>
-            <m:dPr>
-              <m:begChr m:val="|"/>
-              <m:endChr m:val="|"/>
-              <m:ctrlPr>
-                <w:rPr>
-                  <w:rFonts w:ascii="Cambria Math" w:hAnsi="Cambria Math"/>
-                  <w:i/>
-                </w:rPr>
-              </m:ctrlPr>
-            </m:dPr>
-            <m:e>
-              <m:r>
-                <w:rPr>
-                  <w:rFonts w:ascii="Cambria Math" w:hAnsi="Cambria Math"/>
-                </w:rPr>
-                <m:t>A</m:t>
-              </m:r>
-            </m:e>
-          </m:d>
-          <m:r>
-            <w:rPr>
-              <w:rFonts w:ascii="Cambria Math" w:hAnsi="Cambria Math"/>
-            </w:rPr>
-            <m:t>≤</m:t>
-          </m:r>
-          <m:d>
-            <m:dPr>
-              <m:begChr m:val="|"/>
-              <m:endChr m:val="|"/>
-              <m:ctrlPr>
-                <w:rPr>
-                  <w:rFonts w:ascii="Cambria Math" w:hAnsi="Cambria Math"/>
-                  <w:i/>
-                </w:rPr>
-              </m:ctrlPr>
-            </m:dPr>
-            <m:e>
-              <m:r>
-                <w:rPr>
-                  <w:rFonts w:ascii="Cambria Math" w:hAnsi="Cambria Math"/>
-                </w:rPr>
-                <m:t>Z</m:t>
-              </m:r>
-            </m:e>
-          </m:d>
-          <m:r>
-            <w:rPr>
-              <w:rFonts w:ascii="Cambria Math" w:hAnsi="Cambria Math"/>
-            </w:rPr>
-            <m:t>=</m:t>
-          </m:r>
-          <m:sSub>
-            <m:sSubPr>
-              <m:ctrlPr>
-                <w:rPr>
-                  <w:rFonts w:ascii="Cambria Math" w:hAnsi="Cambria Math"/>
-                </w:rPr>
-              </m:ctrlPr>
-            </m:sSubPr>
-            <m:e>
-              <m:r>
-                <w:rPr>
-                  <w:rFonts w:ascii="Cambria Math" w:hAnsi="Cambria Math" w:cs="Cambria Math" w:hint="cs"/>
-                  <w:rtl/>
-                </w:rPr>
-                <m:t>ℵ</m:t>
-              </m:r>
-              <m:ctrlPr>
-                <w:rPr>
-                  <w:rFonts w:ascii="Cambria Math" w:hAnsi="Cambria Math" w:cs="Cambria Math" w:hint="cs"/>
-                  <w:i/>
-                  <w:rtl/>
-                </w:rPr>
-              </m:ctrlPr>
-            </m:e>
-            <m:sub>
-              <m:r>
-                <m:rPr>
-                  <m:sty m:val="p"/>
-                </m:rPr>
-                <w:rPr>
-                  <w:rFonts w:ascii="Cambria Math" w:hAnsi="Cambria Math"/>
-                </w:rPr>
-                <m:t>0</m:t>
-              </m:r>
-            </m:sub>
-          </m:sSub>
-        </m:oMath>
-      </m:oMathPara>
+        <w:rPr>
+          <w:rFonts w:hint="cs"/>
+          <w:rtl/>
+        </w:rPr>
+      </w:pPr>
+      <w:r>
+        <w:rPr>
+          <w:rFonts w:hint="cs"/>
+          <w:rtl/>
+        </w:rPr>
+        <w:t>נ.ב. לצערי לא השתמשתי במשפט שהוזכר בשאלה...</w:t>
+      </w:r>
     </w:p>
     <w:p>
       <w:pPr>
         <w:rPr>
-          <w:rFonts w:hint="cs"/>
           <w:i/>
           <w:rtl/>
         </w:rPr>
@@ -16369,23 +16234,31 @@
           <w:i/>
           <w:rtl/>
         </w:rPr>
-        <w:t>הגענו לסתירה, ולכן ברור שקבוצת הישרים המינימלית המכסה את כל המישור איננה בת-מניה.</w:t>
-      </w:r>
-    </w:p>
-    <w:p>
-      <w:pPr>
-        <w:rPr>
+        <w:t>נ.ב.</w:t>
+      </w:r>
+      <w:r>
+        <w:rPr>
+          <w:rFonts w:hint="cs"/>
           <w:i/>
           <w:rtl/>
         </w:rPr>
-      </w:pPr>
+        <w:t>ב.</w:t>
+      </w:r>
       <w:r>
         <w:rPr>
           <w:rFonts w:hint="cs"/>
           <w:i/>
           <w:rtl/>
         </w:rPr>
-        <w:t xml:space="preserve">נראה לי שעם עוד קצת עבודה אפשר להוכיח שהעוצמה של קבוצת הישרים המכסה את מעגל היחידה היא </w:t>
+        <w:t xml:space="preserve"> </w:t>
+      </w:r>
+      <w:r>
+        <w:rPr>
+          <w:rFonts w:hint="cs"/>
+          <w:i/>
+          <w:rtl/>
+        </w:rPr>
+        <w:t xml:space="preserve">עם עוד קצת עבודה אפשר להוכיח שהעוצמה של קבוצת הישרים המכסה את מעגל היחידה היא </w:t>
       </w:r>
       <m:oMath>
         <m:r>
@@ -16402,26 +16275,27 @@
           <w:i/>
           <w:rtl/>
         </w:rPr>
-        <w:t>, גם בלי להזדקק ל"השערת הרצף".</w:t>
+        <w:t>.</w:t>
       </w:r>
     </w:p>
     <w:p>
       <w:pPr>
         <w:jc w:val="both"/>
         <w:rPr>
+          <w:rFonts w:cs="David"/>
+          <w:b/>
+          <w:bCs/>
+          <w:rtl/>
+        </w:rPr>
+      </w:pPr>
+      <w:r>
+        <w:rPr>
           <w:rFonts w:cs="David" w:hint="cs"/>
           <w:b/>
           <w:bCs/>
           <w:rtl/>
         </w:rPr>
-      </w:pPr>
-      <w:r>
-        <w:rPr>
-          <w:rFonts w:cs="David" w:hint="cs"/>
-          <w:b/>
-          <w:bCs/>
-          <w:rtl/>
-        </w:rPr>
+        <w:lastRenderedPageBreak/>
         <w:t xml:space="preserve">           ב.      </w:t>
       </w:r>
       <w:r>
@@ -16655,6 +16529,34 @@
           <w:rtl/>
         </w:rPr>
         <w:t>13.     א.      הוכח: קבוצת הסדרות של מספרים טבעיים אינה בת מניה.</w:t>
+      </w:r>
+    </w:p>
+    <w:p>
+      <w:pPr>
+        <w:rPr>
+          <w:rtl/>
+        </w:rPr>
+      </w:pPr>
+      <w:r>
+        <w:rPr>
+          <w:rFonts w:hint="cs"/>
+          <w:rtl/>
+        </w:rPr>
+        <w:t xml:space="preserve">לצערי לא הצלחתי למצוא הוכחה </w:t>
+      </w:r>
+      <w:r>
+        <w:rPr>
+          <w:rFonts w:hint="cs"/>
+          <w:rtl/>
+        </w:rPr>
+        <w:t xml:space="preserve">פשוטה </w:t>
+      </w:r>
+      <w:r>
+        <w:rPr>
+          <w:rFonts w:hint="cs"/>
+          <w:rtl/>
+        </w:rPr>
+        <w:t>לסעיף זה שאיננה דומה למה שהוכחתי בסעיף הבא...</w:t>
       </w:r>
     </w:p>
     <w:p>
@@ -16878,6 +16780,16 @@
               </m:e>
             </m:mr>
           </m:m>
+        </m:oMath>
+      </m:oMathPara>
+    </w:p>
+    <w:p>
+      <w:pPr>
+        <w:keepNext/>
+        <w:bidi w:val="0"/>
+      </w:pPr>
+      <m:oMathPara>
+        <m:oMath>
           <m:r>
             <w:rPr>
               <w:rFonts w:ascii="Cambria Math" w:hAnsi="Cambria Math"/>
@@ -16904,6 +16816,12 @@
               </m:r>
             </m:e>
           </m:d>
+          <m:r>
+            <w:rPr>
+              <w:rFonts w:ascii="Cambria Math" w:hAnsi="Cambria Math"/>
+            </w:rPr>
+            <m:t>∎</m:t>
+          </m:r>
         </m:oMath>
       </m:oMathPara>
     </w:p>
@@ -16920,7 +16838,21 @@
           <w:rFonts w:hint="cs"/>
           <w:rtl/>
         </w:rPr>
-        <w:t>נותר "רק" להוכיח שפונקציה זו היא חח"ע</w:t>
+        <w:t xml:space="preserve">נותר "רק" להוכיח שפונקציה זו היא </w:t>
+      </w:r>
+      <w:r>
+        <w:rPr>
+          <w:rFonts w:hint="cs"/>
+          <w:rtl/>
+        </w:rPr>
+        <w:t xml:space="preserve">אכן </w:t>
+      </w:r>
+      <w:r>
+        <w:rPr>
+          <w:rFonts w:hint="cs"/>
+          <w:rtl/>
+        </w:rPr>
+        <w:t>חח"ע</w:t>
       </w:r>
       <w:r>
         <w:rPr>
@@ -17064,13 +16996,7 @@
           <w:rPr>
             <w:rFonts w:ascii="Cambria Math" w:hAnsi="Cambria Math"/>
           </w:rPr>
-          <m:t>+n</m:t>
-        </m:r>
-        <m:r>
-          <w:rPr>
-            <w:rFonts w:ascii="Cambria Math" w:hAnsi="Cambria Math"/>
-          </w:rPr>
-          <m:t>=</m:t>
+          <m:t>+n=</m:t>
         </m:r>
         <m:d>
           <m:dPr>
@@ -17158,13 +17084,7 @@
             <w:rPr>
               <w:rFonts w:ascii="Cambria Math" w:hAnsi="Cambria Math"/>
             </w:rPr>
-            <m:t>+n</m:t>
-          </m:r>
-          <m:r>
-            <w:rPr>
-              <w:rFonts w:ascii="Cambria Math" w:hAnsi="Cambria Math"/>
-            </w:rPr>
-            <m:t>=</m:t>
+            <m:t>+n=</m:t>
           </m:r>
           <m:d>
             <m:dPr>
@@ -17190,13 +17110,7 @@
             <w:rPr>
               <w:rFonts w:ascii="Cambria Math" w:hAnsi="Cambria Math"/>
             </w:rPr>
-            <m:t>+n</m:t>
-          </m:r>
-          <m:r>
-            <w:rPr>
-              <w:rFonts w:ascii="Cambria Math" w:hAnsi="Cambria Math"/>
-            </w:rPr>
-            <m:t>⇒∀n:</m:t>
+            <m:t>+n⇒∀n:</m:t>
           </m:r>
           <m:d>
             <m:dPr>
@@ -17374,7 +17288,7 @@
                   <w:rPr>
                     <w:rFonts w:ascii="Cambria Math" w:hAnsi="Cambria Math"/>
                   </w:rPr>
-                  <m:t>2</m:t>
+                  <m:t>1</m:t>
                 </m:r>
               </m:num>
               <m:den>
@@ -17493,7 +17407,7 @@
                         <w:rPr>
                           <w:rFonts w:ascii="Cambria Math" w:hAnsi="Cambria Math"/>
                         </w:rPr>
-                        <m:t>2</m:t>
+                        <m:t>1</m:t>
                       </m:r>
                     </m:num>
                     <m:den>
@@ -17647,16 +17561,29 @@
     <w:p>
       <w:pPr>
         <w:rPr>
-          <w:rFonts w:hint="cs"/>
-          <w:rtl/>
-        </w:rPr>
-      </w:pPr>
-      <w:r>
-        <w:rPr>
-          <w:rFonts w:hint="cs"/>
-          <w:rtl/>
-        </w:rPr>
-        <w:t xml:space="preserve">הגענו לסתירה, וכך הוכחנו כי הפונקציה </w:t>
+          <w:rtl/>
+        </w:rPr>
+      </w:pPr>
+      <w:r>
+        <w:rPr>
+          <w:rFonts w:hint="cs"/>
+          <w:rtl/>
+        </w:rPr>
+        <w:t>הגענו לסתירה</w:t>
+      </w:r>
+      <w:r>
+        <w:rPr>
+          <w:rFonts w:hint="cs"/>
+          <w:rtl/>
+        </w:rPr>
+        <w:t xml:space="preserve"> (קיבלנו כי ביטוי מסוים הוא קטן ממש מעצמו)</w:t>
+      </w:r>
+      <w:r>
+        <w:rPr>
+          <w:rFonts w:hint="cs"/>
+          <w:rtl/>
+        </w:rPr>
+        <w:t xml:space="preserve">, וכך הוכחנו כי הפונקציה </w:t>
       </w:r>
       <m:oMath>
         <m:r>
@@ -17929,7 +17856,7 @@
               <w:noProof/>
               <w:rtl/>
             </w:rPr>
-            <w:t>1</w:t>
+            <w:t>5</w:t>
           </w:r>
         </w:fldSimple>
         <w:r>
@@ -20980,7 +20907,9 @@
   <w:rsids>
     <w:rsidRoot w:val="00A44C81"/>
     <w:rsid w:val="006A1B24"/>
+    <w:rsid w:val="00770620"/>
     <w:rsid w:val="0088381F"/>
+    <w:rsid w:val="00A22705"/>
     <w:rsid w:val="00A44C81"/>
   </w:rsids>
   <m:mathPr>
@@ -21200,7 +21129,7 @@
     <w:basedOn w:val="a0"/>
     <w:uiPriority w:val="99"/>
     <w:semiHidden/>
-    <w:rsid w:val="0088381F"/>
+    <w:rsid w:val="00A22705"/>
     <w:rPr>
       <w:color w:val="808080"/>
     </w:rPr>
@@ -21502,7 +21431,7 @@
 </file>
 
 <file path=customXml/itemProps1.xml><?xml version="1.0" encoding="utf-8"?>
-<ds:datastoreItem xmlns:ds="http://schemas.openxmlformats.org/officeDocument/2006/customXml" ds:itemID="{FA0609F2-2483-49D1-8756-6F4DFC80A0AB}">
+<ds:datastoreItem xmlns:ds="http://schemas.openxmlformats.org/officeDocument/2006/customXml" ds:itemID="{3271F9B3-4F68-4816-BF3C-CAA80229076D}">
   <ds:schemaRefs>
     <ds:schemaRef ds:uri="http://schemas.openxmlformats.org/officeDocument/2006/bibliography"/>
   </ds:schemaRefs>

</xml_diff>

<commit_message>
changes in bedida 6. thanks to Oded
</commit_message>
<xml_diff>
--- a/5772_SemesterA/Bedida/Bedida 6 Azriel Berger.docx
+++ b/5772_SemesterA/Bedida/Bedida 6 Azriel Berger.docx
@@ -407,7 +407,7 @@
           <v:shape id="_x0000_i1025" type="#_x0000_t75" style="width:62.2pt;height:20.15pt" o:ole="">
             <v:imagedata r:id="rId8" o:title=""/>
           </v:shape>
-          <o:OLEObject Type="Embed" ProgID="Equation.3" ShapeID="_x0000_i1025" DrawAspect="Content" ObjectID="_1388770511" r:id="rId9"/>
+          <o:OLEObject Type="Embed" ProgID="Equation.3" ShapeID="_x0000_i1025" DrawAspect="Content" ObjectID="_1389079096" r:id="rId9"/>
         </w:object>
       </w:r>
       <w:r>
@@ -862,7 +862,7 @@
           <v:shape id="_x0000_i1026" type="#_x0000_t75" style="width:23.05pt;height:17.3pt" o:ole="">
             <v:imagedata r:id="rId10" o:title=""/>
           </v:shape>
-          <o:OLEObject Type="Embed" ProgID="Equation.3" ShapeID="_x0000_i1026" DrawAspect="Content" ObjectID="_1388770512" r:id="rId11"/>
+          <o:OLEObject Type="Embed" ProgID="Equation.3" ShapeID="_x0000_i1026" DrawAspect="Content" ObjectID="_1389079097" r:id="rId11"/>
         </w:object>
       </w:r>
       <w:r>
@@ -885,7 +885,7 @@
           <v:shape id="_x0000_i1027" type="#_x0000_t75" style="width:24.2pt;height:17.3pt" o:ole="">
             <v:imagedata r:id="rId12" o:title=""/>
           </v:shape>
-          <o:OLEObject Type="Embed" ProgID="Equation.3" ShapeID="_x0000_i1027" DrawAspect="Content" ObjectID="_1388770513" r:id="rId13"/>
+          <o:OLEObject Type="Embed" ProgID="Equation.3" ShapeID="_x0000_i1027" DrawAspect="Content" ObjectID="_1389079098" r:id="rId13"/>
         </w:object>
       </w:r>
     </w:p>
@@ -1322,7 +1322,7 @@
           <v:shape id="_x0000_i1028" type="#_x0000_t75" style="width:23.05pt;height:17.3pt" o:ole="">
             <v:imagedata r:id="rId14" o:title=""/>
           </v:shape>
-          <o:OLEObject Type="Embed" ProgID="Equation.3" ShapeID="_x0000_i1028" DrawAspect="Content" ObjectID="_1388770514" r:id="rId15"/>
+          <o:OLEObject Type="Embed" ProgID="Equation.3" ShapeID="_x0000_i1028" DrawAspect="Content" ObjectID="_1389079099" r:id="rId15"/>
         </w:object>
       </w:r>
       <w:r>
@@ -1347,7 +1347,7 @@
           <v:shape id="_x0000_i1029" type="#_x0000_t75" style="width:32.25pt;height:17.3pt" o:ole="">
             <v:imagedata r:id="rId16" o:title=""/>
           </v:shape>
-          <o:OLEObject Type="Embed" ProgID="Equation.3" ShapeID="_x0000_i1029" DrawAspect="Content" ObjectID="_1388770515" r:id="rId17"/>
+          <o:OLEObject Type="Embed" ProgID="Equation.3" ShapeID="_x0000_i1029" DrawAspect="Content" ObjectID="_1389079100" r:id="rId17"/>
         </w:object>
       </w:r>
     </w:p>
@@ -1384,7 +1384,7 @@
           <v:shape id="_x0000_i1030" type="#_x0000_t75" style="width:32.25pt;height:17.3pt" o:ole="">
             <v:imagedata r:id="rId18" o:title=""/>
           </v:shape>
-          <o:OLEObject Type="Embed" ProgID="Equation.3" ShapeID="_x0000_i1030" DrawAspect="Content" ObjectID="_1388770516" r:id="rId19"/>
+          <o:OLEObject Type="Embed" ProgID="Equation.3" ShapeID="_x0000_i1030" DrawAspect="Content" ObjectID="_1389079101" r:id="rId19"/>
         </w:object>
       </w:r>
       <w:r>
@@ -1409,7 +1409,7 @@
           <v:shape id="_x0000_i1031" type="#_x0000_t75" style="width:24.2pt;height:17.3pt" o:ole="">
             <v:imagedata r:id="rId20" o:title=""/>
           </v:shape>
-          <o:OLEObject Type="Embed" ProgID="Equation.3" ShapeID="_x0000_i1031" DrawAspect="Content" ObjectID="_1388770517" r:id="rId21"/>
+          <o:OLEObject Type="Embed" ProgID="Equation.3" ShapeID="_x0000_i1031" DrawAspect="Content" ObjectID="_1389079102" r:id="rId21"/>
         </w:object>
       </w:r>
     </w:p>
@@ -1462,7 +1462,7 @@
           <v:shape id="_x0000_i1032" type="#_x0000_t75" style="width:21.9pt;height:17.3pt" o:ole="">
             <v:imagedata r:id="rId22" o:title=""/>
           </v:shape>
-          <o:OLEObject Type="Embed" ProgID="Equation.3" ShapeID="_x0000_i1032" DrawAspect="Content" ObjectID="_1388770518" r:id="rId23"/>
+          <o:OLEObject Type="Embed" ProgID="Equation.3" ShapeID="_x0000_i1032" DrawAspect="Content" ObjectID="_1389079103" r:id="rId23"/>
         </w:object>
       </w:r>
       <w:r>
@@ -1485,7 +1485,7 @@
           <v:shape id="_x0000_i1033" type="#_x0000_t75" style="width:24.2pt;height:17.3pt" o:ole="">
             <v:imagedata r:id="rId20" o:title=""/>
           </v:shape>
-          <o:OLEObject Type="Embed" ProgID="Equation.3" ShapeID="_x0000_i1033" DrawAspect="Content" ObjectID="_1388770519" r:id="rId24"/>
+          <o:OLEObject Type="Embed" ProgID="Equation.3" ShapeID="_x0000_i1033" DrawAspect="Content" ObjectID="_1389079104" r:id="rId24"/>
         </w:object>
       </w:r>
       <w:r>
@@ -3609,7 +3609,7 @@
           <v:shape id="_x0000_i1034" type="#_x0000_t75" style="width:32.85pt;height:34pt" o:ole="">
             <v:imagedata r:id="rId25" o:title=""/>
           </v:shape>
-          <o:OLEObject Type="Embed" ProgID="Equation.3" ShapeID="_x0000_i1034" DrawAspect="Content" ObjectID="_1388770520" r:id="rId26"/>
+          <o:OLEObject Type="Embed" ProgID="Equation.3" ShapeID="_x0000_i1034" DrawAspect="Content" ObjectID="_1389079105" r:id="rId26"/>
         </w:object>
       </w:r>
       <w:r>
@@ -3634,7 +3634,7 @@
           <v:shape id="_x0000_i1035" type="#_x0000_t75" style="width:29.95pt;height:34pt" o:ole="">
             <v:imagedata r:id="rId27" o:title=""/>
           </v:shape>
-          <o:OLEObject Type="Embed" ProgID="Equation.3" ShapeID="_x0000_i1035" DrawAspect="Content" ObjectID="_1388770521" r:id="rId28"/>
+          <o:OLEObject Type="Embed" ProgID="Equation.3" ShapeID="_x0000_i1035" DrawAspect="Content" ObjectID="_1389079106" r:id="rId28"/>
         </w:object>
       </w:r>
       <w:r>
@@ -3659,7 +3659,7 @@
           <v:shape id="_x0000_i1036" type="#_x0000_t75" style="width:13.25pt;height:13.8pt" o:ole="">
             <v:imagedata r:id="rId29" o:title=""/>
           </v:shape>
-          <o:OLEObject Type="Embed" ProgID="Equation.3" ShapeID="_x0000_i1036" DrawAspect="Content" ObjectID="_1388770522" r:id="rId30"/>
+          <o:OLEObject Type="Embed" ProgID="Equation.3" ShapeID="_x0000_i1036" DrawAspect="Content" ObjectID="_1389079107" r:id="rId30"/>
         </w:object>
       </w:r>
       <w:r>
@@ -3754,7 +3754,7 @@
           <v:shape id="_x0000_i1037" type="#_x0000_t75" style="width:13.25pt;height:13.8pt" o:ole="">
             <v:imagedata r:id="rId29" o:title=""/>
           </v:shape>
-          <o:OLEObject Type="Embed" ProgID="Equation.3" ShapeID="_x0000_i1037" DrawAspect="Content" ObjectID="_1388770523" r:id="rId31"/>
+          <o:OLEObject Type="Embed" ProgID="Equation.3" ShapeID="_x0000_i1037" DrawAspect="Content" ObjectID="_1389079108" r:id="rId31"/>
         </w:object>
       </w:r>
       <w:r>
@@ -3789,7 +3789,7 @@
           <v:shape id="_x0000_i1038" type="#_x0000_t75" style="width:32.85pt;height:13.25pt" o:ole="">
             <v:imagedata r:id="rId32" o:title=""/>
           </v:shape>
-          <o:OLEObject Type="Embed" ProgID="Equation.3" ShapeID="_x0000_i1038" DrawAspect="Content" ObjectID="_1388770524" r:id="rId33"/>
+          <o:OLEObject Type="Embed" ProgID="Equation.3" ShapeID="_x0000_i1038" DrawAspect="Content" ObjectID="_1389079109" r:id="rId33"/>
         </w:object>
       </w:r>
       <w:r>
@@ -3814,7 +3814,7 @@
           <v:shape id="_x0000_i1039" type="#_x0000_t75" style="width:13.25pt;height:13.8pt" o:ole="">
             <v:imagedata r:id="rId29" o:title=""/>
           </v:shape>
-          <o:OLEObject Type="Embed" ProgID="Equation.3" ShapeID="_x0000_i1039" DrawAspect="Content" ObjectID="_1388770525" r:id="rId34"/>
+          <o:OLEObject Type="Embed" ProgID="Equation.3" ShapeID="_x0000_i1039" DrawAspect="Content" ObjectID="_1389079110" r:id="rId34"/>
         </w:object>
       </w:r>
       <w:r>
@@ -3916,7 +3916,7 @@
           <v:shape id="_x0000_i1040" type="#_x0000_t75" style="width:77.75pt;height:20.15pt" o:ole="">
             <v:imagedata r:id="rId35" o:title=""/>
           </v:shape>
-          <o:OLEObject Type="Embed" ProgID="Equation.3" ShapeID="_x0000_i1040" DrawAspect="Content" ObjectID="_1388770526" r:id="rId36"/>
+          <o:OLEObject Type="Embed" ProgID="Equation.3" ShapeID="_x0000_i1040" DrawAspect="Content" ObjectID="_1389079111" r:id="rId36"/>
         </w:object>
       </w:r>
       <w:r>
@@ -3957,7 +3957,7 @@
           <v:shape id="_x0000_i1041" type="#_x0000_t75" style="width:39.15pt;height:20.15pt" o:ole="">
             <v:imagedata r:id="rId37" o:title=""/>
           </v:shape>
-          <o:OLEObject Type="Embed" ProgID="Equation.3" ShapeID="_x0000_i1041" DrawAspect="Content" ObjectID="_1388770527" r:id="rId38"/>
+          <o:OLEObject Type="Embed" ProgID="Equation.3" ShapeID="_x0000_i1041" DrawAspect="Content" ObjectID="_1389079112" r:id="rId38"/>
         </w:object>
       </w:r>
       <w:r>
@@ -5598,15 +5598,30 @@
     <w:p>
       <w:pPr>
         <w:rPr>
-          <w:rtl/>
-        </w:rPr>
-      </w:pPr>
-      <w:r>
-        <w:rPr>
-          <w:rFonts w:hint="cs"/>
-          <w:rtl/>
-        </w:rPr>
-        <w:t xml:space="preserve">(ניתן להוכיח כי </w:t>
+          <w:rFonts w:hint="cs"/>
+          <w:rtl/>
+        </w:rPr>
+      </w:pPr>
+      <w:r>
+        <w:rPr>
+          <w:rFonts w:hint="cs"/>
+          <w:rtl/>
+        </w:rPr>
+        <w:t>(</w:t>
+      </w:r>
+      <w:r>
+        <w:rPr>
+          <w:rFonts w:hint="cs"/>
+          <w:rtl/>
+        </w:rPr>
+        <w:t xml:space="preserve">לכאורה </w:t>
+      </w:r>
+      <w:r>
+        <w:rPr>
+          <w:rFonts w:hint="cs"/>
+          <w:rtl/>
+        </w:rPr>
+        <w:t xml:space="preserve">ניתן להוכיח כי </w:t>
       </w:r>
       <m:oMath>
         <m:r>
@@ -5651,6 +5666,573 @@
     </w:p>
     <w:p>
       <w:pPr>
+        <w:rPr>
+          <w:rFonts w:hint="cs"/>
+          <w:rtl/>
+        </w:rPr>
+      </w:pPr>
+      <w:r>
+        <w:rPr>
+          <w:rFonts w:hint="cs"/>
+          <w:rtl/>
+        </w:rPr>
+        <w:t>הכיוון ההפוך נכון בקבוצות סופיות בלבד, והוא ניתן להוכחה בקלות ע"י דיאגרמת-וון וכיו"ב. בקבוצות אינסופיות ייתכן שהפרשי הקבוצות יהיו מסדרי גודל שונים.</w:t>
+      </w:r>
+    </w:p>
+    <w:p>
+      <w:pPr>
+        <w:rPr>
+          <w:rFonts w:hint="cs"/>
+          <w:rtl/>
+        </w:rPr>
+      </w:pPr>
+      <w:r>
+        <w:rPr>
+          <w:rFonts w:hint="cs"/>
+          <w:rtl/>
+        </w:rPr>
+        <w:t xml:space="preserve">לדוגמא: </w:t>
+      </w:r>
+      <m:oMath>
+        <m:r>
+          <w:rPr>
+            <w:rFonts w:ascii="Cambria Math" w:hAnsi="Cambria Math"/>
+          </w:rPr>
+          <m:t>A=</m:t>
+        </m:r>
+        <m:sSup>
+          <m:sSupPr>
+            <m:ctrlPr>
+              <w:rPr>
+                <w:rFonts w:ascii="Cambria Math" w:hAnsi="Cambria Math"/>
+                <w:i/>
+              </w:rPr>
+            </m:ctrlPr>
+          </m:sSupPr>
+          <m:e>
+            <m:r>
+              <m:rPr>
+                <m:scr m:val="double-struck"/>
+              </m:rPr>
+              <w:rPr>
+                <w:rFonts w:ascii="Cambria Math" w:hAnsi="Cambria Math"/>
+              </w:rPr>
+              <m:t>R</m:t>
+            </m:r>
+          </m:e>
+          <m:sup>
+            <m:r>
+              <w:rPr>
+                <w:rFonts w:ascii="Cambria Math" w:hAnsi="Cambria Math"/>
+              </w:rPr>
+              <m:t>+</m:t>
+            </m:r>
+          </m:sup>
+        </m:sSup>
+      </m:oMath>
+      <w:r>
+        <w:rPr>
+          <w:rFonts w:hint="cs"/>
+          <w:rtl/>
+        </w:rPr>
+        <w:t xml:space="preserve">, </w:t>
+      </w:r>
+      <m:oMath>
+        <m:r>
+          <w:rPr>
+            <w:rFonts w:ascii="Cambria Math" w:hAnsi="Cambria Math"/>
+          </w:rPr>
+          <m:t>B=</m:t>
+        </m:r>
+        <m:r>
+          <m:rPr>
+            <m:scr m:val="double-struck"/>
+          </m:rPr>
+          <w:rPr>
+            <w:rFonts w:ascii="Cambria Math" w:hAnsi="Cambria Math"/>
+          </w:rPr>
+          <m:t>R</m:t>
+        </m:r>
+        <m:r>
+          <w:rPr>
+            <w:rFonts w:ascii="Cambria Math" w:hAnsi="Cambria Math"/>
+          </w:rPr>
+          <m:t>-</m:t>
+        </m:r>
+        <m:r>
+          <m:rPr>
+            <m:scr m:val="double-struck"/>
+          </m:rPr>
+          <w:rPr>
+            <w:rFonts w:ascii="Cambria Math" w:hAnsi="Cambria Math"/>
+          </w:rPr>
+          <m:t>Z</m:t>
+        </m:r>
+      </m:oMath>
+      <w:r>
+        <w:rPr>
+          <w:rFonts w:hint="cs"/>
+          <w:rtl/>
+        </w:rPr>
+        <w:t xml:space="preserve">, </w:t>
+      </w:r>
+      <m:oMath>
+        <m:d>
+          <m:dPr>
+            <m:begChr m:val="|"/>
+            <m:endChr m:val="|"/>
+            <m:ctrlPr>
+              <w:rPr>
+                <w:rFonts w:ascii="Cambria Math" w:hAnsi="Cambria Math"/>
+                <w:i/>
+              </w:rPr>
+            </m:ctrlPr>
+          </m:dPr>
+          <m:e>
+            <m:r>
+              <w:rPr>
+                <w:rFonts w:ascii="Cambria Math" w:hAnsi="Cambria Math"/>
+              </w:rPr>
+              <m:t>A</m:t>
+            </m:r>
+          </m:e>
+        </m:d>
+        <m:r>
+          <w:rPr>
+            <w:rFonts w:ascii="Cambria Math" w:hAnsi="Cambria Math"/>
+          </w:rPr>
+          <m:t>=</m:t>
+        </m:r>
+        <m:d>
+          <m:dPr>
+            <m:begChr m:val="|"/>
+            <m:endChr m:val="|"/>
+            <m:ctrlPr>
+              <w:rPr>
+                <w:rFonts w:ascii="Cambria Math" w:hAnsi="Cambria Math"/>
+                <w:i/>
+              </w:rPr>
+            </m:ctrlPr>
+          </m:dPr>
+          <m:e>
+            <m:r>
+              <w:rPr>
+                <w:rFonts w:ascii="Cambria Math" w:hAnsi="Cambria Math"/>
+              </w:rPr>
+              <m:t>B</m:t>
+            </m:r>
+          </m:e>
+        </m:d>
+        <m:r>
+          <w:rPr>
+            <w:rFonts w:ascii="Cambria Math" w:hAnsi="Cambria Math"/>
+          </w:rPr>
+          <m:t>=</m:t>
+        </m:r>
+        <m:r>
+          <w:rPr>
+            <w:rFonts w:ascii="Cambria Math" w:hAnsi="Cambria Math"/>
+          </w:rPr>
+          <m:t>ℵ</m:t>
+        </m:r>
+      </m:oMath>
+      <w:r>
+        <w:rPr>
+          <w:rFonts w:hint="cs"/>
+          <w:rtl/>
+        </w:rPr>
+        <w:t xml:space="preserve">, אך </w:t>
+      </w:r>
+      <m:oMath>
+        <m:d>
+          <m:dPr>
+            <m:begChr m:val="|"/>
+            <m:endChr m:val="|"/>
+            <m:ctrlPr>
+              <w:rPr>
+                <w:rFonts w:ascii="Cambria Math" w:hAnsi="Cambria Math"/>
+                <w:i/>
+              </w:rPr>
+            </m:ctrlPr>
+          </m:dPr>
+          <m:e>
+            <m:r>
+              <w:rPr>
+                <w:rFonts w:ascii="Cambria Math" w:hAnsi="Cambria Math"/>
+              </w:rPr>
+              <m:t>A-B</m:t>
+            </m:r>
+          </m:e>
+        </m:d>
+        <m:r>
+          <w:rPr>
+            <w:rFonts w:ascii="Cambria Math" w:hAnsi="Cambria Math"/>
+          </w:rPr>
+          <m:t>=</m:t>
+        </m:r>
+        <m:d>
+          <m:dPr>
+            <m:begChr m:val="|"/>
+            <m:endChr m:val="|"/>
+            <m:ctrlPr>
+              <w:rPr>
+                <w:rFonts w:ascii="Cambria Math" w:hAnsi="Cambria Math"/>
+                <w:i/>
+              </w:rPr>
+            </m:ctrlPr>
+          </m:dPr>
+          <m:e>
+            <m:r>
+              <m:rPr>
+                <m:scr m:val="double-struck"/>
+              </m:rPr>
+              <w:rPr>
+                <w:rFonts w:ascii="Cambria Math" w:hAnsi="Cambria Math"/>
+              </w:rPr>
+              <m:t>N</m:t>
+            </m:r>
+          </m:e>
+        </m:d>
+        <m:r>
+          <w:rPr>
+            <w:rFonts w:ascii="Cambria Math" w:hAnsi="Cambria Math"/>
+          </w:rPr>
+          <m:t>=</m:t>
+        </m:r>
+        <m:sSub>
+          <m:sSubPr>
+            <m:ctrlPr>
+              <w:rPr>
+                <w:rFonts w:ascii="Cambria Math" w:hAnsi="Cambria Math"/>
+                <w:i/>
+              </w:rPr>
+            </m:ctrlPr>
+          </m:sSubPr>
+          <m:e>
+            <m:r>
+              <w:rPr>
+                <w:rFonts w:ascii="Cambria Math" w:hAnsi="Cambria Math"/>
+              </w:rPr>
+              <m:t>ℵ</m:t>
+            </m:r>
+          </m:e>
+          <m:sub>
+            <m:r>
+              <w:rPr>
+                <w:rFonts w:ascii="Cambria Math" w:hAnsi="Cambria Math"/>
+              </w:rPr>
+              <m:t>0</m:t>
+            </m:r>
+          </m:sub>
+        </m:sSub>
+      </m:oMath>
+      <w:r>
+        <w:rPr>
+          <w:rFonts w:hint="cs"/>
+          <w:rtl/>
+        </w:rPr>
+        <w:t xml:space="preserve"> ומאידך</w:t>
+      </w:r>
+      <w:r>
+        <w:rPr>
+          <w:rFonts w:hint="cs"/>
+          <w:rtl/>
+        </w:rPr>
+        <w:t xml:space="preserve"> </w:t>
+      </w:r>
+      <m:oMath>
+        <m:d>
+          <m:dPr>
+            <m:begChr m:val="|"/>
+            <m:endChr m:val="|"/>
+            <m:ctrlPr>
+              <w:rPr>
+                <w:rFonts w:ascii="Cambria Math" w:hAnsi="Cambria Math"/>
+                <w:i/>
+              </w:rPr>
+            </m:ctrlPr>
+          </m:dPr>
+          <m:e>
+            <m:r>
+              <w:rPr>
+                <w:rFonts w:ascii="Cambria Math" w:hAnsi="Cambria Math"/>
+              </w:rPr>
+              <m:t>B-A</m:t>
+            </m:r>
+          </m:e>
+        </m:d>
+        <m:r>
+          <w:rPr>
+            <w:rFonts w:ascii="Cambria Math" w:hAnsi="Cambria Math"/>
+          </w:rPr>
+          <m:t>=</m:t>
+        </m:r>
+        <m:d>
+          <m:dPr>
+            <m:begChr m:val="|"/>
+            <m:endChr m:val="|"/>
+            <m:ctrlPr>
+              <w:rPr>
+                <w:rFonts w:ascii="Cambria Math" w:hAnsi="Cambria Math"/>
+                <w:i/>
+              </w:rPr>
+            </m:ctrlPr>
+          </m:dPr>
+          <m:e>
+            <m:sSup>
+              <m:sSupPr>
+                <m:ctrlPr>
+                  <w:rPr>
+                    <w:rFonts w:ascii="Cambria Math" w:hAnsi="Cambria Math"/>
+                    <w:i/>
+                  </w:rPr>
+                </m:ctrlPr>
+              </m:sSupPr>
+              <m:e>
+                <m:r>
+                  <m:rPr>
+                    <m:scr m:val="double-struck"/>
+                  </m:rPr>
+                  <w:rPr>
+                    <w:rFonts w:ascii="Cambria Math" w:hAnsi="Cambria Math"/>
+                  </w:rPr>
+                  <m:t>R</m:t>
+                </m:r>
+              </m:e>
+              <m:sup>
+                <m:r>
+                  <w:rPr>
+                    <w:rFonts w:ascii="Cambria Math" w:hAnsi="Cambria Math"/>
+                  </w:rPr>
+                  <m:t>-</m:t>
+                </m:r>
+              </m:sup>
+            </m:sSup>
+            <m:r>
+              <m:rPr>
+                <m:scr m:val="double-struck"/>
+              </m:rPr>
+              <w:rPr>
+                <w:rFonts w:ascii="Cambria Math" w:hAnsi="Cambria Math"/>
+              </w:rPr>
+              <m:t>-Z</m:t>
+            </m:r>
+          </m:e>
+        </m:d>
+        <m:r>
+          <w:rPr>
+            <w:rFonts w:ascii="Cambria Math" w:hAnsi="Cambria Math"/>
+          </w:rPr>
+          <m:t>=</m:t>
+        </m:r>
+        <m:r>
+          <w:rPr>
+            <w:rFonts w:ascii="Cambria Math" w:hAnsi="Cambria Math"/>
+          </w:rPr>
+          <m:t>ℵ</m:t>
+        </m:r>
+      </m:oMath>
+      <w:r>
+        <w:rPr>
+          <w:rFonts w:hint="cs"/>
+          <w:rtl/>
+        </w:rPr>
+        <w:t>.</w:t>
+      </w:r>
+    </w:p>
+    <w:p>
+      <w:pPr>
+        <w:rPr>
+          <w:rFonts w:hint="cs"/>
+          <w:rtl/>
+        </w:rPr>
+      </w:pPr>
+      <w:r>
+        <w:rPr>
+          <w:rFonts w:hint="cs"/>
+          <w:rtl/>
+        </w:rPr>
+        <w:t xml:space="preserve">(שלשת הקבוצות שכתבתי שהן מעצמה </w:t>
+      </w:r>
+      <m:oMath>
+        <m:r>
+          <w:rPr>
+            <w:rFonts w:ascii="Cambria Math" w:hAnsi="Cambria Math"/>
+          </w:rPr>
+          <m:t>ℵ</m:t>
+        </m:r>
+      </m:oMath>
+      <w:r>
+        <w:rPr>
+          <w:rFonts w:hint="cs"/>
+          <w:rtl/>
+        </w:rPr>
+        <w:t xml:space="preserve"> מוכלות ב</w:t>
+      </w:r>
+      <m:oMath>
+        <m:r>
+          <m:rPr>
+            <m:scr m:val="double-struck"/>
+            <m:sty m:val="p"/>
+          </m:rPr>
+          <w:rPr>
+            <w:rFonts w:ascii="Cambria Math" w:hAnsi="Cambria Math" w:cs="Cambria Math" w:hint="cs"/>
+            <w:rtl/>
+          </w:rPr>
+          <m:t>R</m:t>
+        </m:r>
+      </m:oMath>
+      <w:r>
+        <w:rPr>
+          <w:rFonts w:hint="cs"/>
+          <w:rtl/>
+        </w:rPr>
+        <w:t xml:space="preserve"> ומכילות את </w:t>
+      </w:r>
+      <m:oMath>
+        <m:d>
+          <m:dPr>
+            <m:ctrlPr>
+              <w:rPr>
+                <w:rFonts w:ascii="Cambria Math" w:hAnsi="Cambria Math"/>
+                <w:i/>
+              </w:rPr>
+            </m:ctrlPr>
+          </m:dPr>
+          <m:e>
+            <m:r>
+              <w:rPr>
+                <w:rFonts w:ascii="Cambria Math" w:hAnsi="Cambria Math"/>
+              </w:rPr>
+              <m:t>0,1</m:t>
+            </m:r>
+          </m:e>
+        </m:d>
+      </m:oMath>
+      <w:r>
+        <w:rPr>
+          <w:rFonts w:hint="cs"/>
+          <w:rtl/>
+        </w:rPr>
+        <w:t xml:space="preserve"> או את </w:t>
+      </w:r>
+      <m:oMath>
+        <m:d>
+          <m:dPr>
+            <m:ctrlPr>
+              <w:rPr>
+                <w:rFonts w:ascii="Cambria Math" w:hAnsi="Cambria Math"/>
+                <w:i/>
+              </w:rPr>
+            </m:ctrlPr>
+          </m:dPr>
+          <m:e>
+            <m:r>
+              <w:rPr>
+                <w:rFonts w:ascii="Cambria Math" w:hAnsi="Cambria Math"/>
+              </w:rPr>
+              <m:t>-1,0</m:t>
+            </m:r>
+          </m:e>
+        </m:d>
+      </m:oMath>
+      <w:r>
+        <w:rPr>
+          <w:rFonts w:hint="cs"/>
+          <w:rtl/>
+        </w:rPr>
+        <w:t xml:space="preserve"> השקול ל</w:t>
+      </w:r>
+      <m:oMath>
+        <m:d>
+          <m:dPr>
+            <m:ctrlPr>
+              <w:rPr>
+                <w:rFonts w:ascii="Cambria Math" w:hAnsi="Cambria Math"/>
+                <w:i/>
+              </w:rPr>
+            </m:ctrlPr>
+          </m:dPr>
+          <m:e>
+            <m:r>
+              <w:rPr>
+                <w:rFonts w:ascii="Cambria Math" w:hAnsi="Cambria Math"/>
+              </w:rPr>
+              <m:t>0,1</m:t>
+            </m:r>
+          </m:e>
+        </m:d>
+      </m:oMath>
+      <w:r>
+        <w:rPr>
+          <w:rFonts w:hint="cs"/>
+          <w:rtl/>
+        </w:rPr>
+        <w:t xml:space="preserve"> </w:t>
+      </w:r>
+      <w:r>
+        <w:rPr>
+          <w:rFonts w:hint="cs"/>
+          <w:rtl/>
+        </w:rPr>
+        <w:t>[</w:t>
+      </w:r>
+      <m:oMath>
+        <m:r>
+          <w:rPr>
+            <w:rFonts w:ascii="Cambria Math" w:hAnsi="Cambria Math"/>
+          </w:rPr>
+          <m:t>f</m:t>
+        </m:r>
+        <m:d>
+          <m:dPr>
+            <m:ctrlPr>
+              <w:rPr>
+                <w:rFonts w:ascii="Cambria Math" w:hAnsi="Cambria Math"/>
+                <w:i/>
+              </w:rPr>
+            </m:ctrlPr>
+          </m:dPr>
+          <m:e>
+            <m:r>
+              <w:rPr>
+                <w:rFonts w:ascii="Cambria Math" w:hAnsi="Cambria Math"/>
+              </w:rPr>
+              <m:t>x</m:t>
+            </m:r>
+          </m:e>
+        </m:d>
+        <m:r>
+          <w:rPr>
+            <w:rFonts w:ascii="Cambria Math" w:hAnsi="Cambria Math"/>
+          </w:rPr>
+          <m:t>=-x</m:t>
+        </m:r>
+      </m:oMath>
+      <w:r>
+        <w:rPr>
+          <w:rFonts w:hint="cs"/>
+          <w:rtl/>
+        </w:rPr>
+        <w:t xml:space="preserve"> היא חח"ע ועל</w:t>
+      </w:r>
+      <w:r>
+        <w:rPr>
+          <w:rFonts w:hint="cs"/>
+          <w:rtl/>
+        </w:rPr>
+        <w:t xml:space="preserve"> בין שני תחומים אלו], וע"פ הלמה שבראש התרגיל עם משפט קנטור-ברנשטיין העוצמות שוות)</w:t>
+      </w:r>
+      <w:r>
+        <w:rPr>
+          <w:rFonts w:hint="cs"/>
+          <w:rtl/>
+        </w:rPr>
+        <w:t>.</w:t>
+      </w:r>
+    </w:p>
+    <w:p>
+      <w:pPr>
         <w:jc w:val="both"/>
         <w:rPr>
           <w:rFonts w:cs="David"/>
@@ -5688,7 +6270,7 @@
           <v:shape id="_x0000_i1042" type="#_x0000_t75" style="width:51.25pt;height:16.15pt" o:ole="">
             <v:imagedata r:id="rId39" o:title=""/>
           </v:shape>
-          <o:OLEObject Type="Embed" ProgID="Equation.3" ShapeID="_x0000_i1042" DrawAspect="Content" ObjectID="_1388770528" r:id="rId40"/>
+          <o:OLEObject Type="Embed" ProgID="Equation.3" ShapeID="_x0000_i1042" DrawAspect="Content" ObjectID="_1389079113" r:id="rId40"/>
         </w:object>
       </w:r>
       <w:r>
@@ -5711,7 +6293,7 @@
           <v:shape id="_x0000_i1043" type="#_x0000_t75" style="width:39.15pt;height:20.15pt" o:ole="">
             <v:imagedata r:id="rId41" o:title=""/>
           </v:shape>
-          <o:OLEObject Type="Embed" ProgID="Equation.3" ShapeID="_x0000_i1043" DrawAspect="Content" ObjectID="_1388770529" r:id="rId42"/>
+          <o:OLEObject Type="Embed" ProgID="Equation.3" ShapeID="_x0000_i1043" DrawAspect="Content" ObjectID="_1389079114" r:id="rId42"/>
         </w:object>
       </w:r>
       <w:r>
@@ -5734,7 +6316,7 @@
           <v:shape id="_x0000_i1044" type="#_x0000_t75" style="width:40.9pt;height:20.15pt" o:ole="">
             <v:imagedata r:id="rId43" o:title=""/>
           </v:shape>
-          <o:OLEObject Type="Embed" ProgID="Equation.3" ShapeID="_x0000_i1044" DrawAspect="Content" ObjectID="_1388770530" r:id="rId44"/>
+          <o:OLEObject Type="Embed" ProgID="Equation.3" ShapeID="_x0000_i1044" DrawAspect="Content" ObjectID="_1389079115" r:id="rId44"/>
         </w:object>
       </w:r>
       <w:r>
@@ -5784,7 +6366,7 @@
           <v:shape id="_x0000_i1045" type="#_x0000_t75" style="width:77.2pt;height:20.15pt" o:ole="">
             <v:imagedata r:id="rId45" o:title=""/>
           </v:shape>
-          <o:OLEObject Type="Embed" ProgID="Equation.3" ShapeID="_x0000_i1045" DrawAspect="Content" ObjectID="_1388770531" r:id="rId46"/>
+          <o:OLEObject Type="Embed" ProgID="Equation.3" ShapeID="_x0000_i1045" DrawAspect="Content" ObjectID="_1389079116" r:id="rId46"/>
         </w:object>
       </w:r>
       <w:r>
@@ -5847,7 +6429,7 @@
           <v:shape id="_x0000_i1046" type="#_x0000_t75" style="width:89.3pt;height:16.15pt" o:ole="">
             <v:imagedata r:id="rId47" o:title=""/>
           </v:shape>
-          <o:OLEObject Type="Embed" ProgID="Equation.3" ShapeID="_x0000_i1046" DrawAspect="Content" ObjectID="_1388770532" r:id="rId48"/>
+          <o:OLEObject Type="Embed" ProgID="Equation.3" ShapeID="_x0000_i1046" DrawAspect="Content" ObjectID="_1389079117" r:id="rId48"/>
         </w:object>
       </w:r>
       <w:r>
@@ -6021,7 +6603,7 @@
           <v:shape id="_x0000_i1047" type="#_x0000_t75" style="width:85.25pt;height:16.15pt" o:ole="">
             <v:imagedata r:id="rId49" o:title=""/>
           </v:shape>
-          <o:OLEObject Type="Embed" ProgID="Equation.3" ShapeID="_x0000_i1047" DrawAspect="Content" ObjectID="_1388770533" r:id="rId50"/>
+          <o:OLEObject Type="Embed" ProgID="Equation.3" ShapeID="_x0000_i1047" DrawAspect="Content" ObjectID="_1389079118" r:id="rId50"/>
         </w:object>
       </w:r>
       <w:r>
@@ -6077,7 +6659,7 @@
           <v:shape id="_x0000_i1048" type="#_x0000_t75" style="width:114.05pt;height:16.15pt" o:ole="">
             <v:imagedata r:id="rId51" o:title=""/>
           </v:shape>
-          <o:OLEObject Type="Embed" ProgID="Equation.3" ShapeID="_x0000_i1048" DrawAspect="Content" ObjectID="_1388770534" r:id="rId52"/>
+          <o:OLEObject Type="Embed" ProgID="Equation.3" ShapeID="_x0000_i1048" DrawAspect="Content" ObjectID="_1389079119" r:id="rId52"/>
         </w:object>
       </w:r>
       <w:r>
@@ -6756,7 +7338,7 @@
           <v:shape id="_x0000_i1049" type="#_x0000_t75" style="width:24.75pt;height:16.15pt" o:ole="">
             <v:imagedata r:id="rId53" o:title=""/>
           </v:shape>
-          <o:OLEObject Type="Embed" ProgID="Equation.3" ShapeID="_x0000_i1049" DrawAspect="Content" ObjectID="_1388770535" r:id="rId54"/>
+          <o:OLEObject Type="Embed" ProgID="Equation.3" ShapeID="_x0000_i1049" DrawAspect="Content" ObjectID="_1389079120" r:id="rId54"/>
         </w:object>
       </w:r>
       <w:r>
@@ -6781,7 +7363,7 @@
           <v:shape id="_x0000_i1050" type="#_x0000_t75" style="width:82.95pt;height:16.15pt" o:ole="">
             <v:imagedata r:id="rId55" o:title=""/>
           </v:shape>
-          <o:OLEObject Type="Embed" ProgID="Equation.3" ShapeID="_x0000_i1050" DrawAspect="Content" ObjectID="_1388770536" r:id="rId56"/>
+          <o:OLEObject Type="Embed" ProgID="Equation.3" ShapeID="_x0000_i1050" DrawAspect="Content" ObjectID="_1389079121" r:id="rId56"/>
         </w:object>
       </w:r>
       <w:r>
@@ -7055,7 +7637,7 @@
           <v:shape id="_x0000_i1051" type="#_x0000_t75" style="width:39.15pt;height:20.15pt" o:ole="">
             <v:imagedata r:id="rId57" o:title=""/>
           </v:shape>
-          <o:OLEObject Type="Embed" ProgID="Equation.3" ShapeID="_x0000_i1051" DrawAspect="Content" ObjectID="_1388770537" r:id="rId58"/>
+          <o:OLEObject Type="Embed" ProgID="Equation.3" ShapeID="_x0000_i1051" DrawAspect="Content" ObjectID="_1389079122" r:id="rId58"/>
         </w:object>
       </w:r>
       <w:r>
@@ -7201,6 +7783,7 @@
           <w:strike/>
           <w:rtl/>
         </w:rPr>
+        <w:lastRenderedPageBreak/>
         <w:t xml:space="preserve">א. </w:t>
       </w:r>
       <w:r>
@@ -7215,7 +7798,7 @@
           <v:shape id="_x0000_i1052" type="#_x0000_t75" style="width:47.8pt;height:21.9pt" o:ole="">
             <v:imagedata r:id="rId59" o:title=""/>
           </v:shape>
-          <o:OLEObject Type="Embed" ProgID="Equation.3" ShapeID="_x0000_i1052" DrawAspect="Content" ObjectID="_1388770538" r:id="rId60"/>
+          <o:OLEObject Type="Embed" ProgID="Equation.3" ShapeID="_x0000_i1052" DrawAspect="Content" ObjectID="_1389079123" r:id="rId60"/>
         </w:object>
       </w:r>
       <w:r>
@@ -7256,7 +7839,7 @@
           <v:shape id="_x0000_i1053" type="#_x0000_t75" style="width:1in;height:20.15pt" o:ole="">
             <v:imagedata r:id="rId61" o:title=""/>
           </v:shape>
-          <o:OLEObject Type="Embed" ProgID="Equation.3" ShapeID="_x0000_i1053" DrawAspect="Content" ObjectID="_1388770539" r:id="rId62"/>
+          <o:OLEObject Type="Embed" ProgID="Equation.3" ShapeID="_x0000_i1053" DrawAspect="Content" ObjectID="_1389079124" r:id="rId62"/>
         </w:object>
       </w:r>
       <w:r>
@@ -7299,7 +7882,7 @@
           <v:shape id="_x0000_i1054" type="#_x0000_t75" style="width:57pt;height:16.15pt" o:ole="">
             <v:imagedata r:id="rId63" o:title=""/>
           </v:shape>
-          <o:OLEObject Type="Embed" ProgID="Equation.3" ShapeID="_x0000_i1054" DrawAspect="Content" ObjectID="_1388770540" r:id="rId64"/>
+          <o:OLEObject Type="Embed" ProgID="Equation.3" ShapeID="_x0000_i1054" DrawAspect="Content" ObjectID="_1389079125" r:id="rId64"/>
         </w:object>
       </w:r>
     </w:p>
@@ -7469,7 +8052,6 @@
           <w:rFonts w:hint="cs"/>
           <w:rtl/>
         </w:rPr>
-        <w:lastRenderedPageBreak/>
         <w:t>לסעיף ב':</w:t>
       </w:r>
     </w:p>
@@ -8009,7 +8591,6 @@
     <w:p>
       <w:pPr>
         <w:rPr>
-          <w:rFonts w:hint="cs"/>
           <w:rtl/>
         </w:rPr>
       </w:pPr>
@@ -9099,7 +9680,6 @@
     <w:p>
       <w:pPr>
         <w:rPr>
-          <w:rFonts w:hint="cs"/>
           <w:i/>
           <w:rtl/>
         </w:rPr>
@@ -9461,7 +10041,7 @@
         <w:ind w:left="360" w:hanging="334"/>
         <w:jc w:val="both"/>
         <w:rPr>
-          <w:rFonts w:cs="David" w:hint="cs"/>
+          <w:rFonts w:cs="David"/>
           <w:b/>
           <w:bCs/>
           <w:rtl/>
@@ -9537,7 +10117,7 @@
           <v:shape id="_x0000_i1055" type="#_x0000_t75" style="width:82.95pt;height:20.15pt" o:ole="">
             <v:imagedata r:id="rId65" o:title=""/>
           </v:shape>
-          <o:OLEObject Type="Embed" ProgID="Equation.3" ShapeID="_x0000_i1055" DrawAspect="Content" ObjectID="_1388770541" r:id="rId66"/>
+          <o:OLEObject Type="Embed" ProgID="Equation.3" ShapeID="_x0000_i1055" DrawAspect="Content" ObjectID="_1389079126" r:id="rId66"/>
         </w:object>
       </w:r>
     </w:p>
@@ -9888,7 +10468,7 @@
           <v:shape id="_x0000_i1056" type="#_x0000_t75" style="width:58.2pt;height:20.15pt" o:ole="">
             <v:imagedata r:id="rId67" o:title=""/>
           </v:shape>
-          <o:OLEObject Type="Embed" ProgID="Equation.3" ShapeID="_x0000_i1056" DrawAspect="Content" ObjectID="_1388770542" r:id="rId68"/>
+          <o:OLEObject Type="Embed" ProgID="Equation.3" ShapeID="_x0000_i1056" DrawAspect="Content" ObjectID="_1389079127" r:id="rId68"/>
         </w:object>
       </w:r>
       <w:r>
@@ -10245,7 +10825,7 @@
           <v:shape id="_x0000_i1057" type="#_x0000_t75" style="width:61.05pt;height:20.15pt" o:ole="">
             <v:imagedata r:id="rId69" o:title=""/>
           </v:shape>
-          <o:OLEObject Type="Embed" ProgID="Equation.3" ShapeID="_x0000_i1057" DrawAspect="Content" ObjectID="_1388770543" r:id="rId70"/>
+          <o:OLEObject Type="Embed" ProgID="Equation.3" ShapeID="_x0000_i1057" DrawAspect="Content" ObjectID="_1389079128" r:id="rId70"/>
         </w:object>
       </w:r>
     </w:p>
@@ -11033,7 +11613,7 @@
           <v:shape id="_x0000_i1058" type="#_x0000_t75" style="width:35.15pt;height:20.15pt" o:ole="">
             <v:imagedata r:id="rId71" o:title=""/>
           </v:shape>
-          <o:OLEObject Type="Embed" ProgID="Equation.3" ShapeID="_x0000_i1058" DrawAspect="Content" ObjectID="_1388770544" r:id="rId72"/>
+          <o:OLEObject Type="Embed" ProgID="Equation.3" ShapeID="_x0000_i1058" DrawAspect="Content" ObjectID="_1389079129" r:id="rId72"/>
         </w:object>
       </w:r>
     </w:p>
@@ -11339,7 +11919,7 @@
           <v:shape id="_x0000_i1059" type="#_x0000_t75" style="width:58.2pt;height:20.15pt" o:ole="">
             <v:imagedata r:id="rId73" o:title=""/>
           </v:shape>
-          <o:OLEObject Type="Embed" ProgID="Equation.3" ShapeID="_x0000_i1059" DrawAspect="Content" ObjectID="_1388770545" r:id="rId74"/>
+          <o:OLEObject Type="Embed" ProgID="Equation.3" ShapeID="_x0000_i1059" DrawAspect="Content" ObjectID="_1389079130" r:id="rId74"/>
         </w:object>
       </w:r>
       <w:r>
@@ -11384,7 +11964,7 @@
           <v:shape id="_x0000_i1060" type="#_x0000_t75" style="width:46.1pt;height:21.9pt" o:ole="">
             <v:imagedata r:id="rId75" o:title=""/>
           </v:shape>
-          <o:OLEObject Type="Embed" ProgID="Equation.3" ShapeID="_x0000_i1060" DrawAspect="Content" ObjectID="_1388770546" r:id="rId76"/>
+          <o:OLEObject Type="Embed" ProgID="Equation.3" ShapeID="_x0000_i1060" DrawAspect="Content" ObjectID="_1389079131" r:id="rId76"/>
         </w:object>
       </w:r>
       <w:r>
@@ -11458,7 +12038,7 @@
           <v:shape id="_x0000_i1061" type="#_x0000_t75" style="width:96.2pt;height:15pt" o:ole="">
             <v:imagedata r:id="rId77" o:title=""/>
           </v:shape>
-          <o:OLEObject Type="Embed" ProgID="Equation.3" ShapeID="_x0000_i1061" DrawAspect="Content" ObjectID="_1388770547" r:id="rId78"/>
+          <o:OLEObject Type="Embed" ProgID="Equation.3" ShapeID="_x0000_i1061" DrawAspect="Content" ObjectID="_1389079132" r:id="rId78"/>
         </w:object>
       </w:r>
       <w:r>
@@ -11876,6 +12456,7 @@
           <w:strike/>
           <w:rtl/>
         </w:rPr>
+        <w:lastRenderedPageBreak/>
         <w:t>מהי עוצמת קבוצת הסדרות החשבוניות אשר כל איבריהן מספרים שלמים ?</w:t>
       </w:r>
       <w:r>
@@ -11983,7 +12564,6 @@
           <w:bCs/>
           <w:rtl/>
         </w:rPr>
-        <w:lastRenderedPageBreak/>
         <w:t>מהי עוצמת קבוצת הסדרות החשבוניות העולות אשר כל איבריהן מספרים רציונליים ?</w:t>
       </w:r>
     </w:p>
@@ -14035,7 +14615,7 @@
           <v:shape id="_x0000_i1062" type="#_x0000_t75" style="width:13.25pt;height:13.8pt" o:ole="">
             <v:imagedata r:id="rId29" o:title=""/>
           </v:shape>
-          <o:OLEObject Type="Embed" ProgID="Equation.3" ShapeID="_x0000_i1062" DrawAspect="Content" ObjectID="_1388770548" r:id="rId79"/>
+          <o:OLEObject Type="Embed" ProgID="Equation.3" ShapeID="_x0000_i1062" DrawAspect="Content" ObjectID="_1389079133" r:id="rId79"/>
         </w:object>
       </w:r>
       <w:r>
@@ -14060,7 +14640,7 @@
           <v:shape id="_x0000_i1063" type="#_x0000_t75" style="width:20.75pt;height:16.15pt" o:ole="">
             <v:imagedata r:id="rId80" o:title=""/>
           </v:shape>
-          <o:OLEObject Type="Embed" ProgID="Equation.3" ShapeID="_x0000_i1063" DrawAspect="Content" ObjectID="_1388770549" r:id="rId81"/>
+          <o:OLEObject Type="Embed" ProgID="Equation.3" ShapeID="_x0000_i1063" DrawAspect="Content" ObjectID="_1389079134" r:id="rId81"/>
         </w:object>
       </w:r>
       <w:r>
@@ -14221,7 +14801,7 @@
           <v:shape id="_x0000_i1064" type="#_x0000_t75" style="width:31.1pt;height:13.8pt" o:ole="">
             <v:imagedata r:id="rId82" o:title=""/>
           </v:shape>
-          <o:OLEObject Type="Embed" ProgID="Equation.3" ShapeID="_x0000_i1064" DrawAspect="Content" ObjectID="_1388770550" r:id="rId83"/>
+          <o:OLEObject Type="Embed" ProgID="Equation.3" ShapeID="_x0000_i1064" DrawAspect="Content" ObjectID="_1389079135" r:id="rId83"/>
         </w:object>
       </w:r>
       <w:r>
@@ -14246,7 +14826,7 @@
           <v:shape id="_x0000_i1065" type="#_x0000_t75" style="width:16.15pt;height:17.3pt" o:ole="">
             <v:imagedata r:id="rId84" o:title=""/>
           </v:shape>
-          <o:OLEObject Type="Embed" ProgID="Equation.3" ShapeID="_x0000_i1065" DrawAspect="Content" ObjectID="_1388770551" r:id="rId85"/>
+          <o:OLEObject Type="Embed" ProgID="Equation.3" ShapeID="_x0000_i1065" DrawAspect="Content" ObjectID="_1389079136" r:id="rId85"/>
         </w:object>
       </w:r>
       <w:r>
@@ -14355,7 +14935,7 @@
           <v:shape id="_x0000_i1066" type="#_x0000_t75" style="width:27.05pt;height:13.8pt" o:ole="">
             <v:imagedata r:id="rId86" o:title=""/>
           </v:shape>
-          <o:OLEObject Type="Embed" ProgID="Equation.3" ShapeID="_x0000_i1066" DrawAspect="Content" ObjectID="_1388770552" r:id="rId87"/>
+          <o:OLEObject Type="Embed" ProgID="Equation.3" ShapeID="_x0000_i1066" DrawAspect="Content" ObjectID="_1389079137" r:id="rId87"/>
         </w:object>
       </w:r>
       <w:r>
@@ -14620,6 +15200,7 @@
     <w:p>
       <w:pPr>
         <w:rPr>
+          <w:rFonts w:hint="cs"/>
           <w:rtl/>
         </w:rPr>
       </w:pPr>
@@ -14648,424 +15229,91 @@
           <w:rFonts w:hint="cs"/>
           <w:rtl/>
         </w:rPr>
-        <w:t>.</w:t>
+        <w:t>, ונאמר</w:t>
+      </w:r>
+      <w:r>
+        <w:rPr>
+          <w:rFonts w:hint="cs"/>
+          <w:rtl/>
+        </w:rPr>
+        <w:t>:</w:t>
       </w:r>
     </w:p>
     <w:p>
       <w:pPr>
-        <w:rPr>
-          <w:rtl/>
-        </w:rPr>
-      </w:pPr>
-      <w:r>
-        <w:rPr>
-          <w:rFonts w:hint="cs"/>
-          <w:rtl/>
-        </w:rPr>
-        <w:t>מכיון שכך ניתן לאנדקס את הישרים האלו ולומר:</w:t>
-      </w:r>
-    </w:p>
-    <w:p>
-      <w:pPr>
         <w:bidi w:val="0"/>
       </w:pPr>
       <m:oMathPara>
         <m:oMath>
-          <m:m>
-            <m:mPr>
-              <m:mcs>
-                <m:mc>
-                  <m:mcPr>
-                    <m:count m:val="3"/>
-                    <m:mcJc m:val="center"/>
-                  </m:mcPr>
-                </m:mc>
-              </m:mcs>
+          <m:r>
+            <w:rPr>
+              <w:rFonts w:ascii="Cambria Math" w:hAnsi="Cambria Math"/>
+            </w:rPr>
+            <m:t>L=</m:t>
+          </m:r>
+          <m:nary>
+            <m:naryPr>
+              <m:chr m:val="⋃"/>
+              <m:limLoc m:val="undOvr"/>
               <m:ctrlPr>
                 <w:rPr>
                   <w:rFonts w:ascii="Cambria Math" w:hAnsi="Cambria Math"/>
                   <w:i/>
                 </w:rPr>
               </m:ctrlPr>
-            </m:mPr>
-            <m:mr>
-              <m:e>
-                <m:sSup>
-                  <m:sSupPr>
-                    <m:ctrlPr>
-                      <w:rPr>
-                        <w:rFonts w:ascii="Cambria Math" w:hAnsi="Cambria Math"/>
-                        <w:i/>
-                      </w:rPr>
-                    </m:ctrlPr>
-                  </m:sSupPr>
-                  <m:e>
-                    <m:r>
-                      <w:rPr>
-                        <w:rFonts w:ascii="Cambria Math" w:hAnsi="Cambria Math"/>
-                      </w:rPr>
-                      <m:t>R</m:t>
-                    </m:r>
-                  </m:e>
-                  <m:sup>
-                    <m:r>
-                      <w:rPr>
-                        <w:rFonts w:ascii="Cambria Math" w:hAnsi="Cambria Math"/>
-                      </w:rPr>
-                      <m:t>2</m:t>
-                    </m:r>
-                  </m:sup>
-                </m:sSup>
-                <m:r>
-                  <w:rPr>
-                    <w:rFonts w:ascii="Cambria Math" w:hAnsi="Cambria Math"/>
-                  </w:rPr>
-                  <m:t>⊆L=</m:t>
-                </m:r>
-                <m:nary>
-                  <m:naryPr>
-                    <m:chr m:val="⋃"/>
-                    <m:limLoc m:val="undOvr"/>
-                    <m:ctrlPr>
-                      <w:rPr>
-                        <w:rFonts w:ascii="Cambria Math" w:hAnsi="Cambria Math"/>
-                        <w:i/>
-                      </w:rPr>
-                    </m:ctrlPr>
-                  </m:naryPr>
-                  <m:sub>
-                    <m:r>
-                      <w:rPr>
-                        <w:rFonts w:ascii="Cambria Math" w:hAnsi="Cambria Math"/>
-                      </w:rPr>
-                      <m:t>i=1</m:t>
-                    </m:r>
-                  </m:sub>
-                  <m:sup>
-                    <m:r>
-                      <w:rPr>
-                        <w:rFonts w:ascii="Cambria Math" w:hAnsi="Cambria Math"/>
-                      </w:rPr>
-                      <m:t>∞</m:t>
-                    </m:r>
-                  </m:sup>
-                  <m:e>
-                    <m:sSub>
-                      <m:sSubPr>
-                        <m:ctrlPr>
-                          <w:rPr>
-                            <w:rFonts w:ascii="Cambria Math" w:hAnsi="Cambria Math"/>
-                            <w:i/>
-                          </w:rPr>
-                        </m:ctrlPr>
-                      </m:sSubPr>
-                      <m:e>
-                        <m:r>
-                          <w:rPr>
-                            <w:rFonts w:ascii="Cambria Math" w:hAnsi="Cambria Math"/>
-                          </w:rPr>
-                          <m:t>l</m:t>
-                        </m:r>
-                      </m:e>
-                      <m:sub>
-                        <m:r>
-                          <w:rPr>
-                            <w:rFonts w:ascii="Cambria Math" w:hAnsi="Cambria Math"/>
-                          </w:rPr>
-                          <m:t>i</m:t>
-                        </m:r>
-                      </m:sub>
-                    </m:sSub>
-                  </m:e>
-                </m:nary>
-              </m:e>
-              <m:e>
-                <m:r>
-                  <w:rPr>
-                    <w:rFonts w:ascii="Cambria Math" w:hAnsi="Cambria Math"/>
-                  </w:rPr>
-                  <m:t xml:space="preserve"> </m:t>
-                </m:r>
-              </m:e>
-              <m:e>
-                <m:d>
-                  <m:dPr>
-                    <m:begChr m:val="|"/>
-                    <m:endChr m:val="|"/>
-                    <m:ctrlPr>
-                      <w:rPr>
-                        <w:rFonts w:ascii="Cambria Math" w:hAnsi="Cambria Math"/>
-                        <w:i/>
-                      </w:rPr>
-                    </m:ctrlPr>
-                  </m:dPr>
-                  <m:e>
-                    <m:r>
-                      <w:rPr>
-                        <w:rFonts w:ascii="Cambria Math" w:hAnsi="Cambria Math"/>
-                      </w:rPr>
-                      <m:t>L</m:t>
-                    </m:r>
-                  </m:e>
-                </m:d>
-                <m:r>
-                  <w:rPr>
-                    <w:rFonts w:ascii="Cambria Math" w:hAnsi="Cambria Math"/>
-                  </w:rPr>
-                  <m:t>≤</m:t>
-                </m:r>
-                <m:sSub>
-                  <m:sSubPr>
-                    <m:ctrlPr>
-                      <w:rPr>
-                        <w:rFonts w:ascii="Cambria Math" w:hAnsi="Cambria Math"/>
-                      </w:rPr>
-                    </m:ctrlPr>
-                  </m:sSubPr>
-                  <m:e>
-                    <m:r>
-                      <w:rPr>
-                        <w:rFonts w:ascii="Cambria Math" w:hAnsi="Cambria Math" w:cs="Cambria Math" w:hint="cs"/>
-                        <w:rtl/>
-                      </w:rPr>
-                      <m:t>ℵ</m:t>
-                    </m:r>
-                    <m:ctrlPr>
-                      <w:rPr>
-                        <w:rFonts w:ascii="Cambria Math" w:hAnsi="Cambria Math" w:cs="Cambria Math" w:hint="cs"/>
-                        <w:i/>
-                        <w:rtl/>
-                      </w:rPr>
-                    </m:ctrlPr>
-                  </m:e>
-                  <m:sub>
-                    <m:r>
-                      <m:rPr>
-                        <m:sty m:val="p"/>
-                      </m:rPr>
-                      <w:rPr>
-                        <w:rFonts w:ascii="Cambria Math" w:hAnsi="Cambria Math"/>
-                      </w:rPr>
-                      <m:t>0</m:t>
-                    </m:r>
-                  </m:sub>
-                </m:sSub>
-              </m:e>
-            </m:mr>
-          </m:m>
+            </m:naryPr>
+            <m:sub>
+              <m:r>
+                <w:rPr>
+                  <w:rFonts w:ascii="Cambria Math" w:hAnsi="Cambria Math"/>
+                </w:rPr>
+                <m:t>i=1</m:t>
+              </m:r>
+            </m:sub>
+            <m:sup>
+              <m:r>
+                <w:rPr>
+                  <w:rFonts w:ascii="Cambria Math" w:hAnsi="Cambria Math"/>
+                </w:rPr>
+                <m:t>∞</m:t>
+              </m:r>
+            </m:sup>
+            <m:e>
+              <m:sSub>
+                <m:sSubPr>
+                  <m:ctrlPr>
+                    <w:rPr>
+                      <w:rFonts w:ascii="Cambria Math" w:hAnsi="Cambria Math"/>
+                      <w:i/>
+                    </w:rPr>
+                  </m:ctrlPr>
+                </m:sSubPr>
+                <m:e>
+                  <m:r>
+                    <w:rPr>
+                      <w:rFonts w:ascii="Cambria Math" w:hAnsi="Cambria Math"/>
+                    </w:rPr>
+                    <m:t>l</m:t>
+                  </m:r>
+                </m:e>
+                <m:sub>
+                  <m:r>
+                    <w:rPr>
+                      <w:rFonts w:ascii="Cambria Math" w:hAnsi="Cambria Math"/>
+                    </w:rPr>
+                    <m:t>i</m:t>
+                  </m:r>
+                </m:sub>
+              </m:sSub>
+            </m:e>
+          </m:nary>
         </m:oMath>
       </m:oMathPara>
     </w:p>
     <w:p>
       <w:pPr>
         <w:rPr>
-          <w:rtl/>
-        </w:rPr>
-      </w:pPr>
-      <w:r>
-        <w:rPr>
-          <w:rFonts w:hint="cs"/>
-          <w:rtl/>
-        </w:rPr>
-        <w:t>(</w:t>
-      </w:r>
-      <w:r>
-        <w:rPr>
-          <w:rFonts w:hint="cs"/>
-          <w:rtl/>
-        </w:rPr>
-        <w:t xml:space="preserve">הערה: </w:t>
-      </w:r>
-      <w:r>
-        <w:rPr>
-          <w:rFonts w:hint="cs"/>
-          <w:rtl/>
-        </w:rPr>
-        <w:t xml:space="preserve">הביטוי </w:t>
-      </w:r>
-      <m:oMath>
-        <m:sSup>
-          <m:sSupPr>
-            <m:ctrlPr>
-              <w:rPr>
-                <w:rFonts w:ascii="Cambria Math" w:hAnsi="Cambria Math"/>
-                <w:i/>
-              </w:rPr>
-            </m:ctrlPr>
-          </m:sSupPr>
-          <m:e>
-            <m:r>
-              <w:rPr>
-                <w:rFonts w:ascii="Cambria Math" w:hAnsi="Cambria Math"/>
-              </w:rPr>
-              <m:t>R</m:t>
-            </m:r>
-          </m:e>
-          <m:sup>
-            <m:r>
-              <w:rPr>
-                <w:rFonts w:ascii="Cambria Math" w:hAnsi="Cambria Math"/>
-              </w:rPr>
-              <m:t>2</m:t>
-            </m:r>
-          </m:sup>
-        </m:sSup>
-        <m:r>
-          <w:rPr>
-            <w:rFonts w:ascii="Cambria Math" w:hAnsi="Cambria Math"/>
-          </w:rPr>
-          <m:t>⊆L∧</m:t>
-        </m:r>
-        <m:d>
-          <m:dPr>
-            <m:begChr m:val="|"/>
-            <m:endChr m:val="|"/>
-            <m:ctrlPr>
-              <w:rPr>
-                <w:rFonts w:ascii="Cambria Math" w:hAnsi="Cambria Math"/>
-                <w:i/>
-              </w:rPr>
-            </m:ctrlPr>
-          </m:dPr>
-          <m:e>
-            <m:r>
-              <w:rPr>
-                <w:rFonts w:ascii="Cambria Math" w:hAnsi="Cambria Math"/>
-              </w:rPr>
-              <m:t>L</m:t>
-            </m:r>
-          </m:e>
-        </m:d>
-        <m:r>
-          <w:rPr>
-            <w:rFonts w:ascii="Cambria Math" w:hAnsi="Cambria Math"/>
-          </w:rPr>
-          <m:t>≤</m:t>
-        </m:r>
-        <m:sSub>
-          <m:sSubPr>
-            <m:ctrlPr>
-              <w:rPr>
-                <w:rFonts w:ascii="Cambria Math" w:hAnsi="Cambria Math"/>
-              </w:rPr>
-            </m:ctrlPr>
-          </m:sSubPr>
-          <m:e>
-            <m:r>
-              <w:rPr>
-                <w:rFonts w:ascii="Cambria Math" w:hAnsi="Cambria Math" w:cs="Cambria Math" w:hint="cs"/>
-                <w:rtl/>
-              </w:rPr>
-              <m:t>ℵ</m:t>
-            </m:r>
-            <m:ctrlPr>
-              <w:rPr>
-                <w:rFonts w:ascii="Cambria Math" w:hAnsi="Cambria Math" w:cs="Cambria Math" w:hint="cs"/>
-                <w:i/>
-                <w:rtl/>
-              </w:rPr>
-            </m:ctrlPr>
-          </m:e>
-          <m:sub>
-            <m:r>
-              <m:rPr>
-                <m:sty m:val="p"/>
-              </m:rPr>
-              <w:rPr>
-                <w:rFonts w:ascii="Cambria Math" w:hAnsi="Cambria Math"/>
-              </w:rPr>
-              <m:t>0</m:t>
-            </m:r>
-          </m:sub>
-        </m:sSub>
-      </m:oMath>
-      <w:r>
-        <w:rPr>
-          <w:rFonts w:hint="cs"/>
-          <w:rtl/>
-        </w:rPr>
-        <w:t xml:space="preserve"> איננו </w:t>
-      </w:r>
-      <w:r>
-        <w:rPr>
-          <w:rFonts w:hint="cs"/>
-          <w:rtl/>
-        </w:rPr>
-        <w:t>סתירה</w:t>
-      </w:r>
-      <w:r>
-        <w:rPr>
-          <w:rFonts w:hint="cs"/>
-          <w:rtl/>
-        </w:rPr>
-        <w:t xml:space="preserve">, כי </w:t>
-      </w:r>
-      <m:oMath>
-        <m:d>
-          <m:dPr>
-            <m:begChr m:val="|"/>
-            <m:endChr m:val="|"/>
-            <m:ctrlPr>
-              <w:rPr>
-                <w:rFonts w:ascii="Cambria Math" w:hAnsi="Cambria Math"/>
-                <w:i/>
-              </w:rPr>
-            </m:ctrlPr>
-          </m:dPr>
-          <m:e>
-            <m:sSub>
-              <m:sSubPr>
-                <m:ctrlPr>
-                  <w:rPr>
-                    <w:rFonts w:ascii="Cambria Math" w:hAnsi="Cambria Math"/>
-                    <w:i/>
-                  </w:rPr>
-                </m:ctrlPr>
-              </m:sSubPr>
-              <m:e>
-                <m:r>
-                  <w:rPr>
-                    <w:rFonts w:ascii="Cambria Math" w:hAnsi="Cambria Math"/>
-                  </w:rPr>
-                  <m:t>l</m:t>
-                </m:r>
-              </m:e>
-              <m:sub>
-                <m:r>
-                  <w:rPr>
-                    <w:rFonts w:ascii="Cambria Math" w:hAnsi="Cambria Math"/>
-                  </w:rPr>
-                  <m:t>i</m:t>
-                </m:r>
-              </m:sub>
-            </m:sSub>
-          </m:e>
-        </m:d>
-        <m:r>
-          <w:rPr>
-            <w:rFonts w:ascii="Cambria Math" w:hAnsi="Cambria Math"/>
-          </w:rPr>
-          <m:t>=</m:t>
-        </m:r>
-        <m:r>
-          <w:rPr>
-            <w:rFonts w:ascii="Cambria Math" w:hAnsi="Cambria Math" w:cs="Cambria Math" w:hint="cs"/>
-            <w:rtl/>
-          </w:rPr>
-          <m:t>ℵ</m:t>
-        </m:r>
-      </m:oMath>
-      <w:r>
-        <w:rPr>
-          <w:rFonts w:hint="cs"/>
-          <w:rtl/>
-        </w:rPr>
-        <w:t xml:space="preserve"> וד"ל)</w:t>
-      </w:r>
-    </w:p>
-    <w:p>
-      <w:pPr>
-        <w:rPr>
+          <w:rFonts w:hint="cs"/>
           <w:rtl/>
         </w:rPr>
       </w:pPr>
@@ -15237,53 +15485,57 @@
     </w:p>
     <w:p>
       <w:pPr>
-        <w:rPr>
-          <w:rtl/>
-        </w:rPr>
-      </w:pPr>
-      <w:r>
-        <w:rPr>
-          <w:rFonts w:hint="cs"/>
-          <w:i/>
-          <w:rtl/>
-        </w:rPr>
-        <w:t>תזכורת: ע"פ כללי הגיאומטריה האוקלידית</w:t>
-      </w:r>
-      <w:r>
-        <w:rPr>
-          <w:rFonts w:hint="cs"/>
-          <w:rtl/>
-        </w:rPr>
-        <w:t xml:space="preserve"> לישר ומעגל יש נקודה אחת משותפת (אם הם משיקים זה-לזה), שתי נקודות משותפות (אם הם חותכים זה את זה), או אפס נקודות משותפות (אם הם זרים).</w:t>
-      </w:r>
+        <w:bidi w:val="0"/>
+      </w:pPr>
+      <m:oMathPara>
+        <m:oMath>
+          <m:r>
+            <w:rPr>
+              <w:rFonts w:ascii="Cambria Math" w:hAnsi="Cambria Math"/>
+            </w:rPr>
+            <m:t>f:L→P</m:t>
+          </m:r>
+          <m:d>
+            <m:dPr>
+              <m:ctrlPr>
+                <w:rPr>
+                  <w:rFonts w:ascii="Cambria Math" w:hAnsi="Cambria Math"/>
+                  <w:i/>
+                </w:rPr>
+              </m:ctrlPr>
+            </m:dPr>
+            <m:e>
+              <m:r>
+                <w:rPr>
+                  <w:rFonts w:ascii="Cambria Math" w:hAnsi="Cambria Math"/>
+                </w:rPr>
+                <m:t>A</m:t>
+              </m:r>
+            </m:e>
+          </m:d>
+        </m:oMath>
+      </m:oMathPara>
     </w:p>
     <w:p>
       <w:pPr>
         <w:rPr>
-          <w:i/>
-          <w:rtl/>
-        </w:rPr>
-      </w:pPr>
-      <w:r>
-        <w:rPr>
-          <w:rFonts w:hint="cs"/>
-          <w:rtl/>
-        </w:rPr>
-        <w:t>תהי</w:t>
-      </w:r>
-      <w:r>
-        <w:rPr>
-          <w:rFonts w:hint="cs"/>
-          <w:rtl/>
-        </w:rPr>
-        <w:t xml:space="preserve"> </w:t>
+          <w:rFonts w:hint="cs"/>
+          <w:rtl/>
+        </w:rPr>
+      </w:pPr>
+      <w:r>
+        <w:rPr>
+          <w:rFonts w:hint="cs"/>
+          <w:rtl/>
+        </w:rPr>
+        <w:t xml:space="preserve">הפונקציה </w:t>
       </w:r>
       <m:oMath>
         <m:r>
           <w:rPr>
             <w:rFonts w:ascii="Cambria Math" w:hAnsi="Cambria Math"/>
           </w:rPr>
-          <m:t>M⊆L</m:t>
+          <m:t>f</m:t>
         </m:r>
       </m:oMath>
       <w:r>
@@ -15291,275 +15543,40 @@
           <w:rFonts w:hint="cs"/>
           <w:rtl/>
         </w:rPr>
-        <w:t xml:space="preserve"> קבוצת כל הישרים המשיקים למעגל</w:t>
-      </w:r>
-      <w:r>
-        <w:rPr>
-          <w:rFonts w:hint="cs"/>
-          <w:rtl/>
-        </w:rPr>
-        <w:t xml:space="preserve"> (מתוך הקבוצה הנ"ל)</w:t>
-      </w:r>
-      <w:r>
-        <w:rPr>
-          <w:rFonts w:hint="cs"/>
-          <w:rtl/>
-        </w:rPr>
-        <w:t>, ו</w:t>
-      </w:r>
-      <w:r>
-        <w:rPr>
-          <w:rFonts w:hint="cs"/>
-          <w:rtl/>
-        </w:rPr>
-        <w:t xml:space="preserve">תהי </w:t>
+        <w:t xml:space="preserve"> מתאימה לכל ישר את קבוצת הנקודות בהן הוא חותך את המעגל</w:t>
+      </w:r>
+      <w:r>
+        <w:rPr>
+          <w:rFonts w:hint="cs"/>
+          <w:rtl/>
+        </w:rPr>
+        <w:t>,</w:t>
+      </w:r>
+      <w:r>
+        <w:rPr>
+          <w:rFonts w:hint="cs"/>
+          <w:rtl/>
+        </w:rPr>
+        <w:t xml:space="preserve"> </w:t>
+      </w:r>
+      <w:r>
+        <w:rPr>
+          <w:rFonts w:hint="cs"/>
+          <w:rtl/>
+        </w:rPr>
+        <w:t xml:space="preserve">ולכן </w:t>
+      </w:r>
+      <w:r>
+        <w:rPr>
+          <w:rFonts w:hint="cs"/>
+          <w:rtl/>
+        </w:rPr>
+        <w:t xml:space="preserve">הקבוצה </w:t>
       </w:r>
       <m:oMath>
         <m:r>
           <w:rPr>
             <w:rFonts w:ascii="Cambria Math" w:hAnsi="Cambria Math"/>
-          </w:rPr>
-          <m:t>f:M→A</m:t>
-        </m:r>
-      </m:oMath>
-      <w:r>
-        <w:rPr>
-          <w:rFonts w:hint="cs"/>
-          <w:rtl/>
-        </w:rPr>
-        <w:t xml:space="preserve"> הפונקציה המתאימה לכל ישר את הנקודה בה הוא משיק למעגל. ע"פ כללי הגי</w:t>
-      </w:r>
-      <w:r>
-        <w:rPr>
-          <w:rFonts w:hint="cs"/>
-          <w:i/>
-          <w:rtl/>
-        </w:rPr>
-        <w:t>אומטריה האוקלידית זוהי פונקציה חח"ע.</w:t>
-      </w:r>
-    </w:p>
-    <w:p>
-      <w:pPr>
-        <w:rPr>
-          <w:rtl/>
-        </w:rPr>
-      </w:pPr>
-      <w:r>
-        <w:rPr>
-          <w:rFonts w:hint="cs"/>
-          <w:rtl/>
-        </w:rPr>
-        <w:t xml:space="preserve">תהי </w:t>
-      </w:r>
-      <m:oMath>
-        <m:r>
-          <w:rPr>
-            <w:rFonts w:ascii="Cambria Math" w:hAnsi="Cambria Math"/>
-          </w:rPr>
-          <m:t>P⊆L</m:t>
-        </m:r>
-      </m:oMath>
-      <w:r>
-        <w:rPr>
-          <w:rFonts w:hint="cs"/>
-          <w:rtl/>
-        </w:rPr>
-        <w:t xml:space="preserve"> קבוצת כל הישרים החותכים את המעגל בשתי נקודות</w:t>
-      </w:r>
-      <w:r>
-        <w:rPr>
-          <w:rFonts w:hint="cs"/>
-          <w:rtl/>
-        </w:rPr>
-        <w:t xml:space="preserve"> (מתוך הקבוצה הנ"ל)</w:t>
-      </w:r>
-      <w:r>
-        <w:rPr>
-          <w:rFonts w:hint="cs"/>
-          <w:rtl/>
-        </w:rPr>
-        <w:t>, ו</w:t>
-      </w:r>
-      <w:r>
-        <w:rPr>
-          <w:rFonts w:hint="cs"/>
-          <w:rtl/>
-        </w:rPr>
-        <w:t xml:space="preserve">תהיינה </w:t>
-      </w:r>
-      <m:oMath>
-        <m:sSub>
-          <m:sSubPr>
-            <m:ctrlPr>
-              <w:rPr>
-                <w:rFonts w:ascii="Cambria Math" w:hAnsi="Cambria Math"/>
-                <w:i/>
-              </w:rPr>
-            </m:ctrlPr>
-          </m:sSubPr>
-          <m:e>
-            <m:r>
-              <w:rPr>
-                <w:rFonts w:ascii="Cambria Math" w:hAnsi="Cambria Math"/>
-              </w:rPr>
-              <m:t>g</m:t>
-            </m:r>
-          </m:e>
-          <m:sub>
-            <m:r>
-              <w:rPr>
-                <w:rFonts w:ascii="Cambria Math" w:hAnsi="Cambria Math"/>
-              </w:rPr>
-              <m:t>1,2</m:t>
-            </m:r>
-          </m:sub>
-        </m:sSub>
-        <m:r>
-          <w:rPr>
-            <w:rFonts w:ascii="Cambria Math" w:hAnsi="Cambria Math"/>
-          </w:rPr>
-          <m:t>:P→A</m:t>
-        </m:r>
-      </m:oMath>
-      <w:r>
-        <w:rPr>
-          <w:rFonts w:hint="cs"/>
-          <w:rtl/>
-        </w:rPr>
-        <w:t xml:space="preserve"> הפונקציות המתאימות לכל ישר את שתי הנקודות בהן הוא חותך את המעגל</w:t>
-      </w:r>
-      <w:r>
-        <w:rPr>
-          <w:rFonts w:hint="cs"/>
-          <w:rtl/>
-        </w:rPr>
-        <w:t xml:space="preserve">, כך שהזוית </w:t>
-      </w:r>
-      <m:oMath>
-        <m:r>
-          <w:rPr>
-            <w:rFonts w:ascii="Cambria Math" w:hAnsi="Cambria Math"/>
-          </w:rPr>
-          <m:t>a</m:t>
-        </m:r>
-      </m:oMath>
-      <w:r>
-        <w:rPr>
-          <w:rFonts w:hint="cs"/>
-          <w:rtl/>
-        </w:rPr>
-        <w:t xml:space="preserve"> המתאימה ל</w:t>
-      </w:r>
-      <m:oMath>
-        <m:sSub>
-          <m:sSubPr>
-            <m:ctrlPr>
-              <w:rPr>
-                <w:rFonts w:ascii="Cambria Math" w:hAnsi="Cambria Math"/>
-                <w:i/>
-              </w:rPr>
-            </m:ctrlPr>
-          </m:sSubPr>
-          <m:e>
-            <m:r>
-              <w:rPr>
-                <w:rFonts w:ascii="Cambria Math" w:hAnsi="Cambria Math"/>
-              </w:rPr>
-              <m:t>g</m:t>
-            </m:r>
-          </m:e>
-          <m:sub>
-            <m:r>
-              <w:rPr>
-                <w:rFonts w:ascii="Cambria Math" w:hAnsi="Cambria Math"/>
-              </w:rPr>
-              <m:t>1</m:t>
-            </m:r>
-          </m:sub>
-        </m:sSub>
-      </m:oMath>
-      <w:r>
-        <w:rPr>
-          <w:rFonts w:hint="cs"/>
-          <w:rtl/>
-        </w:rPr>
-        <w:t xml:space="preserve"> קטנה מהזוית המתאימה ל</w:t>
-      </w:r>
-      <m:oMath>
-        <m:sSub>
-          <m:sSubPr>
-            <m:ctrlPr>
-              <w:rPr>
-                <w:rFonts w:ascii="Cambria Math" w:hAnsi="Cambria Math"/>
-                <w:i/>
-              </w:rPr>
-            </m:ctrlPr>
-          </m:sSubPr>
-          <m:e>
-            <m:r>
-              <w:rPr>
-                <w:rFonts w:ascii="Cambria Math" w:hAnsi="Cambria Math"/>
-              </w:rPr>
-              <m:t>g</m:t>
-            </m:r>
-          </m:e>
-          <m:sub>
-            <m:r>
-              <w:rPr>
-                <w:rFonts w:ascii="Cambria Math" w:hAnsi="Cambria Math"/>
-              </w:rPr>
-              <m:t>2</m:t>
-            </m:r>
-          </m:sub>
-        </m:sSub>
-      </m:oMath>
-      <w:r>
-        <w:rPr>
-          <w:rFonts w:hint="cs"/>
-          <w:rtl/>
-        </w:rPr>
-        <w:t>. ע"פ כללי הגיאומטריה האוקלידית אלו הן פונקציות (לכל ישר ישנן שתי נקודות בדיוק, והן ניתנות להשוואה ע"פ יחס הסדר בין הזויות).</w:t>
-      </w:r>
-    </w:p>
-    <w:p>
-      <w:pPr>
-        <w:rPr>
-          <w:rtl/>
-        </w:rPr>
-      </w:pPr>
-      <w:r>
-        <w:rPr>
-          <w:rFonts w:hint="cs"/>
-          <w:rtl/>
-        </w:rPr>
-        <w:t>ע"פ ההנחה כי</w:t>
-      </w:r>
-      <w:r>
-        <w:rPr>
-          <w:rFonts w:hint="cs"/>
-          <w:rtl/>
-        </w:rPr>
-        <w:t xml:space="preserve"> </w:t>
-      </w:r>
-      <m:oMath>
-        <m:r>
-          <w:rPr>
-            <w:rFonts w:ascii="Cambria Math" w:hAnsi="Cambria Math"/>
-          </w:rPr>
-          <m:t>L</m:t>
-        </m:r>
-      </m:oMath>
-      <w:r>
-        <w:rPr>
-          <w:rFonts w:hint="cs"/>
-          <w:rtl/>
-        </w:rPr>
-        <w:t xml:space="preserve"> מכסה את המישור כולו, ובפרט את מעגל היחידה, מתקיים </w:t>
-      </w:r>
-      <m:oMath>
-        <m:r>
-          <w:rPr>
-            <w:rFonts w:ascii="Cambria Math" w:eastAsiaTheme="minorEastAsia" w:hAnsi="Cambria Math"/>
           </w:rPr>
           <m:t>f</m:t>
         </m:r>
@@ -15567,7 +15584,7 @@
           <m:dPr>
             <m:ctrlPr>
               <w:rPr>
-                <w:rFonts w:ascii="Cambria Math" w:eastAsiaTheme="minorEastAsia" w:hAnsi="Cambria Math"/>
+                <w:rFonts w:ascii="Cambria Math" w:hAnsi="Cambria Math"/>
                 <w:i/>
               </w:rPr>
             </m:ctrlPr>
@@ -15575,148 +15592,19 @@
           <m:e>
             <m:r>
               <w:rPr>
-                <w:rFonts w:ascii="Cambria Math" w:eastAsiaTheme="minorEastAsia" w:hAnsi="Cambria Math"/>
-              </w:rPr>
-              <m:t>M</m:t>
+                <w:rFonts w:ascii="Cambria Math" w:hAnsi="Cambria Math"/>
+              </w:rPr>
+              <m:t>L</m:t>
             </m:r>
           </m:e>
         </m:d>
-        <m:r>
-          <w:rPr>
-            <w:rFonts w:ascii="Cambria Math" w:eastAsiaTheme="minorEastAsia" w:hAnsi="Cambria Math"/>
-          </w:rPr>
-          <m:t>∪</m:t>
-        </m:r>
-        <m:sSub>
-          <m:sSubPr>
-            <m:ctrlPr>
-              <w:rPr>
-                <w:rFonts w:ascii="Cambria Math" w:eastAsiaTheme="minorEastAsia" w:hAnsi="Cambria Math"/>
-                <w:i/>
-              </w:rPr>
-            </m:ctrlPr>
-          </m:sSubPr>
-          <m:e>
-            <m:r>
-              <w:rPr>
-                <w:rFonts w:ascii="Cambria Math" w:eastAsiaTheme="minorEastAsia" w:hAnsi="Cambria Math"/>
-              </w:rPr>
-              <m:t>g</m:t>
-            </m:r>
-          </m:e>
-          <m:sub>
-            <m:r>
-              <w:rPr>
-                <w:rFonts w:ascii="Cambria Math" w:eastAsiaTheme="minorEastAsia" w:hAnsi="Cambria Math"/>
-              </w:rPr>
-              <m:t>1</m:t>
-            </m:r>
-          </m:sub>
-        </m:sSub>
-        <m:d>
-          <m:dPr>
-            <m:ctrlPr>
-              <w:rPr>
-                <w:rFonts w:ascii="Cambria Math" w:eastAsiaTheme="minorEastAsia" w:hAnsi="Cambria Math"/>
-                <w:i/>
-              </w:rPr>
-            </m:ctrlPr>
-          </m:dPr>
-          <m:e>
-            <m:r>
-              <w:rPr>
-                <w:rFonts w:ascii="Cambria Math" w:eastAsiaTheme="minorEastAsia" w:hAnsi="Cambria Math"/>
-              </w:rPr>
-              <m:t>P</m:t>
-            </m:r>
-          </m:e>
-        </m:d>
-        <m:r>
-          <w:rPr>
-            <w:rFonts w:ascii="Cambria Math" w:eastAsiaTheme="minorEastAsia" w:hAnsi="Cambria Math"/>
-          </w:rPr>
-          <m:t>∪</m:t>
-        </m:r>
-        <m:sSub>
-          <m:sSubPr>
-            <m:ctrlPr>
-              <w:rPr>
-                <w:rFonts w:ascii="Cambria Math" w:eastAsiaTheme="minorEastAsia" w:hAnsi="Cambria Math"/>
-                <w:i/>
-              </w:rPr>
-            </m:ctrlPr>
-          </m:sSubPr>
-          <m:e>
-            <m:r>
-              <w:rPr>
-                <w:rFonts w:ascii="Cambria Math" w:eastAsiaTheme="minorEastAsia" w:hAnsi="Cambria Math"/>
-              </w:rPr>
-              <m:t>g</m:t>
-            </m:r>
-          </m:e>
-          <m:sub>
-            <m:r>
-              <w:rPr>
-                <w:rFonts w:ascii="Cambria Math" w:eastAsiaTheme="minorEastAsia" w:hAnsi="Cambria Math"/>
-              </w:rPr>
-              <m:t>2</m:t>
-            </m:r>
-          </m:sub>
-        </m:sSub>
-        <m:d>
-          <m:dPr>
-            <m:ctrlPr>
-              <w:rPr>
-                <w:rFonts w:ascii="Cambria Math" w:eastAsiaTheme="minorEastAsia" w:hAnsi="Cambria Math"/>
-                <w:i/>
-              </w:rPr>
-            </m:ctrlPr>
-          </m:dPr>
-          <m:e>
-            <m:r>
-              <w:rPr>
-                <w:rFonts w:ascii="Cambria Math" w:eastAsiaTheme="minorEastAsia" w:hAnsi="Cambria Math"/>
-              </w:rPr>
-              <m:t>P</m:t>
-            </m:r>
-          </m:e>
-        </m:d>
-        <m:r>
-          <w:rPr>
-            <w:rFonts w:ascii="Cambria Math" w:eastAsiaTheme="minorEastAsia" w:hAnsi="Cambria Math"/>
-          </w:rPr>
-          <m:t>=</m:t>
-        </m:r>
-        <m:r>
-          <m:rPr>
-            <m:sty m:val="p"/>
-          </m:rPr>
-          <w:rPr>
-            <w:rFonts w:ascii="Cambria Math" w:eastAsiaTheme="minorEastAsia" w:hAnsi="Cambria Math"/>
-          </w:rPr>
-          <m:t>A</m:t>
-        </m:r>
       </m:oMath>
       <w:r>
         <w:rPr>
           <w:rFonts w:hint="cs"/>
           <w:rtl/>
         </w:rPr>
-        <w:t>.</w:t>
-      </w:r>
-    </w:p>
-    <w:p>
-      <w:pPr>
-        <w:rPr>
-          <w:rtl/>
-        </w:rPr>
-      </w:pPr>
-      <w:r>
-        <w:rPr>
-          <w:rFonts w:hint="cs"/>
-          <w:rtl/>
-        </w:rPr>
-        <w:t xml:space="preserve">ע"פ ההנחה כי </w:t>
+        <w:t xml:space="preserve"> היא בת-מניה. ע"פ ההנחה כי קבוצת הישרים </w:t>
       </w:r>
       <m:oMath>
         <m:r>
@@ -15734,364 +15622,119 @@
           <w:rFonts w:hint="cs"/>
           <w:rtl/>
         </w:rPr>
-        <w:t xml:space="preserve"> היא קבוצה בת מניה </w:t>
-      </w:r>
-      <w:r>
-        <w:rPr>
-          <w:rtl/>
-        </w:rPr>
-        <w:t>–</w:t>
-      </w:r>
-      <w:r>
-        <w:rPr>
-          <w:rFonts w:hint="cs"/>
-          <w:rtl/>
-        </w:rPr>
-        <w:t xml:space="preserve"> אז כל קבוצה חלקית לה היא בת מניה, ובפרט הקבוצות </w:t>
-      </w:r>
-      <m:oMath>
-        <m:r>
-          <w:rPr>
-            <w:rFonts w:ascii="Cambria Math" w:hAnsi="Cambria Math"/>
-          </w:rPr>
-          <m:t>M,P</m:t>
-        </m:r>
-      </m:oMath>
-      <w:r>
-        <w:rPr>
-          <w:rFonts w:hint="cs"/>
-          <w:rtl/>
-        </w:rPr>
-        <w:t xml:space="preserve">. מכיון שהפונקציות </w:t>
-      </w:r>
-      <m:oMath>
-        <m:r>
-          <w:rPr>
-            <w:rFonts w:ascii="Cambria Math" w:hAnsi="Cambria Math"/>
-          </w:rPr>
-          <m:t>f,</m:t>
-        </m:r>
-        <m:sSub>
-          <m:sSubPr>
-            <m:ctrlPr>
-              <w:rPr>
-                <w:rFonts w:ascii="Cambria Math" w:hAnsi="Cambria Math"/>
-                <w:i/>
-              </w:rPr>
-            </m:ctrlPr>
-          </m:sSubPr>
-          <m:e>
-            <m:r>
-              <w:rPr>
-                <w:rFonts w:ascii="Cambria Math" w:hAnsi="Cambria Math"/>
-              </w:rPr>
-              <m:t>g</m:t>
-            </m:r>
-          </m:e>
-          <m:sub>
-            <m:r>
-              <w:rPr>
-                <w:rFonts w:ascii="Cambria Math" w:hAnsi="Cambria Math"/>
-              </w:rPr>
-              <m:t>1</m:t>
-            </m:r>
-          </m:sub>
-        </m:sSub>
-        <m:r>
-          <w:rPr>
-            <w:rFonts w:ascii="Cambria Math" w:hAnsi="Cambria Math"/>
-          </w:rPr>
-          <m:t>,</m:t>
-        </m:r>
-        <m:sSub>
-          <m:sSubPr>
-            <m:ctrlPr>
-              <w:rPr>
-                <w:rFonts w:ascii="Cambria Math" w:hAnsi="Cambria Math"/>
-                <w:i/>
-              </w:rPr>
-            </m:ctrlPr>
-          </m:sSubPr>
-          <m:e>
-            <m:r>
-              <w:rPr>
-                <w:rFonts w:ascii="Cambria Math" w:hAnsi="Cambria Math"/>
-              </w:rPr>
-              <m:t>g</m:t>
-            </m:r>
-          </m:e>
-          <m:sub>
-            <m:r>
-              <w:rPr>
-                <w:rFonts w:ascii="Cambria Math" w:hAnsi="Cambria Math"/>
-              </w:rPr>
-              <m:t>2</m:t>
-            </m:r>
-          </m:sub>
-        </m:sSub>
-      </m:oMath>
-      <w:r>
-        <w:rPr>
-          <w:rFonts w:hint="cs"/>
-          <w:rtl/>
-        </w:rPr>
-        <w:t xml:space="preserve"> הן </w:t>
-      </w:r>
-      <w:r>
-        <w:rPr>
-          <w:rFonts w:hint="cs"/>
-          <w:rtl/>
-        </w:rPr>
-        <w:t xml:space="preserve">"על" הטווח שלהן, וניתן להגדיר להן הפכית שמאלית חח"ע, </w:t>
-      </w:r>
-      <w:r>
-        <w:rPr>
-          <w:rFonts w:hint="cs"/>
-          <w:rtl/>
-        </w:rPr>
-        <w:t xml:space="preserve">לכן נגיע למסקנא כי גם הקבוצות </w:t>
-      </w:r>
-      <m:oMath>
-        <m:r>
-          <w:rPr>
-            <w:rFonts w:ascii="Cambria Math" w:eastAsiaTheme="minorEastAsia" w:hAnsi="Cambria Math"/>
-          </w:rPr>
-          <m:t>f</m:t>
-        </m:r>
-        <m:d>
-          <m:dPr>
-            <m:ctrlPr>
-              <w:rPr>
-                <w:rFonts w:ascii="Cambria Math" w:eastAsiaTheme="minorEastAsia" w:hAnsi="Cambria Math"/>
-                <w:i/>
-              </w:rPr>
-            </m:ctrlPr>
-          </m:dPr>
-          <m:e>
-            <m:r>
-              <w:rPr>
-                <w:rFonts w:ascii="Cambria Math" w:eastAsiaTheme="minorEastAsia" w:hAnsi="Cambria Math"/>
-              </w:rPr>
-              <m:t>M</m:t>
-            </m:r>
-          </m:e>
-        </m:d>
-        <m:r>
-          <w:rPr>
-            <w:rFonts w:ascii="Cambria Math" w:eastAsiaTheme="minorEastAsia" w:hAnsi="Cambria Math"/>
-          </w:rPr>
-          <m:t>,</m:t>
-        </m:r>
-        <m:sSub>
-          <m:sSubPr>
-            <m:ctrlPr>
-              <w:rPr>
-                <w:rFonts w:ascii="Cambria Math" w:eastAsiaTheme="minorEastAsia" w:hAnsi="Cambria Math"/>
-                <w:i/>
-              </w:rPr>
-            </m:ctrlPr>
-          </m:sSubPr>
-          <m:e>
-            <m:r>
-              <w:rPr>
-                <w:rFonts w:ascii="Cambria Math" w:eastAsiaTheme="minorEastAsia" w:hAnsi="Cambria Math"/>
-              </w:rPr>
-              <m:t>g</m:t>
-            </m:r>
-          </m:e>
-          <m:sub>
-            <m:r>
-              <w:rPr>
-                <w:rFonts w:ascii="Cambria Math" w:eastAsiaTheme="minorEastAsia" w:hAnsi="Cambria Math"/>
-              </w:rPr>
-              <m:t>1</m:t>
-            </m:r>
-          </m:sub>
-        </m:sSub>
-        <m:d>
-          <m:dPr>
-            <m:ctrlPr>
-              <w:rPr>
-                <w:rFonts w:ascii="Cambria Math" w:eastAsiaTheme="minorEastAsia" w:hAnsi="Cambria Math"/>
-                <w:i/>
-              </w:rPr>
-            </m:ctrlPr>
-          </m:dPr>
-          <m:e>
-            <m:r>
-              <w:rPr>
-                <w:rFonts w:ascii="Cambria Math" w:eastAsiaTheme="minorEastAsia" w:hAnsi="Cambria Math"/>
-              </w:rPr>
-              <m:t>P</m:t>
-            </m:r>
-          </m:e>
-        </m:d>
-        <m:r>
-          <w:rPr>
-            <w:rFonts w:ascii="Cambria Math" w:eastAsiaTheme="minorEastAsia" w:hAnsi="Cambria Math"/>
-          </w:rPr>
-          <m:t>,</m:t>
-        </m:r>
-        <m:sSub>
-          <m:sSubPr>
-            <m:ctrlPr>
-              <w:rPr>
-                <w:rFonts w:ascii="Cambria Math" w:eastAsiaTheme="minorEastAsia" w:hAnsi="Cambria Math"/>
-                <w:i/>
-              </w:rPr>
-            </m:ctrlPr>
-          </m:sSubPr>
-          <m:e>
-            <m:r>
-              <w:rPr>
-                <w:rFonts w:ascii="Cambria Math" w:eastAsiaTheme="minorEastAsia" w:hAnsi="Cambria Math"/>
-              </w:rPr>
-              <m:t>g</m:t>
-            </m:r>
-          </m:e>
-          <m:sub>
-            <m:r>
-              <w:rPr>
-                <w:rFonts w:ascii="Cambria Math" w:eastAsiaTheme="minorEastAsia" w:hAnsi="Cambria Math"/>
-              </w:rPr>
-              <m:t>2</m:t>
-            </m:r>
-          </m:sub>
-        </m:sSub>
-        <m:d>
-          <m:dPr>
-            <m:ctrlPr>
-              <w:rPr>
-                <w:rFonts w:ascii="Cambria Math" w:eastAsiaTheme="minorEastAsia" w:hAnsi="Cambria Math"/>
-                <w:i/>
-              </w:rPr>
-            </m:ctrlPr>
-          </m:dPr>
-          <m:e>
-            <m:r>
-              <w:rPr>
-                <w:rFonts w:ascii="Cambria Math" w:eastAsiaTheme="minorEastAsia" w:hAnsi="Cambria Math"/>
-              </w:rPr>
-              <m:t>P</m:t>
-            </m:r>
-          </m:e>
-        </m:d>
-      </m:oMath>
-      <w:r>
-        <w:rPr>
-          <w:rFonts w:hint="cs"/>
-          <w:rtl/>
-        </w:rPr>
-        <w:t xml:space="preserve"> הן בנות מניה.</w:t>
+        <w:t xml:space="preserve"> מכסה את כל המישור, אז מתקיים:</w:t>
       </w:r>
     </w:p>
     <w:p>
       <w:pPr>
-        <w:rPr>
-          <w:rtl/>
-        </w:rPr>
-      </w:pPr>
-      <w:r>
-        <w:rPr>
-          <w:rFonts w:hint="cs"/>
-          <w:rtl/>
-        </w:rPr>
-        <w:t xml:space="preserve">ישנו משפט האומר שאיחוד סופי של קבוצות בנות מניה הוא קבוצה בת מניה, ומכאן שהקבוצה </w:t>
-      </w:r>
-      <w:r>
-        <w:rPr>
-          <w:rFonts w:hint="cs"/>
-        </w:rPr>
-        <w:t>A</w:t>
-      </w:r>
-      <w:r>
-        <w:rPr>
-          <w:rFonts w:hint="cs"/>
-          <w:rtl/>
-        </w:rPr>
-        <w:t xml:space="preserve"> היא בת מניה, בסתירה לכך שמתקיים </w:t>
-      </w:r>
-      <m:oMath>
-        <m:d>
-          <m:dPr>
-            <m:begChr m:val="|"/>
-            <m:endChr m:val="|"/>
-            <m:ctrlPr>
-              <w:rPr>
-                <w:rFonts w:ascii="Cambria Math" w:hAnsi="Cambria Math"/>
-                <w:i/>
-              </w:rPr>
-            </m:ctrlPr>
-          </m:dPr>
-          <m:e>
-            <m:r>
-              <w:rPr>
-                <w:rFonts w:ascii="Cambria Math" w:hAnsi="Cambria Math"/>
-              </w:rPr>
-              <m:t>A</m:t>
-            </m:r>
-          </m:e>
-        </m:d>
-        <m:r>
-          <w:rPr>
-            <w:rFonts w:ascii="Cambria Math" w:hAnsi="Cambria Math"/>
-          </w:rPr>
-          <m:t>≥</m:t>
-        </m:r>
-        <m:r>
-          <w:rPr>
-            <w:rFonts w:ascii="Cambria Math" w:hAnsi="Cambria Math" w:cs="Cambria Math" w:hint="cs"/>
-            <w:rtl/>
-          </w:rPr>
-          <m:t>ℵ</m:t>
-        </m:r>
-      </m:oMath>
-      <w:r>
-        <w:rPr>
-          <w:rFonts w:hint="cs"/>
-          <w:rtl/>
-        </w:rPr>
-        <w:t xml:space="preserve"> כי ניתן למצוא פ. חח"ע מהקטע </w:t>
-      </w:r>
-      <m:oMath>
-        <m:d>
-          <m:dPr>
-            <m:ctrlPr>
-              <w:rPr>
-                <w:rFonts w:ascii="Cambria Math" w:hAnsi="Cambria Math"/>
-                <w:i/>
-              </w:rPr>
-            </m:ctrlPr>
-          </m:dPr>
-          <m:e>
-            <m:r>
-              <w:rPr>
-                <w:rFonts w:ascii="Cambria Math" w:hAnsi="Cambria Math"/>
-              </w:rPr>
-              <m:t>0,1</m:t>
-            </m:r>
-          </m:e>
-        </m:d>
-      </m:oMath>
-      <w:r>
-        <w:rPr>
-          <w:rFonts w:hint="cs"/>
-          <w:rtl/>
-        </w:rPr>
-        <w:t xml:space="preserve"> לקבוצה </w:t>
-      </w:r>
-      <w:r>
-        <w:rPr>
-          <w:rFonts w:hint="cs"/>
-        </w:rPr>
-        <w:t>A</w:t>
-      </w:r>
-      <w:r>
-        <w:rPr>
-          <w:rFonts w:hint="cs"/>
-          <w:rtl/>
-        </w:rPr>
-        <w:t xml:space="preserve"> ע"י </w:t>
+        <w:bidi w:val="0"/>
+      </w:pPr>
+      <m:oMathPara>
+        <m:oMath>
+          <m:r>
+            <w:rPr>
+              <w:rFonts w:ascii="Cambria Math" w:hAnsi="Cambria Math"/>
+            </w:rPr>
+            <m:t>A=</m:t>
+          </m:r>
+          <m:nary>
+            <m:naryPr>
+              <m:chr m:val="⋃"/>
+              <m:limLoc m:val="undOvr"/>
+              <m:ctrlPr>
+                <w:rPr>
+                  <w:rFonts w:ascii="Cambria Math" w:hAnsi="Cambria Math"/>
+                  <w:i/>
+                </w:rPr>
+              </m:ctrlPr>
+            </m:naryPr>
+            <m:sub>
+              <m:r>
+                <w:rPr>
+                  <w:rFonts w:ascii="Cambria Math" w:hAnsi="Cambria Math"/>
+                </w:rPr>
+                <m:t>i=1</m:t>
+              </m:r>
+            </m:sub>
+            <m:sup>
+              <m:r>
+                <w:rPr>
+                  <w:rFonts w:ascii="Cambria Math" w:hAnsi="Cambria Math"/>
+                </w:rPr>
+                <m:t>∞</m:t>
+              </m:r>
+            </m:sup>
+            <m:e>
+              <m:r>
+                <w:rPr>
+                  <w:rFonts w:ascii="Cambria Math" w:hAnsi="Cambria Math"/>
+                </w:rPr>
+                <m:t>f</m:t>
+              </m:r>
+              <m:d>
+                <m:dPr>
+                  <m:ctrlPr>
+                    <w:rPr>
+                      <w:rFonts w:ascii="Cambria Math" w:hAnsi="Cambria Math"/>
+                      <w:i/>
+                    </w:rPr>
+                  </m:ctrlPr>
+                </m:dPr>
+                <m:e>
+                  <m:sSub>
+                    <m:sSubPr>
+                      <m:ctrlPr>
+                        <w:rPr>
+                          <w:rFonts w:ascii="Cambria Math" w:hAnsi="Cambria Math"/>
+                          <w:i/>
+                        </w:rPr>
+                      </m:ctrlPr>
+                    </m:sSubPr>
+                    <m:e>
+                      <m:r>
+                        <w:rPr>
+                          <w:rFonts w:ascii="Cambria Math" w:hAnsi="Cambria Math"/>
+                        </w:rPr>
+                        <m:t>l</m:t>
+                      </m:r>
+                    </m:e>
+                    <m:sub>
+                      <m:r>
+                        <w:rPr>
+                          <w:rFonts w:ascii="Cambria Math" w:hAnsi="Cambria Math"/>
+                        </w:rPr>
+                        <m:t>i</m:t>
+                      </m:r>
+                    </m:sub>
+                  </m:sSub>
+                </m:e>
+              </m:d>
+            </m:e>
+          </m:nary>
+        </m:oMath>
+      </m:oMathPara>
+    </w:p>
+    <w:p>
+      <w:pPr>
+        <w:rPr>
+          <w:rFonts w:hint="cs"/>
+          <w:rtl/>
+        </w:rPr>
+      </w:pPr>
+      <w:r>
+        <w:rPr>
+          <w:rFonts w:hint="cs"/>
+          <w:i/>
+          <w:rtl/>
+        </w:rPr>
+        <w:t>ע"פ כללי הגיאומטריה האוקלידית</w:t>
+      </w:r>
+      <w:r>
+        <w:rPr>
+          <w:rFonts w:hint="cs"/>
+          <w:rtl/>
+        </w:rPr>
+        <w:t xml:space="preserve"> העוצמה של כל קבוצה </w:t>
       </w:r>
       <m:oMath>
         <m:r>
@@ -16110,6 +15753,177 @@
             </m:ctrlPr>
           </m:dPr>
           <m:e>
+            <m:sSub>
+              <m:sSubPr>
+                <m:ctrlPr>
+                  <w:rPr>
+                    <w:rFonts w:ascii="Cambria Math" w:hAnsi="Cambria Math"/>
+                    <w:i/>
+                  </w:rPr>
+                </m:ctrlPr>
+              </m:sSubPr>
+              <m:e>
+                <m:r>
+                  <w:rPr>
+                    <w:rFonts w:ascii="Cambria Math" w:hAnsi="Cambria Math"/>
+                  </w:rPr>
+                  <m:t>l</m:t>
+                </m:r>
+              </m:e>
+              <m:sub>
+                <m:r>
+                  <w:rPr>
+                    <w:rFonts w:ascii="Cambria Math" w:hAnsi="Cambria Math"/>
+                  </w:rPr>
+                  <m:t>i</m:t>
+                </m:r>
+              </m:sub>
+            </m:sSub>
+          </m:e>
+        </m:d>
+      </m:oMath>
+      <w:r>
+        <w:rPr>
+          <w:rFonts w:hint="cs"/>
+          <w:rtl/>
+        </w:rPr>
+        <w:t xml:space="preserve"> היא 0 (לישרים זרים למעגל), 1 (לישרים המשיקים למעגל) או 2 (לישרים החותכים את המעגל), ולכן כל הקבוצות האלו הינן קבוצות סופיות</w:t>
+      </w:r>
+      <w:r>
+        <w:rPr>
+          <w:rFonts w:hint="cs"/>
+          <w:rtl/>
+        </w:rPr>
+        <w:t>, ומכיון ש"</w:t>
+      </w:r>
+      <w:r>
+        <w:rPr>
+          <w:rFonts w:cs="David"/>
+          <w:b/>
+          <w:bCs/>
+          <w:rtl/>
+        </w:rPr>
+        <w:t>איחוד בן מניה של קבוצות סופיות הוא קבוצה בת מניה</w:t>
+      </w:r>
+      <w:r>
+        <w:rPr>
+          <w:rFonts w:hint="cs"/>
+          <w:rtl/>
+        </w:rPr>
+        <w:t>" לכן</w:t>
+      </w:r>
+      <w:r>
+        <w:rPr>
+          <w:rFonts w:hint="cs"/>
+          <w:rtl/>
+        </w:rPr>
+        <w:t xml:space="preserve"> הקבוצה </w:t>
+      </w:r>
+      <w:r>
+        <w:rPr>
+          <w:rFonts w:hint="cs"/>
+        </w:rPr>
+        <w:t>A</w:t>
+      </w:r>
+      <w:r>
+        <w:rPr>
+          <w:rFonts w:hint="cs"/>
+          <w:rtl/>
+        </w:rPr>
+        <w:t xml:space="preserve"> היא בת מניה</w:t>
+      </w:r>
+      <w:r>
+        <w:rPr>
+          <w:rFonts w:hint="cs"/>
+          <w:rtl/>
+        </w:rPr>
+        <w:t>.</w:t>
+      </w:r>
+    </w:p>
+    <w:p>
+      <w:pPr>
+        <w:rPr>
+          <w:rFonts w:hint="cs"/>
+          <w:rtl/>
+        </w:rPr>
+      </w:pPr>
+      <w:r>
+        <w:rPr>
+          <w:rFonts w:hint="cs"/>
+          <w:rtl/>
+        </w:rPr>
+        <w:t xml:space="preserve">מאידך ברור שהקבוצה </w:t>
+      </w:r>
+      <w:r>
+        <w:rPr>
+          <w:rFonts w:hint="cs"/>
+        </w:rPr>
+        <w:t>A</w:t>
+      </w:r>
+      <w:r>
+        <w:rPr>
+          <w:rFonts w:hint="cs"/>
+          <w:rtl/>
+        </w:rPr>
+        <w:t xml:space="preserve"> איננה בת מניה, כי קיימת פונקציה חח"ע מהקטע </w:t>
+      </w:r>
+      <m:oMath>
+        <m:d>
+          <m:dPr>
+            <m:ctrlPr>
+              <w:rPr>
+                <w:rFonts w:ascii="Cambria Math" w:hAnsi="Cambria Math"/>
+                <w:i/>
+              </w:rPr>
+            </m:ctrlPr>
+          </m:dPr>
+          <m:e>
+            <m:r>
+              <w:rPr>
+                <w:rFonts w:ascii="Cambria Math" w:hAnsi="Cambria Math"/>
+              </w:rPr>
+              <m:t>0,1</m:t>
+            </m:r>
+          </m:e>
+        </m:d>
+      </m:oMath>
+      <w:r>
+        <w:rPr>
+          <w:rFonts w:hint="cs"/>
+          <w:rtl/>
+        </w:rPr>
+        <w:t xml:space="preserve"> ל</w:t>
+      </w:r>
+      <w:r>
+        <w:rPr>
+          <w:rFonts w:hint="cs"/>
+        </w:rPr>
+        <w:t>A</w:t>
+      </w:r>
+      <w:r>
+        <w:rPr>
+          <w:rFonts w:hint="cs"/>
+          <w:rtl/>
+        </w:rPr>
+        <w:t xml:space="preserve"> ע"י </w:t>
+      </w:r>
+      <m:oMath>
+        <m:r>
+          <w:rPr>
+            <w:rFonts w:ascii="Cambria Math" w:hAnsi="Cambria Math"/>
+          </w:rPr>
+          <m:t>g</m:t>
+        </m:r>
+        <m:d>
+          <m:dPr>
+            <m:ctrlPr>
+              <w:rPr>
+                <w:rFonts w:ascii="Cambria Math" w:hAnsi="Cambria Math"/>
+                <w:i/>
+              </w:rPr>
+            </m:ctrlPr>
+          </m:dPr>
+          <m:e>
             <m:r>
               <w:rPr>
                 <w:rFonts w:ascii="Cambria Math" w:hAnsi="Cambria Math"/>
@@ -16122,72 +15936,54 @@
           <w:rPr>
             <w:rFonts w:ascii="Cambria Math" w:hAnsi="Cambria Math"/>
           </w:rPr>
-          <m:t>=</m:t>
+          <m:t>=x,</m:t>
         </m:r>
-        <m:d>
-          <m:dPr>
+        <m:rad>
+          <m:radPr>
+            <m:degHide m:val="on"/>
             <m:ctrlPr>
               <w:rPr>
                 <w:rFonts w:ascii="Cambria Math" w:hAnsi="Cambria Math"/>
                 <w:i/>
               </w:rPr>
             </m:ctrlPr>
-          </m:dPr>
+          </m:radPr>
+          <m:deg/>
           <m:e>
             <m:r>
               <w:rPr>
                 <w:rFonts w:ascii="Cambria Math" w:hAnsi="Cambria Math"/>
               </w:rPr>
-              <m:t>x,</m:t>
+              <m:t>1-</m:t>
             </m:r>
-            <m:rad>
-              <m:radPr>
-                <m:degHide m:val="on"/>
+            <m:sSup>
+              <m:sSupPr>
                 <m:ctrlPr>
                   <w:rPr>
                     <w:rFonts w:ascii="Cambria Math" w:hAnsi="Cambria Math"/>
                     <w:i/>
                   </w:rPr>
                 </m:ctrlPr>
-              </m:radPr>
-              <m:deg/>
+              </m:sSupPr>
               <m:e>
                 <m:r>
                   <w:rPr>
                     <w:rFonts w:ascii="Cambria Math" w:hAnsi="Cambria Math"/>
                   </w:rPr>
-                  <m:t>1-</m:t>
+                  <m:t>x</m:t>
                 </m:r>
-                <m:sSup>
-                  <m:sSupPr>
-                    <m:ctrlPr>
-                      <w:rPr>
-                        <w:rFonts w:ascii="Cambria Math" w:hAnsi="Cambria Math"/>
-                        <w:i/>
-                      </w:rPr>
-                    </m:ctrlPr>
-                  </m:sSupPr>
-                  <m:e>
-                    <m:r>
-                      <w:rPr>
-                        <w:rFonts w:ascii="Cambria Math" w:hAnsi="Cambria Math"/>
-                      </w:rPr>
-                      <m:t>x</m:t>
-                    </m:r>
-                  </m:e>
-                  <m:sup>
-                    <m:r>
-                      <w:rPr>
-                        <w:rFonts w:ascii="Cambria Math" w:hAnsi="Cambria Math"/>
-                      </w:rPr>
-                      <m:t>2</m:t>
-                    </m:r>
-                  </m:sup>
-                </m:sSup>
               </m:e>
-            </m:rad>
+              <m:sup>
+                <m:r>
+                  <w:rPr>
+                    <w:rFonts w:ascii="Cambria Math" w:hAnsi="Cambria Math"/>
+                  </w:rPr>
+                  <m:t>2</m:t>
+                </m:r>
+              </m:sup>
+            </m:sSup>
           </m:e>
-        </m:d>
+        </m:rad>
       </m:oMath>
       <w:r>
         <w:rPr>
@@ -16200,76 +15996,21 @@
     <w:p>
       <w:pPr>
         <w:rPr>
-          <w:rtl/>
-        </w:rPr>
-      </w:pPr>
-      <w:r>
-        <w:rPr>
-          <w:rFonts w:hint="cs"/>
-          <w:rtl/>
-        </w:rPr>
-        <w:t>נ.ב. לצערי לא השתמשתי במשפט שהוזכר בשאלה...</w:t>
+          <w:rFonts w:hint="cs"/>
+          <w:rtl/>
+        </w:rPr>
+      </w:pPr>
+      <w:r>
+        <w:rPr>
+          <w:rFonts w:hint="cs"/>
+          <w:rtl/>
+        </w:rPr>
+        <w:t>הגענו לסתירה. מ.ש.ל.</w:t>
       </w:r>
     </w:p>
     <w:p>
       <w:pPr>
-        <w:rPr>
-          <w:i/>
-          <w:rtl/>
-        </w:rPr>
-      </w:pPr>
-      <w:r>
-        <w:rPr>
-          <w:rFonts w:hint="cs"/>
-          <w:i/>
-          <w:rtl/>
-        </w:rPr>
-        <w:t>נ.ב.</w:t>
-      </w:r>
-      <w:r>
-        <w:rPr>
-          <w:rFonts w:hint="cs"/>
-          <w:i/>
-          <w:rtl/>
-        </w:rPr>
-        <w:t>ב.</w:t>
-      </w:r>
-      <w:r>
-        <w:rPr>
-          <w:rFonts w:hint="cs"/>
-          <w:i/>
-          <w:rtl/>
-        </w:rPr>
-        <w:t xml:space="preserve"> </w:t>
-      </w:r>
-      <w:r>
-        <w:rPr>
-          <w:rFonts w:hint="cs"/>
-          <w:i/>
-          <w:rtl/>
-        </w:rPr>
-        <w:t xml:space="preserve">עם עוד קצת עבודה אפשר להוכיח שהעוצמה של קבוצת הישרים המכסה את מעגל היחידה היא </w:t>
-      </w:r>
-      <m:oMath>
-        <m:r>
-          <w:rPr>
-            <w:rFonts w:ascii="Cambria Math" w:hAnsi="Cambria Math" w:cs="Cambria Math" w:hint="cs"/>
-            <w:rtl/>
-          </w:rPr>
-          <m:t>ℵ</m:t>
-        </m:r>
-      </m:oMath>
-      <w:r>
-        <w:rPr>
-          <w:rFonts w:hint="cs"/>
-          <w:i/>
-          <w:rtl/>
-        </w:rPr>
-        <w:t>.</w:t>
-      </w:r>
-    </w:p>
-    <w:p>
-      <w:pPr>
+        <w:keepNext/>
         <w:jc w:val="both"/>
         <w:rPr>
           <w:rFonts w:cs="David"/>
@@ -16819,6 +16560,7 @@
       <w:pPr>
         <w:keepNext/>
         <w:rPr>
+          <w:rFonts w:hint="cs"/>
           <w:rtl/>
         </w:rPr>
       </w:pPr>
@@ -16854,6 +16596,7 @@
     <w:p>
       <w:pPr>
         <w:rPr>
+          <w:rFonts w:hint="cs"/>
           <w:rtl/>
         </w:rPr>
       </w:pPr>
@@ -17185,6 +16928,7 @@
     <w:p>
       <w:pPr>
         <w:rPr>
+          <w:rFonts w:hint="cs"/>
           <w:rtl/>
         </w:rPr>
       </w:pPr>
@@ -17844,7 +17588,7 @@
               <w:noProof/>
               <w:rtl/>
             </w:rPr>
-            <w:t>1</w:t>
+            <w:t>5</w:t>
           </w:r>
         </w:fldSimple>
         <w:r>
@@ -20803,6 +20547,329 @@
 </w:styles>
 </file>
 
+<file path=word/glossary/document.xml><?xml version="1.0" encoding="utf-8"?>
+<w:glossaryDocument xmlns:ve="http://schemas.openxmlformats.org/markup-compatibility/2006" xmlns:o="urn:schemas-microsoft-com:office:office" xmlns:r="http://schemas.openxmlformats.org/officeDocument/2006/relationships" xmlns:m="http://schemas.openxmlformats.org/officeDocument/2006/math" xmlns:v="urn:schemas-microsoft-com:vml" xmlns:wp="http://schemas.openxmlformats.org/drawingml/2006/wordprocessingDrawing" xmlns:w10="urn:schemas-microsoft-com:office:word" xmlns:w="http://schemas.openxmlformats.org/wordprocessingml/2006/main" xmlns:wne="http://schemas.microsoft.com/office/word/2006/wordml">
+  <w:docParts/>
+</w:glossaryDocument>
+</file>
+
+<file path=word/glossary/fontTable.xml><?xml version="1.0" encoding="utf-8"?>
+<w:fonts xmlns:r="http://schemas.openxmlformats.org/officeDocument/2006/relationships" xmlns:w="http://schemas.openxmlformats.org/wordprocessingml/2006/main">
+  <w:font w:name="Times New Roman">
+    <w:panose1 w:val="02020603050405020304"/>
+    <w:charset w:val="00"/>
+    <w:family w:val="roman"/>
+    <w:pitch w:val="variable"/>
+    <w:sig w:usb0="E0002AFF" w:usb1="C0007841" w:usb2="00000009" w:usb3="00000000" w:csb0="000001FF" w:csb1="00000000"/>
+  </w:font>
+  <w:font w:name="Symbol">
+    <w:panose1 w:val="05050102010706020507"/>
+    <w:charset w:val="02"/>
+    <w:family w:val="roman"/>
+    <w:pitch w:val="variable"/>
+    <w:sig w:usb0="00000000" w:usb1="10000000" w:usb2="00000000" w:usb3="00000000" w:csb0="80000000" w:csb1="00000000"/>
+  </w:font>
+  <w:font w:name="Courier New">
+    <w:panose1 w:val="02070309020205020404"/>
+    <w:charset w:val="00"/>
+    <w:family w:val="modern"/>
+    <w:pitch w:val="fixed"/>
+    <w:sig w:usb0="E0002AFF" w:usb1="C0007843" w:usb2="00000009" w:usb3="00000000" w:csb0="000001FF" w:csb1="00000000"/>
+  </w:font>
+  <w:font w:name="Wingdings">
+    <w:panose1 w:val="05000000000000000000"/>
+    <w:charset w:val="02"/>
+    <w:family w:val="auto"/>
+    <w:pitch w:val="variable"/>
+    <w:sig w:usb0="00000000" w:usb1="10000000" w:usb2="00000000" w:usb3="00000000" w:csb0="80000000" w:csb1="00000000"/>
+  </w:font>
+  <w:font w:name="David">
+    <w:panose1 w:val="020E0502060401010101"/>
+    <w:charset w:val="B1"/>
+    <w:family w:val="swiss"/>
+    <w:pitch w:val="variable"/>
+    <w:sig w:usb0="00000801" w:usb1="00000000" w:usb2="00000000" w:usb3="00000000" w:csb0="00000020" w:csb1="00000000"/>
+  </w:font>
+  <w:font w:name="Calibri">
+    <w:panose1 w:val="020F0502020204030204"/>
+    <w:charset w:val="00"/>
+    <w:family w:val="swiss"/>
+    <w:pitch w:val="variable"/>
+    <w:sig w:usb0="E10002FF" w:usb1="4000ACFF" w:usb2="00000009" w:usb3="00000000" w:csb0="0000019F" w:csb1="00000000"/>
+  </w:font>
+  <w:font w:name="Arial">
+    <w:panose1 w:val="020B0604020202020204"/>
+    <w:charset w:val="00"/>
+    <w:family w:val="swiss"/>
+    <w:pitch w:val="variable"/>
+    <w:sig w:usb0="E0002AFF" w:usb1="C0007843" w:usb2="00000009" w:usb3="00000000" w:csb0="000001FF" w:csb1="00000000"/>
+  </w:font>
+  <w:font w:name="Cambria">
+    <w:panose1 w:val="02040503050406030204"/>
+    <w:charset w:val="00"/>
+    <w:family w:val="roman"/>
+    <w:pitch w:val="variable"/>
+    <w:sig w:usb0="E00002FF" w:usb1="400004FF" w:usb2="00000000" w:usb3="00000000" w:csb0="0000019F" w:csb1="00000000"/>
+  </w:font>
+  <w:font w:name="Tahoma">
+    <w:panose1 w:val="020B0604030504040204"/>
+    <w:charset w:val="00"/>
+    <w:family w:val="swiss"/>
+    <w:pitch w:val="variable"/>
+    <w:sig w:usb0="E1002EFF" w:usb1="C000605B" w:usb2="00000029" w:usb3="00000000" w:csb0="000101FF" w:csb1="00000000"/>
+  </w:font>
+  <w:font w:name="Cambria Math">
+    <w:panose1 w:val="02040503050406030204"/>
+    <w:charset w:val="00"/>
+    <w:family w:val="roman"/>
+    <w:pitch w:val="variable"/>
+    <w:sig w:usb0="E00002FF" w:usb1="420024FF" w:usb2="00000000" w:usb3="00000000" w:csb0="0000019F" w:csb1="00000000"/>
+  </w:font>
+</w:fonts>
+</file>
+
+<file path=word/glossary/settings.xml><?xml version="1.0" encoding="utf-8"?>
+<w:settings xmlns:o="urn:schemas-microsoft-com:office:office" xmlns:r="http://schemas.openxmlformats.org/officeDocument/2006/relationships" xmlns:m="http://schemas.openxmlformats.org/officeDocument/2006/math" xmlns:v="urn:schemas-microsoft-com:vml" xmlns:w10="urn:schemas-microsoft-com:office:word" xmlns:w="http://schemas.openxmlformats.org/wordprocessingml/2006/main" xmlns:sl="http://schemas.openxmlformats.org/schemaLibrary/2006/main">
+  <w:view w:val="normal"/>
+  <w:defaultTabStop w:val="720"/>
+  <w:characterSpacingControl w:val="doNotCompress"/>
+  <w:compat>
+    <w:useFELayout/>
+  </w:compat>
+  <w:rsids>
+    <w:rsidRoot w:val="002C33F2"/>
+    <w:rsid w:val="002C33F2"/>
+  </w:rsids>
+  <m:mathPr>
+    <m:mathFont m:val="Cambria Math"/>
+    <m:brkBin m:val="before"/>
+    <m:brkBinSub m:val="--"/>
+    <m:smallFrac m:val="off"/>
+    <m:dispDef/>
+    <m:lMargin m:val="0"/>
+    <m:rMargin m:val="0"/>
+    <m:defJc m:val="centerGroup"/>
+    <m:wrapIndent m:val="1440"/>
+    <m:intLim m:val="subSup"/>
+    <m:naryLim m:val="undOvr"/>
+  </m:mathPr>
+  <w:themeFontLang w:val="en-US" w:bidi="he-IL"/>
+  <w:clrSchemeMapping w:bg1="light1" w:t1="dark1" w:bg2="light2" w:t2="dark2" w:accent1="accent1" w:accent2="accent2" w:accent3="accent3" w:accent4="accent4" w:accent5="accent5" w:accent6="accent6" w:hyperlink="hyperlink" w:followedHyperlink="followedHyperlink"/>
+  <w:decimalSymbol w:val="."/>
+  <w:listSeparator w:val=","/>
+</w:settings>
+</file>
+
+<file path=word/glossary/styles.xml><?xml version="1.0" encoding="utf-8"?>
+<w:styles xmlns:r="http://schemas.openxmlformats.org/officeDocument/2006/relationships" xmlns:w="http://schemas.openxmlformats.org/wordprocessingml/2006/main">
+  <w:docDefaults>
+    <w:rPrDefault>
+      <w:rPr>
+        <w:rFonts w:asciiTheme="minorHAnsi" w:eastAsiaTheme="minorEastAsia" w:hAnsiTheme="minorHAnsi" w:cstheme="minorBidi"/>
+        <w:sz w:val="22"/>
+        <w:szCs w:val="22"/>
+        <w:lang w:val="en-US" w:eastAsia="en-US" w:bidi="he-IL"/>
+      </w:rPr>
+    </w:rPrDefault>
+    <w:pPrDefault>
+      <w:pPr>
+        <w:spacing w:after="200" w:line="276" w:lineRule="auto"/>
+      </w:pPr>
+    </w:pPrDefault>
+  </w:docDefaults>
+  <w:latentStyles w:defLockedState="0" w:defUIPriority="99" w:defSemiHidden="1" w:defUnhideWhenUsed="1" w:defQFormat="0" w:count="267">
+    <w:lsdException w:name="Normal" w:semiHidden="0" w:uiPriority="0" w:unhideWhenUsed="0" w:qFormat="1"/>
+    <w:lsdException w:name="heading 1" w:semiHidden="0" w:uiPriority="9" w:unhideWhenUsed="0" w:qFormat="1"/>
+    <w:lsdException w:name="heading 2" w:uiPriority="9" w:qFormat="1"/>
+    <w:lsdException w:name="heading 3" w:uiPriority="9" w:qFormat="1"/>
+    <w:lsdException w:name="heading 4" w:uiPriority="9" w:qFormat="1"/>
+    <w:lsdException w:name="heading 5" w:uiPriority="9" w:qFormat="1"/>
+    <w:lsdException w:name="heading 6" w:uiPriority="9" w:qFormat="1"/>
+    <w:lsdException w:name="heading 7" w:uiPriority="9" w:qFormat="1"/>
+    <w:lsdException w:name="heading 8" w:uiPriority="9" w:qFormat="1"/>
+    <w:lsdException w:name="heading 9" w:uiPriority="9" w:qFormat="1"/>
+    <w:lsdException w:name="toc 1" w:uiPriority="39"/>
+    <w:lsdException w:name="toc 2" w:uiPriority="39"/>
+    <w:lsdException w:name="toc 3" w:uiPriority="39"/>
+    <w:lsdException w:name="toc 4" w:uiPriority="39"/>
+    <w:lsdException w:name="toc 5" w:uiPriority="39"/>
+    <w:lsdException w:name="toc 6" w:uiPriority="39"/>
+    <w:lsdException w:name="toc 7" w:uiPriority="39"/>
+    <w:lsdException w:name="toc 8" w:uiPriority="39"/>
+    <w:lsdException w:name="toc 9" w:uiPriority="39"/>
+    <w:lsdException w:name="caption" w:uiPriority="35" w:qFormat="1"/>
+    <w:lsdException w:name="Title" w:semiHidden="0" w:uiPriority="10" w:unhideWhenUsed="0" w:qFormat="1"/>
+    <w:lsdException w:name="Default Paragraph Font" w:uiPriority="1"/>
+    <w:lsdException w:name="Subtitle" w:semiHidden="0" w:uiPriority="11" w:unhideWhenUsed="0" w:qFormat="1"/>
+    <w:lsdException w:name="Strong" w:semiHidden="0" w:uiPriority="22" w:unhideWhenUsed="0" w:qFormat="1"/>
+    <w:lsdException w:name="Emphasis" w:semiHidden="0" w:uiPriority="20" w:unhideWhenUsed="0" w:qFormat="1"/>
+    <w:lsdException w:name="Table Grid" w:semiHidden="0" w:uiPriority="59" w:unhideWhenUsed="0"/>
+    <w:lsdException w:name="Placeholder Text" w:unhideWhenUsed="0"/>
+    <w:lsdException w:name="No Spacing" w:semiHidden="0" w:uiPriority="1" w:unhideWhenUsed="0" w:qFormat="1"/>
+    <w:lsdException w:name="Light Shading" w:semiHidden="0" w:uiPriority="60" w:unhideWhenUsed="0"/>
+    <w:lsdException w:name="Light List" w:semiHidden="0" w:uiPriority="61" w:unhideWhenUsed="0"/>
+    <w:lsdException w:name="Light Grid" w:semiHidden="0" w:uiPriority="62" w:unhideWhenUsed="0"/>
+    <w:lsdException w:name="Medium Shading 1" w:semiHidden="0" w:uiPriority="63" w:unhideWhenUsed="0"/>
+    <w:lsdException w:name="Medium Shading 2" w:semiHidden="0" w:uiPriority="64" w:unhideWhenUsed="0"/>
+    <w:lsdException w:name="Medium List 1" w:semiHidden="0" w:uiPriority="65" w:unhideWhenUsed="0"/>
+    <w:lsdException w:name="Medium List 2" w:semiHidden="0" w:uiPriority="66" w:unhideWhenUsed="0"/>
+    <w:lsdException w:name="Medium Grid 1" w:semiHidden="0" w:uiPriority="67" w:unhideWhenUsed="0"/>
+    <w:lsdException w:name="Medium Grid 2" w:semiHidden="0" w:uiPriority="68" w:unhideWhenUsed="0"/>
+    <w:lsdException w:name="Medium Grid 3" w:semiHidden="0" w:uiPriority="69" w:unhideWhenUsed="0"/>
+    <w:lsdException w:name="Dark List" w:semiHidden="0" w:uiPriority="70" w:unhideWhenUsed="0"/>
+    <w:lsdException w:name="Colorful Shading" w:semiHidden="0" w:uiPriority="71" w:unhideWhenUsed="0"/>
+    <w:lsdException w:name="Colorful List" w:semiHidden="0" w:uiPriority="72" w:unhideWhenUsed="0"/>
+    <w:lsdException w:name="Colorful Grid" w:semiHidden="0" w:uiPriority="73" w:unhideWhenUsed="0"/>
+    <w:lsdException w:name="Light Shading Accent 1" w:semiHidden="0" w:uiPriority="60" w:unhideWhenUsed="0"/>
+    <w:lsdException w:name="Light List Accent 1" w:semiHidden="0" w:uiPriority="61" w:unhideWhenUsed="0"/>
+    <w:lsdException w:name="Light Grid Accent 1" w:semiHidden="0" w:uiPriority="62" w:unhideWhenUsed="0"/>
+    <w:lsdException w:name="Medium Shading 1 Accent 1" w:semiHidden="0" w:uiPriority="63" w:unhideWhenUsed="0"/>
+    <w:lsdException w:name="Medium Shading 2 Accent 1" w:semiHidden="0" w:uiPriority="64" w:unhideWhenUsed="0"/>
+    <w:lsdException w:name="Medium List 1 Accent 1" w:semiHidden="0" w:uiPriority="65" w:unhideWhenUsed="0"/>
+    <w:lsdException w:name="Revision" w:unhideWhenUsed="0"/>
+    <w:lsdException w:name="List Paragraph" w:semiHidden="0" w:uiPriority="34" w:unhideWhenUsed="0" w:qFormat="1"/>
+    <w:lsdException w:name="Quote" w:semiHidden="0" w:uiPriority="29" w:unhideWhenUsed="0" w:qFormat="1"/>
+    <w:lsdException w:name="Intense Quote" w:semiHidden="0" w:uiPriority="30" w:unhideWhenUsed="0" w:qFormat="1"/>
+    <w:lsdException w:name="Medium List 2 Accent 1" w:semiHidden="0" w:uiPriority="66" w:unhideWhenUsed="0"/>
+    <w:lsdException w:name="Medium Grid 1 Accent 1" w:semiHidden="0" w:uiPriority="67" w:unhideWhenUsed="0"/>
+    <w:lsdException w:name="Medium Grid 2 Accent 1" w:semiHidden="0" w:uiPriority="68" w:unhideWhenUsed="0"/>
+    <w:lsdException w:name="Medium Grid 3 Accent 1" w:semiHidden="0" w:uiPriority="69" w:unhideWhenUsed="0"/>
+    <w:lsdException w:name="Dark List Accent 1" w:semiHidden="0" w:uiPriority="70" w:unhideWhenUsed="0"/>
+    <w:lsdException w:name="Colorful Shading Accent 1" w:semiHidden="0" w:uiPriority="71" w:unhideWhenUsed="0"/>
+    <w:lsdException w:name="Colorful List Accent 1" w:semiHidden="0" w:uiPriority="72" w:unhideWhenUsed="0"/>
+    <w:lsdException w:name="Colorful Grid Accent 1" w:semiHidden="0" w:uiPriority="73" w:unhideWhenUsed="0"/>
+    <w:lsdException w:name="Light Shading Accent 2" w:semiHidden="0" w:uiPriority="60" w:unhideWhenUsed="0"/>
+    <w:lsdException w:name="Light List Accent 2" w:semiHidden="0" w:uiPriority="61" w:unhideWhenUsed="0"/>
+    <w:lsdException w:name="Light Grid Accent 2" w:semiHidden="0" w:uiPriority="62" w:unhideWhenUsed="0"/>
+    <w:lsdException w:name="Medium Shading 1 Accent 2" w:semiHidden="0" w:uiPriority="63" w:unhideWhenUsed="0"/>
+    <w:lsdException w:name="Medium Shading 2 Accent 2" w:semiHidden="0" w:uiPriority="64" w:unhideWhenUsed="0"/>
+    <w:lsdException w:name="Medium List 1 Accent 2" w:semiHidden="0" w:uiPriority="65" w:unhideWhenUsed="0"/>
+    <w:lsdException w:name="Medium List 2 Accent 2" w:semiHidden="0" w:uiPriority="66" w:unhideWhenUsed="0"/>
+    <w:lsdException w:name="Medium Grid 1 Accent 2" w:semiHidden="0" w:uiPriority="67" w:unhideWhenUsed="0"/>
+    <w:lsdException w:name="Medium Grid 2 Accent 2" w:semiHidden="0" w:uiPriority="68" w:unhideWhenUsed="0"/>
+    <w:lsdException w:name="Medium Grid 3 Accent 2" w:semiHidden="0" w:uiPriority="69" w:unhideWhenUsed="0"/>
+    <w:lsdException w:name="Dark List Accent 2" w:semiHidden="0" w:uiPriority="70" w:unhideWhenUsed="0"/>
+    <w:lsdException w:name="Colorful Shading Accent 2" w:semiHidden="0" w:uiPriority="71" w:unhideWhenUsed="0"/>
+    <w:lsdException w:name="Colorful List Accent 2" w:semiHidden="0" w:uiPriority="72" w:unhideWhenUsed="0"/>
+    <w:lsdException w:name="Colorful Grid Accent 2" w:semiHidden="0" w:uiPriority="73" w:unhideWhenUsed="0"/>
+    <w:lsdException w:name="Light Shading Accent 3" w:semiHidden="0" w:uiPriority="60" w:unhideWhenUsed="0"/>
+    <w:lsdException w:name="Light List Accent 3" w:semiHidden="0" w:uiPriority="61" w:unhideWhenUsed="0"/>
+    <w:lsdException w:name="Light Grid Accent 3" w:semiHidden="0" w:uiPriority="62" w:unhideWhenUsed="0"/>
+    <w:lsdException w:name="Medium Shading 1 Accent 3" w:semiHidden="0" w:uiPriority="63" w:unhideWhenUsed="0"/>
+    <w:lsdException w:name="Medium Shading 2 Accent 3" w:semiHidden="0" w:uiPriority="64" w:unhideWhenUsed="0"/>
+    <w:lsdException w:name="Medium List 1 Accent 3" w:semiHidden="0" w:uiPriority="65" w:unhideWhenUsed="0"/>
+    <w:lsdException w:name="Medium List 2 Accent 3" w:semiHidden="0" w:uiPriority="66" w:unhideWhenUsed="0"/>
+    <w:lsdException w:name="Medium Grid 1 Accent 3" w:semiHidden="0" w:uiPriority="67" w:unhideWhenUsed="0"/>
+    <w:lsdException w:name="Medium Grid 2 Accent 3" w:semiHidden="0" w:uiPriority="68" w:unhideWhenUsed="0"/>
+    <w:lsdException w:name="Medium Grid 3 Accent 3" w:semiHidden="0" w:uiPriority="69" w:unhideWhenUsed="0"/>
+    <w:lsdException w:name="Dark List Accent 3" w:semiHidden="0" w:uiPriority="70" w:unhideWhenUsed="0"/>
+    <w:lsdException w:name="Colorful Shading Accent 3" w:semiHidden="0" w:uiPriority="71" w:unhideWhenUsed="0"/>
+    <w:lsdException w:name="Colorful List Accent 3" w:semiHidden="0" w:uiPriority="72" w:unhideWhenUsed="0"/>
+    <w:lsdException w:name="Colorful Grid Accent 3" w:semiHidden="0" w:uiPriority="73" w:unhideWhenUsed="0"/>
+    <w:lsdException w:name="Light Shading Accent 4" w:semiHidden="0" w:uiPriority="60" w:unhideWhenUsed="0"/>
+    <w:lsdException w:name="Light List Accent 4" w:semiHidden="0" w:uiPriority="61" w:unhideWhenUsed="0"/>
+    <w:lsdException w:name="Light Grid Accent 4" w:semiHidden="0" w:uiPriority="62" w:unhideWhenUsed="0"/>
+    <w:lsdException w:name="Medium Shading 1 Accent 4" w:semiHidden="0" w:uiPriority="63" w:unhideWhenUsed="0"/>
+    <w:lsdException w:name="Medium Shading 2 Accent 4" w:semiHidden="0" w:uiPriority="64" w:unhideWhenUsed="0"/>
+    <w:lsdException w:name="Medium List 1 Accent 4" w:semiHidden="0" w:uiPriority="65" w:unhideWhenUsed="0"/>
+    <w:lsdException w:name="Medium List 2 Accent 4" w:semiHidden="0" w:uiPriority="66" w:unhideWhenUsed="0"/>
+    <w:lsdException w:name="Medium Grid 1 Accent 4" w:semiHidden="0" w:uiPriority="67" w:unhideWhenUsed="0"/>
+    <w:lsdException w:name="Medium Grid 2 Accent 4" w:semiHidden="0" w:uiPriority="68" w:unhideWhenUsed="0"/>
+    <w:lsdException w:name="Medium Grid 3 Accent 4" w:semiHidden="0" w:uiPriority="69" w:unhideWhenUsed="0"/>
+    <w:lsdException w:name="Dark List Accent 4" w:semiHidden="0" w:uiPriority="70" w:unhideWhenUsed="0"/>
+    <w:lsdException w:name="Colorful Shading Accent 4" w:semiHidden="0" w:uiPriority="71" w:unhideWhenUsed="0"/>
+    <w:lsdException w:name="Colorful List Accent 4" w:semiHidden="0" w:uiPriority="72" w:unhideWhenUsed="0"/>
+    <w:lsdException w:name="Colorful Grid Accent 4" w:semiHidden="0" w:uiPriority="73" w:unhideWhenUsed="0"/>
+    <w:lsdException w:name="Light Shading Accent 5" w:semiHidden="0" w:uiPriority="60" w:unhideWhenUsed="0"/>
+    <w:lsdException w:name="Light List Accent 5" w:semiHidden="0" w:uiPriority="61" w:unhideWhenUsed="0"/>
+    <w:lsdException w:name="Light Grid Accent 5" w:semiHidden="0" w:uiPriority="62" w:unhideWhenUsed="0"/>
+    <w:lsdException w:name="Medium Shading 1 Accent 5" w:semiHidden="0" w:uiPriority="63" w:unhideWhenUsed="0"/>
+    <w:lsdException w:name="Medium Shading 2 Accent 5" w:semiHidden="0" w:uiPriority="64" w:unhideWhenUsed="0"/>
+    <w:lsdException w:name="Medium List 1 Accent 5" w:semiHidden="0" w:uiPriority="65" w:unhideWhenUsed="0"/>
+    <w:lsdException w:name="Medium List 2 Accent 5" w:semiHidden="0" w:uiPriority="66" w:unhideWhenUsed="0"/>
+    <w:lsdException w:name="Medium Grid 1 Accent 5" w:semiHidden="0" w:uiPriority="67" w:unhideWhenUsed="0"/>
+    <w:lsdException w:name="Medium Grid 2 Accent 5" w:semiHidden="0" w:uiPriority="68" w:unhideWhenUsed="0"/>
+    <w:lsdException w:name="Medium Grid 3 Accent 5" w:semiHidden="0" w:uiPriority="69" w:unhideWhenUsed="0"/>
+    <w:lsdException w:name="Dark List Accent 5" w:semiHidden="0" w:uiPriority="70" w:unhideWhenUsed="0"/>
+    <w:lsdException w:name="Colorful Shading Accent 5" w:semiHidden="0" w:uiPriority="71" w:unhideWhenUsed="0"/>
+    <w:lsdException w:name="Colorful List Accent 5" w:semiHidden="0" w:uiPriority="72" w:unhideWhenUsed="0"/>
+    <w:lsdException w:name="Colorful Grid Accent 5" w:semiHidden="0" w:uiPriority="73" w:unhideWhenUsed="0"/>
+    <w:lsdException w:name="Light Shading Accent 6" w:semiHidden="0" w:uiPriority="60" w:unhideWhenUsed="0"/>
+    <w:lsdException w:name="Light List Accent 6" w:semiHidden="0" w:uiPriority="61" w:unhideWhenUsed="0"/>
+    <w:lsdException w:name="Light Grid Accent 6" w:semiHidden="0" w:uiPriority="62" w:unhideWhenUsed="0"/>
+    <w:lsdException w:name="Medium Shading 1 Accent 6" w:semiHidden="0" w:uiPriority="63" w:unhideWhenUsed="0"/>
+    <w:lsdException w:name="Medium Shading 2 Accent 6" w:semiHidden="0" w:uiPriority="64" w:unhideWhenUsed="0"/>
+    <w:lsdException w:name="Medium List 1 Accent 6" w:semiHidden="0" w:uiPriority="65" w:unhideWhenUsed="0"/>
+    <w:lsdException w:name="Medium List 2 Accent 6" w:semiHidden="0" w:uiPriority="66" w:unhideWhenUsed="0"/>
+    <w:lsdException w:name="Medium Grid 1 Accent 6" w:semiHidden="0" w:uiPriority="67" w:unhideWhenUsed="0"/>
+    <w:lsdException w:name="Medium Grid 2 Accent 6" w:semiHidden="0" w:uiPriority="68" w:unhideWhenUsed="0"/>
+    <w:lsdException w:name="Medium Grid 3 Accent 6" w:semiHidden="0" w:uiPriority="69" w:unhideWhenUsed="0"/>
+    <w:lsdException w:name="Dark List Accent 6" w:semiHidden="0" w:uiPriority="70" w:unhideWhenUsed="0"/>
+    <w:lsdException w:name="Colorful Shading Accent 6" w:semiHidden="0" w:uiPriority="71" w:unhideWhenUsed="0"/>
+    <w:lsdException w:name="Colorful List Accent 6" w:semiHidden="0" w:uiPriority="72" w:unhideWhenUsed="0"/>
+    <w:lsdException w:name="Colorful Grid Accent 6" w:semiHidden="0" w:uiPriority="73" w:unhideWhenUsed="0"/>
+    <w:lsdException w:name="Subtle Emphasis" w:semiHidden="0" w:uiPriority="19" w:unhideWhenUsed="0" w:qFormat="1"/>
+    <w:lsdException w:name="Intense Emphasis" w:semiHidden="0" w:uiPriority="21" w:unhideWhenUsed="0" w:qFormat="1"/>
+    <w:lsdException w:name="Subtle Reference" w:semiHidden="0" w:uiPriority="31" w:unhideWhenUsed="0" w:qFormat="1"/>
+    <w:lsdException w:name="Intense Reference" w:semiHidden="0" w:uiPriority="32" w:unhideWhenUsed="0" w:qFormat="1"/>
+    <w:lsdException w:name="Book Title" w:semiHidden="0" w:uiPriority="33" w:unhideWhenUsed="0" w:qFormat="1"/>
+    <w:lsdException w:name="Bibliography" w:uiPriority="37"/>
+    <w:lsdException w:name="TOC Heading" w:uiPriority="39" w:qFormat="1"/>
+  </w:latentStyles>
+  <w:style w:type="paragraph" w:default="1" w:styleId="a">
+    <w:name w:val="Normal"/>
+    <w:qFormat/>
+    <w:pPr>
+      <w:bidi/>
+    </w:pPr>
+  </w:style>
+  <w:style w:type="character" w:default="1" w:styleId="a0">
+    <w:name w:val="Default Paragraph Font"/>
+    <w:uiPriority w:val="1"/>
+    <w:semiHidden/>
+    <w:unhideWhenUsed/>
+  </w:style>
+  <w:style w:type="table" w:default="1" w:styleId="a1">
+    <w:name w:val="Normal Table"/>
+    <w:uiPriority w:val="99"/>
+    <w:semiHidden/>
+    <w:unhideWhenUsed/>
+    <w:qFormat/>
+    <w:tblPr>
+      <w:tblInd w:w="0" w:type="dxa"/>
+      <w:tblCellMar>
+        <w:top w:w="0" w:type="dxa"/>
+        <w:left w:w="108" w:type="dxa"/>
+        <w:bottom w:w="0" w:type="dxa"/>
+        <w:right w:w="108" w:type="dxa"/>
+      </w:tblCellMar>
+    </w:tblPr>
+  </w:style>
+  <w:style w:type="numbering" w:default="1" w:styleId="a2">
+    <w:name w:val="No List"/>
+    <w:uiPriority w:val="99"/>
+    <w:semiHidden/>
+    <w:unhideWhenUsed/>
+  </w:style>
+  <w:style w:type="character" w:styleId="a3">
+    <w:name w:val="Placeholder Text"/>
+    <w:basedOn w:val="a0"/>
+    <w:uiPriority w:val="99"/>
+    <w:semiHidden/>
+    <w:rsid w:val="002C33F2"/>
+    <w:rPr>
+      <w:color w:val="808080"/>
+    </w:rPr>
+  </w:style>
+</w:styles>
+</file>
+
+<file path=word/glossary/webSettings.xml><?xml version="1.0" encoding="utf-8"?>
+<w:webSettings xmlns:r="http://schemas.openxmlformats.org/officeDocument/2006/relationships" xmlns:w="http://schemas.openxmlformats.org/wordprocessingml/2006/main">
+  <w:optimizeForBrowser/>
+</w:webSettings>
+</file>
+
 <file path=word/theme/theme1.xml><?xml version="1.0" encoding="utf-8"?>
 <a:theme xmlns:a="http://schemas.openxmlformats.org/drawingml/2006/main" name="ערכת נושא Office">
   <a:themeElements>
@@ -21091,7 +21158,7 @@
 </file>
 
 <file path=customXml/itemProps1.xml><?xml version="1.0" encoding="utf-8"?>
-<ds:datastoreItem xmlns:ds="http://schemas.openxmlformats.org/officeDocument/2006/customXml" ds:itemID="{2A6A7BE1-1C48-4A5F-B311-5010BCA90628}">
+<ds:datastoreItem xmlns:ds="http://schemas.openxmlformats.org/officeDocument/2006/customXml" ds:itemID="{880B608F-74B4-4FD0-9DA2-7494E33D431E}">
   <ds:schemaRefs>
     <ds:schemaRef ds:uri="http://schemas.openxmlformats.org/officeDocument/2006/bibliography"/>
   </ds:schemaRefs>

</xml_diff>

<commit_message>
changes in bedida 6
</commit_message>
<xml_diff>
--- a/5772_SemesterA/Bedida/Bedida 6 Azriel Berger.docx
+++ b/5772_SemesterA/Bedida/Bedida 6 Azriel Berger.docx
@@ -280,6 +280,7 @@
     <w:p>
       <w:pPr>
         <w:rPr>
+          <w:rFonts w:hint="cs"/>
           <w:rtl/>
         </w:rPr>
       </w:pPr>
@@ -343,6 +344,65 @@
           <w:rtl/>
         </w:rPr>
         <w:t xml:space="preserve"> (פונקציית זהות היא תמיד חח"ע).</w:t>
+      </w:r>
+    </w:p>
+    <w:p>
+      <w:pPr>
+        <w:rPr>
+          <w:rtl/>
+        </w:rPr>
+      </w:pPr>
+      <w:r>
+        <w:rPr>
+          <w:rFonts w:hint="cs"/>
+          <w:rtl/>
+        </w:rPr>
+        <w:t xml:space="preserve">הערה: בהרבה מקומות אומרים "משפט קנטור-שרודר-ברנשטיין", אבל </w:t>
+      </w:r>
+      <w:r>
+        <w:rPr>
+          <w:rFonts w:hint="cs"/>
+          <w:rtl/>
+        </w:rPr>
+        <w:t>כנראה ש</w:t>
+      </w:r>
+      <w:r>
+        <w:rPr>
+          <w:rFonts w:hint="cs"/>
+          <w:rtl/>
+        </w:rPr>
+        <w:t xml:space="preserve">אנחנו גזענים ולכן </w:t>
+      </w:r>
+      <w:r>
+        <w:rPr>
+          <w:rFonts w:hint="cs"/>
+          <w:rtl/>
+        </w:rPr>
+        <w:t xml:space="preserve">אנחנו </w:t>
+      </w:r>
+      <w:r>
+        <w:rPr>
+          <w:rFonts w:hint="cs"/>
+          <w:rtl/>
+        </w:rPr>
+        <w:t>מזכירים רק את קנטור (שאבא שלו היה יהודי) ואת ברנשטיין (שהיה יהודי)</w:t>
+      </w:r>
+      <w:r>
+        <w:rPr>
+          <w:rFonts w:hint="cs"/>
+          <w:rtl/>
+        </w:rPr>
+        <w:t xml:space="preserve">, ומשמיטים את שרודר שכנראה לא היה לו קשר ליהדות </w:t>
+      </w:r>
+      <w:r>
+        <w:sym w:font="Wingdings" w:char="F04A"/>
+      </w:r>
+      <w:r>
+        <w:rPr>
+          <w:rFonts w:hint="cs"/>
+          <w:rtl/>
+        </w:rPr>
+        <w:t>.</w:t>
       </w:r>
     </w:p>
     <w:p>
@@ -407,7 +467,7 @@
           <v:shape id="_x0000_i1025" type="#_x0000_t75" style="width:62.2pt;height:20.15pt" o:ole="">
             <v:imagedata r:id="rId8" o:title=""/>
           </v:shape>
-          <o:OLEObject Type="Embed" ProgID="Equation.3" ShapeID="_x0000_i1025" DrawAspect="Content" ObjectID="_1389079096" r:id="rId9"/>
+          <o:OLEObject Type="Embed" ProgID="Equation.3" ShapeID="_x0000_i1025" DrawAspect="Content" ObjectID="_1389081585" r:id="rId9"/>
         </w:object>
       </w:r>
       <w:r>
@@ -862,7 +922,7 @@
           <v:shape id="_x0000_i1026" type="#_x0000_t75" style="width:23.05pt;height:17.3pt" o:ole="">
             <v:imagedata r:id="rId10" o:title=""/>
           </v:shape>
-          <o:OLEObject Type="Embed" ProgID="Equation.3" ShapeID="_x0000_i1026" DrawAspect="Content" ObjectID="_1389079097" r:id="rId11"/>
+          <o:OLEObject Type="Embed" ProgID="Equation.3" ShapeID="_x0000_i1026" DrawAspect="Content" ObjectID="_1389081586" r:id="rId11"/>
         </w:object>
       </w:r>
       <w:r>
@@ -885,7 +945,7 @@
           <v:shape id="_x0000_i1027" type="#_x0000_t75" style="width:24.2pt;height:17.3pt" o:ole="">
             <v:imagedata r:id="rId12" o:title=""/>
           </v:shape>
-          <o:OLEObject Type="Embed" ProgID="Equation.3" ShapeID="_x0000_i1027" DrawAspect="Content" ObjectID="_1389079098" r:id="rId13"/>
+          <o:OLEObject Type="Embed" ProgID="Equation.3" ShapeID="_x0000_i1027" DrawAspect="Content" ObjectID="_1389081587" r:id="rId13"/>
         </w:object>
       </w:r>
     </w:p>
@@ -1293,7 +1353,7 @@
         <w:ind w:firstLine="360"/>
         <w:jc w:val="both"/>
         <w:rPr>
-          <w:rFonts w:cs="David"/>
+          <w:rFonts w:cs="David" w:hint="cs"/>
           <w:b/>
           <w:bCs/>
           <w:strike/>
@@ -1322,7 +1382,7 @@
           <v:shape id="_x0000_i1028" type="#_x0000_t75" style="width:23.05pt;height:17.3pt" o:ole="">
             <v:imagedata r:id="rId14" o:title=""/>
           </v:shape>
-          <o:OLEObject Type="Embed" ProgID="Equation.3" ShapeID="_x0000_i1028" DrawAspect="Content" ObjectID="_1389079099" r:id="rId15"/>
+          <o:OLEObject Type="Embed" ProgID="Equation.3" ShapeID="_x0000_i1028" DrawAspect="Content" ObjectID="_1389081588" r:id="rId15"/>
         </w:object>
       </w:r>
       <w:r>
@@ -1347,7 +1407,7 @@
           <v:shape id="_x0000_i1029" type="#_x0000_t75" style="width:32.25pt;height:17.3pt" o:ole="">
             <v:imagedata r:id="rId16" o:title=""/>
           </v:shape>
-          <o:OLEObject Type="Embed" ProgID="Equation.3" ShapeID="_x0000_i1029" DrawAspect="Content" ObjectID="_1389079100" r:id="rId17"/>
+          <o:OLEObject Type="Embed" ProgID="Equation.3" ShapeID="_x0000_i1029" DrawAspect="Content" ObjectID="_1389081589" r:id="rId17"/>
         </w:object>
       </w:r>
     </w:p>
@@ -1384,7 +1444,7 @@
           <v:shape id="_x0000_i1030" type="#_x0000_t75" style="width:32.25pt;height:17.3pt" o:ole="">
             <v:imagedata r:id="rId18" o:title=""/>
           </v:shape>
-          <o:OLEObject Type="Embed" ProgID="Equation.3" ShapeID="_x0000_i1030" DrawAspect="Content" ObjectID="_1389079101" r:id="rId19"/>
+          <o:OLEObject Type="Embed" ProgID="Equation.3" ShapeID="_x0000_i1030" DrawAspect="Content" ObjectID="_1389081590" r:id="rId19"/>
         </w:object>
       </w:r>
       <w:r>
@@ -1409,7 +1469,7 @@
           <v:shape id="_x0000_i1031" type="#_x0000_t75" style="width:24.2pt;height:17.3pt" o:ole="">
             <v:imagedata r:id="rId20" o:title=""/>
           </v:shape>
-          <o:OLEObject Type="Embed" ProgID="Equation.3" ShapeID="_x0000_i1031" DrawAspect="Content" ObjectID="_1389079102" r:id="rId21"/>
+          <o:OLEObject Type="Embed" ProgID="Equation.3" ShapeID="_x0000_i1031" DrawAspect="Content" ObjectID="_1389081591" r:id="rId21"/>
         </w:object>
       </w:r>
     </w:p>
@@ -1462,7 +1522,7 @@
           <v:shape id="_x0000_i1032" type="#_x0000_t75" style="width:21.9pt;height:17.3pt" o:ole="">
             <v:imagedata r:id="rId22" o:title=""/>
           </v:shape>
-          <o:OLEObject Type="Embed" ProgID="Equation.3" ShapeID="_x0000_i1032" DrawAspect="Content" ObjectID="_1389079103" r:id="rId23"/>
+          <o:OLEObject Type="Embed" ProgID="Equation.3" ShapeID="_x0000_i1032" DrawAspect="Content" ObjectID="_1389081592" r:id="rId23"/>
         </w:object>
       </w:r>
       <w:r>
@@ -1485,7 +1545,7 @@
           <v:shape id="_x0000_i1033" type="#_x0000_t75" style="width:24.2pt;height:17.3pt" o:ole="">
             <v:imagedata r:id="rId20" o:title=""/>
           </v:shape>
-          <o:OLEObject Type="Embed" ProgID="Equation.3" ShapeID="_x0000_i1033" DrawAspect="Content" ObjectID="_1389079104" r:id="rId24"/>
+          <o:OLEObject Type="Embed" ProgID="Equation.3" ShapeID="_x0000_i1033" DrawAspect="Content" ObjectID="_1389081593" r:id="rId24"/>
         </w:object>
       </w:r>
       <w:r>
@@ -3395,6 +3455,7 @@
             <w:rPr>
               <w:rFonts w:ascii="Cambria Math" w:hAnsi="Cambria Math"/>
             </w:rPr>
+            <w:lastRenderedPageBreak/>
             <m:t>G:</m:t>
           </m:r>
           <m:d>
@@ -3561,7 +3622,6 @@
           <w:rFonts w:hint="cs"/>
           <w:rtl/>
         </w:rPr>
-        <w:lastRenderedPageBreak/>
         <w:t>פונקציה זו היא הרכבה של פונקציות חח"ע ועל ולכן היא חח"ע ועל.</w:t>
       </w:r>
     </w:p>
@@ -3570,7 +3630,7 @@
         <w:keepNext/>
         <w:jc w:val="both"/>
         <w:rPr>
-          <w:rFonts w:cs="David"/>
+          <w:rFonts w:cs="David" w:hint="cs"/>
           <w:b/>
           <w:bCs/>
           <w:strike/>
@@ -3609,7 +3669,7 @@
           <v:shape id="_x0000_i1034" type="#_x0000_t75" style="width:32.85pt;height:34pt" o:ole="">
             <v:imagedata r:id="rId25" o:title=""/>
           </v:shape>
-          <o:OLEObject Type="Embed" ProgID="Equation.3" ShapeID="_x0000_i1034" DrawAspect="Content" ObjectID="_1389079105" r:id="rId26"/>
+          <o:OLEObject Type="Embed" ProgID="Equation.3" ShapeID="_x0000_i1034" DrawAspect="Content" ObjectID="_1389081594" r:id="rId26"/>
         </w:object>
       </w:r>
       <w:r>
@@ -3634,7 +3694,7 @@
           <v:shape id="_x0000_i1035" type="#_x0000_t75" style="width:29.95pt;height:34pt" o:ole="">
             <v:imagedata r:id="rId27" o:title=""/>
           </v:shape>
-          <o:OLEObject Type="Embed" ProgID="Equation.3" ShapeID="_x0000_i1035" DrawAspect="Content" ObjectID="_1389079106" r:id="rId28"/>
+          <o:OLEObject Type="Embed" ProgID="Equation.3" ShapeID="_x0000_i1035" DrawAspect="Content" ObjectID="_1389081595" r:id="rId28"/>
         </w:object>
       </w:r>
       <w:r>
@@ -3659,7 +3719,7 @@
           <v:shape id="_x0000_i1036" type="#_x0000_t75" style="width:13.25pt;height:13.8pt" o:ole="">
             <v:imagedata r:id="rId29" o:title=""/>
           </v:shape>
-          <o:OLEObject Type="Embed" ProgID="Equation.3" ShapeID="_x0000_i1036" DrawAspect="Content" ObjectID="_1389079107" r:id="rId30"/>
+          <o:OLEObject Type="Embed" ProgID="Equation.3" ShapeID="_x0000_i1036" DrawAspect="Content" ObjectID="_1389081596" r:id="rId30"/>
         </w:object>
       </w:r>
       <w:r>
@@ -3675,9 +3735,24 @@
     </w:p>
     <w:p>
       <w:pPr>
+        <w:rPr>
+          <w:rFonts w:hint="cs"/>
+          <w:rtl/>
+        </w:rPr>
+      </w:pPr>
+      <w:r>
+        <w:rPr>
+          <w:rFonts w:hint="cs"/>
+          <w:rtl/>
+        </w:rPr>
+        <w:t>זה קטע פתוח וקטע סגור. עיין לעיל 1-2, בשיעורים ובתרגולים...</w:t>
+      </w:r>
+    </w:p>
+    <w:p>
+      <w:pPr>
         <w:jc w:val="both"/>
         <w:rPr>
-          <w:rFonts w:cs="David"/>
+          <w:rFonts w:cs="David" w:hint="cs"/>
           <w:b/>
           <w:bCs/>
           <w:strike/>
@@ -3754,7 +3829,7 @@
           <v:shape id="_x0000_i1037" type="#_x0000_t75" style="width:13.25pt;height:13.8pt" o:ole="">
             <v:imagedata r:id="rId29" o:title=""/>
           </v:shape>
-          <o:OLEObject Type="Embed" ProgID="Equation.3" ShapeID="_x0000_i1037" DrawAspect="Content" ObjectID="_1389079108" r:id="rId31"/>
+          <o:OLEObject Type="Embed" ProgID="Equation.3" ShapeID="_x0000_i1037" DrawAspect="Content" ObjectID="_1389081597" r:id="rId31"/>
         </w:object>
       </w:r>
       <w:r>
@@ -3789,7 +3864,7 @@
           <v:shape id="_x0000_i1038" type="#_x0000_t75" style="width:32.85pt;height:13.25pt" o:ole="">
             <v:imagedata r:id="rId32" o:title=""/>
           </v:shape>
-          <o:OLEObject Type="Embed" ProgID="Equation.3" ShapeID="_x0000_i1038" DrawAspect="Content" ObjectID="_1389079109" r:id="rId33"/>
+          <o:OLEObject Type="Embed" ProgID="Equation.3" ShapeID="_x0000_i1038" DrawAspect="Content" ObjectID="_1389081598" r:id="rId33"/>
         </w:object>
       </w:r>
       <w:r>
@@ -3814,7 +3889,7 @@
           <v:shape id="_x0000_i1039" type="#_x0000_t75" style="width:13.25pt;height:13.8pt" o:ole="">
             <v:imagedata r:id="rId29" o:title=""/>
           </v:shape>
-          <o:OLEObject Type="Embed" ProgID="Equation.3" ShapeID="_x0000_i1039" DrawAspect="Content" ObjectID="_1389079110" r:id="rId34"/>
+          <o:OLEObject Type="Embed" ProgID="Equation.3" ShapeID="_x0000_i1039" DrawAspect="Content" ObjectID="_1389081599" r:id="rId34"/>
         </w:object>
       </w:r>
       <w:r>
@@ -3826,6 +3901,155 @@
           <w:rtl/>
         </w:rPr>
         <w:t>.</w:t>
+      </w:r>
+    </w:p>
+    <w:p>
+      <w:pPr>
+        <w:rPr>
+          <w:rFonts w:hint="cs"/>
+          <w:rtl/>
+        </w:rPr>
+      </w:pPr>
+      <w:r>
+        <w:rPr>
+          <w:rFonts w:hint="cs"/>
+          <w:rtl/>
+        </w:rPr>
+        <w:t xml:space="preserve">נעשה מאחת מהן התאמה לקבוצה </w:t>
+      </w:r>
+      <m:oMath>
+        <m:d>
+          <m:dPr>
+            <m:ctrlPr>
+              <w:rPr>
+                <w:rFonts w:ascii="Cambria Math" w:hAnsi="Cambria Math"/>
+                <w:i/>
+              </w:rPr>
+            </m:ctrlPr>
+          </m:dPr>
+          <m:e>
+            <m:r>
+              <w:rPr>
+                <w:rFonts w:ascii="Cambria Math" w:hAnsi="Cambria Math"/>
+              </w:rPr>
+              <m:t>0,</m:t>
+            </m:r>
+            <m:f>
+              <m:fPr>
+                <m:ctrlPr>
+                  <w:rPr>
+                    <w:rFonts w:ascii="Cambria Math" w:hAnsi="Cambria Math"/>
+                    <w:i/>
+                  </w:rPr>
+                </m:ctrlPr>
+              </m:fPr>
+              <m:num>
+                <m:r>
+                  <w:rPr>
+                    <w:rFonts w:ascii="Cambria Math" w:hAnsi="Cambria Math"/>
+                  </w:rPr>
+                  <m:t>1</m:t>
+                </m:r>
+              </m:num>
+              <m:den>
+                <m:r>
+                  <w:rPr>
+                    <w:rFonts w:ascii="Cambria Math" w:hAnsi="Cambria Math"/>
+                  </w:rPr>
+                  <m:t>2</m:t>
+                </m:r>
+              </m:den>
+            </m:f>
+          </m:e>
+        </m:d>
+      </m:oMath>
+      <w:r>
+        <w:rPr>
+          <w:rFonts w:hint="cs"/>
+          <w:rtl/>
+        </w:rPr>
+        <w:t xml:space="preserve"> ומהשניה ל</w:t>
+      </w:r>
+      <m:oMath>
+        <m:d>
+          <m:dPr>
+            <m:begChr m:val="["/>
+            <m:ctrlPr>
+              <w:rPr>
+                <w:rFonts w:ascii="Cambria Math" w:hAnsi="Cambria Math"/>
+                <w:i/>
+              </w:rPr>
+            </m:ctrlPr>
+          </m:dPr>
+          <m:e>
+            <m:f>
+              <m:fPr>
+                <m:ctrlPr>
+                  <w:rPr>
+                    <w:rFonts w:ascii="Cambria Math" w:hAnsi="Cambria Math"/>
+                    <w:i/>
+                  </w:rPr>
+                </m:ctrlPr>
+              </m:fPr>
+              <m:num>
+                <m:r>
+                  <w:rPr>
+                    <w:rFonts w:ascii="Cambria Math" w:hAnsi="Cambria Math"/>
+                  </w:rPr>
+                  <m:t>1</m:t>
+                </m:r>
+              </m:num>
+              <m:den>
+                <m:r>
+                  <w:rPr>
+                    <w:rFonts w:ascii="Cambria Math" w:hAnsi="Cambria Math"/>
+                  </w:rPr>
+                  <m:t>2</m:t>
+                </m:r>
+              </m:den>
+            </m:f>
+            <m:r>
+              <w:rPr>
+                <w:rFonts w:ascii="Cambria Math" w:hAnsi="Cambria Math"/>
+              </w:rPr>
+              <m:t>,1</m:t>
+            </m:r>
+          </m:e>
+        </m:d>
+      </m:oMath>
+      <w:r>
+        <w:rPr>
+          <w:rFonts w:hint="cs"/>
+          <w:rtl/>
+        </w:rPr>
+        <w:t xml:space="preserve">, ומהאיחוד לקטע </w:t>
+      </w:r>
+      <m:oMath>
+        <m:d>
+          <m:dPr>
+            <m:ctrlPr>
+              <w:rPr>
+                <w:rFonts w:ascii="Cambria Math" w:hAnsi="Cambria Math"/>
+                <w:i/>
+              </w:rPr>
+            </m:ctrlPr>
+          </m:dPr>
+          <m:e>
+            <m:r>
+              <w:rPr>
+                <w:rFonts w:ascii="Cambria Math" w:hAnsi="Cambria Math"/>
+              </w:rPr>
+              <m:t>0,1</m:t>
+            </m:r>
+          </m:e>
+        </m:d>
+      </m:oMath>
+      <w:r>
+        <w:rPr>
+          <w:rFonts w:hint="cs"/>
+          <w:rtl/>
+        </w:rPr>
+        <w:t>, וד"ל.</w:t>
       </w:r>
     </w:p>
     <w:p>
@@ -3916,7 +4140,7 @@
           <v:shape id="_x0000_i1040" type="#_x0000_t75" style="width:77.75pt;height:20.15pt" o:ole="">
             <v:imagedata r:id="rId35" o:title=""/>
           </v:shape>
-          <o:OLEObject Type="Embed" ProgID="Equation.3" ShapeID="_x0000_i1040" DrawAspect="Content" ObjectID="_1389079111" r:id="rId36"/>
+          <o:OLEObject Type="Embed" ProgID="Equation.3" ShapeID="_x0000_i1040" DrawAspect="Content" ObjectID="_1389081600" r:id="rId36"/>
         </w:object>
       </w:r>
       <w:r>
@@ -3957,7 +4181,7 @@
           <v:shape id="_x0000_i1041" type="#_x0000_t75" style="width:39.15pt;height:20.15pt" o:ole="">
             <v:imagedata r:id="rId37" o:title=""/>
           </v:shape>
-          <o:OLEObject Type="Embed" ProgID="Equation.3" ShapeID="_x0000_i1041" DrawAspect="Content" ObjectID="_1389079112" r:id="rId38"/>
+          <o:OLEObject Type="Embed" ProgID="Equation.3" ShapeID="_x0000_i1041" DrawAspect="Content" ObjectID="_1389081601" r:id="rId38"/>
         </w:object>
       </w:r>
       <w:r>
@@ -5107,6 +5331,7 @@
             <w:pPr>
               <w:jc w:val="center"/>
               <w:rPr>
+                <w:rFonts w:hint="cs"/>
                 <w:rtl/>
               </w:rPr>
             </w:pPr>
@@ -5598,7 +5823,6 @@
     <w:p>
       <w:pPr>
         <w:rPr>
-          <w:rFonts w:hint="cs"/>
           <w:rtl/>
         </w:rPr>
       </w:pPr>
@@ -5667,7 +5891,6 @@
     <w:p>
       <w:pPr>
         <w:rPr>
-          <w:rFonts w:hint="cs"/>
           <w:rtl/>
         </w:rPr>
       </w:pPr>
@@ -5682,7 +5905,6 @@
     <w:p>
       <w:pPr>
         <w:rPr>
-          <w:rFonts w:hint="cs"/>
           <w:rtl/>
         </w:rPr>
       </w:pPr>
@@ -5742,7 +5964,7 @@
           <w:rPr>
             <w:rFonts w:ascii="Cambria Math" w:hAnsi="Cambria Math"/>
           </w:rPr>
-          <m:t>B=</m:t>
+          <m:t>B</m:t>
         </m:r>
         <m:r>
           <m:rPr>
@@ -5751,22 +5973,7 @@
           <w:rPr>
             <w:rFonts w:ascii="Cambria Math" w:hAnsi="Cambria Math"/>
           </w:rPr>
-          <m:t>R</m:t>
-        </m:r>
-        <m:r>
-          <w:rPr>
-            <w:rFonts w:ascii="Cambria Math" w:hAnsi="Cambria Math"/>
-          </w:rPr>
-          <m:t>-</m:t>
-        </m:r>
-        <m:r>
-          <m:rPr>
-            <m:scr m:val="double-struck"/>
-          </m:rPr>
-          <w:rPr>
-            <w:rFonts w:ascii="Cambria Math" w:hAnsi="Cambria Math"/>
-          </w:rPr>
-          <m:t>Z</m:t>
+          <m:t>=R-Z</m:t>
         </m:r>
       </m:oMath>
       <w:r>
@@ -5827,13 +6034,7 @@
           <w:rPr>
             <w:rFonts w:ascii="Cambria Math" w:hAnsi="Cambria Math"/>
           </w:rPr>
-          <m:t>=</m:t>
-        </m:r>
-        <m:r>
-          <w:rPr>
-            <w:rFonts w:ascii="Cambria Math" w:hAnsi="Cambria Math"/>
-          </w:rPr>
-          <m:t>ℵ</m:t>
+          <m:t>=ℵ</m:t>
         </m:r>
       </m:oMath>
       <w:r>
@@ -6023,13 +6224,7 @@
           <w:rPr>
             <w:rFonts w:ascii="Cambria Math" w:hAnsi="Cambria Math"/>
           </w:rPr>
-          <m:t>=</m:t>
-        </m:r>
-        <m:r>
-          <w:rPr>
-            <w:rFonts w:ascii="Cambria Math" w:hAnsi="Cambria Math"/>
-          </w:rPr>
-          <m:t>ℵ</m:t>
+          <m:t>=ℵ</m:t>
         </m:r>
       </m:oMath>
       <w:r>
@@ -6043,7 +6238,6 @@
     <w:p>
       <w:pPr>
         <w:rPr>
-          <w:rFonts w:hint="cs"/>
           <w:rtl/>
         </w:rPr>
       </w:pPr>
@@ -6270,7 +6464,7 @@
           <v:shape id="_x0000_i1042" type="#_x0000_t75" style="width:51.25pt;height:16.15pt" o:ole="">
             <v:imagedata r:id="rId39" o:title=""/>
           </v:shape>
-          <o:OLEObject Type="Embed" ProgID="Equation.3" ShapeID="_x0000_i1042" DrawAspect="Content" ObjectID="_1389079113" r:id="rId40"/>
+          <o:OLEObject Type="Embed" ProgID="Equation.3" ShapeID="_x0000_i1042" DrawAspect="Content" ObjectID="_1389081602" r:id="rId40"/>
         </w:object>
       </w:r>
       <w:r>
@@ -6293,7 +6487,7 @@
           <v:shape id="_x0000_i1043" type="#_x0000_t75" style="width:39.15pt;height:20.15pt" o:ole="">
             <v:imagedata r:id="rId41" o:title=""/>
           </v:shape>
-          <o:OLEObject Type="Embed" ProgID="Equation.3" ShapeID="_x0000_i1043" DrawAspect="Content" ObjectID="_1389079114" r:id="rId42"/>
+          <o:OLEObject Type="Embed" ProgID="Equation.3" ShapeID="_x0000_i1043" DrawAspect="Content" ObjectID="_1389081603" r:id="rId42"/>
         </w:object>
       </w:r>
       <w:r>
@@ -6316,7 +6510,7 @@
           <v:shape id="_x0000_i1044" type="#_x0000_t75" style="width:40.9pt;height:20.15pt" o:ole="">
             <v:imagedata r:id="rId43" o:title=""/>
           </v:shape>
-          <o:OLEObject Type="Embed" ProgID="Equation.3" ShapeID="_x0000_i1044" DrawAspect="Content" ObjectID="_1389079115" r:id="rId44"/>
+          <o:OLEObject Type="Embed" ProgID="Equation.3" ShapeID="_x0000_i1044" DrawAspect="Content" ObjectID="_1389081604" r:id="rId44"/>
         </w:object>
       </w:r>
       <w:r>
@@ -6366,7 +6560,7 @@
           <v:shape id="_x0000_i1045" type="#_x0000_t75" style="width:77.2pt;height:20.15pt" o:ole="">
             <v:imagedata r:id="rId45" o:title=""/>
           </v:shape>
-          <o:OLEObject Type="Embed" ProgID="Equation.3" ShapeID="_x0000_i1045" DrawAspect="Content" ObjectID="_1389079116" r:id="rId46"/>
+          <o:OLEObject Type="Embed" ProgID="Equation.3" ShapeID="_x0000_i1045" DrawAspect="Content" ObjectID="_1389081605" r:id="rId46"/>
         </w:object>
       </w:r>
       <w:r>
@@ -6429,7 +6623,7 @@
           <v:shape id="_x0000_i1046" type="#_x0000_t75" style="width:89.3pt;height:16.15pt" o:ole="">
             <v:imagedata r:id="rId47" o:title=""/>
           </v:shape>
-          <o:OLEObject Type="Embed" ProgID="Equation.3" ShapeID="_x0000_i1046" DrawAspect="Content" ObjectID="_1389079117" r:id="rId48"/>
+          <o:OLEObject Type="Embed" ProgID="Equation.3" ShapeID="_x0000_i1046" DrawAspect="Content" ObjectID="_1389081606" r:id="rId48"/>
         </w:object>
       </w:r>
       <w:r>
@@ -6603,7 +6797,7 @@
           <v:shape id="_x0000_i1047" type="#_x0000_t75" style="width:85.25pt;height:16.15pt" o:ole="">
             <v:imagedata r:id="rId49" o:title=""/>
           </v:shape>
-          <o:OLEObject Type="Embed" ProgID="Equation.3" ShapeID="_x0000_i1047" DrawAspect="Content" ObjectID="_1389079118" r:id="rId50"/>
+          <o:OLEObject Type="Embed" ProgID="Equation.3" ShapeID="_x0000_i1047" DrawAspect="Content" ObjectID="_1389081607" r:id="rId50"/>
         </w:object>
       </w:r>
       <w:r>
@@ -6659,7 +6853,7 @@
           <v:shape id="_x0000_i1048" type="#_x0000_t75" style="width:114.05pt;height:16.15pt" o:ole="">
             <v:imagedata r:id="rId51" o:title=""/>
           </v:shape>
-          <o:OLEObject Type="Embed" ProgID="Equation.3" ShapeID="_x0000_i1048" DrawAspect="Content" ObjectID="_1389079119" r:id="rId52"/>
+          <o:OLEObject Type="Embed" ProgID="Equation.3" ShapeID="_x0000_i1048" DrawAspect="Content" ObjectID="_1389081608" r:id="rId52"/>
         </w:object>
       </w:r>
       <w:r>
@@ -7338,7 +7532,7 @@
           <v:shape id="_x0000_i1049" type="#_x0000_t75" style="width:24.75pt;height:16.15pt" o:ole="">
             <v:imagedata r:id="rId53" o:title=""/>
           </v:shape>
-          <o:OLEObject Type="Embed" ProgID="Equation.3" ShapeID="_x0000_i1049" DrawAspect="Content" ObjectID="_1389079120" r:id="rId54"/>
+          <o:OLEObject Type="Embed" ProgID="Equation.3" ShapeID="_x0000_i1049" DrawAspect="Content" ObjectID="_1389081609" r:id="rId54"/>
         </w:object>
       </w:r>
       <w:r>
@@ -7363,7 +7557,7 @@
           <v:shape id="_x0000_i1050" type="#_x0000_t75" style="width:82.95pt;height:16.15pt" o:ole="">
             <v:imagedata r:id="rId55" o:title=""/>
           </v:shape>
-          <o:OLEObject Type="Embed" ProgID="Equation.3" ShapeID="_x0000_i1050" DrawAspect="Content" ObjectID="_1389079121" r:id="rId56"/>
+          <o:OLEObject Type="Embed" ProgID="Equation.3" ShapeID="_x0000_i1050" DrawAspect="Content" ObjectID="_1389081610" r:id="rId56"/>
         </w:object>
       </w:r>
       <w:r>
@@ -7479,6 +7673,7 @@
           <w:rFonts w:cs="David" w:hint="cs"/>
           <w:rtl/>
         </w:rPr>
+        <w:lastRenderedPageBreak/>
         <w:t xml:space="preserve">ק.ל. כי </w:t>
       </w:r>
       <m:oMath>
@@ -7637,7 +7832,7 @@
           <v:shape id="_x0000_i1051" type="#_x0000_t75" style="width:39.15pt;height:20.15pt" o:ole="">
             <v:imagedata r:id="rId57" o:title=""/>
           </v:shape>
-          <o:OLEObject Type="Embed" ProgID="Equation.3" ShapeID="_x0000_i1051" DrawAspect="Content" ObjectID="_1389079122" r:id="rId58"/>
+          <o:OLEObject Type="Embed" ProgID="Equation.3" ShapeID="_x0000_i1051" DrawAspect="Content" ObjectID="_1389081611" r:id="rId58"/>
         </w:object>
       </w:r>
       <w:r>
@@ -7783,7 +7978,6 @@
           <w:strike/>
           <w:rtl/>
         </w:rPr>
-        <w:lastRenderedPageBreak/>
         <w:t xml:space="preserve">א. </w:t>
       </w:r>
       <w:r>
@@ -7798,7 +7992,7 @@
           <v:shape id="_x0000_i1052" type="#_x0000_t75" style="width:47.8pt;height:21.9pt" o:ole="">
             <v:imagedata r:id="rId59" o:title=""/>
           </v:shape>
-          <o:OLEObject Type="Embed" ProgID="Equation.3" ShapeID="_x0000_i1052" DrawAspect="Content" ObjectID="_1389079123" r:id="rId60"/>
+          <o:OLEObject Type="Embed" ProgID="Equation.3" ShapeID="_x0000_i1052" DrawAspect="Content" ObjectID="_1389081612" r:id="rId60"/>
         </w:object>
       </w:r>
       <w:r>
@@ -7839,7 +8033,7 @@
           <v:shape id="_x0000_i1053" type="#_x0000_t75" style="width:1in;height:20.15pt" o:ole="">
             <v:imagedata r:id="rId61" o:title=""/>
           </v:shape>
-          <o:OLEObject Type="Embed" ProgID="Equation.3" ShapeID="_x0000_i1053" DrawAspect="Content" ObjectID="_1389079124" r:id="rId62"/>
+          <o:OLEObject Type="Embed" ProgID="Equation.3" ShapeID="_x0000_i1053" DrawAspect="Content" ObjectID="_1389081613" r:id="rId62"/>
         </w:object>
       </w:r>
       <w:r>
@@ -7882,7 +8076,7 @@
           <v:shape id="_x0000_i1054" type="#_x0000_t75" style="width:57pt;height:16.15pt" o:ole="">
             <v:imagedata r:id="rId63" o:title=""/>
           </v:shape>
-          <o:OLEObject Type="Embed" ProgID="Equation.3" ShapeID="_x0000_i1054" DrawAspect="Content" ObjectID="_1389079125" r:id="rId64"/>
+          <o:OLEObject Type="Embed" ProgID="Equation.3" ShapeID="_x0000_i1054" DrawAspect="Content" ObjectID="_1389081614" r:id="rId64"/>
         </w:object>
       </w:r>
     </w:p>
@@ -10117,7 +10311,7 @@
           <v:shape id="_x0000_i1055" type="#_x0000_t75" style="width:82.95pt;height:20.15pt" o:ole="">
             <v:imagedata r:id="rId65" o:title=""/>
           </v:shape>
-          <o:OLEObject Type="Embed" ProgID="Equation.3" ShapeID="_x0000_i1055" DrawAspect="Content" ObjectID="_1389079126" r:id="rId66"/>
+          <o:OLEObject Type="Embed" ProgID="Equation.3" ShapeID="_x0000_i1055" DrawAspect="Content" ObjectID="_1389081615" r:id="rId66"/>
         </w:object>
       </w:r>
     </w:p>
@@ -10468,7 +10662,7 @@
           <v:shape id="_x0000_i1056" type="#_x0000_t75" style="width:58.2pt;height:20.15pt" o:ole="">
             <v:imagedata r:id="rId67" o:title=""/>
           </v:shape>
-          <o:OLEObject Type="Embed" ProgID="Equation.3" ShapeID="_x0000_i1056" DrawAspect="Content" ObjectID="_1389079127" r:id="rId68"/>
+          <o:OLEObject Type="Embed" ProgID="Equation.3" ShapeID="_x0000_i1056" DrawAspect="Content" ObjectID="_1389081616" r:id="rId68"/>
         </w:object>
       </w:r>
       <w:r>
@@ -10825,7 +11019,7 @@
           <v:shape id="_x0000_i1057" type="#_x0000_t75" style="width:61.05pt;height:20.15pt" o:ole="">
             <v:imagedata r:id="rId69" o:title=""/>
           </v:shape>
-          <o:OLEObject Type="Embed" ProgID="Equation.3" ShapeID="_x0000_i1057" DrawAspect="Content" ObjectID="_1389079128" r:id="rId70"/>
+          <o:OLEObject Type="Embed" ProgID="Equation.3" ShapeID="_x0000_i1057" DrawAspect="Content" ObjectID="_1389081617" r:id="rId70"/>
         </w:object>
       </w:r>
     </w:p>
@@ -11581,7 +11775,7 @@
     <w:p>
       <w:pPr>
         <w:rPr>
-          <w:rFonts w:cs="David"/>
+          <w:rFonts w:cs="David" w:hint="cs"/>
           <w:b/>
           <w:bCs/>
           <w:rtl/>
@@ -11613,7 +11807,7 @@
           <v:shape id="_x0000_i1058" type="#_x0000_t75" style="width:35.15pt;height:20.15pt" o:ole="">
             <v:imagedata r:id="rId71" o:title=""/>
           </v:shape>
-          <o:OLEObject Type="Embed" ProgID="Equation.3" ShapeID="_x0000_i1058" DrawAspect="Content" ObjectID="_1389079129" r:id="rId72"/>
+          <o:OLEObject Type="Embed" ProgID="Equation.3" ShapeID="_x0000_i1058" DrawAspect="Content" ObjectID="_1389081618" r:id="rId72"/>
         </w:object>
       </w:r>
     </w:p>
@@ -11873,6 +12067,7 @@
           <w:rFonts w:hint="cs"/>
           <w:rtl/>
         </w:rPr>
+        <w:lastRenderedPageBreak/>
         <w:t>ברור שזוהי הגדרת המספר המרוכב, ולכן ישנו שויון חח"ע ועל בין שתי ההצגות.</w:t>
       </w:r>
     </w:p>
@@ -11919,7 +12114,7 @@
           <v:shape id="_x0000_i1059" type="#_x0000_t75" style="width:58.2pt;height:20.15pt" o:ole="">
             <v:imagedata r:id="rId73" o:title=""/>
           </v:shape>
-          <o:OLEObject Type="Embed" ProgID="Equation.3" ShapeID="_x0000_i1059" DrawAspect="Content" ObjectID="_1389079130" r:id="rId74"/>
+          <o:OLEObject Type="Embed" ProgID="Equation.3" ShapeID="_x0000_i1059" DrawAspect="Content" ObjectID="_1389081619" r:id="rId74"/>
         </w:object>
       </w:r>
       <w:r>
@@ -11964,7 +12159,7 @@
           <v:shape id="_x0000_i1060" type="#_x0000_t75" style="width:46.1pt;height:21.9pt" o:ole="">
             <v:imagedata r:id="rId75" o:title=""/>
           </v:shape>
-          <o:OLEObject Type="Embed" ProgID="Equation.3" ShapeID="_x0000_i1060" DrawAspect="Content" ObjectID="_1389079131" r:id="rId76"/>
+          <o:OLEObject Type="Embed" ProgID="Equation.3" ShapeID="_x0000_i1060" DrawAspect="Content" ObjectID="_1389081620" r:id="rId76"/>
         </w:object>
       </w:r>
       <w:r>
@@ -12038,7 +12233,7 @@
           <v:shape id="_x0000_i1061" type="#_x0000_t75" style="width:96.2pt;height:15pt" o:ole="">
             <v:imagedata r:id="rId77" o:title=""/>
           </v:shape>
-          <o:OLEObject Type="Embed" ProgID="Equation.3" ShapeID="_x0000_i1061" DrawAspect="Content" ObjectID="_1389079132" r:id="rId78"/>
+          <o:OLEObject Type="Embed" ProgID="Equation.3" ShapeID="_x0000_i1061" DrawAspect="Content" ObjectID="_1389081621" r:id="rId78"/>
         </w:object>
       </w:r>
       <w:r>
@@ -12416,6 +12611,7 @@
     </w:p>
     <w:p>
       <w:pPr>
+        <w:keepNext/>
         <w:jc w:val="both"/>
         <w:rPr>
           <w:rFonts w:cs="David"/>
@@ -12456,7 +12652,6 @@
           <w:strike/>
           <w:rtl/>
         </w:rPr>
-        <w:lastRenderedPageBreak/>
         <w:t>מהי עוצמת קבוצת הסדרות החשבוניות אשר כל איבריהן מספרים שלמים ?</w:t>
       </w:r>
       <w:r>
@@ -14615,7 +14810,7 @@
           <v:shape id="_x0000_i1062" type="#_x0000_t75" style="width:13.25pt;height:13.8pt" o:ole="">
             <v:imagedata r:id="rId29" o:title=""/>
           </v:shape>
-          <o:OLEObject Type="Embed" ProgID="Equation.3" ShapeID="_x0000_i1062" DrawAspect="Content" ObjectID="_1389079133" r:id="rId79"/>
+          <o:OLEObject Type="Embed" ProgID="Equation.3" ShapeID="_x0000_i1062" DrawAspect="Content" ObjectID="_1389081622" r:id="rId79"/>
         </w:object>
       </w:r>
       <w:r>
@@ -14640,7 +14835,7 @@
           <v:shape id="_x0000_i1063" type="#_x0000_t75" style="width:20.75pt;height:16.15pt" o:ole="">
             <v:imagedata r:id="rId80" o:title=""/>
           </v:shape>
-          <o:OLEObject Type="Embed" ProgID="Equation.3" ShapeID="_x0000_i1063" DrawAspect="Content" ObjectID="_1389079134" r:id="rId81"/>
+          <o:OLEObject Type="Embed" ProgID="Equation.3" ShapeID="_x0000_i1063" DrawAspect="Content" ObjectID="_1389081623" r:id="rId81"/>
         </w:object>
       </w:r>
       <w:r>
@@ -14801,7 +14996,7 @@
           <v:shape id="_x0000_i1064" type="#_x0000_t75" style="width:31.1pt;height:13.8pt" o:ole="">
             <v:imagedata r:id="rId82" o:title=""/>
           </v:shape>
-          <o:OLEObject Type="Embed" ProgID="Equation.3" ShapeID="_x0000_i1064" DrawAspect="Content" ObjectID="_1389079135" r:id="rId83"/>
+          <o:OLEObject Type="Embed" ProgID="Equation.3" ShapeID="_x0000_i1064" DrawAspect="Content" ObjectID="_1389081624" r:id="rId83"/>
         </w:object>
       </w:r>
       <w:r>
@@ -14826,7 +15021,7 @@
           <v:shape id="_x0000_i1065" type="#_x0000_t75" style="width:16.15pt;height:17.3pt" o:ole="">
             <v:imagedata r:id="rId84" o:title=""/>
           </v:shape>
-          <o:OLEObject Type="Embed" ProgID="Equation.3" ShapeID="_x0000_i1065" DrawAspect="Content" ObjectID="_1389079136" r:id="rId85"/>
+          <o:OLEObject Type="Embed" ProgID="Equation.3" ShapeID="_x0000_i1065" DrawAspect="Content" ObjectID="_1389081625" r:id="rId85"/>
         </w:object>
       </w:r>
       <w:r>
@@ -14935,7 +15130,7 @@
           <v:shape id="_x0000_i1066" type="#_x0000_t75" style="width:27.05pt;height:13.8pt" o:ole="">
             <v:imagedata r:id="rId86" o:title=""/>
           </v:shape>
-          <o:OLEObject Type="Embed" ProgID="Equation.3" ShapeID="_x0000_i1066" DrawAspect="Content" ObjectID="_1389079137" r:id="rId87"/>
+          <o:OLEObject Type="Embed" ProgID="Equation.3" ShapeID="_x0000_i1066" DrawAspect="Content" ObjectID="_1389081626" r:id="rId87"/>
         </w:object>
       </w:r>
       <w:r>
@@ -15200,7 +15395,6 @@
     <w:p>
       <w:pPr>
         <w:rPr>
-          <w:rFonts w:hint="cs"/>
           <w:rtl/>
         </w:rPr>
       </w:pPr>
@@ -15817,17 +16011,30 @@
           <w:rFonts w:hint="cs"/>
           <w:rtl/>
         </w:rPr>
-        <w:t xml:space="preserve"> הקבוצה </w:t>
-      </w:r>
-      <w:r>
-        <w:rPr>
-          <w:rFonts w:hint="cs"/>
+        <w:t xml:space="preserve"> </w:t>
+      </w:r>
+      <w:r>
+        <w:rPr>
+          <w:rFonts w:hint="cs"/>
+          <w:b/>
+          <w:bCs/>
+          <w:rtl/>
+        </w:rPr>
+        <w:t xml:space="preserve">הקבוצה </w:t>
+      </w:r>
+      <w:r>
+        <w:rPr>
+          <w:rFonts w:hint="cs"/>
+          <w:b/>
+          <w:bCs/>
         </w:rPr>
         <w:t>A</w:t>
       </w:r>
       <w:r>
         <w:rPr>
           <w:rFonts w:hint="cs"/>
+          <w:b/>
+          <w:bCs/>
           <w:rtl/>
         </w:rPr>
         <w:t xml:space="preserve"> היא בת מניה</w:t>
@@ -15843,29 +16050,49 @@
     <w:p>
       <w:pPr>
         <w:rPr>
-          <w:rFonts w:hint="cs"/>
-          <w:rtl/>
-        </w:rPr>
-      </w:pPr>
-      <w:r>
-        <w:rPr>
-          <w:rFonts w:hint="cs"/>
-          <w:rtl/>
-        </w:rPr>
-        <w:t xml:space="preserve">מאידך ברור שהקבוצה </w:t>
-      </w:r>
-      <w:r>
-        <w:rPr>
-          <w:rFonts w:hint="cs"/>
+          <w:rtl/>
+        </w:rPr>
+      </w:pPr>
+      <w:r>
+        <w:rPr>
+          <w:rFonts w:hint="cs"/>
+          <w:rtl/>
+        </w:rPr>
+        <w:lastRenderedPageBreak/>
+        <w:t>מאידך ברור ש</w:t>
+      </w:r>
+      <w:r>
+        <w:rPr>
+          <w:rFonts w:hint="cs"/>
+          <w:b/>
+          <w:bCs/>
+          <w:rtl/>
+        </w:rPr>
+        <w:t xml:space="preserve">הקבוצה </w:t>
+      </w:r>
+      <w:r>
+        <w:rPr>
+          <w:rFonts w:hint="cs"/>
+          <w:b/>
+          <w:bCs/>
         </w:rPr>
         <w:t>A</w:t>
       </w:r>
       <w:r>
         <w:rPr>
           <w:rFonts w:hint="cs"/>
-          <w:rtl/>
-        </w:rPr>
-        <w:t xml:space="preserve"> איננה בת מניה, כי קיימת פונקציה חח"ע מהקטע </w:t>
+          <w:b/>
+          <w:bCs/>
+          <w:rtl/>
+        </w:rPr>
+        <w:t xml:space="preserve"> איננה בת מניה</w:t>
+      </w:r>
+      <w:r>
+        <w:rPr>
+          <w:rFonts w:hint="cs"/>
+          <w:rtl/>
+        </w:rPr>
+        <w:t xml:space="preserve">, כי קיימת פונקציה חח"ע מהקטע </w:t>
       </w:r>
       <m:oMath>
         <m:d>
@@ -16026,7 +16253,6 @@
           <w:bCs/>
           <w:rtl/>
         </w:rPr>
-        <w:lastRenderedPageBreak/>
         <w:t xml:space="preserve">           ב.      </w:t>
       </w:r>
       <w:r>
@@ -16596,7 +16822,6 @@
     <w:p>
       <w:pPr>
         <w:rPr>
-          <w:rFonts w:hint="cs"/>
           <w:rtl/>
         </w:rPr>
       </w:pPr>
@@ -16928,7 +17153,6 @@
     <w:p>
       <w:pPr>
         <w:rPr>
-          <w:rFonts w:hint="cs"/>
           <w:rtl/>
         </w:rPr>
       </w:pPr>
@@ -20639,6 +20863,7 @@
   <w:rsids>
     <w:rsidRoot w:val="002C33F2"/>
     <w:rsid w:val="002C33F2"/>
+    <w:rsid w:val="00B5674E"/>
   </w:rsids>
   <m:mathPr>
     <m:mathFont m:val="Cambria Math"/>
@@ -20819,6 +21044,7 @@
   <w:style w:type="paragraph" w:default="1" w:styleId="a">
     <w:name w:val="Normal"/>
     <w:qFormat/>
+    <w:rsid w:val="00B5674E"/>
     <w:pPr>
       <w:bidi/>
     </w:pPr>
@@ -20856,7 +21082,7 @@
     <w:basedOn w:val="a0"/>
     <w:uiPriority w:val="99"/>
     <w:semiHidden/>
-    <w:rsid w:val="002C33F2"/>
+    <w:rsid w:val="00B5674E"/>
     <w:rPr>
       <w:color w:val="808080"/>
     </w:rPr>
@@ -21158,7 +21384,7 @@
 </file>
 
 <file path=customXml/itemProps1.xml><?xml version="1.0" encoding="utf-8"?>
-<ds:datastoreItem xmlns:ds="http://schemas.openxmlformats.org/officeDocument/2006/customXml" ds:itemID="{880B608F-74B4-4FD0-9DA2-7494E33D431E}">
+<ds:datastoreItem xmlns:ds="http://schemas.openxmlformats.org/officeDocument/2006/customXml" ds:itemID="{5555ADA4-99A9-485F-9C58-EE9355F4262A}">
   <ds:schemaRefs>
     <ds:schemaRef ds:uri="http://schemas.openxmlformats.org/officeDocument/2006/bibliography"/>
   </ds:schemaRefs>

</xml_diff>

<commit_message>
logic 7, and some changed in bedida 6
</commit_message>
<xml_diff>
--- a/5772_SemesterA/Bedida/Bedida 6 Azriel Berger.docx
+++ b/5772_SemesterA/Bedida/Bedida 6 Azriel Berger.docx
@@ -280,6 +280,7 @@
     <w:p>
       <w:pPr>
         <w:rPr>
+          <w:rFonts w:hint="cs"/>
           <w:rtl/>
         </w:rPr>
       </w:pPr>
@@ -343,6 +344,65 @@
           <w:rtl/>
         </w:rPr>
         <w:t xml:space="preserve"> (פונקציית זהות היא תמיד חח"ע).</w:t>
+      </w:r>
+    </w:p>
+    <w:p>
+      <w:pPr>
+        <w:rPr>
+          <w:rtl/>
+        </w:rPr>
+      </w:pPr>
+      <w:r>
+        <w:rPr>
+          <w:rFonts w:hint="cs"/>
+          <w:rtl/>
+        </w:rPr>
+        <w:t xml:space="preserve">הערה: בהרבה מקומות אומרים "משפט קנטור-שרודר-ברנשטיין", אבל </w:t>
+      </w:r>
+      <w:r>
+        <w:rPr>
+          <w:rFonts w:hint="cs"/>
+          <w:rtl/>
+        </w:rPr>
+        <w:t>כנראה ש</w:t>
+      </w:r>
+      <w:r>
+        <w:rPr>
+          <w:rFonts w:hint="cs"/>
+          <w:rtl/>
+        </w:rPr>
+        <w:t xml:space="preserve">אנחנו גזענים ולכן </w:t>
+      </w:r>
+      <w:r>
+        <w:rPr>
+          <w:rFonts w:hint="cs"/>
+          <w:rtl/>
+        </w:rPr>
+        <w:t xml:space="preserve">אנחנו </w:t>
+      </w:r>
+      <w:r>
+        <w:rPr>
+          <w:rFonts w:hint="cs"/>
+          <w:rtl/>
+        </w:rPr>
+        <w:t>מזכירים רק את קנטור (שאבא שלו היה יהודי) ואת ברנשטיין (שהיה יהודי)</w:t>
+      </w:r>
+      <w:r>
+        <w:rPr>
+          <w:rFonts w:hint="cs"/>
+          <w:rtl/>
+        </w:rPr>
+        <w:t xml:space="preserve">, ומשמיטים את שרודר שכנראה לא היה לו קשר ליהדות </w:t>
+      </w:r>
+      <w:r>
+        <w:sym w:font="Wingdings" w:char="F04A"/>
+      </w:r>
+      <w:r>
+        <w:rPr>
+          <w:rFonts w:hint="cs"/>
+          <w:rtl/>
+        </w:rPr>
+        <w:t>.</w:t>
       </w:r>
     </w:p>
     <w:p>
@@ -407,7 +467,7 @@
           <v:shape id="_x0000_i1025" type="#_x0000_t75" style="width:62.2pt;height:20.15pt" o:ole="">
             <v:imagedata r:id="rId8" o:title=""/>
           </v:shape>
-          <o:OLEObject Type="Embed" ProgID="Equation.3" ShapeID="_x0000_i1025" DrawAspect="Content" ObjectID="_1388770511" r:id="rId9"/>
+          <o:OLEObject Type="Embed" ProgID="Equation.3" ShapeID="_x0000_i1025" DrawAspect="Content" ObjectID="_1389081585" r:id="rId9"/>
         </w:object>
       </w:r>
       <w:r>
@@ -862,7 +922,7 @@
           <v:shape id="_x0000_i1026" type="#_x0000_t75" style="width:23.05pt;height:17.3pt" o:ole="">
             <v:imagedata r:id="rId10" o:title=""/>
           </v:shape>
-          <o:OLEObject Type="Embed" ProgID="Equation.3" ShapeID="_x0000_i1026" DrawAspect="Content" ObjectID="_1388770512" r:id="rId11"/>
+          <o:OLEObject Type="Embed" ProgID="Equation.3" ShapeID="_x0000_i1026" DrawAspect="Content" ObjectID="_1389081586" r:id="rId11"/>
         </w:object>
       </w:r>
       <w:r>
@@ -885,7 +945,7 @@
           <v:shape id="_x0000_i1027" type="#_x0000_t75" style="width:24.2pt;height:17.3pt" o:ole="">
             <v:imagedata r:id="rId12" o:title=""/>
           </v:shape>
-          <o:OLEObject Type="Embed" ProgID="Equation.3" ShapeID="_x0000_i1027" DrawAspect="Content" ObjectID="_1388770513" r:id="rId13"/>
+          <o:OLEObject Type="Embed" ProgID="Equation.3" ShapeID="_x0000_i1027" DrawAspect="Content" ObjectID="_1389081587" r:id="rId13"/>
         </w:object>
       </w:r>
     </w:p>
@@ -1293,7 +1353,7 @@
         <w:ind w:firstLine="360"/>
         <w:jc w:val="both"/>
         <w:rPr>
-          <w:rFonts w:cs="David"/>
+          <w:rFonts w:cs="David" w:hint="cs"/>
           <w:b/>
           <w:bCs/>
           <w:strike/>
@@ -1322,7 +1382,7 @@
           <v:shape id="_x0000_i1028" type="#_x0000_t75" style="width:23.05pt;height:17.3pt" o:ole="">
             <v:imagedata r:id="rId14" o:title=""/>
           </v:shape>
-          <o:OLEObject Type="Embed" ProgID="Equation.3" ShapeID="_x0000_i1028" DrawAspect="Content" ObjectID="_1388770514" r:id="rId15"/>
+          <o:OLEObject Type="Embed" ProgID="Equation.3" ShapeID="_x0000_i1028" DrawAspect="Content" ObjectID="_1389081588" r:id="rId15"/>
         </w:object>
       </w:r>
       <w:r>
@@ -1347,7 +1407,7 @@
           <v:shape id="_x0000_i1029" type="#_x0000_t75" style="width:32.25pt;height:17.3pt" o:ole="">
             <v:imagedata r:id="rId16" o:title=""/>
           </v:shape>
-          <o:OLEObject Type="Embed" ProgID="Equation.3" ShapeID="_x0000_i1029" DrawAspect="Content" ObjectID="_1388770515" r:id="rId17"/>
+          <o:OLEObject Type="Embed" ProgID="Equation.3" ShapeID="_x0000_i1029" DrawAspect="Content" ObjectID="_1389081589" r:id="rId17"/>
         </w:object>
       </w:r>
     </w:p>
@@ -1384,7 +1444,7 @@
           <v:shape id="_x0000_i1030" type="#_x0000_t75" style="width:32.25pt;height:17.3pt" o:ole="">
             <v:imagedata r:id="rId18" o:title=""/>
           </v:shape>
-          <o:OLEObject Type="Embed" ProgID="Equation.3" ShapeID="_x0000_i1030" DrawAspect="Content" ObjectID="_1388770516" r:id="rId19"/>
+          <o:OLEObject Type="Embed" ProgID="Equation.3" ShapeID="_x0000_i1030" DrawAspect="Content" ObjectID="_1389081590" r:id="rId19"/>
         </w:object>
       </w:r>
       <w:r>
@@ -1409,7 +1469,7 @@
           <v:shape id="_x0000_i1031" type="#_x0000_t75" style="width:24.2pt;height:17.3pt" o:ole="">
             <v:imagedata r:id="rId20" o:title=""/>
           </v:shape>
-          <o:OLEObject Type="Embed" ProgID="Equation.3" ShapeID="_x0000_i1031" DrawAspect="Content" ObjectID="_1388770517" r:id="rId21"/>
+          <o:OLEObject Type="Embed" ProgID="Equation.3" ShapeID="_x0000_i1031" DrawAspect="Content" ObjectID="_1389081591" r:id="rId21"/>
         </w:object>
       </w:r>
     </w:p>
@@ -1462,7 +1522,7 @@
           <v:shape id="_x0000_i1032" type="#_x0000_t75" style="width:21.9pt;height:17.3pt" o:ole="">
             <v:imagedata r:id="rId22" o:title=""/>
           </v:shape>
-          <o:OLEObject Type="Embed" ProgID="Equation.3" ShapeID="_x0000_i1032" DrawAspect="Content" ObjectID="_1388770518" r:id="rId23"/>
+          <o:OLEObject Type="Embed" ProgID="Equation.3" ShapeID="_x0000_i1032" DrawAspect="Content" ObjectID="_1389081592" r:id="rId23"/>
         </w:object>
       </w:r>
       <w:r>
@@ -1485,7 +1545,7 @@
           <v:shape id="_x0000_i1033" type="#_x0000_t75" style="width:24.2pt;height:17.3pt" o:ole="">
             <v:imagedata r:id="rId20" o:title=""/>
           </v:shape>
-          <o:OLEObject Type="Embed" ProgID="Equation.3" ShapeID="_x0000_i1033" DrawAspect="Content" ObjectID="_1388770519" r:id="rId24"/>
+          <o:OLEObject Type="Embed" ProgID="Equation.3" ShapeID="_x0000_i1033" DrawAspect="Content" ObjectID="_1389081593" r:id="rId24"/>
         </w:object>
       </w:r>
       <w:r>
@@ -3395,6 +3455,7 @@
             <w:rPr>
               <w:rFonts w:ascii="Cambria Math" w:hAnsi="Cambria Math"/>
             </w:rPr>
+            <w:lastRenderedPageBreak/>
             <m:t>G:</m:t>
           </m:r>
           <m:d>
@@ -3561,7 +3622,6 @@
           <w:rFonts w:hint="cs"/>
           <w:rtl/>
         </w:rPr>
-        <w:lastRenderedPageBreak/>
         <w:t>פונקציה זו היא הרכבה של פונקציות חח"ע ועל ולכן היא חח"ע ועל.</w:t>
       </w:r>
     </w:p>
@@ -3570,7 +3630,7 @@
         <w:keepNext/>
         <w:jc w:val="both"/>
         <w:rPr>
-          <w:rFonts w:cs="David"/>
+          <w:rFonts w:cs="David" w:hint="cs"/>
           <w:b/>
           <w:bCs/>
           <w:strike/>
@@ -3609,7 +3669,7 @@
           <v:shape id="_x0000_i1034" type="#_x0000_t75" style="width:32.85pt;height:34pt" o:ole="">
             <v:imagedata r:id="rId25" o:title=""/>
           </v:shape>
-          <o:OLEObject Type="Embed" ProgID="Equation.3" ShapeID="_x0000_i1034" DrawAspect="Content" ObjectID="_1388770520" r:id="rId26"/>
+          <o:OLEObject Type="Embed" ProgID="Equation.3" ShapeID="_x0000_i1034" DrawAspect="Content" ObjectID="_1389081594" r:id="rId26"/>
         </w:object>
       </w:r>
       <w:r>
@@ -3634,7 +3694,7 @@
           <v:shape id="_x0000_i1035" type="#_x0000_t75" style="width:29.95pt;height:34pt" o:ole="">
             <v:imagedata r:id="rId27" o:title=""/>
           </v:shape>
-          <o:OLEObject Type="Embed" ProgID="Equation.3" ShapeID="_x0000_i1035" DrawAspect="Content" ObjectID="_1388770521" r:id="rId28"/>
+          <o:OLEObject Type="Embed" ProgID="Equation.3" ShapeID="_x0000_i1035" DrawAspect="Content" ObjectID="_1389081595" r:id="rId28"/>
         </w:object>
       </w:r>
       <w:r>
@@ -3659,7 +3719,7 @@
           <v:shape id="_x0000_i1036" type="#_x0000_t75" style="width:13.25pt;height:13.8pt" o:ole="">
             <v:imagedata r:id="rId29" o:title=""/>
           </v:shape>
-          <o:OLEObject Type="Embed" ProgID="Equation.3" ShapeID="_x0000_i1036" DrawAspect="Content" ObjectID="_1388770522" r:id="rId30"/>
+          <o:OLEObject Type="Embed" ProgID="Equation.3" ShapeID="_x0000_i1036" DrawAspect="Content" ObjectID="_1389081596" r:id="rId30"/>
         </w:object>
       </w:r>
       <w:r>
@@ -3675,9 +3735,24 @@
     </w:p>
     <w:p>
       <w:pPr>
+        <w:rPr>
+          <w:rFonts w:hint="cs"/>
+          <w:rtl/>
+        </w:rPr>
+      </w:pPr>
+      <w:r>
+        <w:rPr>
+          <w:rFonts w:hint="cs"/>
+          <w:rtl/>
+        </w:rPr>
+        <w:t>זה קטע פתוח וקטע סגור. עיין לעיל 1-2, בשיעורים ובתרגולים...</w:t>
+      </w:r>
+    </w:p>
+    <w:p>
+      <w:pPr>
         <w:jc w:val="both"/>
         <w:rPr>
-          <w:rFonts w:cs="David"/>
+          <w:rFonts w:cs="David" w:hint="cs"/>
           <w:b/>
           <w:bCs/>
           <w:strike/>
@@ -3754,7 +3829,7 @@
           <v:shape id="_x0000_i1037" type="#_x0000_t75" style="width:13.25pt;height:13.8pt" o:ole="">
             <v:imagedata r:id="rId29" o:title=""/>
           </v:shape>
-          <o:OLEObject Type="Embed" ProgID="Equation.3" ShapeID="_x0000_i1037" DrawAspect="Content" ObjectID="_1388770523" r:id="rId31"/>
+          <o:OLEObject Type="Embed" ProgID="Equation.3" ShapeID="_x0000_i1037" DrawAspect="Content" ObjectID="_1389081597" r:id="rId31"/>
         </w:object>
       </w:r>
       <w:r>
@@ -3789,7 +3864,7 @@
           <v:shape id="_x0000_i1038" type="#_x0000_t75" style="width:32.85pt;height:13.25pt" o:ole="">
             <v:imagedata r:id="rId32" o:title=""/>
           </v:shape>
-          <o:OLEObject Type="Embed" ProgID="Equation.3" ShapeID="_x0000_i1038" DrawAspect="Content" ObjectID="_1388770524" r:id="rId33"/>
+          <o:OLEObject Type="Embed" ProgID="Equation.3" ShapeID="_x0000_i1038" DrawAspect="Content" ObjectID="_1389081598" r:id="rId33"/>
         </w:object>
       </w:r>
       <w:r>
@@ -3814,7 +3889,7 @@
           <v:shape id="_x0000_i1039" type="#_x0000_t75" style="width:13.25pt;height:13.8pt" o:ole="">
             <v:imagedata r:id="rId29" o:title=""/>
           </v:shape>
-          <o:OLEObject Type="Embed" ProgID="Equation.3" ShapeID="_x0000_i1039" DrawAspect="Content" ObjectID="_1388770525" r:id="rId34"/>
+          <o:OLEObject Type="Embed" ProgID="Equation.3" ShapeID="_x0000_i1039" DrawAspect="Content" ObjectID="_1389081599" r:id="rId34"/>
         </w:object>
       </w:r>
       <w:r>
@@ -3826,6 +3901,155 @@
           <w:rtl/>
         </w:rPr>
         <w:t>.</w:t>
+      </w:r>
+    </w:p>
+    <w:p>
+      <w:pPr>
+        <w:rPr>
+          <w:rFonts w:hint="cs"/>
+          <w:rtl/>
+        </w:rPr>
+      </w:pPr>
+      <w:r>
+        <w:rPr>
+          <w:rFonts w:hint="cs"/>
+          <w:rtl/>
+        </w:rPr>
+        <w:t xml:space="preserve">נעשה מאחת מהן התאמה לקבוצה </w:t>
+      </w:r>
+      <m:oMath>
+        <m:d>
+          <m:dPr>
+            <m:ctrlPr>
+              <w:rPr>
+                <w:rFonts w:ascii="Cambria Math" w:hAnsi="Cambria Math"/>
+                <w:i/>
+              </w:rPr>
+            </m:ctrlPr>
+          </m:dPr>
+          <m:e>
+            <m:r>
+              <w:rPr>
+                <w:rFonts w:ascii="Cambria Math" w:hAnsi="Cambria Math"/>
+              </w:rPr>
+              <m:t>0,</m:t>
+            </m:r>
+            <m:f>
+              <m:fPr>
+                <m:ctrlPr>
+                  <w:rPr>
+                    <w:rFonts w:ascii="Cambria Math" w:hAnsi="Cambria Math"/>
+                    <w:i/>
+                  </w:rPr>
+                </m:ctrlPr>
+              </m:fPr>
+              <m:num>
+                <m:r>
+                  <w:rPr>
+                    <w:rFonts w:ascii="Cambria Math" w:hAnsi="Cambria Math"/>
+                  </w:rPr>
+                  <m:t>1</m:t>
+                </m:r>
+              </m:num>
+              <m:den>
+                <m:r>
+                  <w:rPr>
+                    <w:rFonts w:ascii="Cambria Math" w:hAnsi="Cambria Math"/>
+                  </w:rPr>
+                  <m:t>2</m:t>
+                </m:r>
+              </m:den>
+            </m:f>
+          </m:e>
+        </m:d>
+      </m:oMath>
+      <w:r>
+        <w:rPr>
+          <w:rFonts w:hint="cs"/>
+          <w:rtl/>
+        </w:rPr>
+        <w:t xml:space="preserve"> ומהשניה ל</w:t>
+      </w:r>
+      <m:oMath>
+        <m:d>
+          <m:dPr>
+            <m:begChr m:val="["/>
+            <m:ctrlPr>
+              <w:rPr>
+                <w:rFonts w:ascii="Cambria Math" w:hAnsi="Cambria Math"/>
+                <w:i/>
+              </w:rPr>
+            </m:ctrlPr>
+          </m:dPr>
+          <m:e>
+            <m:f>
+              <m:fPr>
+                <m:ctrlPr>
+                  <w:rPr>
+                    <w:rFonts w:ascii="Cambria Math" w:hAnsi="Cambria Math"/>
+                    <w:i/>
+                  </w:rPr>
+                </m:ctrlPr>
+              </m:fPr>
+              <m:num>
+                <m:r>
+                  <w:rPr>
+                    <w:rFonts w:ascii="Cambria Math" w:hAnsi="Cambria Math"/>
+                  </w:rPr>
+                  <m:t>1</m:t>
+                </m:r>
+              </m:num>
+              <m:den>
+                <m:r>
+                  <w:rPr>
+                    <w:rFonts w:ascii="Cambria Math" w:hAnsi="Cambria Math"/>
+                  </w:rPr>
+                  <m:t>2</m:t>
+                </m:r>
+              </m:den>
+            </m:f>
+            <m:r>
+              <w:rPr>
+                <w:rFonts w:ascii="Cambria Math" w:hAnsi="Cambria Math"/>
+              </w:rPr>
+              <m:t>,1</m:t>
+            </m:r>
+          </m:e>
+        </m:d>
+      </m:oMath>
+      <w:r>
+        <w:rPr>
+          <w:rFonts w:hint="cs"/>
+          <w:rtl/>
+        </w:rPr>
+        <w:t xml:space="preserve">, ומהאיחוד לקטע </w:t>
+      </w:r>
+      <m:oMath>
+        <m:d>
+          <m:dPr>
+            <m:ctrlPr>
+              <w:rPr>
+                <w:rFonts w:ascii="Cambria Math" w:hAnsi="Cambria Math"/>
+                <w:i/>
+              </w:rPr>
+            </m:ctrlPr>
+          </m:dPr>
+          <m:e>
+            <m:r>
+              <w:rPr>
+                <w:rFonts w:ascii="Cambria Math" w:hAnsi="Cambria Math"/>
+              </w:rPr>
+              <m:t>0,1</m:t>
+            </m:r>
+          </m:e>
+        </m:d>
+      </m:oMath>
+      <w:r>
+        <w:rPr>
+          <w:rFonts w:hint="cs"/>
+          <w:rtl/>
+        </w:rPr>
+        <w:t>, וד"ל.</w:t>
       </w:r>
     </w:p>
     <w:p>
@@ -3916,7 +4140,7 @@
           <v:shape id="_x0000_i1040" type="#_x0000_t75" style="width:77.75pt;height:20.15pt" o:ole="">
             <v:imagedata r:id="rId35" o:title=""/>
           </v:shape>
-          <o:OLEObject Type="Embed" ProgID="Equation.3" ShapeID="_x0000_i1040" DrawAspect="Content" ObjectID="_1388770526" r:id="rId36"/>
+          <o:OLEObject Type="Embed" ProgID="Equation.3" ShapeID="_x0000_i1040" DrawAspect="Content" ObjectID="_1389081600" r:id="rId36"/>
         </w:object>
       </w:r>
       <w:r>
@@ -3957,7 +4181,7 @@
           <v:shape id="_x0000_i1041" type="#_x0000_t75" style="width:39.15pt;height:20.15pt" o:ole="">
             <v:imagedata r:id="rId37" o:title=""/>
           </v:shape>
-          <o:OLEObject Type="Embed" ProgID="Equation.3" ShapeID="_x0000_i1041" DrawAspect="Content" ObjectID="_1388770527" r:id="rId38"/>
+          <o:OLEObject Type="Embed" ProgID="Equation.3" ShapeID="_x0000_i1041" DrawAspect="Content" ObjectID="_1389081601" r:id="rId38"/>
         </w:object>
       </w:r>
       <w:r>
@@ -5107,6 +5331,7 @@
             <w:pPr>
               <w:jc w:val="center"/>
               <w:rPr>
+                <w:rFonts w:hint="cs"/>
                 <w:rtl/>
               </w:rPr>
             </w:pPr>
@@ -5606,7 +5831,21 @@
           <w:rFonts w:hint="cs"/>
           <w:rtl/>
         </w:rPr>
-        <w:t xml:space="preserve">(ניתן להוכיח כי </w:t>
+        <w:t>(</w:t>
+      </w:r>
+      <w:r>
+        <w:rPr>
+          <w:rFonts w:hint="cs"/>
+          <w:rtl/>
+        </w:rPr>
+        <w:t xml:space="preserve">לכאורה </w:t>
+      </w:r>
+      <w:r>
+        <w:rPr>
+          <w:rFonts w:hint="cs"/>
+          <w:rtl/>
+        </w:rPr>
+        <w:t xml:space="preserve">ניתן להוכיח כי </w:t>
       </w:r>
       <m:oMath>
         <m:r>
@@ -5651,6 +5890,543 @@
     </w:p>
     <w:p>
       <w:pPr>
+        <w:rPr>
+          <w:rtl/>
+        </w:rPr>
+      </w:pPr>
+      <w:r>
+        <w:rPr>
+          <w:rFonts w:hint="cs"/>
+          <w:rtl/>
+        </w:rPr>
+        <w:t>הכיוון ההפוך נכון בקבוצות סופיות בלבד, והוא ניתן להוכחה בקלות ע"י דיאגרמת-וון וכיו"ב. בקבוצות אינסופיות ייתכן שהפרשי הקבוצות יהיו מסדרי גודל שונים.</w:t>
+      </w:r>
+    </w:p>
+    <w:p>
+      <w:pPr>
+        <w:rPr>
+          <w:rtl/>
+        </w:rPr>
+      </w:pPr>
+      <w:r>
+        <w:rPr>
+          <w:rFonts w:hint="cs"/>
+          <w:rtl/>
+        </w:rPr>
+        <w:t xml:space="preserve">לדוגמא: </w:t>
+      </w:r>
+      <m:oMath>
+        <m:r>
+          <w:rPr>
+            <w:rFonts w:ascii="Cambria Math" w:hAnsi="Cambria Math"/>
+          </w:rPr>
+          <m:t>A=</m:t>
+        </m:r>
+        <m:sSup>
+          <m:sSupPr>
+            <m:ctrlPr>
+              <w:rPr>
+                <w:rFonts w:ascii="Cambria Math" w:hAnsi="Cambria Math"/>
+                <w:i/>
+              </w:rPr>
+            </m:ctrlPr>
+          </m:sSupPr>
+          <m:e>
+            <m:r>
+              <m:rPr>
+                <m:scr m:val="double-struck"/>
+              </m:rPr>
+              <w:rPr>
+                <w:rFonts w:ascii="Cambria Math" w:hAnsi="Cambria Math"/>
+              </w:rPr>
+              <m:t>R</m:t>
+            </m:r>
+          </m:e>
+          <m:sup>
+            <m:r>
+              <w:rPr>
+                <w:rFonts w:ascii="Cambria Math" w:hAnsi="Cambria Math"/>
+              </w:rPr>
+              <m:t>+</m:t>
+            </m:r>
+          </m:sup>
+        </m:sSup>
+      </m:oMath>
+      <w:r>
+        <w:rPr>
+          <w:rFonts w:hint="cs"/>
+          <w:rtl/>
+        </w:rPr>
+        <w:t xml:space="preserve">, </w:t>
+      </w:r>
+      <m:oMath>
+        <m:r>
+          <w:rPr>
+            <w:rFonts w:ascii="Cambria Math" w:hAnsi="Cambria Math"/>
+          </w:rPr>
+          <m:t>B</m:t>
+        </m:r>
+        <m:r>
+          <m:rPr>
+            <m:scr m:val="double-struck"/>
+          </m:rPr>
+          <w:rPr>
+            <w:rFonts w:ascii="Cambria Math" w:hAnsi="Cambria Math"/>
+          </w:rPr>
+          <m:t>=R-Z</m:t>
+        </m:r>
+      </m:oMath>
+      <w:r>
+        <w:rPr>
+          <w:rFonts w:hint="cs"/>
+          <w:rtl/>
+        </w:rPr>
+        <w:t xml:space="preserve">, </w:t>
+      </w:r>
+      <m:oMath>
+        <m:d>
+          <m:dPr>
+            <m:begChr m:val="|"/>
+            <m:endChr m:val="|"/>
+            <m:ctrlPr>
+              <w:rPr>
+                <w:rFonts w:ascii="Cambria Math" w:hAnsi="Cambria Math"/>
+                <w:i/>
+              </w:rPr>
+            </m:ctrlPr>
+          </m:dPr>
+          <m:e>
+            <m:r>
+              <w:rPr>
+                <w:rFonts w:ascii="Cambria Math" w:hAnsi="Cambria Math"/>
+              </w:rPr>
+              <m:t>A</m:t>
+            </m:r>
+          </m:e>
+        </m:d>
+        <m:r>
+          <w:rPr>
+            <w:rFonts w:ascii="Cambria Math" w:hAnsi="Cambria Math"/>
+          </w:rPr>
+          <m:t>=</m:t>
+        </m:r>
+        <m:d>
+          <m:dPr>
+            <m:begChr m:val="|"/>
+            <m:endChr m:val="|"/>
+            <m:ctrlPr>
+              <w:rPr>
+                <w:rFonts w:ascii="Cambria Math" w:hAnsi="Cambria Math"/>
+                <w:i/>
+              </w:rPr>
+            </m:ctrlPr>
+          </m:dPr>
+          <m:e>
+            <m:r>
+              <w:rPr>
+                <w:rFonts w:ascii="Cambria Math" w:hAnsi="Cambria Math"/>
+              </w:rPr>
+              <m:t>B</m:t>
+            </m:r>
+          </m:e>
+        </m:d>
+        <m:r>
+          <w:rPr>
+            <w:rFonts w:ascii="Cambria Math" w:hAnsi="Cambria Math"/>
+          </w:rPr>
+          <m:t>=ℵ</m:t>
+        </m:r>
+      </m:oMath>
+      <w:r>
+        <w:rPr>
+          <w:rFonts w:hint="cs"/>
+          <w:rtl/>
+        </w:rPr>
+        <w:t xml:space="preserve">, אך </w:t>
+      </w:r>
+      <m:oMath>
+        <m:d>
+          <m:dPr>
+            <m:begChr m:val="|"/>
+            <m:endChr m:val="|"/>
+            <m:ctrlPr>
+              <w:rPr>
+                <w:rFonts w:ascii="Cambria Math" w:hAnsi="Cambria Math"/>
+                <w:i/>
+              </w:rPr>
+            </m:ctrlPr>
+          </m:dPr>
+          <m:e>
+            <m:r>
+              <w:rPr>
+                <w:rFonts w:ascii="Cambria Math" w:hAnsi="Cambria Math"/>
+              </w:rPr>
+              <m:t>A-B</m:t>
+            </m:r>
+          </m:e>
+        </m:d>
+        <m:r>
+          <w:rPr>
+            <w:rFonts w:ascii="Cambria Math" w:hAnsi="Cambria Math"/>
+          </w:rPr>
+          <m:t>=</m:t>
+        </m:r>
+        <m:d>
+          <m:dPr>
+            <m:begChr m:val="|"/>
+            <m:endChr m:val="|"/>
+            <m:ctrlPr>
+              <w:rPr>
+                <w:rFonts w:ascii="Cambria Math" w:hAnsi="Cambria Math"/>
+                <w:i/>
+              </w:rPr>
+            </m:ctrlPr>
+          </m:dPr>
+          <m:e>
+            <m:r>
+              <m:rPr>
+                <m:scr m:val="double-struck"/>
+              </m:rPr>
+              <w:rPr>
+                <w:rFonts w:ascii="Cambria Math" w:hAnsi="Cambria Math"/>
+              </w:rPr>
+              <m:t>N</m:t>
+            </m:r>
+          </m:e>
+        </m:d>
+        <m:r>
+          <w:rPr>
+            <w:rFonts w:ascii="Cambria Math" w:hAnsi="Cambria Math"/>
+          </w:rPr>
+          <m:t>=</m:t>
+        </m:r>
+        <m:sSub>
+          <m:sSubPr>
+            <m:ctrlPr>
+              <w:rPr>
+                <w:rFonts w:ascii="Cambria Math" w:hAnsi="Cambria Math"/>
+                <w:i/>
+              </w:rPr>
+            </m:ctrlPr>
+          </m:sSubPr>
+          <m:e>
+            <m:r>
+              <w:rPr>
+                <w:rFonts w:ascii="Cambria Math" w:hAnsi="Cambria Math"/>
+              </w:rPr>
+              <m:t>ℵ</m:t>
+            </m:r>
+          </m:e>
+          <m:sub>
+            <m:r>
+              <w:rPr>
+                <w:rFonts w:ascii="Cambria Math" w:hAnsi="Cambria Math"/>
+              </w:rPr>
+              <m:t>0</m:t>
+            </m:r>
+          </m:sub>
+        </m:sSub>
+      </m:oMath>
+      <w:r>
+        <w:rPr>
+          <w:rFonts w:hint="cs"/>
+          <w:rtl/>
+        </w:rPr>
+        <w:t xml:space="preserve"> ומאידך</w:t>
+      </w:r>
+      <w:r>
+        <w:rPr>
+          <w:rFonts w:hint="cs"/>
+          <w:rtl/>
+        </w:rPr>
+        <w:t xml:space="preserve"> </w:t>
+      </w:r>
+      <m:oMath>
+        <m:d>
+          <m:dPr>
+            <m:begChr m:val="|"/>
+            <m:endChr m:val="|"/>
+            <m:ctrlPr>
+              <w:rPr>
+                <w:rFonts w:ascii="Cambria Math" w:hAnsi="Cambria Math"/>
+                <w:i/>
+              </w:rPr>
+            </m:ctrlPr>
+          </m:dPr>
+          <m:e>
+            <m:r>
+              <w:rPr>
+                <w:rFonts w:ascii="Cambria Math" w:hAnsi="Cambria Math"/>
+              </w:rPr>
+              <m:t>B-A</m:t>
+            </m:r>
+          </m:e>
+        </m:d>
+        <m:r>
+          <w:rPr>
+            <w:rFonts w:ascii="Cambria Math" w:hAnsi="Cambria Math"/>
+          </w:rPr>
+          <m:t>=</m:t>
+        </m:r>
+        <m:d>
+          <m:dPr>
+            <m:begChr m:val="|"/>
+            <m:endChr m:val="|"/>
+            <m:ctrlPr>
+              <w:rPr>
+                <w:rFonts w:ascii="Cambria Math" w:hAnsi="Cambria Math"/>
+                <w:i/>
+              </w:rPr>
+            </m:ctrlPr>
+          </m:dPr>
+          <m:e>
+            <m:sSup>
+              <m:sSupPr>
+                <m:ctrlPr>
+                  <w:rPr>
+                    <w:rFonts w:ascii="Cambria Math" w:hAnsi="Cambria Math"/>
+                    <w:i/>
+                  </w:rPr>
+                </m:ctrlPr>
+              </m:sSupPr>
+              <m:e>
+                <m:r>
+                  <m:rPr>
+                    <m:scr m:val="double-struck"/>
+                  </m:rPr>
+                  <w:rPr>
+                    <w:rFonts w:ascii="Cambria Math" w:hAnsi="Cambria Math"/>
+                  </w:rPr>
+                  <m:t>R</m:t>
+                </m:r>
+              </m:e>
+              <m:sup>
+                <m:r>
+                  <w:rPr>
+                    <w:rFonts w:ascii="Cambria Math" w:hAnsi="Cambria Math"/>
+                  </w:rPr>
+                  <m:t>-</m:t>
+                </m:r>
+              </m:sup>
+            </m:sSup>
+            <m:r>
+              <m:rPr>
+                <m:scr m:val="double-struck"/>
+              </m:rPr>
+              <w:rPr>
+                <w:rFonts w:ascii="Cambria Math" w:hAnsi="Cambria Math"/>
+              </w:rPr>
+              <m:t>-Z</m:t>
+            </m:r>
+          </m:e>
+        </m:d>
+        <m:r>
+          <w:rPr>
+            <w:rFonts w:ascii="Cambria Math" w:hAnsi="Cambria Math"/>
+          </w:rPr>
+          <m:t>=ℵ</m:t>
+        </m:r>
+      </m:oMath>
+      <w:r>
+        <w:rPr>
+          <w:rFonts w:hint="cs"/>
+          <w:rtl/>
+        </w:rPr>
+        <w:t>.</w:t>
+      </w:r>
+    </w:p>
+    <w:p>
+      <w:pPr>
+        <w:rPr>
+          <w:rtl/>
+        </w:rPr>
+      </w:pPr>
+      <w:r>
+        <w:rPr>
+          <w:rFonts w:hint="cs"/>
+          <w:rtl/>
+        </w:rPr>
+        <w:t xml:space="preserve">(שלשת הקבוצות שכתבתי שהן מעצמה </w:t>
+      </w:r>
+      <m:oMath>
+        <m:r>
+          <w:rPr>
+            <w:rFonts w:ascii="Cambria Math" w:hAnsi="Cambria Math"/>
+          </w:rPr>
+          <m:t>ℵ</m:t>
+        </m:r>
+      </m:oMath>
+      <w:r>
+        <w:rPr>
+          <w:rFonts w:hint="cs"/>
+          <w:rtl/>
+        </w:rPr>
+        <w:t xml:space="preserve"> מוכלות ב</w:t>
+      </w:r>
+      <m:oMath>
+        <m:r>
+          <m:rPr>
+            <m:scr m:val="double-struck"/>
+            <m:sty m:val="p"/>
+          </m:rPr>
+          <w:rPr>
+            <w:rFonts w:ascii="Cambria Math" w:hAnsi="Cambria Math" w:cs="Cambria Math" w:hint="cs"/>
+            <w:rtl/>
+          </w:rPr>
+          <m:t>R</m:t>
+        </m:r>
+      </m:oMath>
+      <w:r>
+        <w:rPr>
+          <w:rFonts w:hint="cs"/>
+          <w:rtl/>
+        </w:rPr>
+        <w:t xml:space="preserve"> ומכילות את </w:t>
+      </w:r>
+      <m:oMath>
+        <m:d>
+          <m:dPr>
+            <m:ctrlPr>
+              <w:rPr>
+                <w:rFonts w:ascii="Cambria Math" w:hAnsi="Cambria Math"/>
+                <w:i/>
+              </w:rPr>
+            </m:ctrlPr>
+          </m:dPr>
+          <m:e>
+            <m:r>
+              <w:rPr>
+                <w:rFonts w:ascii="Cambria Math" w:hAnsi="Cambria Math"/>
+              </w:rPr>
+              <m:t>0,1</m:t>
+            </m:r>
+          </m:e>
+        </m:d>
+      </m:oMath>
+      <w:r>
+        <w:rPr>
+          <w:rFonts w:hint="cs"/>
+          <w:rtl/>
+        </w:rPr>
+        <w:t xml:space="preserve"> או את </w:t>
+      </w:r>
+      <m:oMath>
+        <m:d>
+          <m:dPr>
+            <m:ctrlPr>
+              <w:rPr>
+                <w:rFonts w:ascii="Cambria Math" w:hAnsi="Cambria Math"/>
+                <w:i/>
+              </w:rPr>
+            </m:ctrlPr>
+          </m:dPr>
+          <m:e>
+            <m:r>
+              <w:rPr>
+                <w:rFonts w:ascii="Cambria Math" w:hAnsi="Cambria Math"/>
+              </w:rPr>
+              <m:t>-1,0</m:t>
+            </m:r>
+          </m:e>
+        </m:d>
+      </m:oMath>
+      <w:r>
+        <w:rPr>
+          <w:rFonts w:hint="cs"/>
+          <w:rtl/>
+        </w:rPr>
+        <w:t xml:space="preserve"> השקול ל</w:t>
+      </w:r>
+      <m:oMath>
+        <m:d>
+          <m:dPr>
+            <m:ctrlPr>
+              <w:rPr>
+                <w:rFonts w:ascii="Cambria Math" w:hAnsi="Cambria Math"/>
+                <w:i/>
+              </w:rPr>
+            </m:ctrlPr>
+          </m:dPr>
+          <m:e>
+            <m:r>
+              <w:rPr>
+                <w:rFonts w:ascii="Cambria Math" w:hAnsi="Cambria Math"/>
+              </w:rPr>
+              <m:t>0,1</m:t>
+            </m:r>
+          </m:e>
+        </m:d>
+      </m:oMath>
+      <w:r>
+        <w:rPr>
+          <w:rFonts w:hint="cs"/>
+          <w:rtl/>
+        </w:rPr>
+        <w:t xml:space="preserve"> </w:t>
+      </w:r>
+      <w:r>
+        <w:rPr>
+          <w:rFonts w:hint="cs"/>
+          <w:rtl/>
+        </w:rPr>
+        <w:t>[</w:t>
+      </w:r>
+      <m:oMath>
+        <m:r>
+          <w:rPr>
+            <w:rFonts w:ascii="Cambria Math" w:hAnsi="Cambria Math"/>
+          </w:rPr>
+          <m:t>f</m:t>
+        </m:r>
+        <m:d>
+          <m:dPr>
+            <m:ctrlPr>
+              <w:rPr>
+                <w:rFonts w:ascii="Cambria Math" w:hAnsi="Cambria Math"/>
+                <w:i/>
+              </w:rPr>
+            </m:ctrlPr>
+          </m:dPr>
+          <m:e>
+            <m:r>
+              <w:rPr>
+                <w:rFonts w:ascii="Cambria Math" w:hAnsi="Cambria Math"/>
+              </w:rPr>
+              <m:t>x</m:t>
+            </m:r>
+          </m:e>
+        </m:d>
+        <m:r>
+          <w:rPr>
+            <w:rFonts w:ascii="Cambria Math" w:hAnsi="Cambria Math"/>
+          </w:rPr>
+          <m:t>=-x</m:t>
+        </m:r>
+      </m:oMath>
+      <w:r>
+        <w:rPr>
+          <w:rFonts w:hint="cs"/>
+          <w:rtl/>
+        </w:rPr>
+        <w:t xml:space="preserve"> היא חח"ע ועל</w:t>
+      </w:r>
+      <w:r>
+        <w:rPr>
+          <w:rFonts w:hint="cs"/>
+          <w:rtl/>
+        </w:rPr>
+        <w:t xml:space="preserve"> בין שני תחומים אלו], וע"פ הלמה שבראש התרגיל עם משפט קנטור-ברנשטיין העוצמות שוות)</w:t>
+      </w:r>
+      <w:r>
+        <w:rPr>
+          <w:rFonts w:hint="cs"/>
+          <w:rtl/>
+        </w:rPr>
+        <w:t>.</w:t>
+      </w:r>
+    </w:p>
+    <w:p>
+      <w:pPr>
         <w:jc w:val="both"/>
         <w:rPr>
           <w:rFonts w:cs="David"/>
@@ -5688,7 +6464,7 @@
           <v:shape id="_x0000_i1042" type="#_x0000_t75" style="width:51.25pt;height:16.15pt" o:ole="">
             <v:imagedata r:id="rId39" o:title=""/>
           </v:shape>
-          <o:OLEObject Type="Embed" ProgID="Equation.3" ShapeID="_x0000_i1042" DrawAspect="Content" ObjectID="_1388770528" r:id="rId40"/>
+          <o:OLEObject Type="Embed" ProgID="Equation.3" ShapeID="_x0000_i1042" DrawAspect="Content" ObjectID="_1389081602" r:id="rId40"/>
         </w:object>
       </w:r>
       <w:r>
@@ -5711,7 +6487,7 @@
           <v:shape id="_x0000_i1043" type="#_x0000_t75" style="width:39.15pt;height:20.15pt" o:ole="">
             <v:imagedata r:id="rId41" o:title=""/>
           </v:shape>
-          <o:OLEObject Type="Embed" ProgID="Equation.3" ShapeID="_x0000_i1043" DrawAspect="Content" ObjectID="_1388770529" r:id="rId42"/>
+          <o:OLEObject Type="Embed" ProgID="Equation.3" ShapeID="_x0000_i1043" DrawAspect="Content" ObjectID="_1389081603" r:id="rId42"/>
         </w:object>
       </w:r>
       <w:r>
@@ -5734,7 +6510,7 @@
           <v:shape id="_x0000_i1044" type="#_x0000_t75" style="width:40.9pt;height:20.15pt" o:ole="">
             <v:imagedata r:id="rId43" o:title=""/>
           </v:shape>
-          <o:OLEObject Type="Embed" ProgID="Equation.3" ShapeID="_x0000_i1044" DrawAspect="Content" ObjectID="_1388770530" r:id="rId44"/>
+          <o:OLEObject Type="Embed" ProgID="Equation.3" ShapeID="_x0000_i1044" DrawAspect="Content" ObjectID="_1389081604" r:id="rId44"/>
         </w:object>
       </w:r>
       <w:r>
@@ -5784,7 +6560,7 @@
           <v:shape id="_x0000_i1045" type="#_x0000_t75" style="width:77.2pt;height:20.15pt" o:ole="">
             <v:imagedata r:id="rId45" o:title=""/>
           </v:shape>
-          <o:OLEObject Type="Embed" ProgID="Equation.3" ShapeID="_x0000_i1045" DrawAspect="Content" ObjectID="_1388770531" r:id="rId46"/>
+          <o:OLEObject Type="Embed" ProgID="Equation.3" ShapeID="_x0000_i1045" DrawAspect="Content" ObjectID="_1389081605" r:id="rId46"/>
         </w:object>
       </w:r>
       <w:r>
@@ -5847,7 +6623,7 @@
           <v:shape id="_x0000_i1046" type="#_x0000_t75" style="width:89.3pt;height:16.15pt" o:ole="">
             <v:imagedata r:id="rId47" o:title=""/>
           </v:shape>
-          <o:OLEObject Type="Embed" ProgID="Equation.3" ShapeID="_x0000_i1046" DrawAspect="Content" ObjectID="_1388770532" r:id="rId48"/>
+          <o:OLEObject Type="Embed" ProgID="Equation.3" ShapeID="_x0000_i1046" DrawAspect="Content" ObjectID="_1389081606" r:id="rId48"/>
         </w:object>
       </w:r>
       <w:r>
@@ -6021,7 +6797,7 @@
           <v:shape id="_x0000_i1047" type="#_x0000_t75" style="width:85.25pt;height:16.15pt" o:ole="">
             <v:imagedata r:id="rId49" o:title=""/>
           </v:shape>
-          <o:OLEObject Type="Embed" ProgID="Equation.3" ShapeID="_x0000_i1047" DrawAspect="Content" ObjectID="_1388770533" r:id="rId50"/>
+          <o:OLEObject Type="Embed" ProgID="Equation.3" ShapeID="_x0000_i1047" DrawAspect="Content" ObjectID="_1389081607" r:id="rId50"/>
         </w:object>
       </w:r>
       <w:r>
@@ -6077,7 +6853,7 @@
           <v:shape id="_x0000_i1048" type="#_x0000_t75" style="width:114.05pt;height:16.15pt" o:ole="">
             <v:imagedata r:id="rId51" o:title=""/>
           </v:shape>
-          <o:OLEObject Type="Embed" ProgID="Equation.3" ShapeID="_x0000_i1048" DrawAspect="Content" ObjectID="_1388770534" r:id="rId52"/>
+          <o:OLEObject Type="Embed" ProgID="Equation.3" ShapeID="_x0000_i1048" DrawAspect="Content" ObjectID="_1389081608" r:id="rId52"/>
         </w:object>
       </w:r>
       <w:r>
@@ -6756,7 +7532,7 @@
           <v:shape id="_x0000_i1049" type="#_x0000_t75" style="width:24.75pt;height:16.15pt" o:ole="">
             <v:imagedata r:id="rId53" o:title=""/>
           </v:shape>
-          <o:OLEObject Type="Embed" ProgID="Equation.3" ShapeID="_x0000_i1049" DrawAspect="Content" ObjectID="_1388770535" r:id="rId54"/>
+          <o:OLEObject Type="Embed" ProgID="Equation.3" ShapeID="_x0000_i1049" DrawAspect="Content" ObjectID="_1389081609" r:id="rId54"/>
         </w:object>
       </w:r>
       <w:r>
@@ -6781,7 +7557,7 @@
           <v:shape id="_x0000_i1050" type="#_x0000_t75" style="width:82.95pt;height:16.15pt" o:ole="">
             <v:imagedata r:id="rId55" o:title=""/>
           </v:shape>
-          <o:OLEObject Type="Embed" ProgID="Equation.3" ShapeID="_x0000_i1050" DrawAspect="Content" ObjectID="_1388770536" r:id="rId56"/>
+          <o:OLEObject Type="Embed" ProgID="Equation.3" ShapeID="_x0000_i1050" DrawAspect="Content" ObjectID="_1389081610" r:id="rId56"/>
         </w:object>
       </w:r>
       <w:r>
@@ -6897,6 +7673,7 @@
           <w:rFonts w:cs="David" w:hint="cs"/>
           <w:rtl/>
         </w:rPr>
+        <w:lastRenderedPageBreak/>
         <w:t xml:space="preserve">ק.ל. כי </w:t>
       </w:r>
       <m:oMath>
@@ -7055,7 +7832,7 @@
           <v:shape id="_x0000_i1051" type="#_x0000_t75" style="width:39.15pt;height:20.15pt" o:ole="">
             <v:imagedata r:id="rId57" o:title=""/>
           </v:shape>
-          <o:OLEObject Type="Embed" ProgID="Equation.3" ShapeID="_x0000_i1051" DrawAspect="Content" ObjectID="_1388770537" r:id="rId58"/>
+          <o:OLEObject Type="Embed" ProgID="Equation.3" ShapeID="_x0000_i1051" DrawAspect="Content" ObjectID="_1389081611" r:id="rId58"/>
         </w:object>
       </w:r>
       <w:r>
@@ -7215,7 +7992,7 @@
           <v:shape id="_x0000_i1052" type="#_x0000_t75" style="width:47.8pt;height:21.9pt" o:ole="">
             <v:imagedata r:id="rId59" o:title=""/>
           </v:shape>
-          <o:OLEObject Type="Embed" ProgID="Equation.3" ShapeID="_x0000_i1052" DrawAspect="Content" ObjectID="_1388770538" r:id="rId60"/>
+          <o:OLEObject Type="Embed" ProgID="Equation.3" ShapeID="_x0000_i1052" DrawAspect="Content" ObjectID="_1389081612" r:id="rId60"/>
         </w:object>
       </w:r>
       <w:r>
@@ -7256,7 +8033,7 @@
           <v:shape id="_x0000_i1053" type="#_x0000_t75" style="width:1in;height:20.15pt" o:ole="">
             <v:imagedata r:id="rId61" o:title=""/>
           </v:shape>
-          <o:OLEObject Type="Embed" ProgID="Equation.3" ShapeID="_x0000_i1053" DrawAspect="Content" ObjectID="_1388770539" r:id="rId62"/>
+          <o:OLEObject Type="Embed" ProgID="Equation.3" ShapeID="_x0000_i1053" DrawAspect="Content" ObjectID="_1389081613" r:id="rId62"/>
         </w:object>
       </w:r>
       <w:r>
@@ -7299,7 +8076,7 @@
           <v:shape id="_x0000_i1054" type="#_x0000_t75" style="width:57pt;height:16.15pt" o:ole="">
             <v:imagedata r:id="rId63" o:title=""/>
           </v:shape>
-          <o:OLEObject Type="Embed" ProgID="Equation.3" ShapeID="_x0000_i1054" DrawAspect="Content" ObjectID="_1388770540" r:id="rId64"/>
+          <o:OLEObject Type="Embed" ProgID="Equation.3" ShapeID="_x0000_i1054" DrawAspect="Content" ObjectID="_1389081614" r:id="rId64"/>
         </w:object>
       </w:r>
     </w:p>
@@ -7469,7 +8246,6 @@
           <w:rFonts w:hint="cs"/>
           <w:rtl/>
         </w:rPr>
-        <w:lastRenderedPageBreak/>
         <w:t>לסעיף ב':</w:t>
       </w:r>
     </w:p>
@@ -8009,7 +8785,6 @@
     <w:p>
       <w:pPr>
         <w:rPr>
-          <w:rFonts w:hint="cs"/>
           <w:rtl/>
         </w:rPr>
       </w:pPr>
@@ -9099,7 +9874,6 @@
     <w:p>
       <w:pPr>
         <w:rPr>
-          <w:rFonts w:hint="cs"/>
           <w:i/>
           <w:rtl/>
         </w:rPr>
@@ -9461,7 +10235,7 @@
         <w:ind w:left="360" w:hanging="334"/>
         <w:jc w:val="both"/>
         <w:rPr>
-          <w:rFonts w:cs="David" w:hint="cs"/>
+          <w:rFonts w:cs="David"/>
           <w:b/>
           <w:bCs/>
           <w:rtl/>
@@ -9537,7 +10311,7 @@
           <v:shape id="_x0000_i1055" type="#_x0000_t75" style="width:82.95pt;height:20.15pt" o:ole="">
             <v:imagedata r:id="rId65" o:title=""/>
           </v:shape>
-          <o:OLEObject Type="Embed" ProgID="Equation.3" ShapeID="_x0000_i1055" DrawAspect="Content" ObjectID="_1388770541" r:id="rId66"/>
+          <o:OLEObject Type="Embed" ProgID="Equation.3" ShapeID="_x0000_i1055" DrawAspect="Content" ObjectID="_1389081615" r:id="rId66"/>
         </w:object>
       </w:r>
     </w:p>
@@ -9888,7 +10662,7 @@
           <v:shape id="_x0000_i1056" type="#_x0000_t75" style="width:58.2pt;height:20.15pt" o:ole="">
             <v:imagedata r:id="rId67" o:title=""/>
           </v:shape>
-          <o:OLEObject Type="Embed" ProgID="Equation.3" ShapeID="_x0000_i1056" DrawAspect="Content" ObjectID="_1388770542" r:id="rId68"/>
+          <o:OLEObject Type="Embed" ProgID="Equation.3" ShapeID="_x0000_i1056" DrawAspect="Content" ObjectID="_1389081616" r:id="rId68"/>
         </w:object>
       </w:r>
       <w:r>
@@ -10245,7 +11019,7 @@
           <v:shape id="_x0000_i1057" type="#_x0000_t75" style="width:61.05pt;height:20.15pt" o:ole="">
             <v:imagedata r:id="rId69" o:title=""/>
           </v:shape>
-          <o:OLEObject Type="Embed" ProgID="Equation.3" ShapeID="_x0000_i1057" DrawAspect="Content" ObjectID="_1388770543" r:id="rId70"/>
+          <o:OLEObject Type="Embed" ProgID="Equation.3" ShapeID="_x0000_i1057" DrawAspect="Content" ObjectID="_1389081617" r:id="rId70"/>
         </w:object>
       </w:r>
     </w:p>
@@ -11001,7 +11775,7 @@
     <w:p>
       <w:pPr>
         <w:rPr>
-          <w:rFonts w:cs="David"/>
+          <w:rFonts w:cs="David" w:hint="cs"/>
           <w:b/>
           <w:bCs/>
           <w:rtl/>
@@ -11033,7 +11807,7 @@
           <v:shape id="_x0000_i1058" type="#_x0000_t75" style="width:35.15pt;height:20.15pt" o:ole="">
             <v:imagedata r:id="rId71" o:title=""/>
           </v:shape>
-          <o:OLEObject Type="Embed" ProgID="Equation.3" ShapeID="_x0000_i1058" DrawAspect="Content" ObjectID="_1388770544" r:id="rId72"/>
+          <o:OLEObject Type="Embed" ProgID="Equation.3" ShapeID="_x0000_i1058" DrawAspect="Content" ObjectID="_1389081618" r:id="rId72"/>
         </w:object>
       </w:r>
     </w:p>
@@ -11293,6 +12067,7 @@
           <w:rFonts w:hint="cs"/>
           <w:rtl/>
         </w:rPr>
+        <w:lastRenderedPageBreak/>
         <w:t>ברור שזוהי הגדרת המספר המרוכב, ולכן ישנו שויון חח"ע ועל בין שתי ההצגות.</w:t>
       </w:r>
     </w:p>
@@ -11339,7 +12114,7 @@
           <v:shape id="_x0000_i1059" type="#_x0000_t75" style="width:58.2pt;height:20.15pt" o:ole="">
             <v:imagedata r:id="rId73" o:title=""/>
           </v:shape>
-          <o:OLEObject Type="Embed" ProgID="Equation.3" ShapeID="_x0000_i1059" DrawAspect="Content" ObjectID="_1388770545" r:id="rId74"/>
+          <o:OLEObject Type="Embed" ProgID="Equation.3" ShapeID="_x0000_i1059" DrawAspect="Content" ObjectID="_1389081619" r:id="rId74"/>
         </w:object>
       </w:r>
       <w:r>
@@ -11384,7 +12159,7 @@
           <v:shape id="_x0000_i1060" type="#_x0000_t75" style="width:46.1pt;height:21.9pt" o:ole="">
             <v:imagedata r:id="rId75" o:title=""/>
           </v:shape>
-          <o:OLEObject Type="Embed" ProgID="Equation.3" ShapeID="_x0000_i1060" DrawAspect="Content" ObjectID="_1388770546" r:id="rId76"/>
+          <o:OLEObject Type="Embed" ProgID="Equation.3" ShapeID="_x0000_i1060" DrawAspect="Content" ObjectID="_1389081620" r:id="rId76"/>
         </w:object>
       </w:r>
       <w:r>
@@ -11458,7 +12233,7 @@
           <v:shape id="_x0000_i1061" type="#_x0000_t75" style="width:96.2pt;height:15pt" o:ole="">
             <v:imagedata r:id="rId77" o:title=""/>
           </v:shape>
-          <o:OLEObject Type="Embed" ProgID="Equation.3" ShapeID="_x0000_i1061" DrawAspect="Content" ObjectID="_1388770547" r:id="rId78"/>
+          <o:OLEObject Type="Embed" ProgID="Equation.3" ShapeID="_x0000_i1061" DrawAspect="Content" ObjectID="_1389081621" r:id="rId78"/>
         </w:object>
       </w:r>
       <w:r>
@@ -11836,6 +12611,7 @@
     </w:p>
     <w:p>
       <w:pPr>
+        <w:keepNext/>
         <w:jc w:val="both"/>
         <w:rPr>
           <w:rFonts w:cs="David"/>
@@ -11983,7 +12759,6 @@
           <w:bCs/>
           <w:rtl/>
         </w:rPr>
-        <w:lastRenderedPageBreak/>
         <w:t>מהי עוצמת קבוצת הסדרות החשבוניות העולות אשר כל איבריהן מספרים רציונליים ?</w:t>
       </w:r>
     </w:p>
@@ -14035,7 +14810,7 @@
           <v:shape id="_x0000_i1062" type="#_x0000_t75" style="width:13.25pt;height:13.8pt" o:ole="">
             <v:imagedata r:id="rId29" o:title=""/>
           </v:shape>
-          <o:OLEObject Type="Embed" ProgID="Equation.3" ShapeID="_x0000_i1062" DrawAspect="Content" ObjectID="_1388770548" r:id="rId79"/>
+          <o:OLEObject Type="Embed" ProgID="Equation.3" ShapeID="_x0000_i1062" DrawAspect="Content" ObjectID="_1389081622" r:id="rId79"/>
         </w:object>
       </w:r>
       <w:r>
@@ -14060,7 +14835,7 @@
           <v:shape id="_x0000_i1063" type="#_x0000_t75" style="width:20.75pt;height:16.15pt" o:ole="">
             <v:imagedata r:id="rId80" o:title=""/>
           </v:shape>
-          <o:OLEObject Type="Embed" ProgID="Equation.3" ShapeID="_x0000_i1063" DrawAspect="Content" ObjectID="_1388770549" r:id="rId81"/>
+          <o:OLEObject Type="Embed" ProgID="Equation.3" ShapeID="_x0000_i1063" DrawAspect="Content" ObjectID="_1389081623" r:id="rId81"/>
         </w:object>
       </w:r>
       <w:r>
@@ -14221,7 +14996,7 @@
           <v:shape id="_x0000_i1064" type="#_x0000_t75" style="width:31.1pt;height:13.8pt" o:ole="">
             <v:imagedata r:id="rId82" o:title=""/>
           </v:shape>
-          <o:OLEObject Type="Embed" ProgID="Equation.3" ShapeID="_x0000_i1064" DrawAspect="Content" ObjectID="_1388770550" r:id="rId83"/>
+          <o:OLEObject Type="Embed" ProgID="Equation.3" ShapeID="_x0000_i1064" DrawAspect="Content" ObjectID="_1389081624" r:id="rId83"/>
         </w:object>
       </w:r>
       <w:r>
@@ -14246,7 +15021,7 @@
           <v:shape id="_x0000_i1065" type="#_x0000_t75" style="width:16.15pt;height:17.3pt" o:ole="">
             <v:imagedata r:id="rId84" o:title=""/>
           </v:shape>
-          <o:OLEObject Type="Embed" ProgID="Equation.3" ShapeID="_x0000_i1065" DrawAspect="Content" ObjectID="_1388770551" r:id="rId85"/>
+          <o:OLEObject Type="Embed" ProgID="Equation.3" ShapeID="_x0000_i1065" DrawAspect="Content" ObjectID="_1389081625" r:id="rId85"/>
         </w:object>
       </w:r>
       <w:r>
@@ -14355,7 +15130,7 @@
           <v:shape id="_x0000_i1066" type="#_x0000_t75" style="width:27.05pt;height:13.8pt" o:ole="">
             <v:imagedata r:id="rId86" o:title=""/>
           </v:shape>
-          <o:OLEObject Type="Embed" ProgID="Equation.3" ShapeID="_x0000_i1066" DrawAspect="Content" ObjectID="_1388770552" r:id="rId87"/>
+          <o:OLEObject Type="Embed" ProgID="Equation.3" ShapeID="_x0000_i1066" DrawAspect="Content" ObjectID="_1389081626" r:id="rId87"/>
         </w:object>
       </w:r>
       <w:r>
@@ -14648,424 +15423,91 @@
           <w:rFonts w:hint="cs"/>
           <w:rtl/>
         </w:rPr>
-        <w:t>.</w:t>
+        <w:t>, ונאמר</w:t>
+      </w:r>
+      <w:r>
+        <w:rPr>
+          <w:rFonts w:hint="cs"/>
+          <w:rtl/>
+        </w:rPr>
+        <w:t>:</w:t>
       </w:r>
     </w:p>
     <w:p>
       <w:pPr>
-        <w:rPr>
-          <w:rtl/>
-        </w:rPr>
-      </w:pPr>
-      <w:r>
-        <w:rPr>
-          <w:rFonts w:hint="cs"/>
-          <w:rtl/>
-        </w:rPr>
-        <w:t>מכיון שכך ניתן לאנדקס את הישרים האלו ולומר:</w:t>
-      </w:r>
-    </w:p>
-    <w:p>
-      <w:pPr>
         <w:bidi w:val="0"/>
       </w:pPr>
       <m:oMathPara>
         <m:oMath>
-          <m:m>
-            <m:mPr>
-              <m:mcs>
-                <m:mc>
-                  <m:mcPr>
-                    <m:count m:val="3"/>
-                    <m:mcJc m:val="center"/>
-                  </m:mcPr>
-                </m:mc>
-              </m:mcs>
+          <m:r>
+            <w:rPr>
+              <w:rFonts w:ascii="Cambria Math" w:hAnsi="Cambria Math"/>
+            </w:rPr>
+            <m:t>L=</m:t>
+          </m:r>
+          <m:nary>
+            <m:naryPr>
+              <m:chr m:val="⋃"/>
+              <m:limLoc m:val="undOvr"/>
               <m:ctrlPr>
                 <w:rPr>
                   <w:rFonts w:ascii="Cambria Math" w:hAnsi="Cambria Math"/>
                   <w:i/>
                 </w:rPr>
               </m:ctrlPr>
-            </m:mPr>
-            <m:mr>
-              <m:e>
-                <m:sSup>
-                  <m:sSupPr>
-                    <m:ctrlPr>
-                      <w:rPr>
-                        <w:rFonts w:ascii="Cambria Math" w:hAnsi="Cambria Math"/>
-                        <w:i/>
-                      </w:rPr>
-                    </m:ctrlPr>
-                  </m:sSupPr>
-                  <m:e>
-                    <m:r>
-                      <w:rPr>
-                        <w:rFonts w:ascii="Cambria Math" w:hAnsi="Cambria Math"/>
-                      </w:rPr>
-                      <m:t>R</m:t>
-                    </m:r>
-                  </m:e>
-                  <m:sup>
-                    <m:r>
-                      <w:rPr>
-                        <w:rFonts w:ascii="Cambria Math" w:hAnsi="Cambria Math"/>
-                      </w:rPr>
-                      <m:t>2</m:t>
-                    </m:r>
-                  </m:sup>
-                </m:sSup>
-                <m:r>
-                  <w:rPr>
-                    <w:rFonts w:ascii="Cambria Math" w:hAnsi="Cambria Math"/>
-                  </w:rPr>
-                  <m:t>⊆L=</m:t>
-                </m:r>
-                <m:nary>
-                  <m:naryPr>
-                    <m:chr m:val="⋃"/>
-                    <m:limLoc m:val="undOvr"/>
-                    <m:ctrlPr>
-                      <w:rPr>
-                        <w:rFonts w:ascii="Cambria Math" w:hAnsi="Cambria Math"/>
-                        <w:i/>
-                      </w:rPr>
-                    </m:ctrlPr>
-                  </m:naryPr>
-                  <m:sub>
-                    <m:r>
-                      <w:rPr>
-                        <w:rFonts w:ascii="Cambria Math" w:hAnsi="Cambria Math"/>
-                      </w:rPr>
-                      <m:t>i=1</m:t>
-                    </m:r>
-                  </m:sub>
-                  <m:sup>
-                    <m:r>
-                      <w:rPr>
-                        <w:rFonts w:ascii="Cambria Math" w:hAnsi="Cambria Math"/>
-                      </w:rPr>
-                      <m:t>∞</m:t>
-                    </m:r>
-                  </m:sup>
-                  <m:e>
-                    <m:sSub>
-                      <m:sSubPr>
-                        <m:ctrlPr>
-                          <w:rPr>
-                            <w:rFonts w:ascii="Cambria Math" w:hAnsi="Cambria Math"/>
-                            <w:i/>
-                          </w:rPr>
-                        </m:ctrlPr>
-                      </m:sSubPr>
-                      <m:e>
-                        <m:r>
-                          <w:rPr>
-                            <w:rFonts w:ascii="Cambria Math" w:hAnsi="Cambria Math"/>
-                          </w:rPr>
-                          <m:t>l</m:t>
-                        </m:r>
-                      </m:e>
-                      <m:sub>
-                        <m:r>
-                          <w:rPr>
-                            <w:rFonts w:ascii="Cambria Math" w:hAnsi="Cambria Math"/>
-                          </w:rPr>
-                          <m:t>i</m:t>
-                        </m:r>
-                      </m:sub>
-                    </m:sSub>
-                  </m:e>
-                </m:nary>
-              </m:e>
-              <m:e>
-                <m:r>
-                  <w:rPr>
-                    <w:rFonts w:ascii="Cambria Math" w:hAnsi="Cambria Math"/>
-                  </w:rPr>
-                  <m:t xml:space="preserve"> </m:t>
-                </m:r>
-              </m:e>
-              <m:e>
-                <m:d>
-                  <m:dPr>
-                    <m:begChr m:val="|"/>
-                    <m:endChr m:val="|"/>
-                    <m:ctrlPr>
-                      <w:rPr>
-                        <w:rFonts w:ascii="Cambria Math" w:hAnsi="Cambria Math"/>
-                        <w:i/>
-                      </w:rPr>
-                    </m:ctrlPr>
-                  </m:dPr>
-                  <m:e>
-                    <m:r>
-                      <w:rPr>
-                        <w:rFonts w:ascii="Cambria Math" w:hAnsi="Cambria Math"/>
-                      </w:rPr>
-                      <m:t>L</m:t>
-                    </m:r>
-                  </m:e>
-                </m:d>
-                <m:r>
-                  <w:rPr>
-                    <w:rFonts w:ascii="Cambria Math" w:hAnsi="Cambria Math"/>
-                  </w:rPr>
-                  <m:t>≤</m:t>
-                </m:r>
-                <m:sSub>
-                  <m:sSubPr>
-                    <m:ctrlPr>
-                      <w:rPr>
-                        <w:rFonts w:ascii="Cambria Math" w:hAnsi="Cambria Math"/>
-                      </w:rPr>
-                    </m:ctrlPr>
-                  </m:sSubPr>
-                  <m:e>
-                    <m:r>
-                      <w:rPr>
-                        <w:rFonts w:ascii="Cambria Math" w:hAnsi="Cambria Math" w:cs="Cambria Math" w:hint="cs"/>
-                        <w:rtl/>
-                      </w:rPr>
-                      <m:t>ℵ</m:t>
-                    </m:r>
-                    <m:ctrlPr>
-                      <w:rPr>
-                        <w:rFonts w:ascii="Cambria Math" w:hAnsi="Cambria Math" w:cs="Cambria Math" w:hint="cs"/>
-                        <w:i/>
-                        <w:rtl/>
-                      </w:rPr>
-                    </m:ctrlPr>
-                  </m:e>
-                  <m:sub>
-                    <m:r>
-                      <m:rPr>
-                        <m:sty m:val="p"/>
-                      </m:rPr>
-                      <w:rPr>
-                        <w:rFonts w:ascii="Cambria Math" w:hAnsi="Cambria Math"/>
-                      </w:rPr>
-                      <m:t>0</m:t>
-                    </m:r>
-                  </m:sub>
-                </m:sSub>
-              </m:e>
-            </m:mr>
-          </m:m>
+            </m:naryPr>
+            <m:sub>
+              <m:r>
+                <w:rPr>
+                  <w:rFonts w:ascii="Cambria Math" w:hAnsi="Cambria Math"/>
+                </w:rPr>
+                <m:t>i=1</m:t>
+              </m:r>
+            </m:sub>
+            <m:sup>
+              <m:r>
+                <w:rPr>
+                  <w:rFonts w:ascii="Cambria Math" w:hAnsi="Cambria Math"/>
+                </w:rPr>
+                <m:t>∞</m:t>
+              </m:r>
+            </m:sup>
+            <m:e>
+              <m:sSub>
+                <m:sSubPr>
+                  <m:ctrlPr>
+                    <w:rPr>
+                      <w:rFonts w:ascii="Cambria Math" w:hAnsi="Cambria Math"/>
+                      <w:i/>
+                    </w:rPr>
+                  </m:ctrlPr>
+                </m:sSubPr>
+                <m:e>
+                  <m:r>
+                    <w:rPr>
+                      <w:rFonts w:ascii="Cambria Math" w:hAnsi="Cambria Math"/>
+                    </w:rPr>
+                    <m:t>l</m:t>
+                  </m:r>
+                </m:e>
+                <m:sub>
+                  <m:r>
+                    <w:rPr>
+                      <w:rFonts w:ascii="Cambria Math" w:hAnsi="Cambria Math"/>
+                    </w:rPr>
+                    <m:t>i</m:t>
+                  </m:r>
+                </m:sub>
+              </m:sSub>
+            </m:e>
+          </m:nary>
         </m:oMath>
       </m:oMathPara>
     </w:p>
     <w:p>
       <w:pPr>
         <w:rPr>
-          <w:rtl/>
-        </w:rPr>
-      </w:pPr>
-      <w:r>
-        <w:rPr>
-          <w:rFonts w:hint="cs"/>
-          <w:rtl/>
-        </w:rPr>
-        <w:t>(</w:t>
-      </w:r>
-      <w:r>
-        <w:rPr>
-          <w:rFonts w:hint="cs"/>
-          <w:rtl/>
-        </w:rPr>
-        <w:t xml:space="preserve">הערה: </w:t>
-      </w:r>
-      <w:r>
-        <w:rPr>
-          <w:rFonts w:hint="cs"/>
-          <w:rtl/>
-        </w:rPr>
-        <w:t xml:space="preserve">הביטוי </w:t>
-      </w:r>
-      <m:oMath>
-        <m:sSup>
-          <m:sSupPr>
-            <m:ctrlPr>
-              <w:rPr>
-                <w:rFonts w:ascii="Cambria Math" w:hAnsi="Cambria Math"/>
-                <w:i/>
-              </w:rPr>
-            </m:ctrlPr>
-          </m:sSupPr>
-          <m:e>
-            <m:r>
-              <w:rPr>
-                <w:rFonts w:ascii="Cambria Math" w:hAnsi="Cambria Math"/>
-              </w:rPr>
-              <m:t>R</m:t>
-            </m:r>
-          </m:e>
-          <m:sup>
-            <m:r>
-              <w:rPr>
-                <w:rFonts w:ascii="Cambria Math" w:hAnsi="Cambria Math"/>
-              </w:rPr>
-              <m:t>2</m:t>
-            </m:r>
-          </m:sup>
-        </m:sSup>
-        <m:r>
-          <w:rPr>
-            <w:rFonts w:ascii="Cambria Math" w:hAnsi="Cambria Math"/>
-          </w:rPr>
-          <m:t>⊆L∧</m:t>
-        </m:r>
-        <m:d>
-          <m:dPr>
-            <m:begChr m:val="|"/>
-            <m:endChr m:val="|"/>
-            <m:ctrlPr>
-              <w:rPr>
-                <w:rFonts w:ascii="Cambria Math" w:hAnsi="Cambria Math"/>
-                <w:i/>
-              </w:rPr>
-            </m:ctrlPr>
-          </m:dPr>
-          <m:e>
-            <m:r>
-              <w:rPr>
-                <w:rFonts w:ascii="Cambria Math" w:hAnsi="Cambria Math"/>
-              </w:rPr>
-              <m:t>L</m:t>
-            </m:r>
-          </m:e>
-        </m:d>
-        <m:r>
-          <w:rPr>
-            <w:rFonts w:ascii="Cambria Math" w:hAnsi="Cambria Math"/>
-          </w:rPr>
-          <m:t>≤</m:t>
-        </m:r>
-        <m:sSub>
-          <m:sSubPr>
-            <m:ctrlPr>
-              <w:rPr>
-                <w:rFonts w:ascii="Cambria Math" w:hAnsi="Cambria Math"/>
-              </w:rPr>
-            </m:ctrlPr>
-          </m:sSubPr>
-          <m:e>
-            <m:r>
-              <w:rPr>
-                <w:rFonts w:ascii="Cambria Math" w:hAnsi="Cambria Math" w:cs="Cambria Math" w:hint="cs"/>
-                <w:rtl/>
-              </w:rPr>
-              <m:t>ℵ</m:t>
-            </m:r>
-            <m:ctrlPr>
-              <w:rPr>
-                <w:rFonts w:ascii="Cambria Math" w:hAnsi="Cambria Math" w:cs="Cambria Math" w:hint="cs"/>
-                <w:i/>
-                <w:rtl/>
-              </w:rPr>
-            </m:ctrlPr>
-          </m:e>
-          <m:sub>
-            <m:r>
-              <m:rPr>
-                <m:sty m:val="p"/>
-              </m:rPr>
-              <w:rPr>
-                <w:rFonts w:ascii="Cambria Math" w:hAnsi="Cambria Math"/>
-              </w:rPr>
-              <m:t>0</m:t>
-            </m:r>
-          </m:sub>
-        </m:sSub>
-      </m:oMath>
-      <w:r>
-        <w:rPr>
-          <w:rFonts w:hint="cs"/>
-          <w:rtl/>
-        </w:rPr>
-        <w:t xml:space="preserve"> איננו </w:t>
-      </w:r>
-      <w:r>
-        <w:rPr>
-          <w:rFonts w:hint="cs"/>
-          <w:rtl/>
-        </w:rPr>
-        <w:t>סתירה</w:t>
-      </w:r>
-      <w:r>
-        <w:rPr>
-          <w:rFonts w:hint="cs"/>
-          <w:rtl/>
-        </w:rPr>
-        <w:t xml:space="preserve">, כי </w:t>
-      </w:r>
-      <m:oMath>
-        <m:d>
-          <m:dPr>
-            <m:begChr m:val="|"/>
-            <m:endChr m:val="|"/>
-            <m:ctrlPr>
-              <w:rPr>
-                <w:rFonts w:ascii="Cambria Math" w:hAnsi="Cambria Math"/>
-                <w:i/>
-              </w:rPr>
-            </m:ctrlPr>
-          </m:dPr>
-          <m:e>
-            <m:sSub>
-              <m:sSubPr>
-                <m:ctrlPr>
-                  <w:rPr>
-                    <w:rFonts w:ascii="Cambria Math" w:hAnsi="Cambria Math"/>
-                    <w:i/>
-                  </w:rPr>
-                </m:ctrlPr>
-              </m:sSubPr>
-              <m:e>
-                <m:r>
-                  <w:rPr>
-                    <w:rFonts w:ascii="Cambria Math" w:hAnsi="Cambria Math"/>
-                  </w:rPr>
-                  <m:t>l</m:t>
-                </m:r>
-              </m:e>
-              <m:sub>
-                <m:r>
-                  <w:rPr>
-                    <w:rFonts w:ascii="Cambria Math" w:hAnsi="Cambria Math"/>
-                  </w:rPr>
-                  <m:t>i</m:t>
-                </m:r>
-              </m:sub>
-            </m:sSub>
-          </m:e>
-        </m:d>
-        <m:r>
-          <w:rPr>
-            <w:rFonts w:ascii="Cambria Math" w:hAnsi="Cambria Math"/>
-          </w:rPr>
-          <m:t>=</m:t>
-        </m:r>
-        <m:r>
-          <w:rPr>
-            <w:rFonts w:ascii="Cambria Math" w:hAnsi="Cambria Math" w:cs="Cambria Math" w:hint="cs"/>
-            <w:rtl/>
-          </w:rPr>
-          <m:t>ℵ</m:t>
-        </m:r>
-      </m:oMath>
-      <w:r>
-        <w:rPr>
-          <w:rFonts w:hint="cs"/>
-          <w:rtl/>
-        </w:rPr>
-        <w:t xml:space="preserve"> וד"ל)</w:t>
-      </w:r>
-    </w:p>
-    <w:p>
-      <w:pPr>
-        <w:rPr>
+          <w:rFonts w:hint="cs"/>
           <w:rtl/>
         </w:rPr>
       </w:pPr>
@@ -15237,53 +15679,57 @@
     </w:p>
     <w:p>
       <w:pPr>
-        <w:rPr>
-          <w:rtl/>
-        </w:rPr>
-      </w:pPr>
-      <w:r>
-        <w:rPr>
-          <w:rFonts w:hint="cs"/>
-          <w:i/>
-          <w:rtl/>
-        </w:rPr>
-        <w:t>תזכורת: ע"פ כללי הגיאומטריה האוקלידית</w:t>
-      </w:r>
-      <w:r>
-        <w:rPr>
-          <w:rFonts w:hint="cs"/>
-          <w:rtl/>
-        </w:rPr>
-        <w:t xml:space="preserve"> לישר ומעגל יש נקודה אחת משותפת (אם הם משיקים זה-לזה), שתי נקודות משותפות (אם הם חותכים זה את זה), או אפס נקודות משותפות (אם הם זרים).</w:t>
-      </w:r>
+        <w:bidi w:val="0"/>
+      </w:pPr>
+      <m:oMathPara>
+        <m:oMath>
+          <m:r>
+            <w:rPr>
+              <w:rFonts w:ascii="Cambria Math" w:hAnsi="Cambria Math"/>
+            </w:rPr>
+            <m:t>f:L→P</m:t>
+          </m:r>
+          <m:d>
+            <m:dPr>
+              <m:ctrlPr>
+                <w:rPr>
+                  <w:rFonts w:ascii="Cambria Math" w:hAnsi="Cambria Math"/>
+                  <w:i/>
+                </w:rPr>
+              </m:ctrlPr>
+            </m:dPr>
+            <m:e>
+              <m:r>
+                <w:rPr>
+                  <w:rFonts w:ascii="Cambria Math" w:hAnsi="Cambria Math"/>
+                </w:rPr>
+                <m:t>A</m:t>
+              </m:r>
+            </m:e>
+          </m:d>
+        </m:oMath>
+      </m:oMathPara>
     </w:p>
     <w:p>
       <w:pPr>
         <w:rPr>
-          <w:i/>
-          <w:rtl/>
-        </w:rPr>
-      </w:pPr>
-      <w:r>
-        <w:rPr>
-          <w:rFonts w:hint="cs"/>
-          <w:rtl/>
-        </w:rPr>
-        <w:t>תהי</w:t>
-      </w:r>
-      <w:r>
-        <w:rPr>
-          <w:rFonts w:hint="cs"/>
-          <w:rtl/>
-        </w:rPr>
-        <w:t xml:space="preserve"> </w:t>
+          <w:rFonts w:hint="cs"/>
+          <w:rtl/>
+        </w:rPr>
+      </w:pPr>
+      <w:r>
+        <w:rPr>
+          <w:rFonts w:hint="cs"/>
+          <w:rtl/>
+        </w:rPr>
+        <w:t xml:space="preserve">הפונקציה </w:t>
       </w:r>
       <m:oMath>
         <m:r>
           <w:rPr>
             <w:rFonts w:ascii="Cambria Math" w:hAnsi="Cambria Math"/>
           </w:rPr>
-          <m:t>M⊆L</m:t>
+          <m:t>f</m:t>
         </m:r>
       </m:oMath>
       <w:r>
@@ -15291,275 +15737,40 @@
           <w:rFonts w:hint="cs"/>
           <w:rtl/>
         </w:rPr>
-        <w:t xml:space="preserve"> קבוצת כל הישרים המשיקים למעגל</w:t>
-      </w:r>
-      <w:r>
-        <w:rPr>
-          <w:rFonts w:hint="cs"/>
-          <w:rtl/>
-        </w:rPr>
-        <w:t xml:space="preserve"> (מתוך הקבוצה הנ"ל)</w:t>
-      </w:r>
-      <w:r>
-        <w:rPr>
-          <w:rFonts w:hint="cs"/>
-          <w:rtl/>
-        </w:rPr>
-        <w:t>, ו</w:t>
-      </w:r>
-      <w:r>
-        <w:rPr>
-          <w:rFonts w:hint="cs"/>
-          <w:rtl/>
-        </w:rPr>
-        <w:t xml:space="preserve">תהי </w:t>
+        <w:t xml:space="preserve"> מתאימה לכל ישר את קבוצת הנקודות בהן הוא חותך את המעגל</w:t>
+      </w:r>
+      <w:r>
+        <w:rPr>
+          <w:rFonts w:hint="cs"/>
+          <w:rtl/>
+        </w:rPr>
+        <w:t>,</w:t>
+      </w:r>
+      <w:r>
+        <w:rPr>
+          <w:rFonts w:hint="cs"/>
+          <w:rtl/>
+        </w:rPr>
+        <w:t xml:space="preserve"> </w:t>
+      </w:r>
+      <w:r>
+        <w:rPr>
+          <w:rFonts w:hint="cs"/>
+          <w:rtl/>
+        </w:rPr>
+        <w:t xml:space="preserve">ולכן </w:t>
+      </w:r>
+      <w:r>
+        <w:rPr>
+          <w:rFonts w:hint="cs"/>
+          <w:rtl/>
+        </w:rPr>
+        <w:t xml:space="preserve">הקבוצה </w:t>
       </w:r>
       <m:oMath>
         <m:r>
           <w:rPr>
             <w:rFonts w:ascii="Cambria Math" w:hAnsi="Cambria Math"/>
-          </w:rPr>
-          <m:t>f:M→A</m:t>
-        </m:r>
-      </m:oMath>
-      <w:r>
-        <w:rPr>
-          <w:rFonts w:hint="cs"/>
-          <w:rtl/>
-        </w:rPr>
-        <w:t xml:space="preserve"> הפונקציה המתאימה לכל ישר את הנקודה בה הוא משיק למעגל. ע"פ כללי הגי</w:t>
-      </w:r>
-      <w:r>
-        <w:rPr>
-          <w:rFonts w:hint="cs"/>
-          <w:i/>
-          <w:rtl/>
-        </w:rPr>
-        <w:t>אומטריה האוקלידית זוהי פונקציה חח"ע.</w:t>
-      </w:r>
-    </w:p>
-    <w:p>
-      <w:pPr>
-        <w:rPr>
-          <w:rtl/>
-        </w:rPr>
-      </w:pPr>
-      <w:r>
-        <w:rPr>
-          <w:rFonts w:hint="cs"/>
-          <w:rtl/>
-        </w:rPr>
-        <w:t xml:space="preserve">תהי </w:t>
-      </w:r>
-      <m:oMath>
-        <m:r>
-          <w:rPr>
-            <w:rFonts w:ascii="Cambria Math" w:hAnsi="Cambria Math"/>
-          </w:rPr>
-          <m:t>P⊆L</m:t>
-        </m:r>
-      </m:oMath>
-      <w:r>
-        <w:rPr>
-          <w:rFonts w:hint="cs"/>
-          <w:rtl/>
-        </w:rPr>
-        <w:t xml:space="preserve"> קבוצת כל הישרים החותכים את המעגל בשתי נקודות</w:t>
-      </w:r>
-      <w:r>
-        <w:rPr>
-          <w:rFonts w:hint="cs"/>
-          <w:rtl/>
-        </w:rPr>
-        <w:t xml:space="preserve"> (מתוך הקבוצה הנ"ל)</w:t>
-      </w:r>
-      <w:r>
-        <w:rPr>
-          <w:rFonts w:hint="cs"/>
-          <w:rtl/>
-        </w:rPr>
-        <w:t>, ו</w:t>
-      </w:r>
-      <w:r>
-        <w:rPr>
-          <w:rFonts w:hint="cs"/>
-          <w:rtl/>
-        </w:rPr>
-        <w:t xml:space="preserve">תהיינה </w:t>
-      </w:r>
-      <m:oMath>
-        <m:sSub>
-          <m:sSubPr>
-            <m:ctrlPr>
-              <w:rPr>
-                <w:rFonts w:ascii="Cambria Math" w:hAnsi="Cambria Math"/>
-                <w:i/>
-              </w:rPr>
-            </m:ctrlPr>
-          </m:sSubPr>
-          <m:e>
-            <m:r>
-              <w:rPr>
-                <w:rFonts w:ascii="Cambria Math" w:hAnsi="Cambria Math"/>
-              </w:rPr>
-              <m:t>g</m:t>
-            </m:r>
-          </m:e>
-          <m:sub>
-            <m:r>
-              <w:rPr>
-                <w:rFonts w:ascii="Cambria Math" w:hAnsi="Cambria Math"/>
-              </w:rPr>
-              <m:t>1,2</m:t>
-            </m:r>
-          </m:sub>
-        </m:sSub>
-        <m:r>
-          <w:rPr>
-            <w:rFonts w:ascii="Cambria Math" w:hAnsi="Cambria Math"/>
-          </w:rPr>
-          <m:t>:P→A</m:t>
-        </m:r>
-      </m:oMath>
-      <w:r>
-        <w:rPr>
-          <w:rFonts w:hint="cs"/>
-          <w:rtl/>
-        </w:rPr>
-        <w:t xml:space="preserve"> הפונקציות המתאימות לכל ישר את שתי הנקודות בהן הוא חותך את המעגל</w:t>
-      </w:r>
-      <w:r>
-        <w:rPr>
-          <w:rFonts w:hint="cs"/>
-          <w:rtl/>
-        </w:rPr>
-        <w:t xml:space="preserve">, כך שהזוית </w:t>
-      </w:r>
-      <m:oMath>
-        <m:r>
-          <w:rPr>
-            <w:rFonts w:ascii="Cambria Math" w:hAnsi="Cambria Math"/>
-          </w:rPr>
-          <m:t>a</m:t>
-        </m:r>
-      </m:oMath>
-      <w:r>
-        <w:rPr>
-          <w:rFonts w:hint="cs"/>
-          <w:rtl/>
-        </w:rPr>
-        <w:t xml:space="preserve"> המתאימה ל</w:t>
-      </w:r>
-      <m:oMath>
-        <m:sSub>
-          <m:sSubPr>
-            <m:ctrlPr>
-              <w:rPr>
-                <w:rFonts w:ascii="Cambria Math" w:hAnsi="Cambria Math"/>
-                <w:i/>
-              </w:rPr>
-            </m:ctrlPr>
-          </m:sSubPr>
-          <m:e>
-            <m:r>
-              <w:rPr>
-                <w:rFonts w:ascii="Cambria Math" w:hAnsi="Cambria Math"/>
-              </w:rPr>
-              <m:t>g</m:t>
-            </m:r>
-          </m:e>
-          <m:sub>
-            <m:r>
-              <w:rPr>
-                <w:rFonts w:ascii="Cambria Math" w:hAnsi="Cambria Math"/>
-              </w:rPr>
-              <m:t>1</m:t>
-            </m:r>
-          </m:sub>
-        </m:sSub>
-      </m:oMath>
-      <w:r>
-        <w:rPr>
-          <w:rFonts w:hint="cs"/>
-          <w:rtl/>
-        </w:rPr>
-        <w:t xml:space="preserve"> קטנה מהזוית המתאימה ל</w:t>
-      </w:r>
-      <m:oMath>
-        <m:sSub>
-          <m:sSubPr>
-            <m:ctrlPr>
-              <w:rPr>
-                <w:rFonts w:ascii="Cambria Math" w:hAnsi="Cambria Math"/>
-                <w:i/>
-              </w:rPr>
-            </m:ctrlPr>
-          </m:sSubPr>
-          <m:e>
-            <m:r>
-              <w:rPr>
-                <w:rFonts w:ascii="Cambria Math" w:hAnsi="Cambria Math"/>
-              </w:rPr>
-              <m:t>g</m:t>
-            </m:r>
-          </m:e>
-          <m:sub>
-            <m:r>
-              <w:rPr>
-                <w:rFonts w:ascii="Cambria Math" w:hAnsi="Cambria Math"/>
-              </w:rPr>
-              <m:t>2</m:t>
-            </m:r>
-          </m:sub>
-        </m:sSub>
-      </m:oMath>
-      <w:r>
-        <w:rPr>
-          <w:rFonts w:hint="cs"/>
-          <w:rtl/>
-        </w:rPr>
-        <w:t>. ע"פ כללי הגיאומטריה האוקלידית אלו הן פונקציות (לכל ישר ישנן שתי נקודות בדיוק, והן ניתנות להשוואה ע"פ יחס הסדר בין הזויות).</w:t>
-      </w:r>
-    </w:p>
-    <w:p>
-      <w:pPr>
-        <w:rPr>
-          <w:rtl/>
-        </w:rPr>
-      </w:pPr>
-      <w:r>
-        <w:rPr>
-          <w:rFonts w:hint="cs"/>
-          <w:rtl/>
-        </w:rPr>
-        <w:t>ע"פ ההנחה כי</w:t>
-      </w:r>
-      <w:r>
-        <w:rPr>
-          <w:rFonts w:hint="cs"/>
-          <w:rtl/>
-        </w:rPr>
-        <w:t xml:space="preserve"> </w:t>
-      </w:r>
-      <m:oMath>
-        <m:r>
-          <w:rPr>
-            <w:rFonts w:ascii="Cambria Math" w:hAnsi="Cambria Math"/>
-          </w:rPr>
-          <m:t>L</m:t>
-        </m:r>
-      </m:oMath>
-      <w:r>
-        <w:rPr>
-          <w:rFonts w:hint="cs"/>
-          <w:rtl/>
-        </w:rPr>
-        <w:t xml:space="preserve"> מכסה את המישור כולו, ובפרט את מעגל היחידה, מתקיים </w:t>
-      </w:r>
-      <m:oMath>
-        <m:r>
-          <w:rPr>
-            <w:rFonts w:ascii="Cambria Math" w:eastAsiaTheme="minorEastAsia" w:hAnsi="Cambria Math"/>
           </w:rPr>
           <m:t>f</m:t>
         </m:r>
@@ -15567,7 +15778,7 @@
           <m:dPr>
             <m:ctrlPr>
               <w:rPr>
-                <w:rFonts w:ascii="Cambria Math" w:eastAsiaTheme="minorEastAsia" w:hAnsi="Cambria Math"/>
+                <w:rFonts w:ascii="Cambria Math" w:hAnsi="Cambria Math"/>
                 <w:i/>
               </w:rPr>
             </m:ctrlPr>
@@ -15575,148 +15786,19 @@
           <m:e>
             <m:r>
               <w:rPr>
-                <w:rFonts w:ascii="Cambria Math" w:eastAsiaTheme="minorEastAsia" w:hAnsi="Cambria Math"/>
-              </w:rPr>
-              <m:t>M</m:t>
+                <w:rFonts w:ascii="Cambria Math" w:hAnsi="Cambria Math"/>
+              </w:rPr>
+              <m:t>L</m:t>
             </m:r>
           </m:e>
         </m:d>
-        <m:r>
-          <w:rPr>
-            <w:rFonts w:ascii="Cambria Math" w:eastAsiaTheme="minorEastAsia" w:hAnsi="Cambria Math"/>
-          </w:rPr>
-          <m:t>∪</m:t>
-        </m:r>
-        <m:sSub>
-          <m:sSubPr>
-            <m:ctrlPr>
-              <w:rPr>
-                <w:rFonts w:ascii="Cambria Math" w:eastAsiaTheme="minorEastAsia" w:hAnsi="Cambria Math"/>
-                <w:i/>
-              </w:rPr>
-            </m:ctrlPr>
-          </m:sSubPr>
-          <m:e>
-            <m:r>
-              <w:rPr>
-                <w:rFonts w:ascii="Cambria Math" w:eastAsiaTheme="minorEastAsia" w:hAnsi="Cambria Math"/>
-              </w:rPr>
-              <m:t>g</m:t>
-            </m:r>
-          </m:e>
-          <m:sub>
-            <m:r>
-              <w:rPr>
-                <w:rFonts w:ascii="Cambria Math" w:eastAsiaTheme="minorEastAsia" w:hAnsi="Cambria Math"/>
-              </w:rPr>
-              <m:t>1</m:t>
-            </m:r>
-          </m:sub>
-        </m:sSub>
-        <m:d>
-          <m:dPr>
-            <m:ctrlPr>
-              <w:rPr>
-                <w:rFonts w:ascii="Cambria Math" w:eastAsiaTheme="minorEastAsia" w:hAnsi="Cambria Math"/>
-                <w:i/>
-              </w:rPr>
-            </m:ctrlPr>
-          </m:dPr>
-          <m:e>
-            <m:r>
-              <w:rPr>
-                <w:rFonts w:ascii="Cambria Math" w:eastAsiaTheme="minorEastAsia" w:hAnsi="Cambria Math"/>
-              </w:rPr>
-              <m:t>P</m:t>
-            </m:r>
-          </m:e>
-        </m:d>
-        <m:r>
-          <w:rPr>
-            <w:rFonts w:ascii="Cambria Math" w:eastAsiaTheme="minorEastAsia" w:hAnsi="Cambria Math"/>
-          </w:rPr>
-          <m:t>∪</m:t>
-        </m:r>
-        <m:sSub>
-          <m:sSubPr>
-            <m:ctrlPr>
-              <w:rPr>
-                <w:rFonts w:ascii="Cambria Math" w:eastAsiaTheme="minorEastAsia" w:hAnsi="Cambria Math"/>
-                <w:i/>
-              </w:rPr>
-            </m:ctrlPr>
-          </m:sSubPr>
-          <m:e>
-            <m:r>
-              <w:rPr>
-                <w:rFonts w:ascii="Cambria Math" w:eastAsiaTheme="minorEastAsia" w:hAnsi="Cambria Math"/>
-              </w:rPr>
-              <m:t>g</m:t>
-            </m:r>
-          </m:e>
-          <m:sub>
-            <m:r>
-              <w:rPr>
-                <w:rFonts w:ascii="Cambria Math" w:eastAsiaTheme="minorEastAsia" w:hAnsi="Cambria Math"/>
-              </w:rPr>
-              <m:t>2</m:t>
-            </m:r>
-          </m:sub>
-        </m:sSub>
-        <m:d>
-          <m:dPr>
-            <m:ctrlPr>
-              <w:rPr>
-                <w:rFonts w:ascii="Cambria Math" w:eastAsiaTheme="minorEastAsia" w:hAnsi="Cambria Math"/>
-                <w:i/>
-              </w:rPr>
-            </m:ctrlPr>
-          </m:dPr>
-          <m:e>
-            <m:r>
-              <w:rPr>
-                <w:rFonts w:ascii="Cambria Math" w:eastAsiaTheme="minorEastAsia" w:hAnsi="Cambria Math"/>
-              </w:rPr>
-              <m:t>P</m:t>
-            </m:r>
-          </m:e>
-        </m:d>
-        <m:r>
-          <w:rPr>
-            <w:rFonts w:ascii="Cambria Math" w:eastAsiaTheme="minorEastAsia" w:hAnsi="Cambria Math"/>
-          </w:rPr>
-          <m:t>=</m:t>
-        </m:r>
-        <m:r>
-          <m:rPr>
-            <m:sty m:val="p"/>
-          </m:rPr>
-          <w:rPr>
-            <w:rFonts w:ascii="Cambria Math" w:eastAsiaTheme="minorEastAsia" w:hAnsi="Cambria Math"/>
-          </w:rPr>
-          <m:t>A</m:t>
-        </m:r>
       </m:oMath>
       <w:r>
         <w:rPr>
           <w:rFonts w:hint="cs"/>
           <w:rtl/>
         </w:rPr>
-        <w:t>.</w:t>
-      </w:r>
-    </w:p>
-    <w:p>
-      <w:pPr>
-        <w:rPr>
-          <w:rtl/>
-        </w:rPr>
-      </w:pPr>
-      <w:r>
-        <w:rPr>
-          <w:rFonts w:hint="cs"/>
-          <w:rtl/>
-        </w:rPr>
-        <w:t xml:space="preserve">ע"פ ההנחה כי </w:t>
+        <w:t xml:space="preserve"> היא בת-מניה. ע"פ ההנחה כי קבוצת הישרים </w:t>
       </w:r>
       <m:oMath>
         <m:r>
@@ -15734,364 +15816,119 @@
           <w:rFonts w:hint="cs"/>
           <w:rtl/>
         </w:rPr>
-        <w:t xml:space="preserve"> היא קבוצה בת מניה </w:t>
-      </w:r>
-      <w:r>
-        <w:rPr>
-          <w:rtl/>
-        </w:rPr>
-        <w:t>–</w:t>
-      </w:r>
-      <w:r>
-        <w:rPr>
-          <w:rFonts w:hint="cs"/>
-          <w:rtl/>
-        </w:rPr>
-        <w:t xml:space="preserve"> אז כל קבוצה חלקית לה היא בת מניה, ובפרט הקבוצות </w:t>
-      </w:r>
-      <m:oMath>
-        <m:r>
-          <w:rPr>
-            <w:rFonts w:ascii="Cambria Math" w:hAnsi="Cambria Math"/>
-          </w:rPr>
-          <m:t>M,P</m:t>
-        </m:r>
-      </m:oMath>
-      <w:r>
-        <w:rPr>
-          <w:rFonts w:hint="cs"/>
-          <w:rtl/>
-        </w:rPr>
-        <w:t xml:space="preserve">. מכיון שהפונקציות </w:t>
-      </w:r>
-      <m:oMath>
-        <m:r>
-          <w:rPr>
-            <w:rFonts w:ascii="Cambria Math" w:hAnsi="Cambria Math"/>
-          </w:rPr>
-          <m:t>f,</m:t>
-        </m:r>
-        <m:sSub>
-          <m:sSubPr>
-            <m:ctrlPr>
-              <w:rPr>
-                <w:rFonts w:ascii="Cambria Math" w:hAnsi="Cambria Math"/>
-                <w:i/>
-              </w:rPr>
-            </m:ctrlPr>
-          </m:sSubPr>
-          <m:e>
-            <m:r>
-              <w:rPr>
-                <w:rFonts w:ascii="Cambria Math" w:hAnsi="Cambria Math"/>
-              </w:rPr>
-              <m:t>g</m:t>
-            </m:r>
-          </m:e>
-          <m:sub>
-            <m:r>
-              <w:rPr>
-                <w:rFonts w:ascii="Cambria Math" w:hAnsi="Cambria Math"/>
-              </w:rPr>
-              <m:t>1</m:t>
-            </m:r>
-          </m:sub>
-        </m:sSub>
-        <m:r>
-          <w:rPr>
-            <w:rFonts w:ascii="Cambria Math" w:hAnsi="Cambria Math"/>
-          </w:rPr>
-          <m:t>,</m:t>
-        </m:r>
-        <m:sSub>
-          <m:sSubPr>
-            <m:ctrlPr>
-              <w:rPr>
-                <w:rFonts w:ascii="Cambria Math" w:hAnsi="Cambria Math"/>
-                <w:i/>
-              </w:rPr>
-            </m:ctrlPr>
-          </m:sSubPr>
-          <m:e>
-            <m:r>
-              <w:rPr>
-                <w:rFonts w:ascii="Cambria Math" w:hAnsi="Cambria Math"/>
-              </w:rPr>
-              <m:t>g</m:t>
-            </m:r>
-          </m:e>
-          <m:sub>
-            <m:r>
-              <w:rPr>
-                <w:rFonts w:ascii="Cambria Math" w:hAnsi="Cambria Math"/>
-              </w:rPr>
-              <m:t>2</m:t>
-            </m:r>
-          </m:sub>
-        </m:sSub>
-      </m:oMath>
-      <w:r>
-        <w:rPr>
-          <w:rFonts w:hint="cs"/>
-          <w:rtl/>
-        </w:rPr>
-        <w:t xml:space="preserve"> הן </w:t>
-      </w:r>
-      <w:r>
-        <w:rPr>
-          <w:rFonts w:hint="cs"/>
-          <w:rtl/>
-        </w:rPr>
-        <w:t xml:space="preserve">"על" הטווח שלהן, וניתן להגדיר להן הפכית שמאלית חח"ע, </w:t>
-      </w:r>
-      <w:r>
-        <w:rPr>
-          <w:rFonts w:hint="cs"/>
-          <w:rtl/>
-        </w:rPr>
-        <w:t xml:space="preserve">לכן נגיע למסקנא כי גם הקבוצות </w:t>
-      </w:r>
-      <m:oMath>
-        <m:r>
-          <w:rPr>
-            <w:rFonts w:ascii="Cambria Math" w:eastAsiaTheme="minorEastAsia" w:hAnsi="Cambria Math"/>
-          </w:rPr>
-          <m:t>f</m:t>
-        </m:r>
-        <m:d>
-          <m:dPr>
-            <m:ctrlPr>
-              <w:rPr>
-                <w:rFonts w:ascii="Cambria Math" w:eastAsiaTheme="minorEastAsia" w:hAnsi="Cambria Math"/>
-                <w:i/>
-              </w:rPr>
-            </m:ctrlPr>
-          </m:dPr>
-          <m:e>
-            <m:r>
-              <w:rPr>
-                <w:rFonts w:ascii="Cambria Math" w:eastAsiaTheme="minorEastAsia" w:hAnsi="Cambria Math"/>
-              </w:rPr>
-              <m:t>M</m:t>
-            </m:r>
-          </m:e>
-        </m:d>
-        <m:r>
-          <w:rPr>
-            <w:rFonts w:ascii="Cambria Math" w:eastAsiaTheme="minorEastAsia" w:hAnsi="Cambria Math"/>
-          </w:rPr>
-          <m:t>,</m:t>
-        </m:r>
-        <m:sSub>
-          <m:sSubPr>
-            <m:ctrlPr>
-              <w:rPr>
-                <w:rFonts w:ascii="Cambria Math" w:eastAsiaTheme="minorEastAsia" w:hAnsi="Cambria Math"/>
-                <w:i/>
-              </w:rPr>
-            </m:ctrlPr>
-          </m:sSubPr>
-          <m:e>
-            <m:r>
-              <w:rPr>
-                <w:rFonts w:ascii="Cambria Math" w:eastAsiaTheme="minorEastAsia" w:hAnsi="Cambria Math"/>
-              </w:rPr>
-              <m:t>g</m:t>
-            </m:r>
-          </m:e>
-          <m:sub>
-            <m:r>
-              <w:rPr>
-                <w:rFonts w:ascii="Cambria Math" w:eastAsiaTheme="minorEastAsia" w:hAnsi="Cambria Math"/>
-              </w:rPr>
-              <m:t>1</m:t>
-            </m:r>
-          </m:sub>
-        </m:sSub>
-        <m:d>
-          <m:dPr>
-            <m:ctrlPr>
-              <w:rPr>
-                <w:rFonts w:ascii="Cambria Math" w:eastAsiaTheme="minorEastAsia" w:hAnsi="Cambria Math"/>
-                <w:i/>
-              </w:rPr>
-            </m:ctrlPr>
-          </m:dPr>
-          <m:e>
-            <m:r>
-              <w:rPr>
-                <w:rFonts w:ascii="Cambria Math" w:eastAsiaTheme="minorEastAsia" w:hAnsi="Cambria Math"/>
-              </w:rPr>
-              <m:t>P</m:t>
-            </m:r>
-          </m:e>
-        </m:d>
-        <m:r>
-          <w:rPr>
-            <w:rFonts w:ascii="Cambria Math" w:eastAsiaTheme="minorEastAsia" w:hAnsi="Cambria Math"/>
-          </w:rPr>
-          <m:t>,</m:t>
-        </m:r>
-        <m:sSub>
-          <m:sSubPr>
-            <m:ctrlPr>
-              <w:rPr>
-                <w:rFonts w:ascii="Cambria Math" w:eastAsiaTheme="minorEastAsia" w:hAnsi="Cambria Math"/>
-                <w:i/>
-              </w:rPr>
-            </m:ctrlPr>
-          </m:sSubPr>
-          <m:e>
-            <m:r>
-              <w:rPr>
-                <w:rFonts w:ascii="Cambria Math" w:eastAsiaTheme="minorEastAsia" w:hAnsi="Cambria Math"/>
-              </w:rPr>
-              <m:t>g</m:t>
-            </m:r>
-          </m:e>
-          <m:sub>
-            <m:r>
-              <w:rPr>
-                <w:rFonts w:ascii="Cambria Math" w:eastAsiaTheme="minorEastAsia" w:hAnsi="Cambria Math"/>
-              </w:rPr>
-              <m:t>2</m:t>
-            </m:r>
-          </m:sub>
-        </m:sSub>
-        <m:d>
-          <m:dPr>
-            <m:ctrlPr>
-              <w:rPr>
-                <w:rFonts w:ascii="Cambria Math" w:eastAsiaTheme="minorEastAsia" w:hAnsi="Cambria Math"/>
-                <w:i/>
-              </w:rPr>
-            </m:ctrlPr>
-          </m:dPr>
-          <m:e>
-            <m:r>
-              <w:rPr>
-                <w:rFonts w:ascii="Cambria Math" w:eastAsiaTheme="minorEastAsia" w:hAnsi="Cambria Math"/>
-              </w:rPr>
-              <m:t>P</m:t>
-            </m:r>
-          </m:e>
-        </m:d>
-      </m:oMath>
-      <w:r>
-        <w:rPr>
-          <w:rFonts w:hint="cs"/>
-          <w:rtl/>
-        </w:rPr>
-        <w:t xml:space="preserve"> הן בנות מניה.</w:t>
+        <w:t xml:space="preserve"> מכסה את כל המישור, אז מתקיים:</w:t>
       </w:r>
     </w:p>
     <w:p>
       <w:pPr>
-        <w:rPr>
-          <w:rtl/>
-        </w:rPr>
-      </w:pPr>
-      <w:r>
-        <w:rPr>
-          <w:rFonts w:hint="cs"/>
-          <w:rtl/>
-        </w:rPr>
-        <w:t xml:space="preserve">ישנו משפט האומר שאיחוד סופי של קבוצות בנות מניה הוא קבוצה בת מניה, ומכאן שהקבוצה </w:t>
-      </w:r>
-      <w:r>
-        <w:rPr>
-          <w:rFonts w:hint="cs"/>
-        </w:rPr>
-        <w:t>A</w:t>
-      </w:r>
-      <w:r>
-        <w:rPr>
-          <w:rFonts w:hint="cs"/>
-          <w:rtl/>
-        </w:rPr>
-        <w:t xml:space="preserve"> היא בת מניה, בסתירה לכך שמתקיים </w:t>
-      </w:r>
-      <m:oMath>
-        <m:d>
-          <m:dPr>
-            <m:begChr m:val="|"/>
-            <m:endChr m:val="|"/>
-            <m:ctrlPr>
-              <w:rPr>
-                <w:rFonts w:ascii="Cambria Math" w:hAnsi="Cambria Math"/>
-                <w:i/>
-              </w:rPr>
-            </m:ctrlPr>
-          </m:dPr>
-          <m:e>
-            <m:r>
-              <w:rPr>
-                <w:rFonts w:ascii="Cambria Math" w:hAnsi="Cambria Math"/>
-              </w:rPr>
-              <m:t>A</m:t>
-            </m:r>
-          </m:e>
-        </m:d>
-        <m:r>
-          <w:rPr>
-            <w:rFonts w:ascii="Cambria Math" w:hAnsi="Cambria Math"/>
-          </w:rPr>
-          <m:t>≥</m:t>
-        </m:r>
-        <m:r>
-          <w:rPr>
-            <w:rFonts w:ascii="Cambria Math" w:hAnsi="Cambria Math" w:cs="Cambria Math" w:hint="cs"/>
-            <w:rtl/>
-          </w:rPr>
-          <m:t>ℵ</m:t>
-        </m:r>
-      </m:oMath>
-      <w:r>
-        <w:rPr>
-          <w:rFonts w:hint="cs"/>
-          <w:rtl/>
-        </w:rPr>
-        <w:t xml:space="preserve"> כי ניתן למצוא פ. חח"ע מהקטע </w:t>
-      </w:r>
-      <m:oMath>
-        <m:d>
-          <m:dPr>
-            <m:ctrlPr>
-              <w:rPr>
-                <w:rFonts w:ascii="Cambria Math" w:hAnsi="Cambria Math"/>
-                <w:i/>
-              </w:rPr>
-            </m:ctrlPr>
-          </m:dPr>
-          <m:e>
-            <m:r>
-              <w:rPr>
-                <w:rFonts w:ascii="Cambria Math" w:hAnsi="Cambria Math"/>
-              </w:rPr>
-              <m:t>0,1</m:t>
-            </m:r>
-          </m:e>
-        </m:d>
-      </m:oMath>
-      <w:r>
-        <w:rPr>
-          <w:rFonts w:hint="cs"/>
-          <w:rtl/>
-        </w:rPr>
-        <w:t xml:space="preserve"> לקבוצה </w:t>
-      </w:r>
-      <w:r>
-        <w:rPr>
-          <w:rFonts w:hint="cs"/>
-        </w:rPr>
-        <w:t>A</w:t>
-      </w:r>
-      <w:r>
-        <w:rPr>
-          <w:rFonts w:hint="cs"/>
-          <w:rtl/>
-        </w:rPr>
-        <w:t xml:space="preserve"> ע"י </w:t>
+        <w:bidi w:val="0"/>
+      </w:pPr>
+      <m:oMathPara>
+        <m:oMath>
+          <m:r>
+            <w:rPr>
+              <w:rFonts w:ascii="Cambria Math" w:hAnsi="Cambria Math"/>
+            </w:rPr>
+            <m:t>A=</m:t>
+          </m:r>
+          <m:nary>
+            <m:naryPr>
+              <m:chr m:val="⋃"/>
+              <m:limLoc m:val="undOvr"/>
+              <m:ctrlPr>
+                <w:rPr>
+                  <w:rFonts w:ascii="Cambria Math" w:hAnsi="Cambria Math"/>
+                  <w:i/>
+                </w:rPr>
+              </m:ctrlPr>
+            </m:naryPr>
+            <m:sub>
+              <m:r>
+                <w:rPr>
+                  <w:rFonts w:ascii="Cambria Math" w:hAnsi="Cambria Math"/>
+                </w:rPr>
+                <m:t>i=1</m:t>
+              </m:r>
+            </m:sub>
+            <m:sup>
+              <m:r>
+                <w:rPr>
+                  <w:rFonts w:ascii="Cambria Math" w:hAnsi="Cambria Math"/>
+                </w:rPr>
+                <m:t>∞</m:t>
+              </m:r>
+            </m:sup>
+            <m:e>
+              <m:r>
+                <w:rPr>
+                  <w:rFonts w:ascii="Cambria Math" w:hAnsi="Cambria Math"/>
+                </w:rPr>
+                <m:t>f</m:t>
+              </m:r>
+              <m:d>
+                <m:dPr>
+                  <m:ctrlPr>
+                    <w:rPr>
+                      <w:rFonts w:ascii="Cambria Math" w:hAnsi="Cambria Math"/>
+                      <w:i/>
+                    </w:rPr>
+                  </m:ctrlPr>
+                </m:dPr>
+                <m:e>
+                  <m:sSub>
+                    <m:sSubPr>
+                      <m:ctrlPr>
+                        <w:rPr>
+                          <w:rFonts w:ascii="Cambria Math" w:hAnsi="Cambria Math"/>
+                          <w:i/>
+                        </w:rPr>
+                      </m:ctrlPr>
+                    </m:sSubPr>
+                    <m:e>
+                      <m:r>
+                        <w:rPr>
+                          <w:rFonts w:ascii="Cambria Math" w:hAnsi="Cambria Math"/>
+                        </w:rPr>
+                        <m:t>l</m:t>
+                      </m:r>
+                    </m:e>
+                    <m:sub>
+                      <m:r>
+                        <w:rPr>
+                          <w:rFonts w:ascii="Cambria Math" w:hAnsi="Cambria Math"/>
+                        </w:rPr>
+                        <m:t>i</m:t>
+                      </m:r>
+                    </m:sub>
+                  </m:sSub>
+                </m:e>
+              </m:d>
+            </m:e>
+          </m:nary>
+        </m:oMath>
+      </m:oMathPara>
+    </w:p>
+    <w:p>
+      <w:pPr>
+        <w:rPr>
+          <w:rFonts w:hint="cs"/>
+          <w:rtl/>
+        </w:rPr>
+      </w:pPr>
+      <w:r>
+        <w:rPr>
+          <w:rFonts w:hint="cs"/>
+          <w:i/>
+          <w:rtl/>
+        </w:rPr>
+        <w:t>ע"פ כללי הגיאומטריה האוקלידית</w:t>
+      </w:r>
+      <w:r>
+        <w:rPr>
+          <w:rFonts w:hint="cs"/>
+          <w:rtl/>
+        </w:rPr>
+        <w:t xml:space="preserve"> העוצמה של כל קבוצה </w:t>
       </w:r>
       <m:oMath>
         <m:r>
@@ -16110,6 +15947,210 @@
             </m:ctrlPr>
           </m:dPr>
           <m:e>
+            <m:sSub>
+              <m:sSubPr>
+                <m:ctrlPr>
+                  <w:rPr>
+                    <w:rFonts w:ascii="Cambria Math" w:hAnsi="Cambria Math"/>
+                    <w:i/>
+                  </w:rPr>
+                </m:ctrlPr>
+              </m:sSubPr>
+              <m:e>
+                <m:r>
+                  <w:rPr>
+                    <w:rFonts w:ascii="Cambria Math" w:hAnsi="Cambria Math"/>
+                  </w:rPr>
+                  <m:t>l</m:t>
+                </m:r>
+              </m:e>
+              <m:sub>
+                <m:r>
+                  <w:rPr>
+                    <w:rFonts w:ascii="Cambria Math" w:hAnsi="Cambria Math"/>
+                  </w:rPr>
+                  <m:t>i</m:t>
+                </m:r>
+              </m:sub>
+            </m:sSub>
+          </m:e>
+        </m:d>
+      </m:oMath>
+      <w:r>
+        <w:rPr>
+          <w:rFonts w:hint="cs"/>
+          <w:rtl/>
+        </w:rPr>
+        <w:t xml:space="preserve"> היא 0 (לישרים זרים למעגל), 1 (לישרים המשיקים למעגל) או 2 (לישרים החותכים את המעגל), ולכן כל הקבוצות האלו הינן קבוצות סופיות</w:t>
+      </w:r>
+      <w:r>
+        <w:rPr>
+          <w:rFonts w:hint="cs"/>
+          <w:rtl/>
+        </w:rPr>
+        <w:t>, ומכיון ש"</w:t>
+      </w:r>
+      <w:r>
+        <w:rPr>
+          <w:rFonts w:cs="David"/>
+          <w:b/>
+          <w:bCs/>
+          <w:rtl/>
+        </w:rPr>
+        <w:t>איחוד בן מניה של קבוצות סופיות הוא קבוצה בת מניה</w:t>
+      </w:r>
+      <w:r>
+        <w:rPr>
+          <w:rFonts w:hint="cs"/>
+          <w:rtl/>
+        </w:rPr>
+        <w:t>" לכן</w:t>
+      </w:r>
+      <w:r>
+        <w:rPr>
+          <w:rFonts w:hint="cs"/>
+          <w:rtl/>
+        </w:rPr>
+        <w:t xml:space="preserve"> </w:t>
+      </w:r>
+      <w:r>
+        <w:rPr>
+          <w:rFonts w:hint="cs"/>
+          <w:b/>
+          <w:bCs/>
+          <w:rtl/>
+        </w:rPr>
+        <w:t xml:space="preserve">הקבוצה </w:t>
+      </w:r>
+      <w:r>
+        <w:rPr>
+          <w:rFonts w:hint="cs"/>
+          <w:b/>
+          <w:bCs/>
+        </w:rPr>
+        <w:t>A</w:t>
+      </w:r>
+      <w:r>
+        <w:rPr>
+          <w:rFonts w:hint="cs"/>
+          <w:b/>
+          <w:bCs/>
+          <w:rtl/>
+        </w:rPr>
+        <w:t xml:space="preserve"> היא בת מניה</w:t>
+      </w:r>
+      <w:r>
+        <w:rPr>
+          <w:rFonts w:hint="cs"/>
+          <w:rtl/>
+        </w:rPr>
+        <w:t>.</w:t>
+      </w:r>
+    </w:p>
+    <w:p>
+      <w:pPr>
+        <w:rPr>
+          <w:rtl/>
+        </w:rPr>
+      </w:pPr>
+      <w:r>
+        <w:rPr>
+          <w:rFonts w:hint="cs"/>
+          <w:rtl/>
+        </w:rPr>
+        <w:lastRenderedPageBreak/>
+        <w:t>מאידך ברור ש</w:t>
+      </w:r>
+      <w:r>
+        <w:rPr>
+          <w:rFonts w:hint="cs"/>
+          <w:b/>
+          <w:bCs/>
+          <w:rtl/>
+        </w:rPr>
+        <w:t xml:space="preserve">הקבוצה </w:t>
+      </w:r>
+      <w:r>
+        <w:rPr>
+          <w:rFonts w:hint="cs"/>
+          <w:b/>
+          <w:bCs/>
+        </w:rPr>
+        <w:t>A</w:t>
+      </w:r>
+      <w:r>
+        <w:rPr>
+          <w:rFonts w:hint="cs"/>
+          <w:b/>
+          <w:bCs/>
+          <w:rtl/>
+        </w:rPr>
+        <w:t xml:space="preserve"> איננה בת מניה</w:t>
+      </w:r>
+      <w:r>
+        <w:rPr>
+          <w:rFonts w:hint="cs"/>
+          <w:rtl/>
+        </w:rPr>
+        <w:t xml:space="preserve">, כי קיימת פונקציה חח"ע מהקטע </w:t>
+      </w:r>
+      <m:oMath>
+        <m:d>
+          <m:dPr>
+            <m:ctrlPr>
+              <w:rPr>
+                <w:rFonts w:ascii="Cambria Math" w:hAnsi="Cambria Math"/>
+                <w:i/>
+              </w:rPr>
+            </m:ctrlPr>
+          </m:dPr>
+          <m:e>
+            <m:r>
+              <w:rPr>
+                <w:rFonts w:ascii="Cambria Math" w:hAnsi="Cambria Math"/>
+              </w:rPr>
+              <m:t>0,1</m:t>
+            </m:r>
+          </m:e>
+        </m:d>
+      </m:oMath>
+      <w:r>
+        <w:rPr>
+          <w:rFonts w:hint="cs"/>
+          <w:rtl/>
+        </w:rPr>
+        <w:t xml:space="preserve"> ל</w:t>
+      </w:r>
+      <w:r>
+        <w:rPr>
+          <w:rFonts w:hint="cs"/>
+        </w:rPr>
+        <w:t>A</w:t>
+      </w:r>
+      <w:r>
+        <w:rPr>
+          <w:rFonts w:hint="cs"/>
+          <w:rtl/>
+        </w:rPr>
+        <w:t xml:space="preserve"> ע"י </w:t>
+      </w:r>
+      <m:oMath>
+        <m:r>
+          <w:rPr>
+            <w:rFonts w:ascii="Cambria Math" w:hAnsi="Cambria Math"/>
+          </w:rPr>
+          <m:t>g</m:t>
+        </m:r>
+        <m:d>
+          <m:dPr>
+            <m:ctrlPr>
+              <w:rPr>
+                <w:rFonts w:ascii="Cambria Math" w:hAnsi="Cambria Math"/>
+                <w:i/>
+              </w:rPr>
+            </m:ctrlPr>
+          </m:dPr>
+          <m:e>
             <m:r>
               <w:rPr>
                 <w:rFonts w:ascii="Cambria Math" w:hAnsi="Cambria Math"/>
@@ -16122,72 +16163,54 @@
           <w:rPr>
             <w:rFonts w:ascii="Cambria Math" w:hAnsi="Cambria Math"/>
           </w:rPr>
-          <m:t>=</m:t>
+          <m:t>=x,</m:t>
         </m:r>
-        <m:d>
-          <m:dPr>
+        <m:rad>
+          <m:radPr>
+            <m:degHide m:val="on"/>
             <m:ctrlPr>
               <w:rPr>
                 <w:rFonts w:ascii="Cambria Math" w:hAnsi="Cambria Math"/>
                 <w:i/>
               </w:rPr>
             </m:ctrlPr>
-          </m:dPr>
+          </m:radPr>
+          <m:deg/>
           <m:e>
             <m:r>
               <w:rPr>
                 <w:rFonts w:ascii="Cambria Math" w:hAnsi="Cambria Math"/>
               </w:rPr>
-              <m:t>x,</m:t>
+              <m:t>1-</m:t>
             </m:r>
-            <m:rad>
-              <m:radPr>
-                <m:degHide m:val="on"/>
+            <m:sSup>
+              <m:sSupPr>
                 <m:ctrlPr>
                   <w:rPr>
                     <w:rFonts w:ascii="Cambria Math" w:hAnsi="Cambria Math"/>
                     <w:i/>
                   </w:rPr>
                 </m:ctrlPr>
-              </m:radPr>
-              <m:deg/>
+              </m:sSupPr>
               <m:e>
                 <m:r>
                   <w:rPr>
                     <w:rFonts w:ascii="Cambria Math" w:hAnsi="Cambria Math"/>
                   </w:rPr>
-                  <m:t>1-</m:t>
+                  <m:t>x</m:t>
                 </m:r>
-                <m:sSup>
-                  <m:sSupPr>
-                    <m:ctrlPr>
-                      <w:rPr>
-                        <w:rFonts w:ascii="Cambria Math" w:hAnsi="Cambria Math"/>
-                        <w:i/>
-                      </w:rPr>
-                    </m:ctrlPr>
-                  </m:sSupPr>
-                  <m:e>
-                    <m:r>
-                      <w:rPr>
-                        <w:rFonts w:ascii="Cambria Math" w:hAnsi="Cambria Math"/>
-                      </w:rPr>
-                      <m:t>x</m:t>
-                    </m:r>
-                  </m:e>
-                  <m:sup>
-                    <m:r>
-                      <w:rPr>
-                        <w:rFonts w:ascii="Cambria Math" w:hAnsi="Cambria Math"/>
-                      </w:rPr>
-                      <m:t>2</m:t>
-                    </m:r>
-                  </m:sup>
-                </m:sSup>
               </m:e>
-            </m:rad>
+              <m:sup>
+                <m:r>
+                  <w:rPr>
+                    <w:rFonts w:ascii="Cambria Math" w:hAnsi="Cambria Math"/>
+                  </w:rPr>
+                  <m:t>2</m:t>
+                </m:r>
+              </m:sup>
+            </m:sSup>
           </m:e>
-        </m:d>
+        </m:rad>
       </m:oMath>
       <w:r>
         <w:rPr>
@@ -16200,76 +16223,21 @@
     <w:p>
       <w:pPr>
         <w:rPr>
-          <w:rtl/>
-        </w:rPr>
-      </w:pPr>
-      <w:r>
-        <w:rPr>
-          <w:rFonts w:hint="cs"/>
-          <w:rtl/>
-        </w:rPr>
-        <w:t>נ.ב. לצערי לא השתמשתי במשפט שהוזכר בשאלה...</w:t>
+          <w:rFonts w:hint="cs"/>
+          <w:rtl/>
+        </w:rPr>
+      </w:pPr>
+      <w:r>
+        <w:rPr>
+          <w:rFonts w:hint="cs"/>
+          <w:rtl/>
+        </w:rPr>
+        <w:t>הגענו לסתירה. מ.ש.ל.</w:t>
       </w:r>
     </w:p>
     <w:p>
       <w:pPr>
-        <w:rPr>
-          <w:i/>
-          <w:rtl/>
-        </w:rPr>
-      </w:pPr>
-      <w:r>
-        <w:rPr>
-          <w:rFonts w:hint="cs"/>
-          <w:i/>
-          <w:rtl/>
-        </w:rPr>
-        <w:t>נ.ב.</w:t>
-      </w:r>
-      <w:r>
-        <w:rPr>
-          <w:rFonts w:hint="cs"/>
-          <w:i/>
-          <w:rtl/>
-        </w:rPr>
-        <w:t>ב.</w:t>
-      </w:r>
-      <w:r>
-        <w:rPr>
-          <w:rFonts w:hint="cs"/>
-          <w:i/>
-          <w:rtl/>
-        </w:rPr>
-        <w:t xml:space="preserve"> </w:t>
-      </w:r>
-      <w:r>
-        <w:rPr>
-          <w:rFonts w:hint="cs"/>
-          <w:i/>
-          <w:rtl/>
-        </w:rPr>
-        <w:t xml:space="preserve">עם עוד קצת עבודה אפשר להוכיח שהעוצמה של קבוצת הישרים המכסה את מעגל היחידה היא </w:t>
-      </w:r>
-      <m:oMath>
-        <m:r>
-          <w:rPr>
-            <w:rFonts w:ascii="Cambria Math" w:hAnsi="Cambria Math" w:cs="Cambria Math" w:hint="cs"/>
-            <w:rtl/>
-          </w:rPr>
-          <m:t>ℵ</m:t>
-        </m:r>
-      </m:oMath>
-      <w:r>
-        <w:rPr>
-          <w:rFonts w:hint="cs"/>
-          <w:i/>
-          <w:rtl/>
-        </w:rPr>
-        <w:t>.</w:t>
-      </w:r>
-    </w:p>
-    <w:p>
-      <w:pPr>
+        <w:keepNext/>
         <w:jc w:val="both"/>
         <w:rPr>
           <w:rFonts w:cs="David"/>
@@ -16285,7 +16253,6 @@
           <w:bCs/>
           <w:rtl/>
         </w:rPr>
-        <w:lastRenderedPageBreak/>
         <w:t xml:space="preserve">           ב.      </w:t>
       </w:r>
       <w:r>
@@ -16819,6 +16786,7 @@
       <w:pPr>
         <w:keepNext/>
         <w:rPr>
+          <w:rFonts w:hint="cs"/>
           <w:rtl/>
         </w:rPr>
       </w:pPr>
@@ -17844,7 +17812,7 @@
               <w:noProof/>
               <w:rtl/>
             </w:rPr>
-            <w:t>1</w:t>
+            <w:t>5</w:t>
           </w:r>
         </w:fldSimple>
         <w:r>
@@ -20803,6 +20771,331 @@
 </w:styles>
 </file>
 
+<file path=word/glossary/document.xml><?xml version="1.0" encoding="utf-8"?>
+<w:glossaryDocument xmlns:ve="http://schemas.openxmlformats.org/markup-compatibility/2006" xmlns:o="urn:schemas-microsoft-com:office:office" xmlns:r="http://schemas.openxmlformats.org/officeDocument/2006/relationships" xmlns:m="http://schemas.openxmlformats.org/officeDocument/2006/math" xmlns:v="urn:schemas-microsoft-com:vml" xmlns:wp="http://schemas.openxmlformats.org/drawingml/2006/wordprocessingDrawing" xmlns:w10="urn:schemas-microsoft-com:office:word" xmlns:w="http://schemas.openxmlformats.org/wordprocessingml/2006/main" xmlns:wne="http://schemas.microsoft.com/office/word/2006/wordml">
+  <w:docParts/>
+</w:glossaryDocument>
+</file>
+
+<file path=word/glossary/fontTable.xml><?xml version="1.0" encoding="utf-8"?>
+<w:fonts xmlns:r="http://schemas.openxmlformats.org/officeDocument/2006/relationships" xmlns:w="http://schemas.openxmlformats.org/wordprocessingml/2006/main">
+  <w:font w:name="Times New Roman">
+    <w:panose1 w:val="02020603050405020304"/>
+    <w:charset w:val="00"/>
+    <w:family w:val="roman"/>
+    <w:pitch w:val="variable"/>
+    <w:sig w:usb0="E0002AFF" w:usb1="C0007841" w:usb2="00000009" w:usb3="00000000" w:csb0="000001FF" w:csb1="00000000"/>
+  </w:font>
+  <w:font w:name="Symbol">
+    <w:panose1 w:val="05050102010706020507"/>
+    <w:charset w:val="02"/>
+    <w:family w:val="roman"/>
+    <w:pitch w:val="variable"/>
+    <w:sig w:usb0="00000000" w:usb1="10000000" w:usb2="00000000" w:usb3="00000000" w:csb0="80000000" w:csb1="00000000"/>
+  </w:font>
+  <w:font w:name="Courier New">
+    <w:panose1 w:val="02070309020205020404"/>
+    <w:charset w:val="00"/>
+    <w:family w:val="modern"/>
+    <w:pitch w:val="fixed"/>
+    <w:sig w:usb0="E0002AFF" w:usb1="C0007843" w:usb2="00000009" w:usb3="00000000" w:csb0="000001FF" w:csb1="00000000"/>
+  </w:font>
+  <w:font w:name="Wingdings">
+    <w:panose1 w:val="05000000000000000000"/>
+    <w:charset w:val="02"/>
+    <w:family w:val="auto"/>
+    <w:pitch w:val="variable"/>
+    <w:sig w:usb0="00000000" w:usb1="10000000" w:usb2="00000000" w:usb3="00000000" w:csb0="80000000" w:csb1="00000000"/>
+  </w:font>
+  <w:font w:name="David">
+    <w:panose1 w:val="020E0502060401010101"/>
+    <w:charset w:val="B1"/>
+    <w:family w:val="swiss"/>
+    <w:pitch w:val="variable"/>
+    <w:sig w:usb0="00000801" w:usb1="00000000" w:usb2="00000000" w:usb3="00000000" w:csb0="00000020" w:csb1="00000000"/>
+  </w:font>
+  <w:font w:name="Calibri">
+    <w:panose1 w:val="020F0502020204030204"/>
+    <w:charset w:val="00"/>
+    <w:family w:val="swiss"/>
+    <w:pitch w:val="variable"/>
+    <w:sig w:usb0="E10002FF" w:usb1="4000ACFF" w:usb2="00000009" w:usb3="00000000" w:csb0="0000019F" w:csb1="00000000"/>
+  </w:font>
+  <w:font w:name="Arial">
+    <w:panose1 w:val="020B0604020202020204"/>
+    <w:charset w:val="00"/>
+    <w:family w:val="swiss"/>
+    <w:pitch w:val="variable"/>
+    <w:sig w:usb0="E0002AFF" w:usb1="C0007843" w:usb2="00000009" w:usb3="00000000" w:csb0="000001FF" w:csb1="00000000"/>
+  </w:font>
+  <w:font w:name="Cambria">
+    <w:panose1 w:val="02040503050406030204"/>
+    <w:charset w:val="00"/>
+    <w:family w:val="roman"/>
+    <w:pitch w:val="variable"/>
+    <w:sig w:usb0="E00002FF" w:usb1="400004FF" w:usb2="00000000" w:usb3="00000000" w:csb0="0000019F" w:csb1="00000000"/>
+  </w:font>
+  <w:font w:name="Tahoma">
+    <w:panose1 w:val="020B0604030504040204"/>
+    <w:charset w:val="00"/>
+    <w:family w:val="swiss"/>
+    <w:pitch w:val="variable"/>
+    <w:sig w:usb0="E1002EFF" w:usb1="C000605B" w:usb2="00000029" w:usb3="00000000" w:csb0="000101FF" w:csb1="00000000"/>
+  </w:font>
+  <w:font w:name="Cambria Math">
+    <w:panose1 w:val="02040503050406030204"/>
+    <w:charset w:val="00"/>
+    <w:family w:val="roman"/>
+    <w:pitch w:val="variable"/>
+    <w:sig w:usb0="E00002FF" w:usb1="420024FF" w:usb2="00000000" w:usb3="00000000" w:csb0="0000019F" w:csb1="00000000"/>
+  </w:font>
+</w:fonts>
+</file>
+
+<file path=word/glossary/settings.xml><?xml version="1.0" encoding="utf-8"?>
+<w:settings xmlns:o="urn:schemas-microsoft-com:office:office" xmlns:r="http://schemas.openxmlformats.org/officeDocument/2006/relationships" xmlns:m="http://schemas.openxmlformats.org/officeDocument/2006/math" xmlns:v="urn:schemas-microsoft-com:vml" xmlns:w10="urn:schemas-microsoft-com:office:word" xmlns:w="http://schemas.openxmlformats.org/wordprocessingml/2006/main" xmlns:sl="http://schemas.openxmlformats.org/schemaLibrary/2006/main">
+  <w:view w:val="normal"/>
+  <w:defaultTabStop w:val="720"/>
+  <w:characterSpacingControl w:val="doNotCompress"/>
+  <w:compat>
+    <w:useFELayout/>
+  </w:compat>
+  <w:rsids>
+    <w:rsidRoot w:val="002C33F2"/>
+    <w:rsid w:val="002C33F2"/>
+    <w:rsid w:val="00B5674E"/>
+  </w:rsids>
+  <m:mathPr>
+    <m:mathFont m:val="Cambria Math"/>
+    <m:brkBin m:val="before"/>
+    <m:brkBinSub m:val="--"/>
+    <m:smallFrac m:val="off"/>
+    <m:dispDef/>
+    <m:lMargin m:val="0"/>
+    <m:rMargin m:val="0"/>
+    <m:defJc m:val="centerGroup"/>
+    <m:wrapIndent m:val="1440"/>
+    <m:intLim m:val="subSup"/>
+    <m:naryLim m:val="undOvr"/>
+  </m:mathPr>
+  <w:themeFontLang w:val="en-US" w:bidi="he-IL"/>
+  <w:clrSchemeMapping w:bg1="light1" w:t1="dark1" w:bg2="light2" w:t2="dark2" w:accent1="accent1" w:accent2="accent2" w:accent3="accent3" w:accent4="accent4" w:accent5="accent5" w:accent6="accent6" w:hyperlink="hyperlink" w:followedHyperlink="followedHyperlink"/>
+  <w:decimalSymbol w:val="."/>
+  <w:listSeparator w:val=","/>
+</w:settings>
+</file>
+
+<file path=word/glossary/styles.xml><?xml version="1.0" encoding="utf-8"?>
+<w:styles xmlns:r="http://schemas.openxmlformats.org/officeDocument/2006/relationships" xmlns:w="http://schemas.openxmlformats.org/wordprocessingml/2006/main">
+  <w:docDefaults>
+    <w:rPrDefault>
+      <w:rPr>
+        <w:rFonts w:asciiTheme="minorHAnsi" w:eastAsiaTheme="minorEastAsia" w:hAnsiTheme="minorHAnsi" w:cstheme="minorBidi"/>
+        <w:sz w:val="22"/>
+        <w:szCs w:val="22"/>
+        <w:lang w:val="en-US" w:eastAsia="en-US" w:bidi="he-IL"/>
+      </w:rPr>
+    </w:rPrDefault>
+    <w:pPrDefault>
+      <w:pPr>
+        <w:spacing w:after="200" w:line="276" w:lineRule="auto"/>
+      </w:pPr>
+    </w:pPrDefault>
+  </w:docDefaults>
+  <w:latentStyles w:defLockedState="0" w:defUIPriority="99" w:defSemiHidden="1" w:defUnhideWhenUsed="1" w:defQFormat="0" w:count="267">
+    <w:lsdException w:name="Normal" w:semiHidden="0" w:uiPriority="0" w:unhideWhenUsed="0" w:qFormat="1"/>
+    <w:lsdException w:name="heading 1" w:semiHidden="0" w:uiPriority="9" w:unhideWhenUsed="0" w:qFormat="1"/>
+    <w:lsdException w:name="heading 2" w:uiPriority="9" w:qFormat="1"/>
+    <w:lsdException w:name="heading 3" w:uiPriority="9" w:qFormat="1"/>
+    <w:lsdException w:name="heading 4" w:uiPriority="9" w:qFormat="1"/>
+    <w:lsdException w:name="heading 5" w:uiPriority="9" w:qFormat="1"/>
+    <w:lsdException w:name="heading 6" w:uiPriority="9" w:qFormat="1"/>
+    <w:lsdException w:name="heading 7" w:uiPriority="9" w:qFormat="1"/>
+    <w:lsdException w:name="heading 8" w:uiPriority="9" w:qFormat="1"/>
+    <w:lsdException w:name="heading 9" w:uiPriority="9" w:qFormat="1"/>
+    <w:lsdException w:name="toc 1" w:uiPriority="39"/>
+    <w:lsdException w:name="toc 2" w:uiPriority="39"/>
+    <w:lsdException w:name="toc 3" w:uiPriority="39"/>
+    <w:lsdException w:name="toc 4" w:uiPriority="39"/>
+    <w:lsdException w:name="toc 5" w:uiPriority="39"/>
+    <w:lsdException w:name="toc 6" w:uiPriority="39"/>
+    <w:lsdException w:name="toc 7" w:uiPriority="39"/>
+    <w:lsdException w:name="toc 8" w:uiPriority="39"/>
+    <w:lsdException w:name="toc 9" w:uiPriority="39"/>
+    <w:lsdException w:name="caption" w:uiPriority="35" w:qFormat="1"/>
+    <w:lsdException w:name="Title" w:semiHidden="0" w:uiPriority="10" w:unhideWhenUsed="0" w:qFormat="1"/>
+    <w:lsdException w:name="Default Paragraph Font" w:uiPriority="1"/>
+    <w:lsdException w:name="Subtitle" w:semiHidden="0" w:uiPriority="11" w:unhideWhenUsed="0" w:qFormat="1"/>
+    <w:lsdException w:name="Strong" w:semiHidden="0" w:uiPriority="22" w:unhideWhenUsed="0" w:qFormat="1"/>
+    <w:lsdException w:name="Emphasis" w:semiHidden="0" w:uiPriority="20" w:unhideWhenUsed="0" w:qFormat="1"/>
+    <w:lsdException w:name="Table Grid" w:semiHidden="0" w:uiPriority="59" w:unhideWhenUsed="0"/>
+    <w:lsdException w:name="Placeholder Text" w:unhideWhenUsed="0"/>
+    <w:lsdException w:name="No Spacing" w:semiHidden="0" w:uiPriority="1" w:unhideWhenUsed="0" w:qFormat="1"/>
+    <w:lsdException w:name="Light Shading" w:semiHidden="0" w:uiPriority="60" w:unhideWhenUsed="0"/>
+    <w:lsdException w:name="Light List" w:semiHidden="0" w:uiPriority="61" w:unhideWhenUsed="0"/>
+    <w:lsdException w:name="Light Grid" w:semiHidden="0" w:uiPriority="62" w:unhideWhenUsed="0"/>
+    <w:lsdException w:name="Medium Shading 1" w:semiHidden="0" w:uiPriority="63" w:unhideWhenUsed="0"/>
+    <w:lsdException w:name="Medium Shading 2" w:semiHidden="0" w:uiPriority="64" w:unhideWhenUsed="0"/>
+    <w:lsdException w:name="Medium List 1" w:semiHidden="0" w:uiPriority="65" w:unhideWhenUsed="0"/>
+    <w:lsdException w:name="Medium List 2" w:semiHidden="0" w:uiPriority="66" w:unhideWhenUsed="0"/>
+    <w:lsdException w:name="Medium Grid 1" w:semiHidden="0" w:uiPriority="67" w:unhideWhenUsed="0"/>
+    <w:lsdException w:name="Medium Grid 2" w:semiHidden="0" w:uiPriority="68" w:unhideWhenUsed="0"/>
+    <w:lsdException w:name="Medium Grid 3" w:semiHidden="0" w:uiPriority="69" w:unhideWhenUsed="0"/>
+    <w:lsdException w:name="Dark List" w:semiHidden="0" w:uiPriority="70" w:unhideWhenUsed="0"/>
+    <w:lsdException w:name="Colorful Shading" w:semiHidden="0" w:uiPriority="71" w:unhideWhenUsed="0"/>
+    <w:lsdException w:name="Colorful List" w:semiHidden="0" w:uiPriority="72" w:unhideWhenUsed="0"/>
+    <w:lsdException w:name="Colorful Grid" w:semiHidden="0" w:uiPriority="73" w:unhideWhenUsed="0"/>
+    <w:lsdException w:name="Light Shading Accent 1" w:semiHidden="0" w:uiPriority="60" w:unhideWhenUsed="0"/>
+    <w:lsdException w:name="Light List Accent 1" w:semiHidden="0" w:uiPriority="61" w:unhideWhenUsed="0"/>
+    <w:lsdException w:name="Light Grid Accent 1" w:semiHidden="0" w:uiPriority="62" w:unhideWhenUsed="0"/>
+    <w:lsdException w:name="Medium Shading 1 Accent 1" w:semiHidden="0" w:uiPriority="63" w:unhideWhenUsed="0"/>
+    <w:lsdException w:name="Medium Shading 2 Accent 1" w:semiHidden="0" w:uiPriority="64" w:unhideWhenUsed="0"/>
+    <w:lsdException w:name="Medium List 1 Accent 1" w:semiHidden="0" w:uiPriority="65" w:unhideWhenUsed="0"/>
+    <w:lsdException w:name="Revision" w:unhideWhenUsed="0"/>
+    <w:lsdException w:name="List Paragraph" w:semiHidden="0" w:uiPriority="34" w:unhideWhenUsed="0" w:qFormat="1"/>
+    <w:lsdException w:name="Quote" w:semiHidden="0" w:uiPriority="29" w:unhideWhenUsed="0" w:qFormat="1"/>
+    <w:lsdException w:name="Intense Quote" w:semiHidden="0" w:uiPriority="30" w:unhideWhenUsed="0" w:qFormat="1"/>
+    <w:lsdException w:name="Medium List 2 Accent 1" w:semiHidden="0" w:uiPriority="66" w:unhideWhenUsed="0"/>
+    <w:lsdException w:name="Medium Grid 1 Accent 1" w:semiHidden="0" w:uiPriority="67" w:unhideWhenUsed="0"/>
+    <w:lsdException w:name="Medium Grid 2 Accent 1" w:semiHidden="0" w:uiPriority="68" w:unhideWhenUsed="0"/>
+    <w:lsdException w:name="Medium Grid 3 Accent 1" w:semiHidden="0" w:uiPriority="69" w:unhideWhenUsed="0"/>
+    <w:lsdException w:name="Dark List Accent 1" w:semiHidden="0" w:uiPriority="70" w:unhideWhenUsed="0"/>
+    <w:lsdException w:name="Colorful Shading Accent 1" w:semiHidden="0" w:uiPriority="71" w:unhideWhenUsed="0"/>
+    <w:lsdException w:name="Colorful List Accent 1" w:semiHidden="0" w:uiPriority="72" w:unhideWhenUsed="0"/>
+    <w:lsdException w:name="Colorful Grid Accent 1" w:semiHidden="0" w:uiPriority="73" w:unhideWhenUsed="0"/>
+    <w:lsdException w:name="Light Shading Accent 2" w:semiHidden="0" w:uiPriority="60" w:unhideWhenUsed="0"/>
+    <w:lsdException w:name="Light List Accent 2" w:semiHidden="0" w:uiPriority="61" w:unhideWhenUsed="0"/>
+    <w:lsdException w:name="Light Grid Accent 2" w:semiHidden="0" w:uiPriority="62" w:unhideWhenUsed="0"/>
+    <w:lsdException w:name="Medium Shading 1 Accent 2" w:semiHidden="0" w:uiPriority="63" w:unhideWhenUsed="0"/>
+    <w:lsdException w:name="Medium Shading 2 Accent 2" w:semiHidden="0" w:uiPriority="64" w:unhideWhenUsed="0"/>
+    <w:lsdException w:name="Medium List 1 Accent 2" w:semiHidden="0" w:uiPriority="65" w:unhideWhenUsed="0"/>
+    <w:lsdException w:name="Medium List 2 Accent 2" w:semiHidden="0" w:uiPriority="66" w:unhideWhenUsed="0"/>
+    <w:lsdException w:name="Medium Grid 1 Accent 2" w:semiHidden="0" w:uiPriority="67" w:unhideWhenUsed="0"/>
+    <w:lsdException w:name="Medium Grid 2 Accent 2" w:semiHidden="0" w:uiPriority="68" w:unhideWhenUsed="0"/>
+    <w:lsdException w:name="Medium Grid 3 Accent 2" w:semiHidden="0" w:uiPriority="69" w:unhideWhenUsed="0"/>
+    <w:lsdException w:name="Dark List Accent 2" w:semiHidden="0" w:uiPriority="70" w:unhideWhenUsed="0"/>
+    <w:lsdException w:name="Colorful Shading Accent 2" w:semiHidden="0" w:uiPriority="71" w:unhideWhenUsed="0"/>
+    <w:lsdException w:name="Colorful List Accent 2" w:semiHidden="0" w:uiPriority="72" w:unhideWhenUsed="0"/>
+    <w:lsdException w:name="Colorful Grid Accent 2" w:semiHidden="0" w:uiPriority="73" w:unhideWhenUsed="0"/>
+    <w:lsdException w:name="Light Shading Accent 3" w:semiHidden="0" w:uiPriority="60" w:unhideWhenUsed="0"/>
+    <w:lsdException w:name="Light List Accent 3" w:semiHidden="0" w:uiPriority="61" w:unhideWhenUsed="0"/>
+    <w:lsdException w:name="Light Grid Accent 3" w:semiHidden="0" w:uiPriority="62" w:unhideWhenUsed="0"/>
+    <w:lsdException w:name="Medium Shading 1 Accent 3" w:semiHidden="0" w:uiPriority="63" w:unhideWhenUsed="0"/>
+    <w:lsdException w:name="Medium Shading 2 Accent 3" w:semiHidden="0" w:uiPriority="64" w:unhideWhenUsed="0"/>
+    <w:lsdException w:name="Medium List 1 Accent 3" w:semiHidden="0" w:uiPriority="65" w:unhideWhenUsed="0"/>
+    <w:lsdException w:name="Medium List 2 Accent 3" w:semiHidden="0" w:uiPriority="66" w:unhideWhenUsed="0"/>
+    <w:lsdException w:name="Medium Grid 1 Accent 3" w:semiHidden="0" w:uiPriority="67" w:unhideWhenUsed="0"/>
+    <w:lsdException w:name="Medium Grid 2 Accent 3" w:semiHidden="0" w:uiPriority="68" w:unhideWhenUsed="0"/>
+    <w:lsdException w:name="Medium Grid 3 Accent 3" w:semiHidden="0" w:uiPriority="69" w:unhideWhenUsed="0"/>
+    <w:lsdException w:name="Dark List Accent 3" w:semiHidden="0" w:uiPriority="70" w:unhideWhenUsed="0"/>
+    <w:lsdException w:name="Colorful Shading Accent 3" w:semiHidden="0" w:uiPriority="71" w:unhideWhenUsed="0"/>
+    <w:lsdException w:name="Colorful List Accent 3" w:semiHidden="0" w:uiPriority="72" w:unhideWhenUsed="0"/>
+    <w:lsdException w:name="Colorful Grid Accent 3" w:semiHidden="0" w:uiPriority="73" w:unhideWhenUsed="0"/>
+    <w:lsdException w:name="Light Shading Accent 4" w:semiHidden="0" w:uiPriority="60" w:unhideWhenUsed="0"/>
+    <w:lsdException w:name="Light List Accent 4" w:semiHidden="0" w:uiPriority="61" w:unhideWhenUsed="0"/>
+    <w:lsdException w:name="Light Grid Accent 4" w:semiHidden="0" w:uiPriority="62" w:unhideWhenUsed="0"/>
+    <w:lsdException w:name="Medium Shading 1 Accent 4" w:semiHidden="0" w:uiPriority="63" w:unhideWhenUsed="0"/>
+    <w:lsdException w:name="Medium Shading 2 Accent 4" w:semiHidden="0" w:uiPriority="64" w:unhideWhenUsed="0"/>
+    <w:lsdException w:name="Medium List 1 Accent 4" w:semiHidden="0" w:uiPriority="65" w:unhideWhenUsed="0"/>
+    <w:lsdException w:name="Medium List 2 Accent 4" w:semiHidden="0" w:uiPriority="66" w:unhideWhenUsed="0"/>
+    <w:lsdException w:name="Medium Grid 1 Accent 4" w:semiHidden="0" w:uiPriority="67" w:unhideWhenUsed="0"/>
+    <w:lsdException w:name="Medium Grid 2 Accent 4" w:semiHidden="0" w:uiPriority="68" w:unhideWhenUsed="0"/>
+    <w:lsdException w:name="Medium Grid 3 Accent 4" w:semiHidden="0" w:uiPriority="69" w:unhideWhenUsed="0"/>
+    <w:lsdException w:name="Dark List Accent 4" w:semiHidden="0" w:uiPriority="70" w:unhideWhenUsed="0"/>
+    <w:lsdException w:name="Colorful Shading Accent 4" w:semiHidden="0" w:uiPriority="71" w:unhideWhenUsed="0"/>
+    <w:lsdException w:name="Colorful List Accent 4" w:semiHidden="0" w:uiPriority="72" w:unhideWhenUsed="0"/>
+    <w:lsdException w:name="Colorful Grid Accent 4" w:semiHidden="0" w:uiPriority="73" w:unhideWhenUsed="0"/>
+    <w:lsdException w:name="Light Shading Accent 5" w:semiHidden="0" w:uiPriority="60" w:unhideWhenUsed="0"/>
+    <w:lsdException w:name="Light List Accent 5" w:semiHidden="0" w:uiPriority="61" w:unhideWhenUsed="0"/>
+    <w:lsdException w:name="Light Grid Accent 5" w:semiHidden="0" w:uiPriority="62" w:unhideWhenUsed="0"/>
+    <w:lsdException w:name="Medium Shading 1 Accent 5" w:semiHidden="0" w:uiPriority="63" w:unhideWhenUsed="0"/>
+    <w:lsdException w:name="Medium Shading 2 Accent 5" w:semiHidden="0" w:uiPriority="64" w:unhideWhenUsed="0"/>
+    <w:lsdException w:name="Medium List 1 Accent 5" w:semiHidden="0" w:uiPriority="65" w:unhideWhenUsed="0"/>
+    <w:lsdException w:name="Medium List 2 Accent 5" w:semiHidden="0" w:uiPriority="66" w:unhideWhenUsed="0"/>
+    <w:lsdException w:name="Medium Grid 1 Accent 5" w:semiHidden="0" w:uiPriority="67" w:unhideWhenUsed="0"/>
+    <w:lsdException w:name="Medium Grid 2 Accent 5" w:semiHidden="0" w:uiPriority="68" w:unhideWhenUsed="0"/>
+    <w:lsdException w:name="Medium Grid 3 Accent 5" w:semiHidden="0" w:uiPriority="69" w:unhideWhenUsed="0"/>
+    <w:lsdException w:name="Dark List Accent 5" w:semiHidden="0" w:uiPriority="70" w:unhideWhenUsed="0"/>
+    <w:lsdException w:name="Colorful Shading Accent 5" w:semiHidden="0" w:uiPriority="71" w:unhideWhenUsed="0"/>
+    <w:lsdException w:name="Colorful List Accent 5" w:semiHidden="0" w:uiPriority="72" w:unhideWhenUsed="0"/>
+    <w:lsdException w:name="Colorful Grid Accent 5" w:semiHidden="0" w:uiPriority="73" w:unhideWhenUsed="0"/>
+    <w:lsdException w:name="Light Shading Accent 6" w:semiHidden="0" w:uiPriority="60" w:unhideWhenUsed="0"/>
+    <w:lsdException w:name="Light List Accent 6" w:semiHidden="0" w:uiPriority="61" w:unhideWhenUsed="0"/>
+    <w:lsdException w:name="Light Grid Accent 6" w:semiHidden="0" w:uiPriority="62" w:unhideWhenUsed="0"/>
+    <w:lsdException w:name="Medium Shading 1 Accent 6" w:semiHidden="0" w:uiPriority="63" w:unhideWhenUsed="0"/>
+    <w:lsdException w:name="Medium Shading 2 Accent 6" w:semiHidden="0" w:uiPriority="64" w:unhideWhenUsed="0"/>
+    <w:lsdException w:name="Medium List 1 Accent 6" w:semiHidden="0" w:uiPriority="65" w:unhideWhenUsed="0"/>
+    <w:lsdException w:name="Medium List 2 Accent 6" w:semiHidden="0" w:uiPriority="66" w:unhideWhenUsed="0"/>
+    <w:lsdException w:name="Medium Grid 1 Accent 6" w:semiHidden="0" w:uiPriority="67" w:unhideWhenUsed="0"/>
+    <w:lsdException w:name="Medium Grid 2 Accent 6" w:semiHidden="0" w:uiPriority="68" w:unhideWhenUsed="0"/>
+    <w:lsdException w:name="Medium Grid 3 Accent 6" w:semiHidden="0" w:uiPriority="69" w:unhideWhenUsed="0"/>
+    <w:lsdException w:name="Dark List Accent 6" w:semiHidden="0" w:uiPriority="70" w:unhideWhenUsed="0"/>
+    <w:lsdException w:name="Colorful Shading Accent 6" w:semiHidden="0" w:uiPriority="71" w:unhideWhenUsed="0"/>
+    <w:lsdException w:name="Colorful List Accent 6" w:semiHidden="0" w:uiPriority="72" w:unhideWhenUsed="0"/>
+    <w:lsdException w:name="Colorful Grid Accent 6" w:semiHidden="0" w:uiPriority="73" w:unhideWhenUsed="0"/>
+    <w:lsdException w:name="Subtle Emphasis" w:semiHidden="0" w:uiPriority="19" w:unhideWhenUsed="0" w:qFormat="1"/>
+    <w:lsdException w:name="Intense Emphasis" w:semiHidden="0" w:uiPriority="21" w:unhideWhenUsed="0" w:qFormat="1"/>
+    <w:lsdException w:name="Subtle Reference" w:semiHidden="0" w:uiPriority="31" w:unhideWhenUsed="0" w:qFormat="1"/>
+    <w:lsdException w:name="Intense Reference" w:semiHidden="0" w:uiPriority="32" w:unhideWhenUsed="0" w:qFormat="1"/>
+    <w:lsdException w:name="Book Title" w:semiHidden="0" w:uiPriority="33" w:unhideWhenUsed="0" w:qFormat="1"/>
+    <w:lsdException w:name="Bibliography" w:uiPriority="37"/>
+    <w:lsdException w:name="TOC Heading" w:uiPriority="39" w:qFormat="1"/>
+  </w:latentStyles>
+  <w:style w:type="paragraph" w:default="1" w:styleId="a">
+    <w:name w:val="Normal"/>
+    <w:qFormat/>
+    <w:rsid w:val="00B5674E"/>
+    <w:pPr>
+      <w:bidi/>
+    </w:pPr>
+  </w:style>
+  <w:style w:type="character" w:default="1" w:styleId="a0">
+    <w:name w:val="Default Paragraph Font"/>
+    <w:uiPriority w:val="1"/>
+    <w:semiHidden/>
+    <w:unhideWhenUsed/>
+  </w:style>
+  <w:style w:type="table" w:default="1" w:styleId="a1">
+    <w:name w:val="Normal Table"/>
+    <w:uiPriority w:val="99"/>
+    <w:semiHidden/>
+    <w:unhideWhenUsed/>
+    <w:qFormat/>
+    <w:tblPr>
+      <w:tblInd w:w="0" w:type="dxa"/>
+      <w:tblCellMar>
+        <w:top w:w="0" w:type="dxa"/>
+        <w:left w:w="108" w:type="dxa"/>
+        <w:bottom w:w="0" w:type="dxa"/>
+        <w:right w:w="108" w:type="dxa"/>
+      </w:tblCellMar>
+    </w:tblPr>
+  </w:style>
+  <w:style w:type="numbering" w:default="1" w:styleId="a2">
+    <w:name w:val="No List"/>
+    <w:uiPriority w:val="99"/>
+    <w:semiHidden/>
+    <w:unhideWhenUsed/>
+  </w:style>
+  <w:style w:type="character" w:styleId="a3">
+    <w:name w:val="Placeholder Text"/>
+    <w:basedOn w:val="a0"/>
+    <w:uiPriority w:val="99"/>
+    <w:semiHidden/>
+    <w:rsid w:val="00B5674E"/>
+    <w:rPr>
+      <w:color w:val="808080"/>
+    </w:rPr>
+  </w:style>
+</w:styles>
+</file>
+
+<file path=word/glossary/webSettings.xml><?xml version="1.0" encoding="utf-8"?>
+<w:webSettings xmlns:r="http://schemas.openxmlformats.org/officeDocument/2006/relationships" xmlns:w="http://schemas.openxmlformats.org/wordprocessingml/2006/main">
+  <w:optimizeForBrowser/>
+</w:webSettings>
+</file>
+
 <file path=word/theme/theme1.xml><?xml version="1.0" encoding="utf-8"?>
 <a:theme xmlns:a="http://schemas.openxmlformats.org/drawingml/2006/main" name="ערכת נושא Office">
   <a:themeElements>
@@ -21091,7 +21384,7 @@
 </file>
 
 <file path=customXml/itemProps1.xml><?xml version="1.0" encoding="utf-8"?>
-<ds:datastoreItem xmlns:ds="http://schemas.openxmlformats.org/officeDocument/2006/customXml" ds:itemID="{2A6A7BE1-1C48-4A5F-B311-5010BCA90628}">
+<ds:datastoreItem xmlns:ds="http://schemas.openxmlformats.org/officeDocument/2006/customXml" ds:itemID="{5555ADA4-99A9-485F-9C58-EE9355F4262A}">
   <ds:schemaRefs>
     <ds:schemaRef ds:uri="http://schemas.openxmlformats.org/officeDocument/2006/bibliography"/>
   </ds:schemaRefs>

</xml_diff>

<commit_message>
correction in bedida, and add week3 of electronic-lab.
</commit_message>
<xml_diff>
--- a/5772_SemesterA/Bedida/Bedida 6 Azriel Berger.docx
+++ b/5772_SemesterA/Bedida/Bedida 6 Azriel Berger.docx
@@ -205,6 +205,7 @@
     <w:p>
       <w:pPr>
         <w:rPr>
+          <w:rFonts w:hint="cs"/>
           <w:rtl/>
         </w:rPr>
       </w:pPr>
@@ -466,7 +467,7 @@
           <v:shape id="_x0000_i1025" type="#_x0000_t75" style="width:62.2pt;height:20.15pt" o:ole="">
             <v:imagedata r:id="rId8" o:title=""/>
           </v:shape>
-          <o:OLEObject Type="Embed" ProgID="Equation.3" ShapeID="_x0000_i1025" DrawAspect="Content" ObjectID="_1389523915" r:id="rId9"/>
+          <o:OLEObject Type="Embed" ProgID="Equation.3" ShapeID="_x0000_i1025" DrawAspect="Content" ObjectID="_1394442688" r:id="rId9"/>
         </w:object>
       </w:r>
       <w:r>
@@ -921,7 +922,7 @@
           <v:shape id="_x0000_i1026" type="#_x0000_t75" style="width:23.05pt;height:17.3pt" o:ole="">
             <v:imagedata r:id="rId10" o:title=""/>
           </v:shape>
-          <o:OLEObject Type="Embed" ProgID="Equation.3" ShapeID="_x0000_i1026" DrawAspect="Content" ObjectID="_1389523916" r:id="rId11"/>
+          <o:OLEObject Type="Embed" ProgID="Equation.3" ShapeID="_x0000_i1026" DrawAspect="Content" ObjectID="_1394442689" r:id="rId11"/>
         </w:object>
       </w:r>
       <w:r>
@@ -944,7 +945,7 @@
           <v:shape id="_x0000_i1027" type="#_x0000_t75" style="width:24.2pt;height:17.3pt" o:ole="">
             <v:imagedata r:id="rId12" o:title=""/>
           </v:shape>
-          <o:OLEObject Type="Embed" ProgID="Equation.3" ShapeID="_x0000_i1027" DrawAspect="Content" ObjectID="_1389523917" r:id="rId13"/>
+          <o:OLEObject Type="Embed" ProgID="Equation.3" ShapeID="_x0000_i1027" DrawAspect="Content" ObjectID="_1394442690" r:id="rId13"/>
         </w:object>
       </w:r>
     </w:p>
@@ -1352,7 +1353,7 @@
         <w:ind w:firstLine="360"/>
         <w:jc w:val="both"/>
         <w:rPr>
-          <w:rFonts w:cs="David" w:hint="cs"/>
+          <w:rFonts w:cs="David"/>
           <w:b/>
           <w:bCs/>
           <w:strike/>
@@ -1381,7 +1382,7 @@
           <v:shape id="_x0000_i1028" type="#_x0000_t75" style="width:23.05pt;height:17.3pt" o:ole="">
             <v:imagedata r:id="rId14" o:title=""/>
           </v:shape>
-          <o:OLEObject Type="Embed" ProgID="Equation.3" ShapeID="_x0000_i1028" DrawAspect="Content" ObjectID="_1389523918" r:id="rId15"/>
+          <o:OLEObject Type="Embed" ProgID="Equation.3" ShapeID="_x0000_i1028" DrawAspect="Content" ObjectID="_1394442691" r:id="rId15"/>
         </w:object>
       </w:r>
       <w:r>
@@ -1406,7 +1407,7 @@
           <v:shape id="_x0000_i1029" type="#_x0000_t75" style="width:32.25pt;height:17.3pt" o:ole="">
             <v:imagedata r:id="rId16" o:title=""/>
           </v:shape>
-          <o:OLEObject Type="Embed" ProgID="Equation.3" ShapeID="_x0000_i1029" DrawAspect="Content" ObjectID="_1389523919" r:id="rId17"/>
+          <o:OLEObject Type="Embed" ProgID="Equation.3" ShapeID="_x0000_i1029" DrawAspect="Content" ObjectID="_1394442692" r:id="rId17"/>
         </w:object>
       </w:r>
     </w:p>
@@ -1443,7 +1444,7 @@
           <v:shape id="_x0000_i1030" type="#_x0000_t75" style="width:32.25pt;height:17.3pt" o:ole="">
             <v:imagedata r:id="rId18" o:title=""/>
           </v:shape>
-          <o:OLEObject Type="Embed" ProgID="Equation.3" ShapeID="_x0000_i1030" DrawAspect="Content" ObjectID="_1389523920" r:id="rId19"/>
+          <o:OLEObject Type="Embed" ProgID="Equation.3" ShapeID="_x0000_i1030" DrawAspect="Content" ObjectID="_1394442693" r:id="rId19"/>
         </w:object>
       </w:r>
       <w:r>
@@ -1468,7 +1469,7 @@
           <v:shape id="_x0000_i1031" type="#_x0000_t75" style="width:24.2pt;height:17.3pt" o:ole="">
             <v:imagedata r:id="rId20" o:title=""/>
           </v:shape>
-          <o:OLEObject Type="Embed" ProgID="Equation.3" ShapeID="_x0000_i1031" DrawAspect="Content" ObjectID="_1389523921" r:id="rId21"/>
+          <o:OLEObject Type="Embed" ProgID="Equation.3" ShapeID="_x0000_i1031" DrawAspect="Content" ObjectID="_1394442694" r:id="rId21"/>
         </w:object>
       </w:r>
     </w:p>
@@ -1477,7 +1478,7 @@
         <w:ind w:firstLine="360"/>
         <w:jc w:val="both"/>
         <w:rPr>
-          <w:rFonts w:cs="David" w:hint="cs"/>
+          <w:rFonts w:cs="David"/>
           <w:b/>
           <w:bCs/>
           <w:rtl/>
@@ -1521,7 +1522,7 @@
           <v:shape id="_x0000_i1032" type="#_x0000_t75" style="width:21.9pt;height:17.3pt" o:ole="">
             <v:imagedata r:id="rId22" o:title=""/>
           </v:shape>
-          <o:OLEObject Type="Embed" ProgID="Equation.3" ShapeID="_x0000_i1032" DrawAspect="Content" ObjectID="_1389523922" r:id="rId23"/>
+          <o:OLEObject Type="Embed" ProgID="Equation.3" ShapeID="_x0000_i1032" DrawAspect="Content" ObjectID="_1394442695" r:id="rId23"/>
         </w:object>
       </w:r>
       <w:r>
@@ -1544,7 +1545,7 @@
           <v:shape id="_x0000_i1033" type="#_x0000_t75" style="width:24.2pt;height:17.3pt" o:ole="">
             <v:imagedata r:id="rId20" o:title=""/>
           </v:shape>
-          <o:OLEObject Type="Embed" ProgID="Equation.3" ShapeID="_x0000_i1033" DrawAspect="Content" ObjectID="_1389523923" r:id="rId24"/>
+          <o:OLEObject Type="Embed" ProgID="Equation.3" ShapeID="_x0000_i1033" DrawAspect="Content" ObjectID="_1394442696" r:id="rId24"/>
         </w:object>
       </w:r>
       <w:r>
@@ -3013,7 +3014,6 @@
     <w:p>
       <w:pPr>
         <w:rPr>
-          <w:rFonts w:hint="cs"/>
           <w:rtl/>
         </w:rPr>
       </w:pPr>
@@ -3669,7 +3669,7 @@
           <v:shape id="_x0000_i1034" type="#_x0000_t75" style="width:32.85pt;height:34pt" o:ole="">
             <v:imagedata r:id="rId25" o:title=""/>
           </v:shape>
-          <o:OLEObject Type="Embed" ProgID="Equation.3" ShapeID="_x0000_i1034" DrawAspect="Content" ObjectID="_1389523924" r:id="rId26"/>
+          <o:OLEObject Type="Embed" ProgID="Equation.3" ShapeID="_x0000_i1034" DrawAspect="Content" ObjectID="_1394442697" r:id="rId26"/>
         </w:object>
       </w:r>
       <w:r>
@@ -3694,7 +3694,7 @@
           <v:shape id="_x0000_i1035" type="#_x0000_t75" style="width:29.95pt;height:34pt" o:ole="">
             <v:imagedata r:id="rId27" o:title=""/>
           </v:shape>
-          <o:OLEObject Type="Embed" ProgID="Equation.3" ShapeID="_x0000_i1035" DrawAspect="Content" ObjectID="_1389523925" r:id="rId28"/>
+          <o:OLEObject Type="Embed" ProgID="Equation.3" ShapeID="_x0000_i1035" DrawAspect="Content" ObjectID="_1394442698" r:id="rId28"/>
         </w:object>
       </w:r>
       <w:r>
@@ -3719,7 +3719,7 @@
           <v:shape id="_x0000_i1036" type="#_x0000_t75" style="width:13.25pt;height:13.8pt" o:ole="">
             <v:imagedata r:id="rId29" o:title=""/>
           </v:shape>
-          <o:OLEObject Type="Embed" ProgID="Equation.3" ShapeID="_x0000_i1036" DrawAspect="Content" ObjectID="_1389523926" r:id="rId30"/>
+          <o:OLEObject Type="Embed" ProgID="Equation.3" ShapeID="_x0000_i1036" DrawAspect="Content" ObjectID="_1394442699" r:id="rId30"/>
         </w:object>
       </w:r>
       <w:r>
@@ -3828,7 +3828,7 @@
           <v:shape id="_x0000_i1037" type="#_x0000_t75" style="width:13.25pt;height:13.8pt" o:ole="">
             <v:imagedata r:id="rId29" o:title=""/>
           </v:shape>
-          <o:OLEObject Type="Embed" ProgID="Equation.3" ShapeID="_x0000_i1037" DrawAspect="Content" ObjectID="_1389523927" r:id="rId31"/>
+          <o:OLEObject Type="Embed" ProgID="Equation.3" ShapeID="_x0000_i1037" DrawAspect="Content" ObjectID="_1394442700" r:id="rId31"/>
         </w:object>
       </w:r>
       <w:r>
@@ -3863,7 +3863,7 @@
           <v:shape id="_x0000_i1038" type="#_x0000_t75" style="width:32.85pt;height:13.25pt" o:ole="">
             <v:imagedata r:id="rId32" o:title=""/>
           </v:shape>
-          <o:OLEObject Type="Embed" ProgID="Equation.3" ShapeID="_x0000_i1038" DrawAspect="Content" ObjectID="_1389523928" r:id="rId33"/>
+          <o:OLEObject Type="Embed" ProgID="Equation.3" ShapeID="_x0000_i1038" DrawAspect="Content" ObjectID="_1394442701" r:id="rId33"/>
         </w:object>
       </w:r>
       <w:r>
@@ -3888,7 +3888,7 @@
           <v:shape id="_x0000_i1039" type="#_x0000_t75" style="width:13.25pt;height:13.8pt" o:ole="">
             <v:imagedata r:id="rId29" o:title=""/>
           </v:shape>
-          <o:OLEObject Type="Embed" ProgID="Equation.3" ShapeID="_x0000_i1039" DrawAspect="Content" ObjectID="_1389523929" r:id="rId34"/>
+          <o:OLEObject Type="Embed" ProgID="Equation.3" ShapeID="_x0000_i1039" DrawAspect="Content" ObjectID="_1394442702" r:id="rId34"/>
         </w:object>
       </w:r>
       <w:r>
@@ -4138,7 +4138,7 @@
           <v:shape id="_x0000_i1040" type="#_x0000_t75" style="width:77.75pt;height:20.15pt" o:ole="">
             <v:imagedata r:id="rId35" o:title=""/>
           </v:shape>
-          <o:OLEObject Type="Embed" ProgID="Equation.3" ShapeID="_x0000_i1040" DrawAspect="Content" ObjectID="_1389523930" r:id="rId36"/>
+          <o:OLEObject Type="Embed" ProgID="Equation.3" ShapeID="_x0000_i1040" DrawAspect="Content" ObjectID="_1394442703" r:id="rId36"/>
         </w:object>
       </w:r>
       <w:r>
@@ -4179,7 +4179,7 @@
           <v:shape id="_x0000_i1041" type="#_x0000_t75" style="width:39.15pt;height:20.15pt" o:ole="">
             <v:imagedata r:id="rId37" o:title=""/>
           </v:shape>
-          <o:OLEObject Type="Embed" ProgID="Equation.3" ShapeID="_x0000_i1041" DrawAspect="Content" ObjectID="_1389523931" r:id="rId38"/>
+          <o:OLEObject Type="Embed" ProgID="Equation.3" ShapeID="_x0000_i1041" DrawAspect="Content" ObjectID="_1394442704" r:id="rId38"/>
         </w:object>
       </w:r>
       <w:r>
@@ -5888,6 +5888,7 @@
     <w:p>
       <w:pPr>
         <w:rPr>
+          <w:rFonts w:hint="cs"/>
           <w:rtl/>
         </w:rPr>
       </w:pPr>
@@ -6461,7 +6462,7 @@
           <v:shape id="_x0000_i1042" type="#_x0000_t75" style="width:51.25pt;height:16.15pt" o:ole="">
             <v:imagedata r:id="rId39" o:title=""/>
           </v:shape>
-          <o:OLEObject Type="Embed" ProgID="Equation.3" ShapeID="_x0000_i1042" DrawAspect="Content" ObjectID="_1389523932" r:id="rId40"/>
+          <o:OLEObject Type="Embed" ProgID="Equation.3" ShapeID="_x0000_i1042" DrawAspect="Content" ObjectID="_1394442705" r:id="rId40"/>
         </w:object>
       </w:r>
       <w:r>
@@ -6484,7 +6485,7 @@
           <v:shape id="_x0000_i1043" type="#_x0000_t75" style="width:39.15pt;height:20.15pt" o:ole="">
             <v:imagedata r:id="rId41" o:title=""/>
           </v:shape>
-          <o:OLEObject Type="Embed" ProgID="Equation.3" ShapeID="_x0000_i1043" DrawAspect="Content" ObjectID="_1389523933" r:id="rId42"/>
+          <o:OLEObject Type="Embed" ProgID="Equation.3" ShapeID="_x0000_i1043" DrawAspect="Content" ObjectID="_1394442706" r:id="rId42"/>
         </w:object>
       </w:r>
       <w:r>
@@ -6507,7 +6508,7 @@
           <v:shape id="_x0000_i1044" type="#_x0000_t75" style="width:40.9pt;height:20.15pt" o:ole="">
             <v:imagedata r:id="rId43" o:title=""/>
           </v:shape>
-          <o:OLEObject Type="Embed" ProgID="Equation.3" ShapeID="_x0000_i1044" DrawAspect="Content" ObjectID="_1389523934" r:id="rId44"/>
+          <o:OLEObject Type="Embed" ProgID="Equation.3" ShapeID="_x0000_i1044" DrawAspect="Content" ObjectID="_1394442707" r:id="rId44"/>
         </w:object>
       </w:r>
       <w:r>
@@ -6557,7 +6558,7 @@
           <v:shape id="_x0000_i1045" type="#_x0000_t75" style="width:77.2pt;height:20.15pt" o:ole="">
             <v:imagedata r:id="rId45" o:title=""/>
           </v:shape>
-          <o:OLEObject Type="Embed" ProgID="Equation.3" ShapeID="_x0000_i1045" DrawAspect="Content" ObjectID="_1389523935" r:id="rId46"/>
+          <o:OLEObject Type="Embed" ProgID="Equation.3" ShapeID="_x0000_i1045" DrawAspect="Content" ObjectID="_1394442708" r:id="rId46"/>
         </w:object>
       </w:r>
       <w:r>
@@ -6620,7 +6621,7 @@
           <v:shape id="_x0000_i1046" type="#_x0000_t75" style="width:89.3pt;height:16.15pt" o:ole="">
             <v:imagedata r:id="rId47" o:title=""/>
           </v:shape>
-          <o:OLEObject Type="Embed" ProgID="Equation.3" ShapeID="_x0000_i1046" DrawAspect="Content" ObjectID="_1389523936" r:id="rId48"/>
+          <o:OLEObject Type="Embed" ProgID="Equation.3" ShapeID="_x0000_i1046" DrawAspect="Content" ObjectID="_1394442709" r:id="rId48"/>
         </w:object>
       </w:r>
       <w:r>
@@ -6636,6 +6637,7 @@
     <w:p>
       <w:pPr>
         <w:rPr>
+          <w:rFonts w:hint="cs"/>
           <w:rtl/>
         </w:rPr>
       </w:pPr>
@@ -6794,7 +6796,7 @@
           <v:shape id="_x0000_i1047" type="#_x0000_t75" style="width:85.25pt;height:16.15pt" o:ole="">
             <v:imagedata r:id="rId49" o:title=""/>
           </v:shape>
-          <o:OLEObject Type="Embed" ProgID="Equation.3" ShapeID="_x0000_i1047" DrawAspect="Content" ObjectID="_1389523937" r:id="rId50"/>
+          <o:OLEObject Type="Embed" ProgID="Equation.3" ShapeID="_x0000_i1047" DrawAspect="Content" ObjectID="_1394442710" r:id="rId50"/>
         </w:object>
       </w:r>
       <w:r>
@@ -6850,7 +6852,7 @@
           <v:shape id="_x0000_i1048" type="#_x0000_t75" style="width:114.05pt;height:16.15pt" o:ole="">
             <v:imagedata r:id="rId51" o:title=""/>
           </v:shape>
-          <o:OLEObject Type="Embed" ProgID="Equation.3" ShapeID="_x0000_i1048" DrawAspect="Content" ObjectID="_1389523938" r:id="rId52"/>
+          <o:OLEObject Type="Embed" ProgID="Equation.3" ShapeID="_x0000_i1048" DrawAspect="Content" ObjectID="_1394442711" r:id="rId52"/>
         </w:object>
       </w:r>
       <w:r>
@@ -7041,7 +7043,6 @@
     <w:p>
       <w:pPr>
         <w:rPr>
-          <w:rFonts w:hint="cs"/>
           <w:rtl/>
         </w:rPr>
       </w:pPr>
@@ -7530,7 +7531,7 @@
           <v:shape id="_x0000_i1049" type="#_x0000_t75" style="width:24.75pt;height:16.15pt" o:ole="">
             <v:imagedata r:id="rId53" o:title=""/>
           </v:shape>
-          <o:OLEObject Type="Embed" ProgID="Equation.3" ShapeID="_x0000_i1049" DrawAspect="Content" ObjectID="_1389523939" r:id="rId54"/>
+          <o:OLEObject Type="Embed" ProgID="Equation.3" ShapeID="_x0000_i1049" DrawAspect="Content" ObjectID="_1394442712" r:id="rId54"/>
         </w:object>
       </w:r>
       <w:r>
@@ -7555,7 +7556,7 @@
           <v:shape id="_x0000_i1050" type="#_x0000_t75" style="width:82.95pt;height:16.15pt" o:ole="">
             <v:imagedata r:id="rId55" o:title=""/>
           </v:shape>
-          <o:OLEObject Type="Embed" ProgID="Equation.3" ShapeID="_x0000_i1050" DrawAspect="Content" ObjectID="_1389523940" r:id="rId56"/>
+          <o:OLEObject Type="Embed" ProgID="Equation.3" ShapeID="_x0000_i1050" DrawAspect="Content" ObjectID="_1394442713" r:id="rId56"/>
         </w:object>
       </w:r>
       <w:r>
@@ -7662,7 +7663,7 @@
     <w:p>
       <w:pPr>
         <w:rPr>
-          <w:rFonts w:cs="David" w:hint="cs"/>
+          <w:rFonts w:cs="David"/>
           <w:rtl/>
         </w:rPr>
       </w:pPr>
@@ -7830,7 +7831,7 @@
           <v:shape id="_x0000_i1051" type="#_x0000_t75" style="width:39.15pt;height:20.15pt" o:ole="">
             <v:imagedata r:id="rId57" o:title=""/>
           </v:shape>
-          <o:OLEObject Type="Embed" ProgID="Equation.3" ShapeID="_x0000_i1051" DrawAspect="Content" ObjectID="_1389523941" r:id="rId58"/>
+          <o:OLEObject Type="Embed" ProgID="Equation.3" ShapeID="_x0000_i1051" DrawAspect="Content" ObjectID="_1394442714" r:id="rId58"/>
         </w:object>
       </w:r>
       <w:r>
@@ -7990,7 +7991,7 @@
           <v:shape id="_x0000_i1052" type="#_x0000_t75" style="width:47.8pt;height:21.9pt" o:ole="">
             <v:imagedata r:id="rId59" o:title=""/>
           </v:shape>
-          <o:OLEObject Type="Embed" ProgID="Equation.3" ShapeID="_x0000_i1052" DrawAspect="Content" ObjectID="_1389523942" r:id="rId60"/>
+          <o:OLEObject Type="Embed" ProgID="Equation.3" ShapeID="_x0000_i1052" DrawAspect="Content" ObjectID="_1394442715" r:id="rId60"/>
         </w:object>
       </w:r>
       <w:r>
@@ -8031,7 +8032,7 @@
           <v:shape id="_x0000_i1053" type="#_x0000_t75" style="width:1in;height:20.15pt" o:ole="">
             <v:imagedata r:id="rId61" o:title=""/>
           </v:shape>
-          <o:OLEObject Type="Embed" ProgID="Equation.3" ShapeID="_x0000_i1053" DrawAspect="Content" ObjectID="_1389523943" r:id="rId62"/>
+          <o:OLEObject Type="Embed" ProgID="Equation.3" ShapeID="_x0000_i1053" DrawAspect="Content" ObjectID="_1394442716" r:id="rId62"/>
         </w:object>
       </w:r>
       <w:r>
@@ -8074,7 +8075,7 @@
           <v:shape id="_x0000_i1054" type="#_x0000_t75" style="width:57pt;height:16.15pt" o:ole="">
             <v:imagedata r:id="rId63" o:title=""/>
           </v:shape>
-          <o:OLEObject Type="Embed" ProgID="Equation.3" ShapeID="_x0000_i1054" DrawAspect="Content" ObjectID="_1389523944" r:id="rId64"/>
+          <o:OLEObject Type="Embed" ProgID="Equation.3" ShapeID="_x0000_i1054" DrawAspect="Content" ObjectID="_1394442717" r:id="rId64"/>
         </w:object>
       </w:r>
     </w:p>
@@ -8123,7 +8124,6 @@
     <w:p>
       <w:pPr>
         <w:rPr>
-          <w:rFonts w:hint="cs"/>
           <w:rtl/>
         </w:rPr>
       </w:pPr>
@@ -8252,7 +8252,6 @@
       <w:pPr>
         <w:keepNext/>
         <w:rPr>
-          <w:rFonts w:hint="cs"/>
           <w:rtl/>
         </w:rPr>
       </w:pPr>
@@ -8564,7 +8563,6 @@
     <w:p>
       <w:pPr>
         <w:rPr>
-          <w:rFonts w:hint="cs"/>
           <w:rtl/>
         </w:rPr>
       </w:pPr>
@@ -9131,7 +9129,6 @@
     <w:p>
       <w:pPr>
         <w:rPr>
-          <w:rFonts w:hint="cs"/>
           <w:i/>
           <w:rtl/>
         </w:rPr>
@@ -9493,7 +9490,7 @@
         <w:ind w:left="360" w:hanging="334"/>
         <w:jc w:val="both"/>
         <w:rPr>
-          <w:rFonts w:cs="David" w:hint="cs"/>
+          <w:rFonts w:cs="David"/>
           <w:b/>
           <w:bCs/>
           <w:rtl/>
@@ -9541,7 +9538,7 @@
         <w:ind w:firstLine="360"/>
         <w:jc w:val="both"/>
         <w:rPr>
-          <w:rFonts w:cs="David" w:hint="cs"/>
+          <w:rFonts w:cs="David"/>
           <w:b/>
           <w:bCs/>
           <w:strike/>
@@ -9569,7 +9566,7 @@
           <v:shape id="_x0000_i1055" type="#_x0000_t75" style="width:82.95pt;height:20.15pt" o:ole="">
             <v:imagedata r:id="rId65" o:title=""/>
           </v:shape>
-          <o:OLEObject Type="Embed" ProgID="Equation.3" ShapeID="_x0000_i1055" DrawAspect="Content" ObjectID="_1389523945" r:id="rId66"/>
+          <o:OLEObject Type="Embed" ProgID="Equation.3" ShapeID="_x0000_i1055" DrawAspect="Content" ObjectID="_1394442718" r:id="rId66"/>
         </w:object>
       </w:r>
     </w:p>
@@ -9895,7 +9892,7 @@
         <w:ind w:firstLine="360"/>
         <w:jc w:val="both"/>
         <w:rPr>
-          <w:rFonts w:cs="David" w:hint="cs"/>
+          <w:rFonts w:cs="David"/>
           <w:b/>
           <w:bCs/>
           <w:rtl/>
@@ -9920,7 +9917,7 @@
           <v:shape id="_x0000_i1056" type="#_x0000_t75" style="width:58.2pt;height:20.15pt" o:ole="">
             <v:imagedata r:id="rId67" o:title=""/>
           </v:shape>
-          <o:OLEObject Type="Embed" ProgID="Equation.3" ShapeID="_x0000_i1056" DrawAspect="Content" ObjectID="_1389523946" r:id="rId68"/>
+          <o:OLEObject Type="Embed" ProgID="Equation.3" ShapeID="_x0000_i1056" DrawAspect="Content" ObjectID="_1394442719" r:id="rId68"/>
         </w:object>
       </w:r>
       <w:r>
@@ -9954,7 +9951,6 @@
     <w:p>
       <w:pPr>
         <w:rPr>
-          <w:rFonts w:hint="cs"/>
           <w:rtl/>
         </w:rPr>
       </w:pPr>
@@ -10250,7 +10246,7 @@
         <w:ind w:firstLine="360"/>
         <w:jc w:val="both"/>
         <w:rPr>
-          <w:rFonts w:cs="David" w:hint="cs"/>
+          <w:rFonts w:cs="David"/>
           <w:b/>
           <w:bCs/>
           <w:strike/>
@@ -10278,7 +10274,7 @@
           <v:shape id="_x0000_i1057" type="#_x0000_t75" style="width:61.05pt;height:20.15pt" o:ole="">
             <v:imagedata r:id="rId69" o:title=""/>
           </v:shape>
-          <o:OLEObject Type="Embed" ProgID="Equation.3" ShapeID="_x0000_i1057" DrawAspect="Content" ObjectID="_1389523947" r:id="rId70"/>
+          <o:OLEObject Type="Embed" ProgID="Equation.3" ShapeID="_x0000_i1057" DrawAspect="Content" ObjectID="_1394442720" r:id="rId70"/>
         </w:object>
       </w:r>
     </w:p>
@@ -11034,7 +11030,7 @@
     <w:p>
       <w:pPr>
         <w:rPr>
-          <w:rFonts w:cs="David"/>
+          <w:rFonts w:cs="David" w:hint="cs"/>
           <w:b/>
           <w:bCs/>
           <w:rtl/>
@@ -11066,7 +11062,7 @@
           <v:shape id="_x0000_i1058" type="#_x0000_t75" style="width:35.15pt;height:20.15pt" o:ole="">
             <v:imagedata r:id="rId71" o:title=""/>
           </v:shape>
-          <o:OLEObject Type="Embed" ProgID="Equation.3" ShapeID="_x0000_i1058" DrawAspect="Content" ObjectID="_1389523948" r:id="rId72"/>
+          <o:OLEObject Type="Embed" ProgID="Equation.3" ShapeID="_x0000_i1058" DrawAspect="Content" ObjectID="_1394442721" r:id="rId72"/>
         </w:object>
       </w:r>
     </w:p>
@@ -11372,7 +11368,7 @@
           <v:shape id="_x0000_i1059" type="#_x0000_t75" style="width:58.2pt;height:20.15pt" o:ole="">
             <v:imagedata r:id="rId73" o:title=""/>
           </v:shape>
-          <o:OLEObject Type="Embed" ProgID="Equation.3" ShapeID="_x0000_i1059" DrawAspect="Content" ObjectID="_1389523949" r:id="rId74"/>
+          <o:OLEObject Type="Embed" ProgID="Equation.3" ShapeID="_x0000_i1059" DrawAspect="Content" ObjectID="_1394442722" r:id="rId74"/>
         </w:object>
       </w:r>
       <w:r>
@@ -11417,7 +11413,7 @@
           <v:shape id="_x0000_i1060" type="#_x0000_t75" style="width:46.1pt;height:21.9pt" o:ole="">
             <v:imagedata r:id="rId75" o:title=""/>
           </v:shape>
-          <o:OLEObject Type="Embed" ProgID="Equation.3" ShapeID="_x0000_i1060" DrawAspect="Content" ObjectID="_1389523950" r:id="rId76"/>
+          <o:OLEObject Type="Embed" ProgID="Equation.3" ShapeID="_x0000_i1060" DrawAspect="Content" ObjectID="_1394442723" r:id="rId76"/>
         </w:object>
       </w:r>
       <w:r>
@@ -11491,7 +11487,7 @@
           <v:shape id="_x0000_i1061" type="#_x0000_t75" style="width:96.2pt;height:15pt" o:ole="">
             <v:imagedata r:id="rId77" o:title=""/>
           </v:shape>
-          <o:OLEObject Type="Embed" ProgID="Equation.3" ShapeID="_x0000_i1061" DrawAspect="Content" ObjectID="_1389523951" r:id="rId78"/>
+          <o:OLEObject Type="Embed" ProgID="Equation.3" ShapeID="_x0000_i1061" DrawAspect="Content" ObjectID="_1394442724" r:id="rId78"/>
         </w:object>
       </w:r>
       <w:r>
@@ -11872,7 +11868,7 @@
         <w:keepNext/>
         <w:jc w:val="both"/>
         <w:rPr>
-          <w:rFonts w:cs="David" w:hint="cs"/>
+          <w:rFonts w:cs="David"/>
           <w:b/>
           <w:bCs/>
           <w:rtl/>
@@ -13802,7 +13798,6 @@
     <w:p>
       <w:pPr>
         <w:rPr>
-          <w:rFonts w:hint="cs"/>
           <w:rtl/>
         </w:rPr>
       </w:pPr>
@@ -14046,7 +14041,7 @@
           <v:shape id="_x0000_i1062" type="#_x0000_t75" style="width:13.25pt;height:13.8pt" o:ole="">
             <v:imagedata r:id="rId29" o:title=""/>
           </v:shape>
-          <o:OLEObject Type="Embed" ProgID="Equation.3" ShapeID="_x0000_i1062" DrawAspect="Content" ObjectID="_1389523952" r:id="rId79"/>
+          <o:OLEObject Type="Embed" ProgID="Equation.3" ShapeID="_x0000_i1062" DrawAspect="Content" ObjectID="_1394442725" r:id="rId79"/>
         </w:object>
       </w:r>
       <w:r>
@@ -14071,7 +14066,7 @@
           <v:shape id="_x0000_i1063" type="#_x0000_t75" style="width:20.75pt;height:16.15pt" o:ole="">
             <v:imagedata r:id="rId80" o:title=""/>
           </v:shape>
-          <o:OLEObject Type="Embed" ProgID="Equation.3" ShapeID="_x0000_i1063" DrawAspect="Content" ObjectID="_1389523953" r:id="rId81"/>
+          <o:OLEObject Type="Embed" ProgID="Equation.3" ShapeID="_x0000_i1063" DrawAspect="Content" ObjectID="_1394442726" r:id="rId81"/>
         </w:object>
       </w:r>
       <w:r>
@@ -14232,7 +14227,7 @@
           <v:shape id="_x0000_i1064" type="#_x0000_t75" style="width:31.1pt;height:13.8pt" o:ole="">
             <v:imagedata r:id="rId82" o:title=""/>
           </v:shape>
-          <o:OLEObject Type="Embed" ProgID="Equation.3" ShapeID="_x0000_i1064" DrawAspect="Content" ObjectID="_1389523954" r:id="rId83"/>
+          <o:OLEObject Type="Embed" ProgID="Equation.3" ShapeID="_x0000_i1064" DrawAspect="Content" ObjectID="_1394442727" r:id="rId83"/>
         </w:object>
       </w:r>
       <w:r>
@@ -14257,7 +14252,7 @@
           <v:shape id="_x0000_i1065" type="#_x0000_t75" style="width:16.15pt;height:17.3pt" o:ole="">
             <v:imagedata r:id="rId84" o:title=""/>
           </v:shape>
-          <o:OLEObject Type="Embed" ProgID="Equation.3" ShapeID="_x0000_i1065" DrawAspect="Content" ObjectID="_1389523955" r:id="rId85"/>
+          <o:OLEObject Type="Embed" ProgID="Equation.3" ShapeID="_x0000_i1065" DrawAspect="Content" ObjectID="_1394442728" r:id="rId85"/>
         </w:object>
       </w:r>
       <w:r>
@@ -14366,7 +14361,7 @@
           <v:shape id="_x0000_i1066" type="#_x0000_t75" style="width:27.05pt;height:13.8pt" o:ole="">
             <v:imagedata r:id="rId86" o:title=""/>
           </v:shape>
-          <o:OLEObject Type="Embed" ProgID="Equation.3" ShapeID="_x0000_i1066" DrawAspect="Content" ObjectID="_1389523956" r:id="rId87"/>
+          <o:OLEObject Type="Embed" ProgID="Equation.3" ShapeID="_x0000_i1066" DrawAspect="Content" ObjectID="_1394442729" r:id="rId87"/>
         </w:object>
       </w:r>
       <w:r>
@@ -14743,7 +14738,6 @@
     <w:p>
       <w:pPr>
         <w:rPr>
-          <w:rFonts w:hint="cs"/>
           <w:rtl/>
         </w:rPr>
       </w:pPr>
@@ -15396,54 +15390,72 @@
           <w:rPr>
             <w:rFonts w:ascii="Cambria Math" w:hAnsi="Cambria Math"/>
           </w:rPr>
-          <m:t>=x,</m:t>
+          <m:t>=</m:t>
         </m:r>
-        <m:rad>
-          <m:radPr>
-            <m:degHide m:val="on"/>
+        <m:d>
+          <m:dPr>
             <m:ctrlPr>
               <w:rPr>
                 <w:rFonts w:ascii="Cambria Math" w:hAnsi="Cambria Math"/>
                 <w:i/>
               </w:rPr>
             </m:ctrlPr>
-          </m:radPr>
-          <m:deg/>
+          </m:dPr>
           <m:e>
             <m:r>
               <w:rPr>
                 <w:rFonts w:ascii="Cambria Math" w:hAnsi="Cambria Math"/>
               </w:rPr>
-              <m:t>1-</m:t>
+              <m:t>x,</m:t>
             </m:r>
-            <m:sSup>
-              <m:sSupPr>
+            <m:rad>
+              <m:radPr>
+                <m:degHide m:val="on"/>
                 <m:ctrlPr>
                   <w:rPr>
                     <w:rFonts w:ascii="Cambria Math" w:hAnsi="Cambria Math"/>
                     <w:i/>
                   </w:rPr>
                 </m:ctrlPr>
-              </m:sSupPr>
+              </m:radPr>
+              <m:deg/>
               <m:e>
                 <m:r>
                   <w:rPr>
                     <w:rFonts w:ascii="Cambria Math" w:hAnsi="Cambria Math"/>
                   </w:rPr>
-                  <m:t>x</m:t>
+                  <m:t>1-</m:t>
                 </m:r>
+                <m:sSup>
+                  <m:sSupPr>
+                    <m:ctrlPr>
+                      <w:rPr>
+                        <w:rFonts w:ascii="Cambria Math" w:hAnsi="Cambria Math"/>
+                        <w:i/>
+                      </w:rPr>
+                    </m:ctrlPr>
+                  </m:sSupPr>
+                  <m:e>
+                    <m:r>
+                      <w:rPr>
+                        <w:rFonts w:ascii="Cambria Math" w:hAnsi="Cambria Math"/>
+                      </w:rPr>
+                      <m:t>x</m:t>
+                    </m:r>
+                  </m:e>
+                  <m:sup>
+                    <m:r>
+                      <w:rPr>
+                        <w:rFonts w:ascii="Cambria Math" w:hAnsi="Cambria Math"/>
+                      </w:rPr>
+                      <m:t>2</m:t>
+                    </m:r>
+                  </m:sup>
+                </m:sSup>
               </m:e>
-              <m:sup>
-                <m:r>
-                  <w:rPr>
-                    <w:rFonts w:ascii="Cambria Math" w:hAnsi="Cambria Math"/>
-                  </w:rPr>
-                  <m:t>2</m:t>
-                </m:r>
-              </m:sup>
-            </m:sSup>
+            </m:rad>
           </m:e>
-        </m:rad>
+        </m:d>
       </m:oMath>
       <w:r>
         <w:rPr>
@@ -15723,74 +15735,30 @@
     </w:p>
     <w:p>
       <w:pPr>
-        <w:rPr>
-          <w:rtl/>
-        </w:rPr>
-      </w:pPr>
-      <w:r>
-        <w:rPr>
-          <w:rFonts w:hint="cs"/>
-          <w:rtl/>
-        </w:rPr>
-        <w:t xml:space="preserve">לצערי לא הצלחתי למצוא הוכחה </w:t>
-      </w:r>
-      <w:r>
-        <w:rPr>
-          <w:rFonts w:hint="cs"/>
-          <w:rtl/>
-        </w:rPr>
-        <w:t xml:space="preserve">פשוטה </w:t>
-      </w:r>
-      <w:r>
-        <w:rPr>
-          <w:rFonts w:hint="cs"/>
-          <w:rtl/>
-        </w:rPr>
-        <w:t>לסעיף זה שאיננה דומה למה שהוכחתי בסעיף הבא...</w:t>
-      </w:r>
-    </w:p>
-    <w:p>
-      <w:pPr>
-        <w:keepNext/>
-        <w:ind w:left="720" w:hanging="694"/>
-        <w:jc w:val="both"/>
-        <w:rPr>
-          <w:rFonts w:cs="David"/>
-          <w:b/>
-          <w:bCs/>
-          <w:rtl/>
-        </w:rPr>
-      </w:pPr>
-      <w:r>
-        <w:rPr>
-          <w:rFonts w:cs="David" w:hint="cs"/>
-          <w:b/>
-          <w:bCs/>
-          <w:rtl/>
-        </w:rPr>
-        <w:t xml:space="preserve">          ב.       הוכח: קבוצת הסדרות העולות ממש של מספרים טבעיים אינה בת מניה. </w:t>
-      </w:r>
-    </w:p>
-    <w:p>
-      <w:pPr>
-        <w:keepNext/>
-        <w:ind w:left="720" w:hanging="694"/>
-        <w:jc w:val="both"/>
-        <w:rPr>
-          <w:rFonts w:cs="David"/>
-          <w:b/>
-          <w:bCs/>
-          <w:rtl/>
-        </w:rPr>
-      </w:pPr>
-      <w:r>
-        <w:rPr>
-          <w:rFonts w:cs="David" w:hint="cs"/>
-          <w:b/>
-          <w:bCs/>
-          <w:rtl/>
-        </w:rPr>
-        <w:t xml:space="preserve">                    הדרכה: תוכל להיעזר בסעיף א.</w:t>
+        <w:pStyle w:val="3"/>
+        <w:rPr>
+          <w:rtl/>
+        </w:rPr>
+      </w:pPr>
+      <w:r>
+        <w:rPr>
+          <w:rFonts w:hint="cs"/>
+          <w:rtl/>
+        </w:rPr>
+        <w:t xml:space="preserve">הוכחה ראשונה </w:t>
+      </w:r>
+      <w:r>
+        <w:rPr>
+          <w:rtl/>
+        </w:rPr>
+        <w:t>–</w:t>
+      </w:r>
+      <w:r>
+        <w:rPr>
+          <w:rFonts w:hint="cs"/>
+          <w:rtl/>
+        </w:rPr>
+        <w:t xml:space="preserve"> לפני שהבודק נתן לי את הרעיון הבא:</w:t>
       </w:r>
     </w:p>
     <w:p>
@@ -16028,28 +15996,7 @@
           <w:rFonts w:hint="cs"/>
           <w:rtl/>
         </w:rPr>
-        <w:t xml:space="preserve">נותר "רק" להוכיח שפונקציה זו היא </w:t>
-      </w:r>
-      <w:r>
-        <w:rPr>
-          <w:rFonts w:hint="cs"/>
-          <w:rtl/>
-        </w:rPr>
-        <w:t xml:space="preserve">אכן </w:t>
-      </w:r>
-      <w:r>
-        <w:rPr>
-          <w:rFonts w:hint="cs"/>
-          <w:rtl/>
-        </w:rPr>
-        <w:t>חח"ע</w:t>
-      </w:r>
-      <w:r>
-        <w:rPr>
-          <w:rFonts w:hint="cs"/>
-          <w:rtl/>
-        </w:rPr>
-        <w:t>:</w:t>
+        <w:t>נותר "רק" להוכיח שפונקציה זו היא אכן חח"ע:</w:t>
       </w:r>
     </w:p>
     <w:p>
@@ -16410,14 +16357,7 @@
           <w:rFonts w:hint="cs"/>
           <w:rtl/>
         </w:rPr>
-        <w:t xml:space="preserve">, </w:t>
-      </w:r>
-      <w:r>
-        <w:rPr>
-          <w:rFonts w:hint="cs"/>
-          <w:rtl/>
-        </w:rPr>
-        <w:t xml:space="preserve">ונבחר </w:t>
+        <w:t xml:space="preserve">, ונבחר </w:t>
       </w:r>
       <m:oMath>
         <m:sSub>
@@ -16751,29 +16691,16 @@
     <w:p>
       <w:pPr>
         <w:rPr>
-          <w:rtl/>
-        </w:rPr>
-      </w:pPr>
-      <w:r>
-        <w:rPr>
-          <w:rFonts w:hint="cs"/>
-          <w:rtl/>
-        </w:rPr>
-        <w:t>הגענו לסתירה</w:t>
-      </w:r>
-      <w:r>
-        <w:rPr>
-          <w:rFonts w:hint="cs"/>
-          <w:rtl/>
-        </w:rPr>
-        <w:t xml:space="preserve"> (קיבלנו כי ביטוי מסוים הוא קטן ממש מעצמו)</w:t>
-      </w:r>
-      <w:r>
-        <w:rPr>
-          <w:rFonts w:hint="cs"/>
-          <w:rtl/>
-        </w:rPr>
-        <w:t xml:space="preserve">, וכך הוכחנו כי הפונקציה </w:t>
+          <w:rFonts w:hint="cs"/>
+          <w:rtl/>
+        </w:rPr>
+      </w:pPr>
+      <w:r>
+        <w:rPr>
+          <w:rFonts w:hint="cs"/>
+          <w:rtl/>
+        </w:rPr>
+        <w:t xml:space="preserve">הגענו לסתירה (קיבלנו כי ביטוי מסוים הוא קטן ממש מעצמו), וכך הוכחנו כי הפונקציה </w:t>
       </w:r>
       <m:oMath>
         <m:r>
@@ -16790,6 +16717,918 @@
         </w:rPr>
         <w:t xml:space="preserve"> הינה חח"ע.</w:t>
       </w:r>
+    </w:p>
+    <w:p>
+      <w:pPr>
+        <w:pStyle w:val="3"/>
+        <w:rPr>
+          <w:rtl/>
+        </w:rPr>
+      </w:pPr>
+      <w:r>
+        <w:rPr>
+          <w:rFonts w:hint="cs"/>
+          <w:rtl/>
+        </w:rPr>
+        <w:t xml:space="preserve">הוכחה שניה </w:t>
+      </w:r>
+      <w:r>
+        <w:rPr>
+          <w:rtl/>
+        </w:rPr>
+        <w:t>–</w:t>
+      </w:r>
+      <w:r>
+        <w:rPr>
+          <w:rFonts w:hint="cs"/>
+          <w:rtl/>
+        </w:rPr>
+        <w:t xml:space="preserve"> בתודה לבודק התרגילים:</w:t>
+      </w:r>
+    </w:p>
+    <w:p>
+      <w:pPr>
+        <w:rPr>
+          <w:rFonts w:hint="cs"/>
+          <w:rtl/>
+        </w:rPr>
+      </w:pPr>
+      <w:r>
+        <w:rPr>
+          <w:rFonts w:hint="cs"/>
+          <w:rtl/>
+        </w:rPr>
+        <w:t xml:space="preserve">כל מספר ממשי בקטע </w:t>
+      </w:r>
+      <m:oMath>
+        <m:d>
+          <m:dPr>
+            <m:ctrlPr>
+              <w:rPr>
+                <w:rFonts w:ascii="Cambria Math" w:hAnsi="Cambria Math"/>
+                <w:i/>
+              </w:rPr>
+            </m:ctrlPr>
+          </m:dPr>
+          <m:e>
+            <m:r>
+              <w:rPr>
+                <w:rFonts w:ascii="Cambria Math" w:hAnsi="Cambria Math"/>
+              </w:rPr>
+              <m:t>0,1</m:t>
+            </m:r>
+          </m:e>
+        </m:d>
+      </m:oMath>
+      <w:r>
+        <w:rPr>
+          <w:rFonts w:hint="cs"/>
+          <w:rtl/>
+        </w:rPr>
+        <w:t xml:space="preserve"> ניתן להכתב בצורת </w:t>
+      </w:r>
+      <m:oMath>
+        <m:r>
+          <w:rPr>
+            <w:rFonts w:ascii="Cambria Math" w:hAnsi="Cambria Math"/>
+          </w:rPr>
+          <m:t>0.</m:t>
+        </m:r>
+        <m:sSub>
+          <m:sSubPr>
+            <m:ctrlPr>
+              <w:rPr>
+                <w:rFonts w:ascii="Cambria Math" w:hAnsi="Cambria Math"/>
+                <w:i/>
+              </w:rPr>
+            </m:ctrlPr>
+          </m:sSubPr>
+          <m:e>
+            <m:r>
+              <w:rPr>
+                <w:rFonts w:ascii="Cambria Math" w:hAnsi="Cambria Math"/>
+              </w:rPr>
+              <m:t>b</m:t>
+            </m:r>
+          </m:e>
+          <m:sub>
+            <m:r>
+              <w:rPr>
+                <w:rFonts w:ascii="Cambria Math" w:hAnsi="Cambria Math"/>
+              </w:rPr>
+              <m:t>1</m:t>
+            </m:r>
+          </m:sub>
+        </m:sSub>
+        <m:sSub>
+          <m:sSubPr>
+            <m:ctrlPr>
+              <w:rPr>
+                <w:rFonts w:ascii="Cambria Math" w:hAnsi="Cambria Math"/>
+                <w:i/>
+              </w:rPr>
+            </m:ctrlPr>
+          </m:sSubPr>
+          <m:e>
+            <m:r>
+              <w:rPr>
+                <w:rFonts w:ascii="Cambria Math" w:hAnsi="Cambria Math"/>
+              </w:rPr>
+              <m:t>b</m:t>
+            </m:r>
+          </m:e>
+          <m:sub>
+            <m:r>
+              <w:rPr>
+                <w:rFonts w:ascii="Cambria Math" w:hAnsi="Cambria Math"/>
+              </w:rPr>
+              <m:t>2</m:t>
+            </m:r>
+          </m:sub>
+        </m:sSub>
+        <m:sSub>
+          <m:sSubPr>
+            <m:ctrlPr>
+              <w:rPr>
+                <w:rFonts w:ascii="Cambria Math" w:hAnsi="Cambria Math"/>
+                <w:i/>
+              </w:rPr>
+            </m:ctrlPr>
+          </m:sSubPr>
+          <m:e>
+            <m:r>
+              <w:rPr>
+                <w:rFonts w:ascii="Cambria Math" w:hAnsi="Cambria Math"/>
+              </w:rPr>
+              <m:t>b</m:t>
+            </m:r>
+          </m:e>
+          <m:sub>
+            <m:r>
+              <w:rPr>
+                <w:rFonts w:ascii="Cambria Math" w:hAnsi="Cambria Math"/>
+              </w:rPr>
+              <m:t>3</m:t>
+            </m:r>
+          </m:sub>
+        </m:sSub>
+        <m:sSub>
+          <m:sSubPr>
+            <m:ctrlPr>
+              <w:rPr>
+                <w:rFonts w:ascii="Cambria Math" w:hAnsi="Cambria Math"/>
+                <w:i/>
+              </w:rPr>
+            </m:ctrlPr>
+          </m:sSubPr>
+          <m:e>
+            <m:r>
+              <w:rPr>
+                <w:rFonts w:ascii="Cambria Math" w:hAnsi="Cambria Math"/>
+              </w:rPr>
+              <m:t>b</m:t>
+            </m:r>
+          </m:e>
+          <m:sub>
+            <m:r>
+              <w:rPr>
+                <w:rFonts w:ascii="Cambria Math" w:hAnsi="Cambria Math"/>
+              </w:rPr>
+              <m:t>4</m:t>
+            </m:r>
+          </m:sub>
+        </m:sSub>
+        <m:r>
+          <w:rPr>
+            <w:rFonts w:ascii="Cambria Math" w:hAnsi="Cambria Math"/>
+          </w:rPr>
+          <m:t>…</m:t>
+        </m:r>
+      </m:oMath>
+      <w:r>
+        <w:rPr>
+          <w:rFonts w:hint="cs"/>
+          <w:rtl/>
+        </w:rPr>
+        <w:t>, כ</w:t>
+      </w:r>
+      <w:r>
+        <w:rPr>
+          <w:rFonts w:hint="cs"/>
+          <w:rtl/>
+        </w:rPr>
+        <w:t>ידוע</w:t>
+      </w:r>
+      <w:r>
+        <w:rPr>
+          <w:rFonts w:hint="cs"/>
+          <w:rtl/>
+        </w:rPr>
+        <w:t>.</w:t>
+      </w:r>
+    </w:p>
+    <w:p>
+      <w:pPr>
+        <w:rPr>
+          <w:rFonts w:hint="cs"/>
+          <w:rtl/>
+        </w:rPr>
+      </w:pPr>
+      <w:r>
+        <w:rPr>
+          <w:rFonts w:hint="cs"/>
+          <w:rtl/>
+        </w:rPr>
+        <w:t xml:space="preserve">נסמן את קבוצת הסדרות של מספרים טבעיים באות </w:t>
+      </w:r>
+      <w:r>
+        <w:t>B</w:t>
+      </w:r>
+      <w:r>
+        <w:rPr>
+          <w:rFonts w:hint="cs"/>
+          <w:rtl/>
+        </w:rPr>
+        <w:t>.</w:t>
+      </w:r>
+    </w:p>
+    <w:p>
+      <w:pPr>
+        <w:bidi w:val="0"/>
+      </w:pPr>
+      <m:oMathPara>
+        <m:oMath>
+          <m:r>
+            <w:rPr>
+              <w:rFonts w:ascii="Cambria Math" w:hAnsi="Cambria Math"/>
+            </w:rPr>
+            <m:t>f:</m:t>
+          </m:r>
+          <m:d>
+            <m:dPr>
+              <m:ctrlPr>
+                <w:rPr>
+                  <w:rFonts w:ascii="Cambria Math" w:hAnsi="Cambria Math"/>
+                  <w:i/>
+                </w:rPr>
+              </m:ctrlPr>
+            </m:dPr>
+            <m:e>
+              <m:r>
+                <w:rPr>
+                  <w:rFonts w:ascii="Cambria Math" w:hAnsi="Cambria Math"/>
+                </w:rPr>
+                <m:t>0,1</m:t>
+              </m:r>
+            </m:e>
+          </m:d>
+          <m:r>
+            <w:rPr>
+              <w:rFonts w:ascii="Cambria Math" w:hAnsi="Cambria Math"/>
+            </w:rPr>
+            <m:t>→</m:t>
+          </m:r>
+          <m:r>
+            <w:rPr>
+              <w:rFonts w:ascii="Cambria Math" w:hAnsi="Cambria Math"/>
+            </w:rPr>
+            <m:t>B:f</m:t>
+          </m:r>
+          <m:d>
+            <m:dPr>
+              <m:ctrlPr>
+                <w:rPr>
+                  <w:rFonts w:ascii="Cambria Math" w:hAnsi="Cambria Math"/>
+                  <w:i/>
+                </w:rPr>
+              </m:ctrlPr>
+            </m:dPr>
+            <m:e>
+              <m:r>
+                <w:rPr>
+                  <w:rFonts w:ascii="Cambria Math" w:hAnsi="Cambria Math"/>
+                </w:rPr>
+                <m:t>0.</m:t>
+              </m:r>
+              <m:sSub>
+                <m:sSubPr>
+                  <m:ctrlPr>
+                    <w:rPr>
+                      <w:rFonts w:ascii="Cambria Math" w:hAnsi="Cambria Math"/>
+                      <w:i/>
+                    </w:rPr>
+                  </m:ctrlPr>
+                </m:sSubPr>
+                <m:e>
+                  <m:r>
+                    <w:rPr>
+                      <w:rFonts w:ascii="Cambria Math" w:hAnsi="Cambria Math"/>
+                    </w:rPr>
+                    <m:t>b</m:t>
+                  </m:r>
+                </m:e>
+                <m:sub>
+                  <m:r>
+                    <w:rPr>
+                      <w:rFonts w:ascii="Cambria Math" w:hAnsi="Cambria Math"/>
+                    </w:rPr>
+                    <m:t>1</m:t>
+                  </m:r>
+                </m:sub>
+              </m:sSub>
+              <m:sSub>
+                <m:sSubPr>
+                  <m:ctrlPr>
+                    <w:rPr>
+                      <w:rFonts w:ascii="Cambria Math" w:hAnsi="Cambria Math"/>
+                      <w:i/>
+                    </w:rPr>
+                  </m:ctrlPr>
+                </m:sSubPr>
+                <m:e>
+                  <m:r>
+                    <w:rPr>
+                      <w:rFonts w:ascii="Cambria Math" w:hAnsi="Cambria Math"/>
+                    </w:rPr>
+                    <m:t>b</m:t>
+                  </m:r>
+                </m:e>
+                <m:sub>
+                  <m:r>
+                    <w:rPr>
+                      <w:rFonts w:ascii="Cambria Math" w:hAnsi="Cambria Math"/>
+                    </w:rPr>
+                    <m:t>2</m:t>
+                  </m:r>
+                </m:sub>
+              </m:sSub>
+              <m:sSub>
+                <m:sSubPr>
+                  <m:ctrlPr>
+                    <w:rPr>
+                      <w:rFonts w:ascii="Cambria Math" w:hAnsi="Cambria Math"/>
+                      <w:i/>
+                    </w:rPr>
+                  </m:ctrlPr>
+                </m:sSubPr>
+                <m:e>
+                  <m:r>
+                    <w:rPr>
+                      <w:rFonts w:ascii="Cambria Math" w:hAnsi="Cambria Math"/>
+                    </w:rPr>
+                    <m:t>b</m:t>
+                  </m:r>
+                </m:e>
+                <m:sub>
+                  <m:r>
+                    <w:rPr>
+                      <w:rFonts w:ascii="Cambria Math" w:hAnsi="Cambria Math"/>
+                    </w:rPr>
+                    <m:t>3</m:t>
+                  </m:r>
+                </m:sub>
+              </m:sSub>
+              <m:sSub>
+                <m:sSubPr>
+                  <m:ctrlPr>
+                    <w:rPr>
+                      <w:rFonts w:ascii="Cambria Math" w:hAnsi="Cambria Math"/>
+                      <w:i/>
+                    </w:rPr>
+                  </m:ctrlPr>
+                </m:sSubPr>
+                <m:e>
+                  <m:r>
+                    <w:rPr>
+                      <w:rFonts w:ascii="Cambria Math" w:hAnsi="Cambria Math"/>
+                    </w:rPr>
+                    <m:t>b</m:t>
+                  </m:r>
+                </m:e>
+                <m:sub>
+                  <m:r>
+                    <w:rPr>
+                      <w:rFonts w:ascii="Cambria Math" w:hAnsi="Cambria Math"/>
+                    </w:rPr>
+                    <m:t>4</m:t>
+                  </m:r>
+                </m:sub>
+              </m:sSub>
+              <m:r>
+                <w:rPr>
+                  <w:rFonts w:ascii="Cambria Math" w:hAnsi="Cambria Math"/>
+                </w:rPr>
+                <m:t>…</m:t>
+              </m:r>
+            </m:e>
+          </m:d>
+          <m:r>
+            <w:rPr>
+              <w:rFonts w:ascii="Cambria Math" w:hAnsi="Cambria Math"/>
+            </w:rPr>
+            <m:t>=</m:t>
+          </m:r>
+          <m:d>
+            <m:dPr>
+              <m:begChr m:val="{"/>
+              <m:endChr m:val="}"/>
+              <m:ctrlPr>
+                <w:rPr>
+                  <w:rFonts w:ascii="Cambria Math" w:hAnsi="Cambria Math"/>
+                  <w:i/>
+                </w:rPr>
+              </m:ctrlPr>
+            </m:dPr>
+            <m:e>
+              <m:r>
+                <w:rPr>
+                  <w:rFonts w:ascii="Cambria Math" w:hAnsi="Cambria Math"/>
+                </w:rPr>
+                <m:t>A</m:t>
+              </m:r>
+              <m:d>
+                <m:dPr>
+                  <m:ctrlPr>
+                    <w:rPr>
+                      <w:rFonts w:ascii="Cambria Math" w:hAnsi="Cambria Math"/>
+                      <w:i/>
+                    </w:rPr>
+                  </m:ctrlPr>
+                </m:dPr>
+                <m:e>
+                  <m:r>
+                    <w:rPr>
+                      <w:rFonts w:ascii="Cambria Math" w:hAnsi="Cambria Math"/>
+                    </w:rPr>
+                    <m:t>n</m:t>
+                  </m:r>
+                </m:e>
+              </m:d>
+              <m:r>
+                <w:rPr>
+                  <w:rFonts w:ascii="Cambria Math" w:hAnsi="Cambria Math"/>
+                </w:rPr>
+                <m:t>:∀n</m:t>
+              </m:r>
+              <m:d>
+                <m:dPr>
+                  <m:ctrlPr>
+                    <w:rPr>
+                      <w:rFonts w:ascii="Cambria Math" w:hAnsi="Cambria Math"/>
+                      <w:i/>
+                    </w:rPr>
+                  </m:ctrlPr>
+                </m:dPr>
+                <m:e>
+                  <m:sSub>
+                    <m:sSubPr>
+                      <m:ctrlPr>
+                        <w:rPr>
+                          <w:rFonts w:ascii="Cambria Math" w:hAnsi="Cambria Math"/>
+                          <w:i/>
+                        </w:rPr>
+                      </m:ctrlPr>
+                    </m:sSubPr>
+                    <m:e>
+                      <m:r>
+                        <w:rPr>
+                          <w:rFonts w:ascii="Cambria Math" w:hAnsi="Cambria Math"/>
+                        </w:rPr>
+                        <m:t>a</m:t>
+                      </m:r>
+                    </m:e>
+                    <m:sub>
+                      <m:r>
+                        <w:rPr>
+                          <w:rFonts w:ascii="Cambria Math" w:hAnsi="Cambria Math"/>
+                        </w:rPr>
+                        <m:t>n</m:t>
+                      </m:r>
+                    </m:sub>
+                  </m:sSub>
+                  <m:r>
+                    <w:rPr>
+                      <w:rFonts w:ascii="Cambria Math" w:hAnsi="Cambria Math"/>
+                    </w:rPr>
+                    <m:t>=</m:t>
+                  </m:r>
+                  <m:sSub>
+                    <m:sSubPr>
+                      <m:ctrlPr>
+                        <w:rPr>
+                          <w:rFonts w:ascii="Cambria Math" w:hAnsi="Cambria Math"/>
+                          <w:i/>
+                        </w:rPr>
+                      </m:ctrlPr>
+                    </m:sSubPr>
+                    <m:e>
+                      <m:r>
+                        <w:rPr>
+                          <w:rFonts w:ascii="Cambria Math" w:hAnsi="Cambria Math"/>
+                        </w:rPr>
+                        <m:t>b</m:t>
+                      </m:r>
+                    </m:e>
+                    <m:sub>
+                      <m:r>
+                        <w:rPr>
+                          <w:rFonts w:ascii="Cambria Math" w:hAnsi="Cambria Math"/>
+                        </w:rPr>
+                        <m:t>n</m:t>
+                      </m:r>
+                    </m:sub>
+                  </m:sSub>
+                  <m:r>
+                    <w:rPr>
+                      <w:rFonts w:ascii="Cambria Math" w:hAnsi="Cambria Math"/>
+                    </w:rPr>
+                    <m:t>+1</m:t>
+                  </m:r>
+                </m:e>
+              </m:d>
+            </m:e>
+          </m:d>
+        </m:oMath>
+      </m:oMathPara>
+    </w:p>
+    <w:p>
+      <w:pPr>
+        <w:rPr>
+          <w:rFonts w:hint="cs"/>
+          <w:rtl/>
+        </w:rPr>
+      </w:pPr>
+      <w:r>
+        <w:rPr>
+          <w:rFonts w:hint="cs"/>
+          <w:rtl/>
+        </w:rPr>
+        <w:t xml:space="preserve">(הגדרתי </w:t>
+      </w:r>
+      <m:oMath>
+        <m:sSub>
+          <m:sSubPr>
+            <m:ctrlPr>
+              <w:rPr>
+                <w:rFonts w:ascii="Cambria Math" w:hAnsi="Cambria Math"/>
+                <w:i/>
+              </w:rPr>
+            </m:ctrlPr>
+          </m:sSubPr>
+          <m:e>
+            <m:r>
+              <w:rPr>
+                <w:rFonts w:ascii="Cambria Math" w:hAnsi="Cambria Math"/>
+              </w:rPr>
+              <m:t>a</m:t>
+            </m:r>
+          </m:e>
+          <m:sub>
+            <m:r>
+              <w:rPr>
+                <w:rFonts w:ascii="Cambria Math" w:hAnsi="Cambria Math"/>
+              </w:rPr>
+              <m:t>n</m:t>
+            </m:r>
+          </m:sub>
+        </m:sSub>
+        <m:r>
+          <w:rPr>
+            <w:rFonts w:ascii="Cambria Math" w:hAnsi="Cambria Math"/>
+          </w:rPr>
+          <m:t>=</m:t>
+        </m:r>
+        <m:sSub>
+          <m:sSubPr>
+            <m:ctrlPr>
+              <w:rPr>
+                <w:rFonts w:ascii="Cambria Math" w:hAnsi="Cambria Math"/>
+                <w:i/>
+              </w:rPr>
+            </m:ctrlPr>
+          </m:sSubPr>
+          <m:e>
+            <m:r>
+              <w:rPr>
+                <w:rFonts w:ascii="Cambria Math" w:hAnsi="Cambria Math"/>
+              </w:rPr>
+              <m:t>b</m:t>
+            </m:r>
+          </m:e>
+          <m:sub>
+            <m:r>
+              <w:rPr>
+                <w:rFonts w:ascii="Cambria Math" w:hAnsi="Cambria Math"/>
+              </w:rPr>
+              <m:t>n</m:t>
+            </m:r>
+          </m:sub>
+        </m:sSub>
+        <m:r>
+          <w:rPr>
+            <w:rFonts w:ascii="Cambria Math" w:hAnsi="Cambria Math"/>
+          </w:rPr>
+          <m:t>+1</m:t>
+        </m:r>
+      </m:oMath>
+      <w:r>
+        <w:rPr>
+          <w:rFonts w:hint="cs"/>
+          <w:rtl/>
+        </w:rPr>
+        <w:t xml:space="preserve"> כדי להימלט מהמספר 0 שאיננו כ"כ טבעי.)</w:t>
+      </w:r>
+    </w:p>
+    <w:p>
+      <w:pPr>
+        <w:rPr>
+          <w:rFonts w:hint="cs"/>
+          <w:rtl/>
+        </w:rPr>
+      </w:pPr>
+      <w:r>
+        <w:rPr>
+          <w:rFonts w:hint="cs"/>
+          <w:rtl/>
+        </w:rPr>
+        <w:t xml:space="preserve">זוהי פונקציה חח"ע, כמובן, ולכן </w:t>
+      </w:r>
+      <m:oMath>
+        <m:d>
+          <m:dPr>
+            <m:begChr m:val="|"/>
+            <m:endChr m:val="|"/>
+            <m:ctrlPr>
+              <w:rPr>
+                <w:rFonts w:ascii="Cambria Math" w:hAnsi="Cambria Math"/>
+                <w:i/>
+              </w:rPr>
+            </m:ctrlPr>
+          </m:dPr>
+          <m:e>
+            <m:r>
+              <w:rPr>
+                <w:rFonts w:ascii="Cambria Math" w:hAnsi="Cambria Math"/>
+              </w:rPr>
+              <m:t>B</m:t>
+            </m:r>
+          </m:e>
+        </m:d>
+        <m:r>
+          <w:rPr>
+            <w:rFonts w:ascii="Cambria Math" w:hAnsi="Cambria Math"/>
+          </w:rPr>
+          <m:t>≥</m:t>
+        </m:r>
+        <m:d>
+          <m:dPr>
+            <m:begChr m:val="|"/>
+            <m:endChr m:val="|"/>
+            <m:ctrlPr>
+              <w:rPr>
+                <w:rFonts w:ascii="Cambria Math" w:hAnsi="Cambria Math"/>
+                <w:i/>
+              </w:rPr>
+            </m:ctrlPr>
+          </m:dPr>
+          <m:e>
+            <m:d>
+              <m:dPr>
+                <m:ctrlPr>
+                  <w:rPr>
+                    <w:rFonts w:ascii="Cambria Math" w:hAnsi="Cambria Math"/>
+                    <w:i/>
+                  </w:rPr>
+                </m:ctrlPr>
+              </m:dPr>
+              <m:e>
+                <m:r>
+                  <w:rPr>
+                    <w:rFonts w:ascii="Cambria Math" w:hAnsi="Cambria Math"/>
+                  </w:rPr>
+                  <m:t>0,1</m:t>
+                </m:r>
+              </m:e>
+            </m:d>
+          </m:e>
+        </m:d>
+      </m:oMath>
+      <w:r>
+        <w:rPr>
+          <w:rFonts w:hint="cs"/>
+          <w:rtl/>
+        </w:rPr>
+        <w:t xml:space="preserve">, ומכאן שעוצמת </w:t>
+      </w:r>
+      <m:oMath>
+        <m:r>
+          <w:rPr>
+            <w:rFonts w:ascii="Cambria Math" w:hAnsi="Cambria Math"/>
+          </w:rPr>
+          <m:t>B</m:t>
+        </m:r>
+      </m:oMath>
+      <w:r>
+        <w:rPr>
+          <w:rFonts w:hint="cs"/>
+          <w:rtl/>
+        </w:rPr>
+        <w:t xml:space="preserve"> היא לפחות </w:t>
+      </w:r>
+      <m:oMath>
+        <m:r>
+          <w:rPr>
+            <w:rFonts w:ascii="Cambria Math" w:hAnsi="Cambria Math"/>
+          </w:rPr>
+          <m:t>ℵ</m:t>
+        </m:r>
+      </m:oMath>
+      <w:r>
+        <w:rPr>
+          <w:rFonts w:hint="cs"/>
+          <w:rtl/>
+        </w:rPr>
+        <w:t>, ולכן איננה בת מניה.</w:t>
+      </w:r>
+    </w:p>
+    <w:p>
+      <w:pPr>
+        <w:keepNext/>
+        <w:ind w:left="720" w:hanging="694"/>
+        <w:jc w:val="both"/>
+        <w:rPr>
+          <w:rFonts w:cs="David"/>
+          <w:b/>
+          <w:bCs/>
+          <w:rtl/>
+        </w:rPr>
+      </w:pPr>
+      <w:r>
+        <w:rPr>
+          <w:rFonts w:cs="David" w:hint="cs"/>
+          <w:b/>
+          <w:bCs/>
+          <w:rtl/>
+        </w:rPr>
+        <w:t xml:space="preserve">          ב.       הוכח: קבוצת הסדרות העולות ממש של מספרים טבעיים אינה בת מניה. </w:t>
+      </w:r>
+    </w:p>
+    <w:p>
+      <w:pPr>
+        <w:keepNext/>
+        <w:ind w:left="720" w:hanging="694"/>
+        <w:jc w:val="both"/>
+        <w:rPr>
+          <w:rFonts w:cs="David" w:hint="cs"/>
+          <w:b/>
+          <w:bCs/>
+          <w:rtl/>
+        </w:rPr>
+      </w:pPr>
+      <w:r>
+        <w:rPr>
+          <w:rFonts w:cs="David" w:hint="cs"/>
+          <w:b/>
+          <w:bCs/>
+          <w:rtl/>
+        </w:rPr>
+        <w:t xml:space="preserve">                    הדרכה: תוכל להיעזר בסעיף א.</w:t>
+      </w:r>
+    </w:p>
+    <w:p>
+      <w:pPr>
+        <w:rPr>
+          <w:rFonts w:hint="cs"/>
+          <w:rtl/>
+        </w:rPr>
+      </w:pPr>
+      <w:r>
+        <w:rPr>
+          <w:rFonts w:hint="cs"/>
+          <w:rtl/>
+        </w:rPr>
+        <w:t>כל ההוכחה היא זהה ממש לסעיף הקודם, אך הסדרות יהיו בתבנית הבאה:</w:t>
+      </w:r>
+    </w:p>
+    <w:p>
+      <w:pPr>
+        <w:bidi w:val="0"/>
+        <w:rPr>
+          <w:rtl/>
+        </w:rPr>
+      </w:pPr>
+      <m:oMathPara>
+        <m:oMath>
+          <m:r>
+            <w:rPr>
+              <w:rFonts w:ascii="Cambria Math" w:hAnsi="Cambria Math"/>
+            </w:rPr>
+            <m:t>∀n</m:t>
+          </m:r>
+          <m:d>
+            <m:dPr>
+              <m:ctrlPr>
+                <w:rPr>
+                  <w:rFonts w:ascii="Cambria Math" w:hAnsi="Cambria Math"/>
+                  <w:i/>
+                </w:rPr>
+              </m:ctrlPr>
+            </m:dPr>
+            <m:e>
+              <m:sSub>
+                <m:sSubPr>
+                  <m:ctrlPr>
+                    <w:rPr>
+                      <w:rFonts w:ascii="Cambria Math" w:hAnsi="Cambria Math"/>
+                      <w:i/>
+                    </w:rPr>
+                  </m:ctrlPr>
+                </m:sSubPr>
+                <m:e>
+                  <m:r>
+                    <w:rPr>
+                      <w:rFonts w:ascii="Cambria Math" w:hAnsi="Cambria Math"/>
+                    </w:rPr>
+                    <m:t>a</m:t>
+                  </m:r>
+                </m:e>
+                <m:sub>
+                  <m:r>
+                    <w:rPr>
+                      <w:rFonts w:ascii="Cambria Math" w:hAnsi="Cambria Math"/>
+                    </w:rPr>
+                    <m:t>n</m:t>
+                  </m:r>
+                </m:sub>
+              </m:sSub>
+              <m:r>
+                <w:rPr>
+                  <w:rFonts w:ascii="Cambria Math" w:hAnsi="Cambria Math"/>
+                </w:rPr>
+                <m:t>=</m:t>
+              </m:r>
+              <m:sSub>
+                <m:sSubPr>
+                  <m:ctrlPr>
+                    <w:rPr>
+                      <w:rFonts w:ascii="Cambria Math" w:hAnsi="Cambria Math"/>
+                      <w:i/>
+                    </w:rPr>
+                  </m:ctrlPr>
+                </m:sSubPr>
+                <m:e>
+                  <m:r>
+                    <w:rPr>
+                      <w:rFonts w:ascii="Cambria Math" w:hAnsi="Cambria Math"/>
+                    </w:rPr>
+                    <m:t>b</m:t>
+                  </m:r>
+                </m:e>
+                <m:sub>
+                  <m:r>
+                    <w:rPr>
+                      <w:rFonts w:ascii="Cambria Math" w:hAnsi="Cambria Math"/>
+                    </w:rPr>
+                    <m:t>n</m:t>
+                  </m:r>
+                </m:sub>
+              </m:sSub>
+              <m:r>
+                <w:rPr>
+                  <w:rFonts w:ascii="Cambria Math" w:hAnsi="Cambria Math"/>
+                </w:rPr>
+                <m:t>+</m:t>
+              </m:r>
+              <m:sSup>
+                <m:sSupPr>
+                  <m:ctrlPr>
+                    <w:rPr>
+                      <w:rFonts w:ascii="Cambria Math" w:hAnsi="Cambria Math"/>
+                      <w:i/>
+                    </w:rPr>
+                  </m:ctrlPr>
+                </m:sSupPr>
+                <m:e>
+                  <m:r>
+                    <w:rPr>
+                      <w:rFonts w:ascii="Cambria Math" w:hAnsi="Cambria Math"/>
+                    </w:rPr>
+                    <m:t>10</m:t>
+                  </m:r>
+                </m:e>
+                <m:sup>
+                  <m:r>
+                    <w:rPr>
+                      <w:rFonts w:ascii="Cambria Math" w:hAnsi="Cambria Math"/>
+                    </w:rPr>
+                    <m:t>n</m:t>
+                  </m:r>
+                </m:sup>
+              </m:sSup>
+            </m:e>
+          </m:d>
+        </m:oMath>
+      </m:oMathPara>
     </w:p>
     <w:p>
       <w:pPr>
@@ -17046,7 +17885,7 @@
               <w:noProof/>
               <w:rtl/>
             </w:rPr>
-            <w:t>5</w:t>
+            <w:t>4</w:t>
           </w:r>
         </w:fldSimple>
         <w:r>
@@ -19799,6 +20638,30 @@
       <w:color w:val="365F91" w:themeColor="accent1" w:themeShade="BF"/>
       <w:sz w:val="28"/>
       <w:szCs w:val="28"/>
+    </w:rPr>
+  </w:style>
+  <w:style w:type="paragraph" w:styleId="2">
+    <w:name w:val="heading 2"/>
+    <w:basedOn w:val="a"/>
+    <w:next w:val="a"/>
+    <w:link w:val="20"/>
+    <w:uiPriority w:val="9"/>
+    <w:unhideWhenUsed/>
+    <w:qFormat/>
+    <w:rsid w:val="003C306B"/>
+    <w:pPr>
+      <w:keepNext/>
+      <w:keepLines/>
+      <w:spacing w:before="200"/>
+      <w:outlineLvl w:val="1"/>
+    </w:pPr>
+    <w:rPr>
+      <w:rFonts w:asciiTheme="majorHAnsi" w:eastAsiaTheme="majorEastAsia" w:hAnsiTheme="majorHAnsi" w:cstheme="majorBidi"/>
+      <w:b/>
+      <w:bCs/>
+      <w:color w:val="4F81BD" w:themeColor="accent1"/>
+      <w:sz w:val="26"/>
+      <w:szCs w:val="26"/>
     </w:rPr>
   </w:style>
   <w:style w:type="paragraph" w:styleId="3">
@@ -20002,6 +20865,22 @@
       <w:lang w:eastAsia="he-IL"/>
     </w:rPr>
   </w:style>
+  <w:style w:type="character" w:customStyle="1" w:styleId="20">
+    <w:name w:val="כותרת 2 תו"/>
+    <w:basedOn w:val="a0"/>
+    <w:link w:val="2"/>
+    <w:uiPriority w:val="9"/>
+    <w:rsid w:val="003C306B"/>
+    <w:rPr>
+      <w:rFonts w:asciiTheme="majorHAnsi" w:eastAsiaTheme="majorEastAsia" w:hAnsiTheme="majorHAnsi" w:cstheme="majorBidi"/>
+      <w:b/>
+      <w:bCs/>
+      <w:color w:val="4F81BD" w:themeColor="accent1"/>
+      <w:sz w:val="26"/>
+      <w:szCs w:val="26"/>
+      <w:lang w:eastAsia="he-IL"/>
+    </w:rPr>
+  </w:style>
 </w:styles>
 </file>
 
@@ -20097,6 +20976,7 @@
   <w:rsids>
     <w:rsidRoot w:val="002C33F2"/>
     <w:rsid w:val="002C33F2"/>
+    <w:rsid w:val="005E595A"/>
     <w:rsid w:val="00B5674E"/>
     <w:rsid w:val="00BB7E51"/>
   </w:rsids>
@@ -20317,7 +21197,7 @@
     <w:basedOn w:val="a0"/>
     <w:uiPriority w:val="99"/>
     <w:semiHidden/>
-    <w:rsid w:val="00BB7E51"/>
+    <w:rsid w:val="005E595A"/>
     <w:rPr>
       <w:color w:val="808080"/>
     </w:rPr>
@@ -20619,7 +21499,7 @@
 </file>
 
 <file path=customXml/itemProps1.xml><?xml version="1.0" encoding="utf-8"?>
-<ds:datastoreItem xmlns:ds="http://schemas.openxmlformats.org/officeDocument/2006/customXml" ds:itemID="{22AAC29C-D259-4EA4-93DA-7C3DD9D8F53C}">
+<ds:datastoreItem xmlns:ds="http://schemas.openxmlformats.org/officeDocument/2006/customXml" ds:itemID="{B86855C5-8096-42C6-877E-A6683ACC8065}">
   <ds:schemaRefs>
     <ds:schemaRef ds:uri="http://schemas.openxmlformats.org/officeDocument/2006/bibliography"/>
   </ds:schemaRefs>

</xml_diff>